<commit_message>
- changed jobitem model: all dates to numbers - added first version of filter request. With this version, it works only for "datePosted" filters
</commit_message>
<xml_diff>
--- a/Documentation/Milestone 3/Models.docx
+++ b/Documentation/Milestone 3/Models.docx
@@ -1,6 +1,6 @@
 
 <file path=word/document.xml><?xml version="1.0" encoding="utf-8"?>
-<w:document xmlns:wpc="http://schemas.microsoft.com/office/word/2010/wordprocessingCanvas" xmlns:cx="http://schemas.microsoft.com/office/drawing/2014/chartex" xmlns:cx1="http://schemas.microsoft.com/office/drawing/2015/9/8/chartex" xmlns:cx2="http://schemas.microsoft.com/office/drawing/2015/10/21/chartex" xmlns:cx3="http://schemas.microsoft.com/office/drawing/2016/5/9/chartex" xmlns:cx4="http://schemas.microsoft.com/office/drawing/2016/5/10/chartex" xmlns:cx5="http://schemas.microsoft.com/office/drawing/2016/5/11/chartex" xmlns:cx6="http://schemas.microsoft.com/office/drawing/2016/5/12/chartex" xmlns:cx7="http://schemas.microsoft.com/office/drawing/2016/5/13/chartex" xmlns:cx8="http://schemas.microsoft.com/office/drawing/2016/5/14/chartex" xmlns:mc="http://schemas.openxmlformats.org/markup-compatibility/2006" xmlns:aink="http://schemas.microsoft.com/office/drawing/2016/ink" xmlns:am3d="http://schemas.microsoft.com/office/drawing/2017/model3d" xmlns:o="urn:schemas-microsoft-com:office:office" xmlns:r="http://schemas.openxmlformats.org/officeDocument/2006/relationships" xmlns:m="http://schemas.openxmlformats.org/officeDocument/2006/math" xmlns:v="urn:schemas-microsoft-com:vml" xmlns:wp14="http://schemas.microsoft.com/office/word/2010/wordprocessingDrawing" xmlns:wp="http://schemas.openxmlformats.org/drawingml/2006/wordprocessingDrawing" xmlns:w10="urn:schemas-microsoft-com:office:word" xmlns:w="http://schemas.openxmlformats.org/wordprocessingml/2006/main" xmlns:w14="http://schemas.microsoft.com/office/word/2010/wordml" xmlns:w15="http://schemas.microsoft.com/office/word/2012/wordml" xmlns:w16cid="http://schemas.microsoft.com/office/word/2016/wordml/cid" xmlns:w16se="http://schemas.microsoft.com/office/word/2015/wordml/symex" xmlns:wpg="http://schemas.microsoft.com/office/word/2010/wordprocessingGroup" xmlns:wpi="http://schemas.microsoft.com/office/word/2010/wordprocessingInk" xmlns:wne="http://schemas.microsoft.com/office/word/2006/wordml" xmlns:wps="http://schemas.microsoft.com/office/word/2010/wordprocessingShape" mc:Ignorable="w14 w15 w16se w16cid wp14">
+<w:document xmlns:wpc="http://schemas.microsoft.com/office/word/2010/wordprocessingCanvas" xmlns:mc="http://schemas.openxmlformats.org/markup-compatibility/2006" xmlns:o="urn:schemas-microsoft-com:office:office" xmlns:r="http://schemas.openxmlformats.org/officeDocument/2006/relationships" xmlns:m="http://schemas.openxmlformats.org/officeDocument/2006/math" xmlns:v="urn:schemas-microsoft-com:vml" xmlns:wp14="http://schemas.microsoft.com/office/word/2010/wordprocessingDrawing" xmlns:wp="http://schemas.openxmlformats.org/drawingml/2006/wordprocessingDrawing" xmlns:w10="urn:schemas-microsoft-com:office:word" xmlns:w="http://schemas.openxmlformats.org/wordprocessingml/2006/main" xmlns:w14="http://schemas.microsoft.com/office/word/2010/wordml" xmlns:wpg="http://schemas.microsoft.com/office/word/2010/wordprocessingGroup" xmlns:wpi="http://schemas.microsoft.com/office/word/2010/wordprocessingInk" xmlns:wne="http://schemas.microsoft.com/office/word/2006/wordml" xmlns:wps="http://schemas.microsoft.com/office/word/2010/wordprocessingShape" mc:Ignorable="w14 wp14">
   <w:body>
     <w:p>
       <w:pPr>
@@ -68,6 +68,7 @@
       <w:tblGrid>
         <w:gridCol w:w="2547"/>
         <w:gridCol w:w="1417"/>
+        <w:gridCol w:w="1417"/>
         <w:gridCol w:w="3402"/>
       </w:tblGrid>
       <w:tr>
@@ -115,6 +116,41 @@
             </w:r>
           </w:p>
         </w:tc>
+        <w:tc>
+          <w:tcPr>
+            <w:tcW w:w="1417" w:type="dxa"/>
+            <w:shd w:val="clear" w:color="auto" w:fill="E7E6E6" w:themeFill="background2"/>
+          </w:tcPr>
+          <w:p>
+            <w:pPr>
+              <w:rPr>
+                <w:lang w:val="de-CH"/>
+              </w:rPr>
+            </w:pPr>
+            <w:proofErr w:type="spellStart"/>
+            <w:r>
+              <w:rPr>
+                <w:lang w:val="de-CH"/>
+              </w:rPr>
+              <w:t>filter</w:t>
+            </w:r>
+            <w:proofErr w:type="spellEnd"/>
+            <w:r>
+              <w:rPr>
+                <w:lang w:val="de-CH"/>
+              </w:rPr>
+              <w:t>/</w:t>
+            </w:r>
+            <w:proofErr w:type="spellStart"/>
+            <w:r>
+              <w:rPr>
+                <w:lang w:val="de-CH"/>
+              </w:rPr>
+              <w:t>search</w:t>
+            </w:r>
+            <w:proofErr w:type="spellEnd"/>
+          </w:p>
+        </w:tc>
       </w:tr>
       <w:tr>
         <w:trPr>
@@ -159,6 +195,26 @@
             <w:proofErr w:type="spellEnd"/>
           </w:p>
         </w:tc>
+        <w:tc>
+          <w:tcPr>
+            <w:tcW w:w="1417" w:type="dxa"/>
+          </w:tcPr>
+          <w:p>
+            <w:pPr>
+              <w:rPr>
+                <w:lang w:val="de-CH"/>
+              </w:rPr>
+            </w:pPr>
+            <w:proofErr w:type="spellStart"/>
+            <w:r>
+              <w:rPr>
+                <w:lang w:val="de-CH"/>
+              </w:rPr>
+              <w:t>search</w:t>
+            </w:r>
+            <w:proofErr w:type="spellEnd"/>
+          </w:p>
+        </w:tc>
       </w:tr>
       <w:tr>
         <w:trPr>
@@ -205,6 +261,26 @@
             <w:proofErr w:type="spellEnd"/>
           </w:p>
         </w:tc>
+        <w:tc>
+          <w:tcPr>
+            <w:tcW w:w="1417" w:type="dxa"/>
+          </w:tcPr>
+          <w:p>
+            <w:pPr>
+              <w:rPr>
+                <w:lang w:val="de-CH"/>
+              </w:rPr>
+            </w:pPr>
+            <w:proofErr w:type="spellStart"/>
+            <w:r>
+              <w:rPr>
+                <w:lang w:val="de-CH"/>
+              </w:rPr>
+              <w:t>search</w:t>
+            </w:r>
+            <w:proofErr w:type="spellEnd"/>
+          </w:p>
+        </w:tc>
       </w:tr>
       <w:tr>
         <w:trPr>
@@ -240,15 +316,45 @@
           <w:p>
             <w:pPr>
               <w:rPr>
-                <w:lang w:val="de-CH"/>
-              </w:rPr>
-            </w:pPr>
-            <w:proofErr w:type="spellStart"/>
-            <w:r>
-              <w:rPr>
-                <w:lang w:val="de-CH"/>
-              </w:rPr>
-              <w:t>string</w:t>
+                <w:b/>
+                <w:lang w:val="de-CH"/>
+              </w:rPr>
+            </w:pPr>
+            <w:proofErr w:type="spellStart"/>
+            <w:r>
+              <w:rPr>
+                <w:b/>
+                <w:lang w:val="de-CH"/>
+              </w:rPr>
+              <w:t>number</w:t>
+            </w:r>
+            <w:proofErr w:type="spellEnd"/>
+            <w:r>
+              <w:rPr>
+                <w:b/>
+                <w:lang w:val="de-CH"/>
+              </w:rPr>
+              <w:t>*</w:t>
+            </w:r>
+          </w:p>
+        </w:tc>
+        <w:tc>
+          <w:tcPr>
+            <w:tcW w:w="1417" w:type="dxa"/>
+            <w:shd w:val="clear" w:color="auto" w:fill="FFFF00"/>
+          </w:tcPr>
+          <w:p>
+            <w:pPr>
+              <w:rPr>
+                <w:lang w:val="de-CH"/>
+              </w:rPr>
+            </w:pPr>
+            <w:proofErr w:type="spellStart"/>
+            <w:r>
+              <w:rPr>
+                <w:lang w:val="de-CH"/>
+              </w:rPr>
+              <w:t>filter</w:t>
             </w:r>
             <w:proofErr w:type="spellEnd"/>
           </w:p>
@@ -286,15 +392,44 @@
           <w:p>
             <w:pPr>
               <w:rPr>
-                <w:lang w:val="de-CH"/>
-              </w:rPr>
-            </w:pPr>
-            <w:proofErr w:type="spellStart"/>
-            <w:r>
-              <w:rPr>
-                <w:lang w:val="de-CH"/>
-              </w:rPr>
-              <w:t>string</w:t>
+                <w:b/>
+                <w:lang w:val="de-CH"/>
+              </w:rPr>
+            </w:pPr>
+            <w:proofErr w:type="spellStart"/>
+            <w:r>
+              <w:rPr>
+                <w:b/>
+                <w:lang w:val="de-CH"/>
+              </w:rPr>
+              <w:t>number</w:t>
+            </w:r>
+            <w:proofErr w:type="spellEnd"/>
+            <w:r>
+              <w:rPr>
+                <w:b/>
+                <w:lang w:val="de-CH"/>
+              </w:rPr>
+              <w:t>*</w:t>
+            </w:r>
+          </w:p>
+        </w:tc>
+        <w:tc>
+          <w:tcPr>
+            <w:tcW w:w="1417" w:type="dxa"/>
+          </w:tcPr>
+          <w:p>
+            <w:pPr>
+              <w:rPr>
+                <w:lang w:val="de-CH"/>
+              </w:rPr>
+            </w:pPr>
+            <w:proofErr w:type="spellStart"/>
+            <w:r>
+              <w:rPr>
+                <w:lang w:val="de-CH"/>
+              </w:rPr>
+              <w:t>filter</w:t>
             </w:r>
             <w:proofErr w:type="spellEnd"/>
           </w:p>
@@ -332,15 +467,44 @@
           <w:p>
             <w:pPr>
               <w:rPr>
-                <w:lang w:val="de-CH"/>
-              </w:rPr>
-            </w:pPr>
-            <w:proofErr w:type="spellStart"/>
-            <w:r>
-              <w:rPr>
-                <w:lang w:val="de-CH"/>
-              </w:rPr>
-              <w:t>string</w:t>
+                <w:b/>
+                <w:lang w:val="de-CH"/>
+              </w:rPr>
+            </w:pPr>
+            <w:proofErr w:type="spellStart"/>
+            <w:r>
+              <w:rPr>
+                <w:b/>
+                <w:lang w:val="de-CH"/>
+              </w:rPr>
+              <w:t>number</w:t>
+            </w:r>
+            <w:proofErr w:type="spellEnd"/>
+            <w:r>
+              <w:rPr>
+                <w:b/>
+                <w:lang w:val="de-CH"/>
+              </w:rPr>
+              <w:t>*</w:t>
+            </w:r>
+          </w:p>
+        </w:tc>
+        <w:tc>
+          <w:tcPr>
+            <w:tcW w:w="1417" w:type="dxa"/>
+          </w:tcPr>
+          <w:p>
+            <w:pPr>
+              <w:rPr>
+                <w:lang w:val="de-CH"/>
+              </w:rPr>
+            </w:pPr>
+            <w:proofErr w:type="spellStart"/>
+            <w:r>
+              <w:rPr>
+                <w:lang w:val="de-CH"/>
+              </w:rPr>
+              <w:t>filter</w:t>
             </w:r>
             <w:proofErr w:type="spellEnd"/>
           </w:p>
@@ -378,15 +542,44 @@
           <w:p>
             <w:pPr>
               <w:rPr>
-                <w:lang w:val="de-CH"/>
-              </w:rPr>
-            </w:pPr>
-            <w:proofErr w:type="spellStart"/>
-            <w:r>
-              <w:rPr>
-                <w:lang w:val="de-CH"/>
-              </w:rPr>
-              <w:t>string</w:t>
+                <w:b/>
+                <w:lang w:val="de-CH"/>
+              </w:rPr>
+            </w:pPr>
+            <w:proofErr w:type="spellStart"/>
+            <w:r>
+              <w:rPr>
+                <w:b/>
+                <w:lang w:val="de-CH"/>
+              </w:rPr>
+              <w:t>number</w:t>
+            </w:r>
+            <w:proofErr w:type="spellEnd"/>
+            <w:r>
+              <w:rPr>
+                <w:b/>
+                <w:lang w:val="de-CH"/>
+              </w:rPr>
+              <w:t>*</w:t>
+            </w:r>
+          </w:p>
+        </w:tc>
+        <w:tc>
+          <w:tcPr>
+            <w:tcW w:w="1417" w:type="dxa"/>
+          </w:tcPr>
+          <w:p>
+            <w:pPr>
+              <w:rPr>
+                <w:lang w:val="de-CH"/>
+              </w:rPr>
+            </w:pPr>
+            <w:proofErr w:type="spellStart"/>
+            <w:r>
+              <w:rPr>
+                <w:lang w:val="de-CH"/>
+              </w:rPr>
+              <w:t>filter</w:t>
             </w:r>
             <w:proofErr w:type="spellEnd"/>
           </w:p>
@@ -443,6 +636,26 @@
             <w:proofErr w:type="spellEnd"/>
           </w:p>
         </w:tc>
+        <w:tc>
+          <w:tcPr>
+            <w:tcW w:w="1417" w:type="dxa"/>
+          </w:tcPr>
+          <w:p>
+            <w:pPr>
+              <w:rPr>
+                <w:lang w:val="de-CH"/>
+              </w:rPr>
+            </w:pPr>
+            <w:proofErr w:type="spellStart"/>
+            <w:r>
+              <w:rPr>
+                <w:lang w:val="de-CH"/>
+              </w:rPr>
+              <w:t>filter</w:t>
+            </w:r>
+            <w:proofErr w:type="spellEnd"/>
+          </w:p>
+        </w:tc>
       </w:tr>
       <w:tr>
         <w:trPr>
@@ -489,6 +702,26 @@
             <w:proofErr w:type="spellEnd"/>
           </w:p>
         </w:tc>
+        <w:tc>
+          <w:tcPr>
+            <w:tcW w:w="1417" w:type="dxa"/>
+          </w:tcPr>
+          <w:p>
+            <w:pPr>
+              <w:rPr>
+                <w:lang w:val="de-CH"/>
+              </w:rPr>
+            </w:pPr>
+            <w:proofErr w:type="spellStart"/>
+            <w:r>
+              <w:rPr>
+                <w:lang w:val="de-CH"/>
+              </w:rPr>
+              <w:t>filter</w:t>
+            </w:r>
+            <w:proofErr w:type="spellEnd"/>
+          </w:p>
+        </w:tc>
       </w:tr>
       <w:tr>
         <w:trPr>
@@ -535,6 +768,26 @@
             <w:proofErr w:type="spellEnd"/>
           </w:p>
         </w:tc>
+        <w:tc>
+          <w:tcPr>
+            <w:tcW w:w="1417" w:type="dxa"/>
+          </w:tcPr>
+          <w:p>
+            <w:pPr>
+              <w:rPr>
+                <w:lang w:val="de-CH"/>
+              </w:rPr>
+            </w:pPr>
+            <w:proofErr w:type="spellStart"/>
+            <w:r>
+              <w:rPr>
+                <w:lang w:val="de-CH"/>
+              </w:rPr>
+              <w:t>filter</w:t>
+            </w:r>
+            <w:proofErr w:type="spellEnd"/>
+          </w:p>
+        </w:tc>
       </w:tr>
       <w:tr>
         <w:trPr>
@@ -581,6 +834,26 @@
             <w:proofErr w:type="spellEnd"/>
           </w:p>
         </w:tc>
+        <w:tc>
+          <w:tcPr>
+            <w:tcW w:w="1417" w:type="dxa"/>
+          </w:tcPr>
+          <w:p>
+            <w:pPr>
+              <w:rPr>
+                <w:lang w:val="de-CH"/>
+              </w:rPr>
+            </w:pPr>
+            <w:proofErr w:type="spellStart"/>
+            <w:r>
+              <w:rPr>
+                <w:lang w:val="de-CH"/>
+              </w:rPr>
+              <w:t>filter</w:t>
+            </w:r>
+            <w:proofErr w:type="spellEnd"/>
+          </w:p>
+        </w:tc>
       </w:tr>
       <w:tr>
         <w:trPr>
@@ -627,6 +900,26 @@
             <w:proofErr w:type="spellEnd"/>
           </w:p>
         </w:tc>
+        <w:tc>
+          <w:tcPr>
+            <w:tcW w:w="1417" w:type="dxa"/>
+          </w:tcPr>
+          <w:p>
+            <w:pPr>
+              <w:rPr>
+                <w:lang w:val="de-CH"/>
+              </w:rPr>
+            </w:pPr>
+            <w:proofErr w:type="spellStart"/>
+            <w:r>
+              <w:rPr>
+                <w:lang w:val="de-CH"/>
+              </w:rPr>
+              <w:t>search</w:t>
+            </w:r>
+            <w:proofErr w:type="spellEnd"/>
+          </w:p>
+        </w:tc>
       </w:tr>
       <w:tr>
         <w:trPr>
@@ -673,6 +966,18 @@
             <w:proofErr w:type="spellEnd"/>
           </w:p>
         </w:tc>
+        <w:tc>
+          <w:tcPr>
+            <w:tcW w:w="1417" w:type="dxa"/>
+          </w:tcPr>
+          <w:p>
+            <w:pPr>
+              <w:rPr>
+                <w:lang w:val="de-CH"/>
+              </w:rPr>
+            </w:pPr>
+          </w:p>
+        </w:tc>
       </w:tr>
       <w:tr>
         <w:trPr>
@@ -719,6 +1024,26 @@
             <w:proofErr w:type="spellEnd"/>
           </w:p>
         </w:tc>
+        <w:tc>
+          <w:tcPr>
+            <w:tcW w:w="1417" w:type="dxa"/>
+          </w:tcPr>
+          <w:p>
+            <w:pPr>
+              <w:rPr>
+                <w:lang w:val="de-CH"/>
+              </w:rPr>
+            </w:pPr>
+            <w:proofErr w:type="spellStart"/>
+            <w:r>
+              <w:rPr>
+                <w:lang w:val="de-CH"/>
+              </w:rPr>
+              <w:t>filter</w:t>
+            </w:r>
+            <w:proofErr w:type="spellEnd"/>
+          </w:p>
+        </w:tc>
       </w:tr>
       <w:tr>
         <w:trPr>
@@ -765,6 +1090,26 @@
             <w:proofErr w:type="spellEnd"/>
           </w:p>
         </w:tc>
+        <w:tc>
+          <w:tcPr>
+            <w:tcW w:w="1417" w:type="dxa"/>
+          </w:tcPr>
+          <w:p>
+            <w:pPr>
+              <w:rPr>
+                <w:lang w:val="de-CH"/>
+              </w:rPr>
+            </w:pPr>
+            <w:proofErr w:type="spellStart"/>
+            <w:r>
+              <w:rPr>
+                <w:lang w:val="de-CH"/>
+              </w:rPr>
+              <w:t>filter</w:t>
+            </w:r>
+            <w:proofErr w:type="spellEnd"/>
+          </w:p>
+        </w:tc>
       </w:tr>
       <w:tr>
         <w:trPr>
@@ -811,6 +1156,26 @@
             <w:proofErr w:type="spellEnd"/>
           </w:p>
         </w:tc>
+        <w:tc>
+          <w:tcPr>
+            <w:tcW w:w="1417" w:type="dxa"/>
+          </w:tcPr>
+          <w:p>
+            <w:pPr>
+              <w:rPr>
+                <w:lang w:val="de-CH"/>
+              </w:rPr>
+            </w:pPr>
+            <w:proofErr w:type="spellStart"/>
+            <w:r>
+              <w:rPr>
+                <w:lang w:val="de-CH"/>
+              </w:rPr>
+              <w:t>filter</w:t>
+            </w:r>
+            <w:proofErr w:type="spellEnd"/>
+          </w:p>
+        </w:tc>
       </w:tr>
       <w:tr>
         <w:trPr>
@@ -857,6 +1222,26 @@
             <w:proofErr w:type="spellEnd"/>
           </w:p>
         </w:tc>
+        <w:tc>
+          <w:tcPr>
+            <w:tcW w:w="1417" w:type="dxa"/>
+          </w:tcPr>
+          <w:p>
+            <w:pPr>
+              <w:rPr>
+                <w:lang w:val="de-CH"/>
+              </w:rPr>
+            </w:pPr>
+            <w:proofErr w:type="spellStart"/>
+            <w:r>
+              <w:rPr>
+                <w:lang w:val="de-CH"/>
+              </w:rPr>
+              <w:t>filter</w:t>
+            </w:r>
+            <w:proofErr w:type="spellEnd"/>
+          </w:p>
+        </w:tc>
       </w:tr>
       <w:tr>
         <w:trPr>
@@ -903,6 +1288,26 @@
             <w:proofErr w:type="spellEnd"/>
           </w:p>
         </w:tc>
+        <w:tc>
+          <w:tcPr>
+            <w:tcW w:w="1417" w:type="dxa"/>
+          </w:tcPr>
+          <w:p>
+            <w:pPr>
+              <w:rPr>
+                <w:lang w:val="de-CH"/>
+              </w:rPr>
+            </w:pPr>
+            <w:proofErr w:type="spellStart"/>
+            <w:r>
+              <w:rPr>
+                <w:lang w:val="de-CH"/>
+              </w:rPr>
+              <w:t>search</w:t>
+            </w:r>
+            <w:proofErr w:type="spellEnd"/>
+          </w:p>
+        </w:tc>
       </w:tr>
       <w:tr>
         <w:trPr>
@@ -951,6 +1356,19 @@
             <w:proofErr w:type="spellEnd"/>
           </w:p>
         </w:tc>
+        <w:tc>
+          <w:tcPr>
+            <w:tcW w:w="1417" w:type="dxa"/>
+            <w:shd w:val="clear" w:color="auto" w:fill="FFFF00"/>
+          </w:tcPr>
+          <w:p>
+            <w:pPr>
+              <w:rPr>
+                <w:lang w:val="de-CH"/>
+              </w:rPr>
+            </w:pPr>
+          </w:p>
+        </w:tc>
       </w:tr>
       <w:tr>
         <w:trPr>
@@ -999,6 +1417,19 @@
             <w:proofErr w:type="spellEnd"/>
           </w:p>
         </w:tc>
+        <w:tc>
+          <w:tcPr>
+            <w:tcW w:w="1417" w:type="dxa"/>
+            <w:shd w:val="clear" w:color="auto" w:fill="FFFF00"/>
+          </w:tcPr>
+          <w:p>
+            <w:pPr>
+              <w:rPr>
+                <w:lang w:val="de-CH"/>
+              </w:rPr>
+            </w:pPr>
+          </w:p>
+        </w:tc>
       </w:tr>
       <w:tr>
         <w:tc>
@@ -1045,6 +1476,19 @@
         </w:tc>
         <w:tc>
           <w:tcPr>
+            <w:tcW w:w="1417" w:type="dxa"/>
+            <w:shd w:val="clear" w:color="auto" w:fill="FFFF00"/>
+          </w:tcPr>
+          <w:p>
+            <w:pPr>
+              <w:rPr>
+                <w:lang w:val="de-CH"/>
+              </w:rPr>
+            </w:pPr>
+          </w:p>
+        </w:tc>
+        <w:tc>
+          <w:tcPr>
             <w:tcW w:w="3402" w:type="dxa"/>
             <w:shd w:val="clear" w:color="auto" w:fill="FFFF00"/>
           </w:tcPr>
@@ -1054,11 +1498,19 @@
                 <w:lang w:val="de-CH"/>
               </w:rPr>
             </w:pPr>
-            <w:r>
-              <w:rPr>
-                <w:lang w:val="de-CH"/>
-              </w:rPr>
-              <w:t>Creator/</w:t>
+            <w:proofErr w:type="spellStart"/>
+            <w:r>
+              <w:rPr>
+                <w:lang w:val="de-CH"/>
+              </w:rPr>
+              <w:t>Creator</w:t>
+            </w:r>
+            <w:proofErr w:type="spellEnd"/>
+            <w:r>
+              <w:rPr>
+                <w:lang w:val="de-CH"/>
+              </w:rPr>
+              <w:t>/</w:t>
             </w:r>
             <w:proofErr w:type="spellStart"/>
             <w:r>
@@ -1120,91 +1572,143 @@
     <w:p>
       <w:pPr>
         <w:rPr>
-          <w:lang w:val="de-CH"/>
-        </w:rPr>
-      </w:pPr>
+          <w:lang w:val="en-GB"/>
+        </w:rPr>
+      </w:pPr>
+      <w:r>
+        <w:rPr>
+          <w:lang w:val="en-GB"/>
+        </w:rPr>
+        <w:t xml:space="preserve">* </w:t>
+      </w:r>
+      <w:proofErr w:type="spellStart"/>
+      <w:proofErr w:type="gramStart"/>
+      <w:r>
+        <w:rPr>
+          <w:lang w:val="en-GB"/>
+        </w:rPr>
+        <w:t>ms</w:t>
+      </w:r>
+      <w:proofErr w:type="spellEnd"/>
+      <w:proofErr w:type="gramEnd"/>
+      <w:r>
+        <w:rPr>
+          <w:lang w:val="en-GB"/>
+        </w:rPr>
+        <w:t xml:space="preserve"> since 1970. </w:t>
+      </w:r>
+      <w:r>
+        <w:rPr>
+          <w:lang w:val="en-GB"/>
+        </w:rPr>
+        <w:t>Use .</w:t>
+      </w:r>
+      <w:proofErr w:type="spellStart"/>
+      <w:proofErr w:type="gramStart"/>
+      <w:r>
+        <w:rPr>
+          <w:lang w:val="en-GB"/>
+        </w:rPr>
+        <w:t>getTime</w:t>
+      </w:r>
+      <w:proofErr w:type="spellEnd"/>
+      <w:r>
+        <w:rPr>
+          <w:lang w:val="en-GB"/>
+        </w:rPr>
+        <w:t>(</w:t>
+      </w:r>
+      <w:proofErr w:type="gramEnd"/>
+      <w:r>
+        <w:rPr>
+          <w:lang w:val="en-GB"/>
+        </w:rPr>
+        <w:t>) method of TS Date objects to get this number.</w:t>
+      </w:r>
     </w:p>
     <w:p>
       <w:pPr>
         <w:rPr>
-          <w:lang w:val="de-CH"/>
-        </w:rPr>
-      </w:pPr>
+          <w:lang w:val="en-GB"/>
+        </w:rPr>
+      </w:pPr>
+      <w:bookmarkStart w:id="0" w:name="_GoBack"/>
+      <w:bookmarkEnd w:id="0"/>
     </w:p>
     <w:p>
       <w:pPr>
         <w:rPr>
-          <w:lang w:val="de-CH"/>
+          <w:lang w:val="en-GB"/>
         </w:rPr>
       </w:pPr>
     </w:p>
     <w:p>
       <w:pPr>
         <w:rPr>
-          <w:lang w:val="de-CH"/>
+          <w:lang w:val="en-GB"/>
         </w:rPr>
       </w:pPr>
     </w:p>
     <w:p>
       <w:pPr>
         <w:rPr>
-          <w:lang w:val="de-CH"/>
+          <w:lang w:val="en-GB"/>
         </w:rPr>
       </w:pPr>
     </w:p>
     <w:p>
       <w:pPr>
         <w:rPr>
-          <w:lang w:val="de-CH"/>
+          <w:lang w:val="en-GB"/>
         </w:rPr>
       </w:pPr>
     </w:p>
     <w:p>
       <w:pPr>
         <w:rPr>
-          <w:lang w:val="de-CH"/>
+          <w:lang w:val="en-GB"/>
         </w:rPr>
       </w:pPr>
     </w:p>
     <w:p>
       <w:pPr>
         <w:rPr>
-          <w:lang w:val="de-CH"/>
+          <w:lang w:val="en-GB"/>
         </w:rPr>
       </w:pPr>
     </w:p>
     <w:p>
       <w:pPr>
         <w:rPr>
-          <w:lang w:val="de-CH"/>
+          <w:lang w:val="en-GB"/>
         </w:rPr>
       </w:pPr>
     </w:p>
     <w:p>
       <w:pPr>
         <w:rPr>
-          <w:lang w:val="de-CH"/>
+          <w:lang w:val="en-GB"/>
         </w:rPr>
       </w:pPr>
     </w:p>
     <w:p>
       <w:pPr>
         <w:rPr>
-          <w:lang w:val="de-CH"/>
+          <w:lang w:val="en-GB"/>
         </w:rPr>
       </w:pPr>
     </w:p>
     <w:p>
       <w:pPr>
         <w:rPr>
-          <w:lang w:val="de-CH"/>
+          <w:lang w:val="en-GB"/>
         </w:rPr>
       </w:pPr>
     </w:p>
     <w:p>
       <w:pPr>
         <w:rPr>
-          <w:lang w:val="de-CH"/>
+          <w:lang w:val="en-GB"/>
         </w:rPr>
       </w:pPr>
     </w:p>
@@ -1234,17 +1738,15 @@
           <w:p>
             <w:pPr>
               <w:rPr>
-                <w:lang w:val="de-CH"/>
-              </w:rPr>
-            </w:pPr>
-            <w:proofErr w:type="spellStart"/>
-            <w:r>
-              <w:rPr>
-                <w:lang w:val="de-CH"/>
+                <w:lang w:val="en-GB"/>
+              </w:rPr>
+            </w:pPr>
+            <w:r>
+              <w:rPr>
+                <w:lang w:val="en-GB"/>
               </w:rPr>
               <w:t>Column</w:t>
             </w:r>
-            <w:proofErr w:type="spellEnd"/>
           </w:p>
         </w:tc>
         <w:tc>
@@ -1261,18 +1763,18 @@
                 <w:tab w:val="right" w:pos="2477"/>
               </w:tabs>
               <w:rPr>
-                <w:lang w:val="de-CH"/>
-              </w:rPr>
-            </w:pPr>
-            <w:r>
-              <w:rPr>
-                <w:lang w:val="de-CH"/>
+                <w:lang w:val="en-GB"/>
+              </w:rPr>
+            </w:pPr>
+            <w:r>
+              <w:rPr>
+                <w:lang w:val="en-GB"/>
               </w:rPr>
               <w:t>type</w:t>
             </w:r>
             <w:r>
               <w:rPr>
-                <w:lang w:val="de-CH"/>
+                <w:lang w:val="en-GB"/>
               </w:rPr>
               <w:tab/>
             </w:r>
@@ -1291,13 +1793,14 @@
           <w:p>
             <w:pPr>
               <w:rPr>
-                <w:lang w:val="de-CH"/>
-              </w:rPr>
-            </w:pPr>
-            <w:r>
-              <w:rPr>
-                <w:lang w:val="de-CH"/>
-              </w:rPr>
+                <w:lang w:val="en-GB"/>
+              </w:rPr>
+            </w:pPr>
+            <w:r>
+              <w:rPr>
+                <w:lang w:val="en-GB"/>
+              </w:rPr>
+              <w:lastRenderedPageBreak/>
               <w:t>email</w:t>
             </w:r>
           </w:p>
@@ -1312,17 +1815,15 @@
           <w:p>
             <w:pPr>
               <w:rPr>
-                <w:lang w:val="de-CH"/>
-              </w:rPr>
-            </w:pPr>
-            <w:proofErr w:type="spellStart"/>
-            <w:r>
-              <w:rPr>
-                <w:lang w:val="de-CH"/>
+                <w:lang w:val="en-GB"/>
+              </w:rPr>
+            </w:pPr>
+            <w:r>
+              <w:rPr>
+                <w:lang w:val="en-GB"/>
               </w:rPr>
               <w:t>string</w:t>
             </w:r>
-            <w:proofErr w:type="spellEnd"/>
           </w:p>
         </w:tc>
       </w:tr>
@@ -1338,17 +1839,15 @@
           <w:p>
             <w:pPr>
               <w:rPr>
-                <w:lang w:val="de-CH"/>
-              </w:rPr>
-            </w:pPr>
-            <w:proofErr w:type="spellStart"/>
-            <w:r>
-              <w:rPr>
-                <w:lang w:val="de-CH"/>
+                <w:lang w:val="en-GB"/>
+              </w:rPr>
+            </w:pPr>
+            <w:r>
+              <w:rPr>
+                <w:lang w:val="en-GB"/>
               </w:rPr>
               <w:t>password</w:t>
             </w:r>
-            <w:proofErr w:type="spellEnd"/>
           </w:p>
         </w:tc>
         <w:tc>
@@ -1361,17 +1860,15 @@
           <w:p>
             <w:pPr>
               <w:rPr>
-                <w:lang w:val="de-CH"/>
-              </w:rPr>
-            </w:pPr>
-            <w:proofErr w:type="spellStart"/>
-            <w:r>
-              <w:rPr>
-                <w:lang w:val="de-CH"/>
+                <w:lang w:val="en-GB"/>
+              </w:rPr>
+            </w:pPr>
+            <w:r>
+              <w:rPr>
+                <w:lang w:val="en-GB"/>
               </w:rPr>
               <w:t>string</w:t>
             </w:r>
-            <w:proofErr w:type="spellEnd"/>
           </w:p>
         </w:tc>
       </w:tr>
@@ -1388,17 +1885,15 @@
           <w:p>
             <w:pPr>
               <w:rPr>
-                <w:lang w:val="de-CH"/>
-              </w:rPr>
-            </w:pPr>
-            <w:proofErr w:type="spellStart"/>
-            <w:r>
-              <w:rPr>
-                <w:lang w:val="de-CH"/>
+                <w:lang w:val="en-GB"/>
+              </w:rPr>
+            </w:pPr>
+            <w:r>
+              <w:rPr>
+                <w:lang w:val="en-GB"/>
               </w:rPr>
               <w:t>token</w:t>
             </w:r>
-            <w:proofErr w:type="spellEnd"/>
           </w:p>
         </w:tc>
         <w:tc>
@@ -1412,17 +1907,15 @@
           <w:p>
             <w:pPr>
               <w:rPr>
-                <w:lang w:val="de-CH"/>
-              </w:rPr>
-            </w:pPr>
-            <w:proofErr w:type="spellStart"/>
-            <w:r>
-              <w:rPr>
-                <w:lang w:val="de-CH"/>
+                <w:lang w:val="en-GB"/>
+              </w:rPr>
+            </w:pPr>
+            <w:r>
+              <w:rPr>
+                <w:lang w:val="en-GB"/>
               </w:rPr>
               <w:t>string</w:t>
             </w:r>
-            <w:proofErr w:type="spellEnd"/>
           </w:p>
         </w:tc>
       </w:tr>
@@ -1435,13 +1928,13 @@
           <w:p>
             <w:pPr>
               <w:rPr>
-                <w:lang w:val="de-CH"/>
-              </w:rPr>
-            </w:pPr>
-            <w:proofErr w:type="spellStart"/>
-            <w:r>
-              <w:rPr>
-                <w:lang w:val="de-CH"/>
+                <w:lang w:val="en-GB"/>
+              </w:rPr>
+            </w:pPr>
+            <w:proofErr w:type="spellStart"/>
+            <w:r>
+              <w:rPr>
+                <w:lang w:val="en-GB"/>
               </w:rPr>
               <w:t>tokenExpirationDate</w:t>
             </w:r>
@@ -1456,17 +1949,15 @@
           <w:p>
             <w:pPr>
               <w:rPr>
-                <w:lang w:val="de-CH"/>
-              </w:rPr>
-            </w:pPr>
-            <w:proofErr w:type="spellStart"/>
-            <w:r>
-              <w:rPr>
-                <w:lang w:val="de-CH"/>
+                <w:lang w:val="en-GB"/>
+              </w:rPr>
+            </w:pPr>
+            <w:r>
+              <w:rPr>
+                <w:lang w:val="en-GB"/>
               </w:rPr>
               <w:t>number</w:t>
             </w:r>
-            <w:proofErr w:type="spellEnd"/>
           </w:p>
         </w:tc>
         <w:tc>
@@ -1482,30 +1973,30 @@
             </w:pPr>
             <w:r>
               <w:rPr>
-                <w:lang w:val="de-CH"/>
+                <w:lang w:val="en-GB"/>
               </w:rPr>
               <w:t xml:space="preserve">In </w:t>
             </w:r>
             <w:proofErr w:type="spellStart"/>
             <w:r>
               <w:rPr>
-                <w:lang w:val="de-CH"/>
+                <w:lang w:val="en-GB"/>
               </w:rPr>
               <w:t>miliseconds</w:t>
             </w:r>
             <w:proofErr w:type="spellEnd"/>
             <w:r>
               <w:rPr>
-                <w:lang w:val="de-CH"/>
-              </w:rPr>
-              <w:t xml:space="preserve"> </w:t>
-            </w:r>
-            <w:proofErr w:type="spellStart"/>
-            <w:r>
-              <w:rPr>
-                <w:lang w:val="de-CH"/>
-              </w:rPr>
-              <w:t>since</w:t>
+                <w:lang w:val="en-GB"/>
+              </w:rPr>
+              <w:t xml:space="preserve"> sin</w:t>
+            </w:r>
+            <w:proofErr w:type="spellStart"/>
+            <w:r>
+              <w:rPr>
+                <w:lang w:val="de-CH"/>
+              </w:rPr>
+              <w:t>ce</w:t>
             </w:r>
             <w:proofErr w:type="spellEnd"/>
             <w:r>
@@ -1713,13 +2204,7 @@
               <w:rPr>
                 <w:lang w:val="de-CH"/>
               </w:rPr>
-              <w:t>S</w:t>
-            </w:r>
-            <w:r>
-              <w:rPr>
-                <w:lang w:val="de-CH"/>
-              </w:rPr>
-              <w:t>tring</w:t>
+              <w:t>String</w:t>
             </w:r>
           </w:p>
         </w:tc>
@@ -2013,8 +2498,6 @@
               </w:rPr>
               <w:t>contactEmail</w:t>
             </w:r>
-            <w:bookmarkStart w:id="0" w:name="_GoBack"/>
-            <w:bookmarkEnd w:id="0"/>
             <w:proofErr w:type="spellEnd"/>
           </w:p>
         </w:tc>
@@ -2077,13 +2560,7 @@
               <w:rPr>
                 <w:lang w:val="de-CH"/>
               </w:rPr>
-              <w:t>S</w:t>
-            </w:r>
-            <w:r>
-              <w:rPr>
-                <w:lang w:val="de-CH"/>
-              </w:rPr>
-              <w:t>tring</w:t>
+              <w:t>String</w:t>
             </w:r>
           </w:p>
         </w:tc>
@@ -2151,7 +2628,6 @@
                 <w:highlight w:val="yellow"/>
                 <w:lang w:val="de-CH"/>
               </w:rPr>
-              <w:lastRenderedPageBreak/>
               <w:t>verified</w:t>
             </w:r>
             <w:proofErr w:type="spellEnd"/>
@@ -2466,8 +2942,243 @@
 </w:document>
 </file>
 
+<file path=word/numbering.xml><?xml version="1.0" encoding="utf-8"?>
+<w:numbering xmlns:wpc="http://schemas.microsoft.com/office/word/2010/wordprocessingCanvas" xmlns:mc="http://schemas.openxmlformats.org/markup-compatibility/2006" xmlns:o="urn:schemas-microsoft-com:office:office" xmlns:r="http://schemas.openxmlformats.org/officeDocument/2006/relationships" xmlns:m="http://schemas.openxmlformats.org/officeDocument/2006/math" xmlns:v="urn:schemas-microsoft-com:vml" xmlns:wp14="http://schemas.microsoft.com/office/word/2010/wordprocessingDrawing" xmlns:wp="http://schemas.openxmlformats.org/drawingml/2006/wordprocessingDrawing" xmlns:w10="urn:schemas-microsoft-com:office:word" xmlns:w="http://schemas.openxmlformats.org/wordprocessingml/2006/main" xmlns:w14="http://schemas.microsoft.com/office/word/2010/wordml" xmlns:wpg="http://schemas.microsoft.com/office/word/2010/wordprocessingGroup" xmlns:wpi="http://schemas.microsoft.com/office/word/2010/wordprocessingInk" xmlns:wne="http://schemas.microsoft.com/office/word/2006/wordml" xmlns:wps="http://schemas.microsoft.com/office/word/2010/wordprocessingShape" mc:Ignorable="w14 wp14">
+  <w:abstractNum w:abstractNumId="0">
+    <w:nsid w:val="72D76A65"/>
+    <w:multiLevelType w:val="hybridMultilevel"/>
+    <w:tmpl w:val="3B604B40"/>
+    <w:lvl w:ilvl="0" w:tplc="491AB990">
+      <w:numFmt w:val="bullet"/>
+      <w:lvlText w:val=""/>
+      <w:lvlJc w:val="left"/>
+      <w:pPr>
+        <w:ind w:left="720" w:hanging="360"/>
+      </w:pPr>
+      <w:rPr>
+        <w:rFonts w:ascii="Symbol" w:eastAsiaTheme="minorHAnsi" w:hAnsi="Symbol" w:cstheme="minorBidi" w:hint="default"/>
+      </w:rPr>
+    </w:lvl>
+    <w:lvl w:ilvl="1" w:tplc="08070003" w:tentative="1">
+      <w:start w:val="1"/>
+      <w:numFmt w:val="bullet"/>
+      <w:lvlText w:val="o"/>
+      <w:lvlJc w:val="left"/>
+      <w:pPr>
+        <w:ind w:left="1440" w:hanging="360"/>
+      </w:pPr>
+      <w:rPr>
+        <w:rFonts w:ascii="Courier New" w:hAnsi="Courier New" w:cs="Courier New" w:hint="default"/>
+      </w:rPr>
+    </w:lvl>
+    <w:lvl w:ilvl="2" w:tplc="08070005" w:tentative="1">
+      <w:start w:val="1"/>
+      <w:numFmt w:val="bullet"/>
+      <w:lvlText w:val=""/>
+      <w:lvlJc w:val="left"/>
+      <w:pPr>
+        <w:ind w:left="2160" w:hanging="360"/>
+      </w:pPr>
+      <w:rPr>
+        <w:rFonts w:ascii="Wingdings" w:hAnsi="Wingdings" w:hint="default"/>
+      </w:rPr>
+    </w:lvl>
+    <w:lvl w:ilvl="3" w:tplc="08070001" w:tentative="1">
+      <w:start w:val="1"/>
+      <w:numFmt w:val="bullet"/>
+      <w:lvlText w:val=""/>
+      <w:lvlJc w:val="left"/>
+      <w:pPr>
+        <w:ind w:left="2880" w:hanging="360"/>
+      </w:pPr>
+      <w:rPr>
+        <w:rFonts w:ascii="Symbol" w:hAnsi="Symbol" w:hint="default"/>
+      </w:rPr>
+    </w:lvl>
+    <w:lvl w:ilvl="4" w:tplc="08070003" w:tentative="1">
+      <w:start w:val="1"/>
+      <w:numFmt w:val="bullet"/>
+      <w:lvlText w:val="o"/>
+      <w:lvlJc w:val="left"/>
+      <w:pPr>
+        <w:ind w:left="3600" w:hanging="360"/>
+      </w:pPr>
+      <w:rPr>
+        <w:rFonts w:ascii="Courier New" w:hAnsi="Courier New" w:cs="Courier New" w:hint="default"/>
+      </w:rPr>
+    </w:lvl>
+    <w:lvl w:ilvl="5" w:tplc="08070005" w:tentative="1">
+      <w:start w:val="1"/>
+      <w:numFmt w:val="bullet"/>
+      <w:lvlText w:val=""/>
+      <w:lvlJc w:val="left"/>
+      <w:pPr>
+        <w:ind w:left="4320" w:hanging="360"/>
+      </w:pPr>
+      <w:rPr>
+        <w:rFonts w:ascii="Wingdings" w:hAnsi="Wingdings" w:hint="default"/>
+      </w:rPr>
+    </w:lvl>
+    <w:lvl w:ilvl="6" w:tplc="08070001" w:tentative="1">
+      <w:start w:val="1"/>
+      <w:numFmt w:val="bullet"/>
+      <w:lvlText w:val=""/>
+      <w:lvlJc w:val="left"/>
+      <w:pPr>
+        <w:ind w:left="5040" w:hanging="360"/>
+      </w:pPr>
+      <w:rPr>
+        <w:rFonts w:ascii="Symbol" w:hAnsi="Symbol" w:hint="default"/>
+      </w:rPr>
+    </w:lvl>
+    <w:lvl w:ilvl="7" w:tplc="08070003" w:tentative="1">
+      <w:start w:val="1"/>
+      <w:numFmt w:val="bullet"/>
+      <w:lvlText w:val="o"/>
+      <w:lvlJc w:val="left"/>
+      <w:pPr>
+        <w:ind w:left="5760" w:hanging="360"/>
+      </w:pPr>
+      <w:rPr>
+        <w:rFonts w:ascii="Courier New" w:hAnsi="Courier New" w:cs="Courier New" w:hint="default"/>
+      </w:rPr>
+    </w:lvl>
+    <w:lvl w:ilvl="8" w:tplc="08070005" w:tentative="1">
+      <w:start w:val="1"/>
+      <w:numFmt w:val="bullet"/>
+      <w:lvlText w:val=""/>
+      <w:lvlJc w:val="left"/>
+      <w:pPr>
+        <w:ind w:left="6480" w:hanging="360"/>
+      </w:pPr>
+      <w:rPr>
+        <w:rFonts w:ascii="Wingdings" w:hAnsi="Wingdings" w:hint="default"/>
+      </w:rPr>
+    </w:lvl>
+  </w:abstractNum>
+  <w:abstractNum w:abstractNumId="1">
+    <w:nsid w:val="7B65272D"/>
+    <w:multiLevelType w:val="hybridMultilevel"/>
+    <w:tmpl w:val="0EB20310"/>
+    <w:lvl w:ilvl="0" w:tplc="2A1CEDF2">
+      <w:numFmt w:val="bullet"/>
+      <w:lvlText w:val=""/>
+      <w:lvlJc w:val="left"/>
+      <w:pPr>
+        <w:ind w:left="720" w:hanging="360"/>
+      </w:pPr>
+      <w:rPr>
+        <w:rFonts w:ascii="Symbol" w:eastAsiaTheme="minorHAnsi" w:hAnsi="Symbol" w:cstheme="minorBidi" w:hint="default"/>
+      </w:rPr>
+    </w:lvl>
+    <w:lvl w:ilvl="1" w:tplc="08070003" w:tentative="1">
+      <w:start w:val="1"/>
+      <w:numFmt w:val="bullet"/>
+      <w:lvlText w:val="o"/>
+      <w:lvlJc w:val="left"/>
+      <w:pPr>
+        <w:ind w:left="1440" w:hanging="360"/>
+      </w:pPr>
+      <w:rPr>
+        <w:rFonts w:ascii="Courier New" w:hAnsi="Courier New" w:cs="Courier New" w:hint="default"/>
+      </w:rPr>
+    </w:lvl>
+    <w:lvl w:ilvl="2" w:tplc="08070005" w:tentative="1">
+      <w:start w:val="1"/>
+      <w:numFmt w:val="bullet"/>
+      <w:lvlText w:val=""/>
+      <w:lvlJc w:val="left"/>
+      <w:pPr>
+        <w:ind w:left="2160" w:hanging="360"/>
+      </w:pPr>
+      <w:rPr>
+        <w:rFonts w:ascii="Wingdings" w:hAnsi="Wingdings" w:hint="default"/>
+      </w:rPr>
+    </w:lvl>
+    <w:lvl w:ilvl="3" w:tplc="08070001" w:tentative="1">
+      <w:start w:val="1"/>
+      <w:numFmt w:val="bullet"/>
+      <w:lvlText w:val=""/>
+      <w:lvlJc w:val="left"/>
+      <w:pPr>
+        <w:ind w:left="2880" w:hanging="360"/>
+      </w:pPr>
+      <w:rPr>
+        <w:rFonts w:ascii="Symbol" w:hAnsi="Symbol" w:hint="default"/>
+      </w:rPr>
+    </w:lvl>
+    <w:lvl w:ilvl="4" w:tplc="08070003" w:tentative="1">
+      <w:start w:val="1"/>
+      <w:numFmt w:val="bullet"/>
+      <w:lvlText w:val="o"/>
+      <w:lvlJc w:val="left"/>
+      <w:pPr>
+        <w:ind w:left="3600" w:hanging="360"/>
+      </w:pPr>
+      <w:rPr>
+        <w:rFonts w:ascii="Courier New" w:hAnsi="Courier New" w:cs="Courier New" w:hint="default"/>
+      </w:rPr>
+    </w:lvl>
+    <w:lvl w:ilvl="5" w:tplc="08070005" w:tentative="1">
+      <w:start w:val="1"/>
+      <w:numFmt w:val="bullet"/>
+      <w:lvlText w:val=""/>
+      <w:lvlJc w:val="left"/>
+      <w:pPr>
+        <w:ind w:left="4320" w:hanging="360"/>
+      </w:pPr>
+      <w:rPr>
+        <w:rFonts w:ascii="Wingdings" w:hAnsi="Wingdings" w:hint="default"/>
+      </w:rPr>
+    </w:lvl>
+    <w:lvl w:ilvl="6" w:tplc="08070001" w:tentative="1">
+      <w:start w:val="1"/>
+      <w:numFmt w:val="bullet"/>
+      <w:lvlText w:val=""/>
+      <w:lvlJc w:val="left"/>
+      <w:pPr>
+        <w:ind w:left="5040" w:hanging="360"/>
+      </w:pPr>
+      <w:rPr>
+        <w:rFonts w:ascii="Symbol" w:hAnsi="Symbol" w:hint="default"/>
+      </w:rPr>
+    </w:lvl>
+    <w:lvl w:ilvl="7" w:tplc="08070003" w:tentative="1">
+      <w:start w:val="1"/>
+      <w:numFmt w:val="bullet"/>
+      <w:lvlText w:val="o"/>
+      <w:lvlJc w:val="left"/>
+      <w:pPr>
+        <w:ind w:left="5760" w:hanging="360"/>
+      </w:pPr>
+      <w:rPr>
+        <w:rFonts w:ascii="Courier New" w:hAnsi="Courier New" w:cs="Courier New" w:hint="default"/>
+      </w:rPr>
+    </w:lvl>
+    <w:lvl w:ilvl="8" w:tplc="08070005" w:tentative="1">
+      <w:start w:val="1"/>
+      <w:numFmt w:val="bullet"/>
+      <w:lvlText w:val=""/>
+      <w:lvlJc w:val="left"/>
+      <w:pPr>
+        <w:ind w:left="6480" w:hanging="360"/>
+      </w:pPr>
+      <w:rPr>
+        <w:rFonts w:ascii="Wingdings" w:hAnsi="Wingdings" w:hint="default"/>
+      </w:rPr>
+    </w:lvl>
+  </w:abstractNum>
+  <w:num w:numId="1">
+    <w:abstractNumId w:val="1"/>
+  </w:num>
+  <w:num w:numId="2">
+    <w:abstractNumId w:val="0"/>
+  </w:num>
+</w:numbering>
+</file>
+
 <file path=word/styles.xml><?xml version="1.0" encoding="utf-8"?>
-<w:styles xmlns:mc="http://schemas.openxmlformats.org/markup-compatibility/2006" xmlns:r="http://schemas.openxmlformats.org/officeDocument/2006/relationships" xmlns:w="http://schemas.openxmlformats.org/wordprocessingml/2006/main" xmlns:w14="http://schemas.microsoft.com/office/word/2010/wordml" xmlns:w15="http://schemas.microsoft.com/office/word/2012/wordml" xmlns:w16cid="http://schemas.microsoft.com/office/word/2016/wordml/cid" xmlns:w16se="http://schemas.microsoft.com/office/word/2015/wordml/symex" mc:Ignorable="w14 w15 w16se w16cid">
+<w:styles xmlns:mc="http://schemas.openxmlformats.org/markup-compatibility/2006" xmlns:r="http://schemas.openxmlformats.org/officeDocument/2006/relationships" xmlns:w="http://schemas.openxmlformats.org/wordprocessingml/2006/main" xmlns:w14="http://schemas.microsoft.com/office/word/2010/wordml" mc:Ignorable="w14">
   <w:docDefaults>
     <w:rPrDefault>
       <w:rPr>
@@ -2483,382 +3194,144 @@
       </w:pPr>
     </w:pPrDefault>
   </w:docDefaults>
-  <w:latentStyles w:defLockedState="0" w:defUIPriority="99" w:defSemiHidden="0" w:defUnhideWhenUsed="0" w:defQFormat="0" w:count="375">
-    <w:lsdException w:name="Normal" w:uiPriority="0" w:qFormat="1"/>
-    <w:lsdException w:name="heading 1" w:uiPriority="9" w:qFormat="1"/>
-    <w:lsdException w:name="heading 2" w:semiHidden="1" w:uiPriority="9" w:unhideWhenUsed="1" w:qFormat="1"/>
-    <w:lsdException w:name="heading 3" w:semiHidden="1" w:uiPriority="9" w:unhideWhenUsed="1" w:qFormat="1"/>
-    <w:lsdException w:name="heading 4" w:semiHidden="1" w:uiPriority="9" w:unhideWhenUsed="1" w:qFormat="1"/>
-    <w:lsdException w:name="heading 5" w:semiHidden="1" w:uiPriority="9" w:unhideWhenUsed="1" w:qFormat="1"/>
-    <w:lsdException w:name="heading 6" w:semiHidden="1" w:uiPriority="9" w:unhideWhenUsed="1" w:qFormat="1"/>
-    <w:lsdException w:name="heading 7" w:semiHidden="1" w:uiPriority="9" w:unhideWhenUsed="1" w:qFormat="1"/>
-    <w:lsdException w:name="heading 8" w:semiHidden="1" w:uiPriority="9" w:unhideWhenUsed="1" w:qFormat="1"/>
-    <w:lsdException w:name="heading 9" w:semiHidden="1" w:uiPriority="9" w:unhideWhenUsed="1" w:qFormat="1"/>
-    <w:lsdException w:name="index 1" w:semiHidden="1" w:unhideWhenUsed="1"/>
-    <w:lsdException w:name="index 2" w:semiHidden="1" w:unhideWhenUsed="1"/>
-    <w:lsdException w:name="index 3" w:semiHidden="1" w:unhideWhenUsed="1"/>
-    <w:lsdException w:name="index 4" w:semiHidden="1" w:unhideWhenUsed="1"/>
-    <w:lsdException w:name="index 5" w:semiHidden="1" w:unhideWhenUsed="1"/>
-    <w:lsdException w:name="index 6" w:semiHidden="1" w:unhideWhenUsed="1"/>
-    <w:lsdException w:name="index 7" w:semiHidden="1" w:unhideWhenUsed="1"/>
-    <w:lsdException w:name="index 8" w:semiHidden="1" w:unhideWhenUsed="1"/>
-    <w:lsdException w:name="index 9" w:semiHidden="1" w:unhideWhenUsed="1"/>
-    <w:lsdException w:name="toc 1" w:semiHidden="1" w:uiPriority="39" w:unhideWhenUsed="1"/>
-    <w:lsdException w:name="toc 2" w:semiHidden="1" w:uiPriority="39" w:unhideWhenUsed="1"/>
-    <w:lsdException w:name="toc 3" w:semiHidden="1" w:uiPriority="39" w:unhideWhenUsed="1"/>
-    <w:lsdException w:name="toc 4" w:semiHidden="1" w:uiPriority="39" w:unhideWhenUsed="1"/>
-    <w:lsdException w:name="toc 5" w:semiHidden="1" w:uiPriority="39" w:unhideWhenUsed="1"/>
-    <w:lsdException w:name="toc 6" w:semiHidden="1" w:uiPriority="39" w:unhideWhenUsed="1"/>
-    <w:lsdException w:name="toc 7" w:semiHidden="1" w:uiPriority="39" w:unhideWhenUsed="1"/>
-    <w:lsdException w:name="toc 8" w:semiHidden="1" w:uiPriority="39" w:unhideWhenUsed="1"/>
-    <w:lsdException w:name="toc 9" w:semiHidden="1" w:uiPriority="39" w:unhideWhenUsed="1"/>
-    <w:lsdException w:name="Normal Indent" w:semiHidden="1" w:unhideWhenUsed="1"/>
-    <w:lsdException w:name="footnote text" w:semiHidden="1" w:unhideWhenUsed="1"/>
-    <w:lsdException w:name="annotation text" w:semiHidden="1" w:unhideWhenUsed="1"/>
-    <w:lsdException w:name="header" w:semiHidden="1" w:unhideWhenUsed="1"/>
-    <w:lsdException w:name="footer" w:semiHidden="1" w:unhideWhenUsed="1"/>
-    <w:lsdException w:name="index heading" w:semiHidden="1" w:unhideWhenUsed="1"/>
-    <w:lsdException w:name="caption" w:semiHidden="1" w:uiPriority="35" w:unhideWhenUsed="1" w:qFormat="1"/>
-    <w:lsdException w:name="table of figures" w:semiHidden="1" w:unhideWhenUsed="1"/>
-    <w:lsdException w:name="envelope address" w:semiHidden="1" w:unhideWhenUsed="1"/>
-    <w:lsdException w:name="envelope return" w:semiHidden="1" w:unhideWhenUsed="1"/>
-    <w:lsdException w:name="footnote reference" w:semiHidden="1" w:unhideWhenUsed="1"/>
-    <w:lsdException w:name="annotation reference" w:semiHidden="1" w:unhideWhenUsed="1"/>
-    <w:lsdException w:name="line number" w:semiHidden="1" w:unhideWhenUsed="1"/>
-    <w:lsdException w:name="page number" w:semiHidden="1" w:unhideWhenUsed="1"/>
-    <w:lsdException w:name="endnote reference" w:semiHidden="1" w:unhideWhenUsed="1"/>
-    <w:lsdException w:name="endnote text" w:semiHidden="1" w:unhideWhenUsed="1"/>
-    <w:lsdException w:name="table of authorities" w:semiHidden="1" w:unhideWhenUsed="1"/>
-    <w:lsdException w:name="macro" w:semiHidden="1" w:unhideWhenUsed="1"/>
-    <w:lsdException w:name="toa heading" w:semiHidden="1" w:unhideWhenUsed="1"/>
-    <w:lsdException w:name="List" w:semiHidden="1" w:unhideWhenUsed="1"/>
-    <w:lsdException w:name="List Bullet" w:semiHidden="1" w:unhideWhenUsed="1"/>
-    <w:lsdException w:name="List Number" w:semiHidden="1" w:unhideWhenUsed="1"/>
-    <w:lsdException w:name="List 2" w:semiHidden="1" w:unhideWhenUsed="1"/>
-    <w:lsdException w:name="List 3" w:semiHidden="1" w:unhideWhenUsed="1"/>
-    <w:lsdException w:name="List 4" w:semiHidden="1" w:unhideWhenUsed="1"/>
-    <w:lsdException w:name="List 5" w:semiHidden="1" w:unhideWhenUsed="1"/>
-    <w:lsdException w:name="List Bullet 2" w:semiHidden="1" w:unhideWhenUsed="1"/>
-    <w:lsdException w:name="List Bullet 3" w:semiHidden="1" w:unhideWhenUsed="1"/>
-    <w:lsdException w:name="List Bullet 4" w:semiHidden="1" w:unhideWhenUsed="1"/>
-    <w:lsdException w:name="List Bullet 5" w:semiHidden="1" w:unhideWhenUsed="1"/>
-    <w:lsdException w:name="List Number 2" w:semiHidden="1" w:unhideWhenUsed="1"/>
-    <w:lsdException w:name="List Number 3" w:semiHidden="1" w:unhideWhenUsed="1"/>
-    <w:lsdException w:name="List Number 4" w:semiHidden="1" w:unhideWhenUsed="1"/>
-    <w:lsdException w:name="List Number 5" w:semiHidden="1" w:unhideWhenUsed="1"/>
-    <w:lsdException w:name="Title" w:uiPriority="10" w:qFormat="1"/>
-    <w:lsdException w:name="Closing" w:semiHidden="1" w:unhideWhenUsed="1"/>
-    <w:lsdException w:name="Signature" w:semiHidden="1" w:unhideWhenUsed="1"/>
-    <w:lsdException w:name="Default Paragraph Font" w:semiHidden="1" w:uiPriority="1" w:unhideWhenUsed="1"/>
-    <w:lsdException w:name="Body Text" w:semiHidden="1" w:unhideWhenUsed="1"/>
-    <w:lsdException w:name="Body Text Indent" w:semiHidden="1" w:unhideWhenUsed="1"/>
-    <w:lsdException w:name="List Continue" w:semiHidden="1" w:unhideWhenUsed="1"/>
-    <w:lsdException w:name="List Continue 2" w:semiHidden="1" w:unhideWhenUsed="1"/>
-    <w:lsdException w:name="List Continue 3" w:semiHidden="1" w:unhideWhenUsed="1"/>
-    <w:lsdException w:name="List Continue 4" w:semiHidden="1" w:unhideWhenUsed="1"/>
-    <w:lsdException w:name="List Continue 5" w:semiHidden="1" w:unhideWhenUsed="1"/>
-    <w:lsdException w:name="Message Header" w:semiHidden="1" w:unhideWhenUsed="1"/>
-    <w:lsdException w:name="Subtitle" w:uiPriority="11" w:qFormat="1"/>
-    <w:lsdException w:name="Salutation" w:semiHidden="1" w:unhideWhenUsed="1"/>
-    <w:lsdException w:name="Date" w:semiHidden="1" w:unhideWhenUsed="1"/>
-    <w:lsdException w:name="Body Text First Indent" w:semiHidden="1" w:unhideWhenUsed="1"/>
-    <w:lsdException w:name="Body Text First Indent 2" w:semiHidden="1" w:unhideWhenUsed="1"/>
-    <w:lsdException w:name="Note Heading" w:semiHidden="1" w:unhideWhenUsed="1"/>
-    <w:lsdException w:name="Body Text 2" w:semiHidden="1" w:unhideWhenUsed="1"/>
-    <w:lsdException w:name="Body Text 3" w:semiHidden="1" w:unhideWhenUsed="1"/>
-    <w:lsdException w:name="Body Text Indent 2" w:semiHidden="1" w:unhideWhenUsed="1"/>
-    <w:lsdException w:name="Body Text Indent 3" w:semiHidden="1" w:unhideWhenUsed="1"/>
-    <w:lsdException w:name="Block Text" w:semiHidden="1" w:unhideWhenUsed="1"/>
-    <w:lsdException w:name="Hyperlink" w:semiHidden="1" w:unhideWhenUsed="1"/>
-    <w:lsdException w:name="FollowedHyperlink" w:semiHidden="1" w:unhideWhenUsed="1"/>
-    <w:lsdException w:name="Strong" w:uiPriority="22" w:qFormat="1"/>
-    <w:lsdException w:name="Emphasis" w:uiPriority="20" w:qFormat="1"/>
-    <w:lsdException w:name="Document Map" w:semiHidden="1" w:unhideWhenUsed="1"/>
-    <w:lsdException w:name="Plain Text" w:semiHidden="1" w:unhideWhenUsed="1"/>
-    <w:lsdException w:name="E-mail Signature" w:semiHidden="1" w:unhideWhenUsed="1"/>
-    <w:lsdException w:name="HTML Top of Form" w:semiHidden="1" w:unhideWhenUsed="1"/>
-    <w:lsdException w:name="HTML Bottom of Form" w:semiHidden="1" w:unhideWhenUsed="1"/>
-    <w:lsdException w:name="Normal (Web)" w:semiHidden="1" w:unhideWhenUsed="1"/>
-    <w:lsdException w:name="HTML Acronym" w:semiHidden="1" w:unhideWhenUsed="1"/>
-    <w:lsdException w:name="HTML Address" w:semiHidden="1" w:unhideWhenUsed="1"/>
-    <w:lsdException w:name="HTML Cite" w:semiHidden="1" w:unhideWhenUsed="1"/>
-    <w:lsdException w:name="HTML Code" w:semiHidden="1" w:unhideWhenUsed="1"/>
-    <w:lsdException w:name="HTML Definition" w:semiHidden="1" w:unhideWhenUsed="1"/>
-    <w:lsdException w:name="HTML Keyboard" w:semiHidden="1" w:unhideWhenUsed="1"/>
-    <w:lsdException w:name="HTML Preformatted" w:semiHidden="1" w:unhideWhenUsed="1"/>
-    <w:lsdException w:name="HTML Sample" w:semiHidden="1" w:unhideWhenUsed="1"/>
-    <w:lsdException w:name="HTML Typewriter" w:semiHidden="1" w:unhideWhenUsed="1"/>
-    <w:lsdException w:name="HTML Variable" w:semiHidden="1" w:unhideWhenUsed="1"/>
-    <w:lsdException w:name="Normal Table" w:semiHidden="1" w:unhideWhenUsed="1"/>
-    <w:lsdException w:name="annotation subject" w:semiHidden="1" w:unhideWhenUsed="1"/>
-    <w:lsdException w:name="No List" w:semiHidden="1" w:unhideWhenUsed="1"/>
-    <w:lsdException w:name="Outline List 1" w:semiHidden="1" w:unhideWhenUsed="1"/>
-    <w:lsdException w:name="Outline List 2" w:semiHidden="1" w:unhideWhenUsed="1"/>
-    <w:lsdException w:name="Outline List 3" w:semiHidden="1" w:unhideWhenUsed="1"/>
-    <w:lsdException w:name="Table Simple 1" w:semiHidden="1" w:unhideWhenUsed="1"/>
-    <w:lsdException w:name="Table Simple 2" w:semiHidden="1" w:unhideWhenUsed="1"/>
-    <w:lsdException w:name="Table Simple 3" w:semiHidden="1" w:unhideWhenUsed="1"/>
-    <w:lsdException w:name="Table Classic 1" w:semiHidden="1" w:unhideWhenUsed="1"/>
-    <w:lsdException w:name="Table Classic 2" w:semiHidden="1" w:unhideWhenUsed="1"/>
-    <w:lsdException w:name="Table Classic 3" w:semiHidden="1" w:unhideWhenUsed="1"/>
-    <w:lsdException w:name="Table Classic 4" w:semiHidden="1" w:unhideWhenUsed="1"/>
-    <w:lsdException w:name="Table Colorful 1" w:semiHidden="1" w:unhideWhenUsed="1"/>
-    <w:lsdException w:name="Table Colorful 2" w:semiHidden="1" w:unhideWhenUsed="1"/>
-    <w:lsdException w:name="Table Colorful 3" w:semiHidden="1" w:unhideWhenUsed="1"/>
-    <w:lsdException w:name="Table Columns 1" w:semiHidden="1" w:unhideWhenUsed="1"/>
-    <w:lsdException w:name="Table Columns 2" w:semiHidden="1" w:unhideWhenUsed="1"/>
-    <w:lsdException w:name="Table Columns 3" w:semiHidden="1" w:unhideWhenUsed="1"/>
-    <w:lsdException w:name="Table Columns 4" w:semiHidden="1" w:unhideWhenUsed="1"/>
-    <w:lsdException w:name="Table Columns 5" w:semiHidden="1" w:unhideWhenUsed="1"/>
-    <w:lsdException w:name="Table Grid 1" w:semiHidden="1" w:unhideWhenUsed="1"/>
-    <w:lsdException w:name="Table Grid 2" w:semiHidden="1" w:unhideWhenUsed="1"/>
-    <w:lsdException w:name="Table Grid 3" w:semiHidden="1" w:unhideWhenUsed="1"/>
-    <w:lsdException w:name="Table Grid 4" w:semiHidden="1" w:unhideWhenUsed="1"/>
-    <w:lsdException w:name="Table Grid 5" w:semiHidden="1" w:unhideWhenUsed="1"/>
-    <w:lsdException w:name="Table Grid 6" w:semiHidden="1" w:unhideWhenUsed="1"/>
-    <w:lsdException w:name="Table Grid 7" w:semiHidden="1" w:unhideWhenUsed="1"/>
-    <w:lsdException w:name="Table Grid 8" w:semiHidden="1" w:unhideWhenUsed="1"/>
-    <w:lsdException w:name="Table List 1" w:semiHidden="1" w:unhideWhenUsed="1"/>
-    <w:lsdException w:name="Table List 2" w:semiHidden="1" w:unhideWhenUsed="1"/>
-    <w:lsdException w:name="Table List 3" w:semiHidden="1" w:unhideWhenUsed="1"/>
-    <w:lsdException w:name="Table List 4" w:semiHidden="1" w:unhideWhenUsed="1"/>
-    <w:lsdException w:name="Table List 5" w:semiHidden="1" w:unhideWhenUsed="1"/>
-    <w:lsdException w:name="Table List 6" w:semiHidden="1" w:unhideWhenUsed="1"/>
-    <w:lsdException w:name="Table List 7" w:semiHidden="1" w:unhideWhenUsed="1"/>
-    <w:lsdException w:name="Table List 8" w:semiHidden="1" w:unhideWhenUsed="1"/>
-    <w:lsdException w:name="Table 3D effects 1" w:semiHidden="1" w:unhideWhenUsed="1"/>
-    <w:lsdException w:name="Table 3D effects 2" w:semiHidden="1" w:unhideWhenUsed="1"/>
-    <w:lsdException w:name="Table 3D effects 3" w:semiHidden="1" w:unhideWhenUsed="1"/>
-    <w:lsdException w:name="Table Contemporary" w:semiHidden="1" w:unhideWhenUsed="1"/>
-    <w:lsdException w:name="Table Elegant" w:semiHidden="1" w:unhideWhenUsed="1"/>
-    <w:lsdException w:name="Table Professional" w:semiHidden="1" w:unhideWhenUsed="1"/>
-    <w:lsdException w:name="Table Subtle 1" w:semiHidden="1" w:unhideWhenUsed="1"/>
-    <w:lsdException w:name="Table Subtle 2" w:semiHidden="1" w:unhideWhenUsed="1"/>
-    <w:lsdException w:name="Table Web 1" w:semiHidden="1" w:unhideWhenUsed="1"/>
-    <w:lsdException w:name="Table Web 2" w:semiHidden="1" w:unhideWhenUsed="1"/>
-    <w:lsdException w:name="Table Web 3" w:semiHidden="1" w:unhideWhenUsed="1"/>
-    <w:lsdException w:name="Balloon Text" w:semiHidden="1" w:unhideWhenUsed="1"/>
-    <w:lsdException w:name="Table Grid" w:semiHidden="1" w:uiPriority="39" w:unhideWhenUsed="1"/>
-    <w:lsdException w:name="Table Theme" w:semiHidden="1" w:unhideWhenUsed="1"/>
-    <w:lsdException w:name="Placeholder Text" w:semiHidden="1"/>
-    <w:lsdException w:name="No Spacing" w:uiPriority="1" w:qFormat="1"/>
-    <w:lsdException w:name="Light Shading" w:uiPriority="60"/>
-    <w:lsdException w:name="Light List" w:uiPriority="61"/>
-    <w:lsdException w:name="Light Grid" w:uiPriority="62"/>
-    <w:lsdException w:name="Medium Shading 1" w:uiPriority="63"/>
-    <w:lsdException w:name="Medium Shading 2" w:uiPriority="64"/>
-    <w:lsdException w:name="Medium List 1" w:uiPriority="65"/>
-    <w:lsdException w:name="Medium List 2" w:uiPriority="66"/>
-    <w:lsdException w:name="Medium Grid 1" w:uiPriority="67"/>
-    <w:lsdException w:name="Medium Grid 2" w:uiPriority="68"/>
-    <w:lsdException w:name="Medium Grid 3" w:uiPriority="69"/>
-    <w:lsdException w:name="Dark List" w:uiPriority="70"/>
-    <w:lsdException w:name="Colorful Shading" w:uiPriority="71"/>
-    <w:lsdException w:name="Colorful List" w:uiPriority="72"/>
-    <w:lsdException w:name="Colorful Grid" w:uiPriority="73"/>
-    <w:lsdException w:name="Light Shading Accent 1" w:uiPriority="60"/>
-    <w:lsdException w:name="Light List Accent 1" w:uiPriority="61"/>
-    <w:lsdException w:name="Light Grid Accent 1" w:uiPriority="62"/>
-    <w:lsdException w:name="Medium Shading 1 Accent 1" w:uiPriority="63"/>
-    <w:lsdException w:name="Medium Shading 2 Accent 1" w:uiPriority="64"/>
-    <w:lsdException w:name="Medium List 1 Accent 1" w:uiPriority="65"/>
-    <w:lsdException w:name="Revision" w:semiHidden="1"/>
-    <w:lsdException w:name="List Paragraph" w:uiPriority="34" w:qFormat="1"/>
-    <w:lsdException w:name="Quote" w:uiPriority="29" w:qFormat="1"/>
-    <w:lsdException w:name="Intense Quote" w:uiPriority="30" w:qFormat="1"/>
-    <w:lsdException w:name="Medium List 2 Accent 1" w:uiPriority="66"/>
-    <w:lsdException w:name="Medium Grid 1 Accent 1" w:uiPriority="67"/>
-    <w:lsdException w:name="Medium Grid 2 Accent 1" w:uiPriority="68"/>
-    <w:lsdException w:name="Medium Grid 3 Accent 1" w:uiPriority="69"/>
-    <w:lsdException w:name="Dark List Accent 1" w:uiPriority="70"/>
-    <w:lsdException w:name="Colorful Shading Accent 1" w:uiPriority="71"/>
-    <w:lsdException w:name="Colorful List Accent 1" w:uiPriority="72"/>
-    <w:lsdException w:name="Colorful Grid Accent 1" w:uiPriority="73"/>
-    <w:lsdException w:name="Light Shading Accent 2" w:uiPriority="60"/>
-    <w:lsdException w:name="Light List Accent 2" w:uiPriority="61"/>
-    <w:lsdException w:name="Light Grid Accent 2" w:uiPriority="62"/>
-    <w:lsdException w:name="Medium Shading 1 Accent 2" w:uiPriority="63"/>
-    <w:lsdException w:name="Medium Shading 2 Accent 2" w:uiPriority="64"/>
-    <w:lsdException w:name="Medium List 1 Accent 2" w:uiPriority="65"/>
-    <w:lsdException w:name="Medium List 2 Accent 2" w:uiPriority="66"/>
-    <w:lsdException w:name="Medium Grid 1 Accent 2" w:uiPriority="67"/>
-    <w:lsdException w:name="Medium Grid 2 Accent 2" w:uiPriority="68"/>
-    <w:lsdException w:name="Medium Grid 3 Accent 2" w:uiPriority="69"/>
-    <w:lsdException w:name="Dark List Accent 2" w:uiPriority="70"/>
-    <w:lsdException w:name="Colorful Shading Accent 2" w:uiPriority="71"/>
-    <w:lsdException w:name="Colorful List Accent 2" w:uiPriority="72"/>
-    <w:lsdException w:name="Colorful Grid Accent 2" w:uiPriority="73"/>
-    <w:lsdException w:name="Light Shading Accent 3" w:uiPriority="60"/>
-    <w:lsdException w:name="Light List Accent 3" w:uiPriority="61"/>
-    <w:lsdException w:name="Light Grid Accent 3" w:uiPriority="62"/>
-    <w:lsdException w:name="Medium Shading 1 Accent 3" w:uiPriority="63"/>
-    <w:lsdException w:name="Medium Shading 2 Accent 3" w:uiPriority="64"/>
-    <w:lsdException w:name="Medium List 1 Accent 3" w:uiPriority="65"/>
-    <w:lsdException w:name="Medium List 2 Accent 3" w:uiPriority="66"/>
-    <w:lsdException w:name="Medium Grid 1 Accent 3" w:uiPriority="67"/>
-    <w:lsdException w:name="Medium Grid 2 Accent 3" w:uiPriority="68"/>
-    <w:lsdException w:name="Medium Grid 3 Accent 3" w:uiPriority="69"/>
-    <w:lsdException w:name="Dark List Accent 3" w:uiPriority="70"/>
-    <w:lsdException w:name="Colorful Shading Accent 3" w:uiPriority="71"/>
-    <w:lsdException w:name="Colorful List Accent 3" w:uiPriority="72"/>
-    <w:lsdException w:name="Colorful Grid Accent 3" w:uiPriority="73"/>
-    <w:lsdException w:name="Light Shading Accent 4" w:uiPriority="60"/>
-    <w:lsdException w:name="Light List Accent 4" w:uiPriority="61"/>
-    <w:lsdException w:name="Light Grid Accent 4" w:uiPriority="62"/>
-    <w:lsdException w:name="Medium Shading 1 Accent 4" w:uiPriority="63"/>
-    <w:lsdException w:name="Medium Shading 2 Accent 4" w:uiPriority="64"/>
-    <w:lsdException w:name="Medium List 1 Accent 4" w:uiPriority="65"/>
-    <w:lsdException w:name="Medium List 2 Accent 4" w:uiPriority="66"/>
-    <w:lsdException w:name="Medium Grid 1 Accent 4" w:uiPriority="67"/>
-    <w:lsdException w:name="Medium Grid 2 Accent 4" w:uiPriority="68"/>
-    <w:lsdException w:name="Medium Grid 3 Accent 4" w:uiPriority="69"/>
-    <w:lsdException w:name="Dark List Accent 4" w:uiPriority="70"/>
-    <w:lsdException w:name="Colorful Shading Accent 4" w:uiPriority="71"/>
-    <w:lsdException w:name="Colorful List Accent 4" w:uiPriority="72"/>
-    <w:lsdException w:name="Colorful Grid Accent 4" w:uiPriority="73"/>
-    <w:lsdException w:name="Light Shading Accent 5" w:uiPriority="60"/>
-    <w:lsdException w:name="Light List Accent 5" w:uiPriority="61"/>
-    <w:lsdException w:name="Light Grid Accent 5" w:uiPriority="62"/>
-    <w:lsdException w:name="Medium Shading 1 Accent 5" w:uiPriority="63"/>
-    <w:lsdException w:name="Medium Shading 2 Accent 5" w:uiPriority="64"/>
-    <w:lsdException w:name="Medium List 1 Accent 5" w:uiPriority="65"/>
-    <w:lsdException w:name="Medium List 2 Accent 5" w:uiPriority="66"/>
-    <w:lsdException w:name="Medium Grid 1 Accent 5" w:uiPriority="67"/>
-    <w:lsdException w:name="Medium Grid 2 Accent 5" w:uiPriority="68"/>
-    <w:lsdException w:name="Medium Grid 3 Accent 5" w:uiPriority="69"/>
-    <w:lsdException w:name="Dark List Accent 5" w:uiPriority="70"/>
-    <w:lsdException w:name="Colorful Shading Accent 5" w:uiPriority="71"/>
-    <w:lsdException w:name="Colorful List Accent 5" w:uiPriority="72"/>
-    <w:lsdException w:name="Colorful Grid Accent 5" w:uiPriority="73"/>
-    <w:lsdException w:name="Light Shading Accent 6" w:uiPriority="60"/>
-    <w:lsdException w:name="Light List Accent 6" w:uiPriority="61"/>
-    <w:lsdException w:name="Light Grid Accent 6" w:uiPriority="62"/>
-    <w:lsdException w:name="Medium Shading 1 Accent 6" w:uiPriority="63"/>
-    <w:lsdException w:name="Medium Shading 2 Accent 6" w:uiPriority="64"/>
-    <w:lsdException w:name="Medium List 1 Accent 6" w:uiPriority="65"/>
-    <w:lsdException w:name="Medium List 2 Accent 6" w:uiPriority="66"/>
-    <w:lsdException w:name="Medium Grid 1 Accent 6" w:uiPriority="67"/>
-    <w:lsdException w:name="Medium Grid 2 Accent 6" w:uiPriority="68"/>
-    <w:lsdException w:name="Medium Grid 3 Accent 6" w:uiPriority="69"/>
-    <w:lsdException w:name="Dark List Accent 6" w:uiPriority="70"/>
-    <w:lsdException w:name="Colorful Shading Accent 6" w:uiPriority="71"/>
-    <w:lsdException w:name="Colorful List Accent 6" w:uiPriority="72"/>
-    <w:lsdException w:name="Colorful Grid Accent 6" w:uiPriority="73"/>
-    <w:lsdException w:name="Subtle Emphasis" w:uiPriority="19" w:qFormat="1"/>
-    <w:lsdException w:name="Intense Emphasis" w:uiPriority="21" w:qFormat="1"/>
-    <w:lsdException w:name="Subtle Reference" w:uiPriority="31" w:qFormat="1"/>
-    <w:lsdException w:name="Intense Reference" w:uiPriority="32" w:qFormat="1"/>
-    <w:lsdException w:name="Book Title" w:uiPriority="33" w:qFormat="1"/>
-    <w:lsdException w:name="Bibliography" w:semiHidden="1" w:uiPriority="37" w:unhideWhenUsed="1"/>
-    <w:lsdException w:name="TOC Heading" w:semiHidden="1" w:uiPriority="39" w:unhideWhenUsed="1" w:qFormat="1"/>
-    <w:lsdException w:name="Plain Table 1" w:uiPriority="41"/>
-    <w:lsdException w:name="Plain Table 2" w:uiPriority="42"/>
-    <w:lsdException w:name="Plain Table 3" w:uiPriority="43"/>
-    <w:lsdException w:name="Plain Table 4" w:uiPriority="44"/>
-    <w:lsdException w:name="Plain Table 5" w:uiPriority="45"/>
-    <w:lsdException w:name="Grid Table Light" w:uiPriority="40"/>
-    <w:lsdException w:name="Grid Table 1 Light" w:uiPriority="46"/>
-    <w:lsdException w:name="Grid Table 2" w:uiPriority="47"/>
-    <w:lsdException w:name="Grid Table 3" w:uiPriority="48"/>
-    <w:lsdException w:name="Grid Table 4" w:uiPriority="49"/>
-    <w:lsdException w:name="Grid Table 5 Dark" w:uiPriority="50"/>
-    <w:lsdException w:name="Grid Table 6 Colorful" w:uiPriority="51"/>
-    <w:lsdException w:name="Grid Table 7 Colorful" w:uiPriority="52"/>
-    <w:lsdException w:name="Grid Table 1 Light Accent 1" w:uiPriority="46"/>
-    <w:lsdException w:name="Grid Table 2 Accent 1" w:uiPriority="47"/>
-    <w:lsdException w:name="Grid Table 3 Accent 1" w:uiPriority="48"/>
-    <w:lsdException w:name="Grid Table 4 Accent 1" w:uiPriority="49"/>
-    <w:lsdException w:name="Grid Table 5 Dark Accent 1" w:uiPriority="50"/>
-    <w:lsdException w:name="Grid Table 6 Colorful Accent 1" w:uiPriority="51"/>
-    <w:lsdException w:name="Grid Table 7 Colorful Accent 1" w:uiPriority="52"/>
-    <w:lsdException w:name="Grid Table 1 Light Accent 2" w:uiPriority="46"/>
-    <w:lsdException w:name="Grid Table 2 Accent 2" w:uiPriority="47"/>
-    <w:lsdException w:name="Grid Table 3 Accent 2" w:uiPriority="48"/>
-    <w:lsdException w:name="Grid Table 4 Accent 2" w:uiPriority="49"/>
-    <w:lsdException w:name="Grid Table 5 Dark Accent 2" w:uiPriority="50"/>
-    <w:lsdException w:name="Grid Table 6 Colorful Accent 2" w:uiPriority="51"/>
-    <w:lsdException w:name="Grid Table 7 Colorful Accent 2" w:uiPriority="52"/>
-    <w:lsdException w:name="Grid Table 1 Light Accent 3" w:uiPriority="46"/>
-    <w:lsdException w:name="Grid Table 2 Accent 3" w:uiPriority="47"/>
-    <w:lsdException w:name="Grid Table 3 Accent 3" w:uiPriority="48"/>
-    <w:lsdException w:name="Grid Table 4 Accent 3" w:uiPriority="49"/>
-    <w:lsdException w:name="Grid Table 5 Dark Accent 3" w:uiPriority="50"/>
-    <w:lsdException w:name="Grid Table 6 Colorful Accent 3" w:uiPriority="51"/>
-    <w:lsdException w:name="Grid Table 7 Colorful Accent 3" w:uiPriority="52"/>
-    <w:lsdException w:name="Grid Table 1 Light Accent 4" w:uiPriority="46"/>
-    <w:lsdException w:name="Grid Table 2 Accent 4" w:uiPriority="47"/>
-    <w:lsdException w:name="Grid Table 3 Accent 4" w:uiPriority="48"/>
-    <w:lsdException w:name="Grid Table 4 Accent 4" w:uiPriority="49"/>
-    <w:lsdException w:name="Grid Table 5 Dark Accent 4" w:uiPriority="50"/>
-    <w:lsdException w:name="Grid Table 6 Colorful Accent 4" w:uiPriority="51"/>
-    <w:lsdException w:name="Grid Table 7 Colorful Accent 4" w:uiPriority="52"/>
-    <w:lsdException w:name="Grid Table 1 Light Accent 5" w:uiPriority="46"/>
-    <w:lsdException w:name="Grid Table 2 Accent 5" w:uiPriority="47"/>
-    <w:lsdException w:name="Grid Table 3 Accent 5" w:uiPriority="48"/>
-    <w:lsdException w:name="Grid Table 4 Accent 5" w:uiPriority="49"/>
-    <w:lsdException w:name="Grid Table 5 Dark Accent 5" w:uiPriority="50"/>
-    <w:lsdException w:name="Grid Table 6 Colorful Accent 5" w:uiPriority="51"/>
-    <w:lsdException w:name="Grid Table 7 Colorful Accent 5" w:uiPriority="52"/>
-    <w:lsdException w:name="Grid Table 1 Light Accent 6" w:uiPriority="46"/>
-    <w:lsdException w:name="Grid Table 2 Accent 6" w:uiPriority="47"/>
-    <w:lsdException w:name="Grid Table 3 Accent 6" w:uiPriority="48"/>
-    <w:lsdException w:name="Grid Table 4 Accent 6" w:uiPriority="49"/>
-    <w:lsdException w:name="Grid Table 5 Dark Accent 6" w:uiPriority="50"/>
-    <w:lsdException w:name="Grid Table 6 Colorful Accent 6" w:uiPriority="51"/>
-    <w:lsdException w:name="Grid Table 7 Colorful Accent 6" w:uiPriority="52"/>
-    <w:lsdException w:name="List Table 1 Light" w:uiPriority="46"/>
-    <w:lsdException w:name="List Table 2" w:uiPriority="47"/>
-    <w:lsdException w:name="List Table 3" w:uiPriority="48"/>
-    <w:lsdException w:name="List Table 4" w:uiPriority="49"/>
-    <w:lsdException w:name="List Table 5 Dark" w:uiPriority="50"/>
-    <w:lsdException w:name="List Table 6 Colorful" w:uiPriority="51"/>
-    <w:lsdException w:name="List Table 7 Colorful" w:uiPriority="52"/>
-    <w:lsdException w:name="List Table 1 Light Accent 1" w:uiPriority="46"/>
-    <w:lsdException w:name="List Table 2 Accent 1" w:uiPriority="47"/>
-    <w:lsdException w:name="List Table 3 Accent 1" w:uiPriority="48"/>
-    <w:lsdException w:name="List Table 4 Accent 1" w:uiPriority="49"/>
-    <w:lsdException w:name="List Table 5 Dark Accent 1" w:uiPriority="50"/>
-    <w:lsdException w:name="List Table 6 Colorful Accent 1" w:uiPriority="51"/>
-    <w:lsdException w:name="List Table 7 Colorful Accent 1" w:uiPriority="52"/>
-    <w:lsdException w:name="List Table 1 Light Accent 2" w:uiPriority="46"/>
-    <w:lsdException w:name="List Table 2 Accent 2" w:uiPriority="47"/>
-    <w:lsdException w:name="List Table 3 Accent 2" w:uiPriority="48"/>
-    <w:lsdException w:name="List Table 4 Accent 2" w:uiPriority="49"/>
-    <w:lsdException w:name="List Table 5 Dark Accent 2" w:uiPriority="50"/>
-    <w:lsdException w:name="List Table 6 Colorful Accent 2" w:uiPriority="51"/>
-    <w:lsdException w:name="List Table 7 Colorful Accent 2" w:uiPriority="52"/>
-    <w:lsdException w:name="List Table 1 Light Accent 3" w:uiPriority="46"/>
-    <w:lsdException w:name="List Table 2 Accent 3" w:uiPriority="47"/>
-    <w:lsdException w:name="List Table 3 Accent 3" w:uiPriority="48"/>
-    <w:lsdException w:name="List Table 4 Accent 3" w:uiPriority="49"/>
-    <w:lsdException w:name="List Table 5 Dark Accent 3" w:uiPriority="50"/>
-    <w:lsdException w:name="List Table 6 Colorful Accent 3" w:uiPriority="51"/>
-    <w:lsdException w:name="List Table 7 Colorful Accent 3" w:uiPriority="52"/>
-    <w:lsdException w:name="List Table 1 Light Accent 4" w:uiPriority="46"/>
-    <w:lsdException w:name="List Table 2 Accent 4" w:uiPriority="47"/>
-    <w:lsdException w:name="List Table 3 Accent 4" w:uiPriority="48"/>
-    <w:lsdException w:name="List Table 4 Accent 4" w:uiPriority="49"/>
-    <w:lsdException w:name="List Table 5 Dark Accent 4" w:uiPriority="50"/>
-    <w:lsdException w:name="List Table 6 Colorful Accent 4" w:uiPriority="51"/>
-    <w:lsdException w:name="List Table 7 Colorful Accent 4" w:uiPriority="52"/>
-    <w:lsdException w:name="List Table 1 Light Accent 5" w:uiPriority="46"/>
-    <w:lsdException w:name="List Table 2 Accent 5" w:uiPriority="47"/>
-    <w:lsdException w:name="List Table 3 Accent 5" w:uiPriority="48"/>
-    <w:lsdException w:name="List Table 4 Accent 5" w:uiPriority="49"/>
-    <w:lsdException w:name="List Table 5 Dark Accent 5" w:uiPriority="50"/>
-    <w:lsdException w:name="List Table 6 Colorful Accent 5" w:uiPriority="51"/>
-    <w:lsdException w:name="List Table 7 Colorful Accent 5" w:uiPriority="52"/>
-    <w:lsdException w:name="List Table 1 Light Accent 6" w:uiPriority="46"/>
-    <w:lsdException w:name="List Table 2 Accent 6" w:uiPriority="47"/>
-    <w:lsdException w:name="List Table 3 Accent 6" w:uiPriority="48"/>
-    <w:lsdException w:name="List Table 4 Accent 6" w:uiPriority="49"/>
-    <w:lsdException w:name="List Table 5 Dark Accent 6" w:uiPriority="50"/>
-    <w:lsdException w:name="List Table 6 Colorful Accent 6" w:uiPriority="51"/>
-    <w:lsdException w:name="List Table 7 Colorful Accent 6" w:uiPriority="52"/>
-    <w:lsdException w:name="Mention" w:semiHidden="1" w:unhideWhenUsed="1"/>
-    <w:lsdException w:name="Smart Hyperlink" w:semiHidden="1" w:unhideWhenUsed="1"/>
-    <w:lsdException w:name="Hashtag" w:semiHidden="1" w:unhideWhenUsed="1"/>
-    <w:lsdException w:name="Unresolved Mention" w:semiHidden="1" w:unhideWhenUsed="1"/>
+  <w:latentStyles w:defLockedState="0" w:defUIPriority="99" w:defSemiHidden="1" w:defUnhideWhenUsed="1" w:defQFormat="0" w:count="267">
+    <w:lsdException w:name="Normal" w:semiHidden="0" w:uiPriority="0" w:unhideWhenUsed="0" w:qFormat="1"/>
+    <w:lsdException w:name="heading 1" w:semiHidden="0" w:uiPriority="9" w:unhideWhenUsed="0" w:qFormat="1"/>
+    <w:lsdException w:name="heading 2" w:uiPriority="9" w:qFormat="1"/>
+    <w:lsdException w:name="heading 3" w:uiPriority="9" w:qFormat="1"/>
+    <w:lsdException w:name="heading 4" w:uiPriority="9" w:qFormat="1"/>
+    <w:lsdException w:name="heading 5" w:uiPriority="9" w:qFormat="1"/>
+    <w:lsdException w:name="heading 6" w:uiPriority="9" w:qFormat="1"/>
+    <w:lsdException w:name="heading 7" w:uiPriority="9" w:qFormat="1"/>
+    <w:lsdException w:name="heading 8" w:uiPriority="9" w:qFormat="1"/>
+    <w:lsdException w:name="heading 9" w:uiPriority="9" w:qFormat="1"/>
+    <w:lsdException w:name="toc 1" w:uiPriority="39"/>
+    <w:lsdException w:name="toc 2" w:uiPriority="39"/>
+    <w:lsdException w:name="toc 3" w:uiPriority="39"/>
+    <w:lsdException w:name="toc 4" w:uiPriority="39"/>
+    <w:lsdException w:name="toc 5" w:uiPriority="39"/>
+    <w:lsdException w:name="toc 6" w:uiPriority="39"/>
+    <w:lsdException w:name="toc 7" w:uiPriority="39"/>
+    <w:lsdException w:name="toc 8" w:uiPriority="39"/>
+    <w:lsdException w:name="toc 9" w:uiPriority="39"/>
+    <w:lsdException w:name="caption" w:uiPriority="35" w:qFormat="1"/>
+    <w:lsdException w:name="Title" w:semiHidden="0" w:uiPriority="10" w:unhideWhenUsed="0" w:qFormat="1"/>
+    <w:lsdException w:name="Default Paragraph Font" w:uiPriority="1"/>
+    <w:lsdException w:name="Subtitle" w:semiHidden="0" w:uiPriority="11" w:unhideWhenUsed="0" w:qFormat="1"/>
+    <w:lsdException w:name="Strong" w:semiHidden="0" w:uiPriority="22" w:unhideWhenUsed="0" w:qFormat="1"/>
+    <w:lsdException w:name="Emphasis" w:semiHidden="0" w:uiPriority="20" w:unhideWhenUsed="0" w:qFormat="1"/>
+    <w:lsdException w:name="Table Grid" w:uiPriority="39"/>
+    <w:lsdException w:name="Placeholder Text" w:unhideWhenUsed="0"/>
+    <w:lsdException w:name="No Spacing" w:semiHidden="0" w:uiPriority="1" w:unhideWhenUsed="0" w:qFormat="1"/>
+    <w:lsdException w:name="Light Shading" w:semiHidden="0" w:uiPriority="60" w:unhideWhenUsed="0"/>
+    <w:lsdException w:name="Light List" w:semiHidden="0" w:uiPriority="61" w:unhideWhenUsed="0"/>
+    <w:lsdException w:name="Light Grid" w:semiHidden="0" w:uiPriority="62" w:unhideWhenUsed="0"/>
+    <w:lsdException w:name="Medium Shading 1" w:semiHidden="0" w:uiPriority="63" w:unhideWhenUsed="0"/>
+    <w:lsdException w:name="Medium Shading 2" w:semiHidden="0" w:uiPriority="64" w:unhideWhenUsed="0"/>
+    <w:lsdException w:name="Medium List 1" w:semiHidden="0" w:uiPriority="65" w:unhideWhenUsed="0"/>
+    <w:lsdException w:name="Medium List 2" w:semiHidden="0" w:uiPriority="66" w:unhideWhenUsed="0"/>
+    <w:lsdException w:name="Medium Grid 1" w:semiHidden="0" w:uiPriority="67" w:unhideWhenUsed="0"/>
+    <w:lsdException w:name="Medium Grid 2" w:semiHidden="0" w:uiPriority="68" w:unhideWhenUsed="0"/>
+    <w:lsdException w:name="Medium Grid 3" w:semiHidden="0" w:uiPriority="69" w:unhideWhenUsed="0"/>
+    <w:lsdException w:name="Dark List" w:semiHidden="0" w:uiPriority="70" w:unhideWhenUsed="0"/>
+    <w:lsdException w:name="Colorful Shading" w:semiHidden="0" w:uiPriority="71" w:unhideWhenUsed="0"/>
+    <w:lsdException w:name="Colorful List" w:semiHidden="0" w:uiPriority="72" w:unhideWhenUsed="0"/>
+    <w:lsdException w:name="Colorful Grid" w:semiHidden="0" w:uiPriority="73" w:unhideWhenUsed="0"/>
+    <w:lsdException w:name="Light Shading Accent 1" w:semiHidden="0" w:uiPriority="60" w:unhideWhenUsed="0"/>
+    <w:lsdException w:name="Light List Accent 1" w:semiHidden="0" w:uiPriority="61" w:unhideWhenUsed="0"/>
+    <w:lsdException w:name="Light Grid Accent 1" w:semiHidden="0" w:uiPriority="62" w:unhideWhenUsed="0"/>
+    <w:lsdException w:name="Medium Shading 1 Accent 1" w:semiHidden="0" w:uiPriority="63" w:unhideWhenUsed="0"/>
+    <w:lsdException w:name="Medium Shading 2 Accent 1" w:semiHidden="0" w:uiPriority="64" w:unhideWhenUsed="0"/>
+    <w:lsdException w:name="Medium List 1 Accent 1" w:semiHidden="0" w:uiPriority="65" w:unhideWhenUsed="0"/>
+    <w:lsdException w:name="Revision" w:unhideWhenUsed="0"/>
+    <w:lsdException w:name="List Paragraph" w:semiHidden="0" w:uiPriority="34" w:unhideWhenUsed="0" w:qFormat="1"/>
+    <w:lsdException w:name="Quote" w:semiHidden="0" w:uiPriority="29" w:unhideWhenUsed="0" w:qFormat="1"/>
+    <w:lsdException w:name="Intense Quote" w:semiHidden="0" w:uiPriority="30" w:unhideWhenUsed="0" w:qFormat="1"/>
+    <w:lsdException w:name="Medium List 2 Accent 1" w:semiHidden="0" w:uiPriority="66" w:unhideWhenUsed="0"/>
+    <w:lsdException w:name="Medium Grid 1 Accent 1" w:semiHidden="0" w:uiPriority="67" w:unhideWhenUsed="0"/>
+    <w:lsdException w:name="Medium Grid 2 Accent 1" w:semiHidden="0" w:uiPriority="68" w:unhideWhenUsed="0"/>
+    <w:lsdException w:name="Medium Grid 3 Accent 1" w:semiHidden="0" w:uiPriority="69" w:unhideWhenUsed="0"/>
+    <w:lsdException w:name="Dark List Accent 1" w:semiHidden="0" w:uiPriority="70" w:unhideWhenUsed="0"/>
+    <w:lsdException w:name="Colorful Shading Accent 1" w:semiHidden="0" w:uiPriority="71" w:unhideWhenUsed="0"/>
+    <w:lsdException w:name="Colorful List Accent 1" w:semiHidden="0" w:uiPriority="72" w:unhideWhenUsed="0"/>
+    <w:lsdException w:name="Colorful Grid Accent 1" w:semiHidden="0" w:uiPriority="73" w:unhideWhenUsed="0"/>
+    <w:lsdException w:name="Light Shading Accent 2" w:semiHidden="0" w:uiPriority="60" w:unhideWhenUsed="0"/>
+    <w:lsdException w:name="Light List Accent 2" w:semiHidden="0" w:uiPriority="61" w:unhideWhenUsed="0"/>
+    <w:lsdException w:name="Light Grid Accent 2" w:semiHidden="0" w:uiPriority="62" w:unhideWhenUsed="0"/>
+    <w:lsdException w:name="Medium Shading 1 Accent 2" w:semiHidden="0" w:uiPriority="63" w:unhideWhenUsed="0"/>
+    <w:lsdException w:name="Medium Shading 2 Accent 2" w:semiHidden="0" w:uiPriority="64" w:unhideWhenUsed="0"/>
+    <w:lsdException w:name="Medium List 1 Accent 2" w:semiHidden="0" w:uiPriority="65" w:unhideWhenUsed="0"/>
+    <w:lsdException w:name="Medium List 2 Accent 2" w:semiHidden="0" w:uiPriority="66" w:unhideWhenUsed="0"/>
+    <w:lsdException w:name="Medium Grid 1 Accent 2" w:semiHidden="0" w:uiPriority="67" w:unhideWhenUsed="0"/>
+    <w:lsdException w:name="Medium Grid 2 Accent 2" w:semiHidden="0" w:uiPriority="68" w:unhideWhenUsed="0"/>
+    <w:lsdException w:name="Medium Grid 3 Accent 2" w:semiHidden="0" w:uiPriority="69" w:unhideWhenUsed="0"/>
+    <w:lsdException w:name="Dark List Accent 2" w:semiHidden="0" w:uiPriority="70" w:unhideWhenUsed="0"/>
+    <w:lsdException w:name="Colorful Shading Accent 2" w:semiHidden="0" w:uiPriority="71" w:unhideWhenUsed="0"/>
+    <w:lsdException w:name="Colorful List Accent 2" w:semiHidden="0" w:uiPriority="72" w:unhideWhenUsed="0"/>
+    <w:lsdException w:name="Colorful Grid Accent 2" w:semiHidden="0" w:uiPriority="73" w:unhideWhenUsed="0"/>
+    <w:lsdException w:name="Light Shading Accent 3" w:semiHidden="0" w:uiPriority="60" w:unhideWhenUsed="0"/>
+    <w:lsdException w:name="Light List Accent 3" w:semiHidden="0" w:uiPriority="61" w:unhideWhenUsed="0"/>
+    <w:lsdException w:name="Light Grid Accent 3" w:semiHidden="0" w:uiPriority="62" w:unhideWhenUsed="0"/>
+    <w:lsdException w:name="Medium Shading 1 Accent 3" w:semiHidden="0" w:uiPriority="63" w:unhideWhenUsed="0"/>
+    <w:lsdException w:name="Medium Shading 2 Accent 3" w:semiHidden="0" w:uiPriority="64" w:unhideWhenUsed="0"/>
+    <w:lsdException w:name="Medium List 1 Accent 3" w:semiHidden="0" w:uiPriority="65" w:unhideWhenUsed="0"/>
+    <w:lsdException w:name="Medium List 2 Accent 3" w:semiHidden="0" w:uiPriority="66" w:unhideWhenUsed="0"/>
+    <w:lsdException w:name="Medium Grid 1 Accent 3" w:semiHidden="0" w:uiPriority="67" w:unhideWhenUsed="0"/>
+    <w:lsdException w:name="Medium Grid 2 Accent 3" w:semiHidden="0" w:uiPriority="68" w:unhideWhenUsed="0"/>
+    <w:lsdException w:name="Medium Grid 3 Accent 3" w:semiHidden="0" w:uiPriority="69" w:unhideWhenUsed="0"/>
+    <w:lsdException w:name="Dark List Accent 3" w:semiHidden="0" w:uiPriority="70" w:unhideWhenUsed="0"/>
+    <w:lsdException w:name="Colorful Shading Accent 3" w:semiHidden="0" w:uiPriority="71" w:unhideWhenUsed="0"/>
+    <w:lsdException w:name="Colorful List Accent 3" w:semiHidden="0" w:uiPriority="72" w:unhideWhenUsed="0"/>
+    <w:lsdException w:name="Colorful Grid Accent 3" w:semiHidden="0" w:uiPriority="73" w:unhideWhenUsed="0"/>
+    <w:lsdException w:name="Light Shading Accent 4" w:semiHidden="0" w:uiPriority="60" w:unhideWhenUsed="0"/>
+    <w:lsdException w:name="Light List Accent 4" w:semiHidden="0" w:uiPriority="61" w:unhideWhenUsed="0"/>
+    <w:lsdException w:name="Light Grid Accent 4" w:semiHidden="0" w:uiPriority="62" w:unhideWhenUsed="0"/>
+    <w:lsdException w:name="Medium Shading 1 Accent 4" w:semiHidden="0" w:uiPriority="63" w:unhideWhenUsed="0"/>
+    <w:lsdException w:name="Medium Shading 2 Accent 4" w:semiHidden="0" w:uiPriority="64" w:unhideWhenUsed="0"/>
+    <w:lsdException w:name="Medium List 1 Accent 4" w:semiHidden="0" w:uiPriority="65" w:unhideWhenUsed="0"/>
+    <w:lsdException w:name="Medium List 2 Accent 4" w:semiHidden="0" w:uiPriority="66" w:unhideWhenUsed="0"/>
+    <w:lsdException w:name="Medium Grid 1 Accent 4" w:semiHidden="0" w:uiPriority="67" w:unhideWhenUsed="0"/>
+    <w:lsdException w:name="Medium Grid 2 Accent 4" w:semiHidden="0" w:uiPriority="68" w:unhideWhenUsed="0"/>
+    <w:lsdException w:name="Medium Grid 3 Accent 4" w:semiHidden="0" w:uiPriority="69" w:unhideWhenUsed="0"/>
+    <w:lsdException w:name="Dark List Accent 4" w:semiHidden="0" w:uiPriority="70" w:unhideWhenUsed="0"/>
+    <w:lsdException w:name="Colorful Shading Accent 4" w:semiHidden="0" w:uiPriority="71" w:unhideWhenUsed="0"/>
+    <w:lsdException w:name="Colorful List Accent 4" w:semiHidden="0" w:uiPriority="72" w:unhideWhenUsed="0"/>
+    <w:lsdException w:name="Colorful Grid Accent 4" w:semiHidden="0" w:uiPriority="73" w:unhideWhenUsed="0"/>
+    <w:lsdException w:name="Light Shading Accent 5" w:semiHidden="0" w:uiPriority="60" w:unhideWhenUsed="0"/>
+    <w:lsdException w:name="Light List Accent 5" w:semiHidden="0" w:uiPriority="61" w:unhideWhenUsed="0"/>
+    <w:lsdException w:name="Light Grid Accent 5" w:semiHidden="0" w:uiPriority="62" w:unhideWhenUsed="0"/>
+    <w:lsdException w:name="Medium Shading 1 Accent 5" w:semiHidden="0" w:uiPriority="63" w:unhideWhenUsed="0"/>
+    <w:lsdException w:name="Medium Shading 2 Accent 5" w:semiHidden="0" w:uiPriority="64" w:unhideWhenUsed="0"/>
+    <w:lsdException w:name="Medium List 1 Accent 5" w:semiHidden="0" w:uiPriority="65" w:unhideWhenUsed="0"/>
+    <w:lsdException w:name="Medium List 2 Accent 5" w:semiHidden="0" w:uiPriority="66" w:unhideWhenUsed="0"/>
+    <w:lsdException w:name="Medium Grid 1 Accent 5" w:semiHidden="0" w:uiPriority="67" w:unhideWhenUsed="0"/>
+    <w:lsdException w:name="Medium Grid 2 Accent 5" w:semiHidden="0" w:uiPriority="68" w:unhideWhenUsed="0"/>
+    <w:lsdException w:name="Medium Grid 3 Accent 5" w:semiHidden="0" w:uiPriority="69" w:unhideWhenUsed="0"/>
+    <w:lsdException w:name="Dark List Accent 5" w:semiHidden="0" w:uiPriority="70" w:unhideWhenUsed="0"/>
+    <w:lsdException w:name="Colorful Shading Accent 5" w:semiHidden="0" w:uiPriority="71" w:unhideWhenUsed="0"/>
+    <w:lsdException w:name="Colorful List Accent 5" w:semiHidden="0" w:uiPriority="72" w:unhideWhenUsed="0"/>
+    <w:lsdException w:name="Colorful Grid Accent 5" w:semiHidden="0" w:uiPriority="73" w:unhideWhenUsed="0"/>
+    <w:lsdException w:name="Light Shading Accent 6" w:semiHidden="0" w:uiPriority="60" w:unhideWhenUsed="0"/>
+    <w:lsdException w:name="Light List Accent 6" w:semiHidden="0" w:uiPriority="61" w:unhideWhenUsed="0"/>
+    <w:lsdException w:name="Light Grid Accent 6" w:semiHidden="0" w:uiPriority="62" w:unhideWhenUsed="0"/>
+    <w:lsdException w:name="Medium Shading 1 Accent 6" w:semiHidden="0" w:uiPriority="63" w:unhideWhenUsed="0"/>
+    <w:lsdException w:name="Medium Shading 2 Accent 6" w:semiHidden="0" w:uiPriority="64" w:unhideWhenUsed="0"/>
+    <w:lsdException w:name="Medium List 1 Accent 6" w:semiHidden="0" w:uiPriority="65" w:unhideWhenUsed="0"/>
+    <w:lsdException w:name="Medium List 2 Accent 6" w:semiHidden="0" w:uiPriority="66" w:unhideWhenUsed="0"/>
+    <w:lsdException w:name="Medium Grid 1 Accent 6" w:semiHidden="0" w:uiPriority="67" w:unhideWhenUsed="0"/>
+    <w:lsdException w:name="Medium Grid 2 Accent 6" w:semiHidden="0" w:uiPriority="68" w:unhideWhenUsed="0"/>
+    <w:lsdException w:name="Medium Grid 3 Accent 6" w:semiHidden="0" w:uiPriority="69" w:unhideWhenUsed="0"/>
+    <w:lsdException w:name="Dark List Accent 6" w:semiHidden="0" w:uiPriority="70" w:unhideWhenUsed="0"/>
+    <w:lsdException w:name="Colorful Shading Accent 6" w:semiHidden="0" w:uiPriority="71" w:unhideWhenUsed="0"/>
+    <w:lsdException w:name="Colorful List Accent 6" w:semiHidden="0" w:uiPriority="72" w:unhideWhenUsed="0"/>
+    <w:lsdException w:name="Colorful Grid Accent 6" w:semiHidden="0" w:uiPriority="73" w:unhideWhenUsed="0"/>
+    <w:lsdException w:name="Subtle Emphasis" w:semiHidden="0" w:uiPriority="19" w:unhideWhenUsed="0" w:qFormat="1"/>
+    <w:lsdException w:name="Intense Emphasis" w:semiHidden="0" w:uiPriority="21" w:unhideWhenUsed="0" w:qFormat="1"/>
+    <w:lsdException w:name="Subtle Reference" w:semiHidden="0" w:uiPriority="31" w:unhideWhenUsed="0" w:qFormat="1"/>
+    <w:lsdException w:name="Intense Reference" w:semiHidden="0" w:uiPriority="32" w:unhideWhenUsed="0" w:qFormat="1"/>
+    <w:lsdException w:name="Book Title" w:semiHidden="0" w:uiPriority="33" w:unhideWhenUsed="0" w:qFormat="1"/>
+    <w:lsdException w:name="Bibliography" w:uiPriority="37"/>
+    <w:lsdException w:name="TOC Heading" w:uiPriority="39" w:qFormat="1"/>
   </w:latentStyles>
   <w:style w:type="paragraph" w:default="1" w:styleId="Standard">
     <w:name w:val="Normal"/>
@@ -2909,6 +3382,237 @@
         <w:insideV w:val="single" w:sz="4" w:space="0" w:color="auto"/>
       </w:tblBorders>
     </w:tblPr>
+  </w:style>
+  <w:style w:type="paragraph" w:styleId="Listenabsatz">
+    <w:name w:val="List Paragraph"/>
+    <w:basedOn w:val="Standard"/>
+    <w:uiPriority w:val="34"/>
+    <w:qFormat/>
+    <w:rsid w:val="00462CCC"/>
+    <w:pPr>
+      <w:ind w:left="720"/>
+      <w:contextualSpacing/>
+    </w:pPr>
+  </w:style>
+</w:styles>
+</file>
+
+<file path=word/stylesWithEffects.xml><?xml version="1.0" encoding="utf-8"?>
+<w:styles xmlns:wpc="http://schemas.microsoft.com/office/word/2010/wordprocessingCanvas" xmlns:mc="http://schemas.openxmlformats.org/markup-compatibility/2006" xmlns:o="urn:schemas-microsoft-com:office:office" xmlns:r="http://schemas.openxmlformats.org/officeDocument/2006/relationships" xmlns:m="http://schemas.openxmlformats.org/officeDocument/2006/math" xmlns:v="urn:schemas-microsoft-com:vml" xmlns:wp14="http://schemas.microsoft.com/office/word/2010/wordprocessingDrawing" xmlns:wp="http://schemas.openxmlformats.org/drawingml/2006/wordprocessingDrawing" xmlns:w10="urn:schemas-microsoft-com:office:word" xmlns:w="http://schemas.openxmlformats.org/wordprocessingml/2006/main" xmlns:w14="http://schemas.microsoft.com/office/word/2010/wordml" xmlns:wpg="http://schemas.microsoft.com/office/word/2010/wordprocessingGroup" xmlns:wpi="http://schemas.microsoft.com/office/word/2010/wordprocessingInk" xmlns:wne="http://schemas.microsoft.com/office/word/2006/wordml" xmlns:wps="http://schemas.microsoft.com/office/word/2010/wordprocessingShape" mc:Ignorable="w14 wp14">
+  <w:docDefaults>
+    <w:rPrDefault>
+      <w:rPr>
+        <w:rFonts w:asciiTheme="minorHAnsi" w:eastAsiaTheme="minorHAnsi" w:hAnsiTheme="minorHAnsi" w:cstheme="minorBidi"/>
+        <w:sz w:val="22"/>
+        <w:szCs w:val="22"/>
+        <w:lang w:val="de-DE" w:eastAsia="en-US" w:bidi="ar-SA"/>
+      </w:rPr>
+    </w:rPrDefault>
+    <w:pPrDefault>
+      <w:pPr>
+        <w:spacing w:after="160" w:line="259" w:lineRule="auto"/>
+      </w:pPr>
+    </w:pPrDefault>
+  </w:docDefaults>
+  <w:latentStyles w:defLockedState="0" w:defUIPriority="99" w:defSemiHidden="1" w:defUnhideWhenUsed="1" w:defQFormat="0" w:count="267">
+    <w:lsdException w:name="Normal" w:semiHidden="0" w:uiPriority="0" w:unhideWhenUsed="0" w:qFormat="1"/>
+    <w:lsdException w:name="heading 1" w:semiHidden="0" w:uiPriority="9" w:unhideWhenUsed="0" w:qFormat="1"/>
+    <w:lsdException w:name="heading 2" w:uiPriority="9" w:qFormat="1"/>
+    <w:lsdException w:name="heading 3" w:uiPriority="9" w:qFormat="1"/>
+    <w:lsdException w:name="heading 4" w:uiPriority="9" w:qFormat="1"/>
+    <w:lsdException w:name="heading 5" w:uiPriority="9" w:qFormat="1"/>
+    <w:lsdException w:name="heading 6" w:uiPriority="9" w:qFormat="1"/>
+    <w:lsdException w:name="heading 7" w:uiPriority="9" w:qFormat="1"/>
+    <w:lsdException w:name="heading 8" w:uiPriority="9" w:qFormat="1"/>
+    <w:lsdException w:name="heading 9" w:uiPriority="9" w:qFormat="1"/>
+    <w:lsdException w:name="toc 1" w:uiPriority="39"/>
+    <w:lsdException w:name="toc 2" w:uiPriority="39"/>
+    <w:lsdException w:name="toc 3" w:uiPriority="39"/>
+    <w:lsdException w:name="toc 4" w:uiPriority="39"/>
+    <w:lsdException w:name="toc 5" w:uiPriority="39"/>
+    <w:lsdException w:name="toc 6" w:uiPriority="39"/>
+    <w:lsdException w:name="toc 7" w:uiPriority="39"/>
+    <w:lsdException w:name="toc 8" w:uiPriority="39"/>
+    <w:lsdException w:name="toc 9" w:uiPriority="39"/>
+    <w:lsdException w:name="caption" w:uiPriority="35" w:qFormat="1"/>
+    <w:lsdException w:name="Title" w:semiHidden="0" w:uiPriority="10" w:unhideWhenUsed="0" w:qFormat="1"/>
+    <w:lsdException w:name="Default Paragraph Font" w:uiPriority="1"/>
+    <w:lsdException w:name="Subtitle" w:semiHidden="0" w:uiPriority="11" w:unhideWhenUsed="0" w:qFormat="1"/>
+    <w:lsdException w:name="Strong" w:semiHidden="0" w:uiPriority="22" w:unhideWhenUsed="0" w:qFormat="1"/>
+    <w:lsdException w:name="Emphasis" w:semiHidden="0" w:uiPriority="20" w:unhideWhenUsed="0" w:qFormat="1"/>
+    <w:lsdException w:name="Table Grid" w:uiPriority="39"/>
+    <w:lsdException w:name="Placeholder Text" w:unhideWhenUsed="0"/>
+    <w:lsdException w:name="No Spacing" w:semiHidden="0" w:uiPriority="1" w:unhideWhenUsed="0" w:qFormat="1"/>
+    <w:lsdException w:name="Light Shading" w:semiHidden="0" w:uiPriority="60" w:unhideWhenUsed="0"/>
+    <w:lsdException w:name="Light List" w:semiHidden="0" w:uiPriority="61" w:unhideWhenUsed="0"/>
+    <w:lsdException w:name="Light Grid" w:semiHidden="0" w:uiPriority="62" w:unhideWhenUsed="0"/>
+    <w:lsdException w:name="Medium Shading 1" w:semiHidden="0" w:uiPriority="63" w:unhideWhenUsed="0"/>
+    <w:lsdException w:name="Medium Shading 2" w:semiHidden="0" w:uiPriority="64" w:unhideWhenUsed="0"/>
+    <w:lsdException w:name="Medium List 1" w:semiHidden="0" w:uiPriority="65" w:unhideWhenUsed="0"/>
+    <w:lsdException w:name="Medium List 2" w:semiHidden="0" w:uiPriority="66" w:unhideWhenUsed="0"/>
+    <w:lsdException w:name="Medium Grid 1" w:semiHidden="0" w:uiPriority="67" w:unhideWhenUsed="0"/>
+    <w:lsdException w:name="Medium Grid 2" w:semiHidden="0" w:uiPriority="68" w:unhideWhenUsed="0"/>
+    <w:lsdException w:name="Medium Grid 3" w:semiHidden="0" w:uiPriority="69" w:unhideWhenUsed="0"/>
+    <w:lsdException w:name="Dark List" w:semiHidden="0" w:uiPriority="70" w:unhideWhenUsed="0"/>
+    <w:lsdException w:name="Colorful Shading" w:semiHidden="0" w:uiPriority="71" w:unhideWhenUsed="0"/>
+    <w:lsdException w:name="Colorful List" w:semiHidden="0" w:uiPriority="72" w:unhideWhenUsed="0"/>
+    <w:lsdException w:name="Colorful Grid" w:semiHidden="0" w:uiPriority="73" w:unhideWhenUsed="0"/>
+    <w:lsdException w:name="Light Shading Accent 1" w:semiHidden="0" w:uiPriority="60" w:unhideWhenUsed="0"/>
+    <w:lsdException w:name="Light List Accent 1" w:semiHidden="0" w:uiPriority="61" w:unhideWhenUsed="0"/>
+    <w:lsdException w:name="Light Grid Accent 1" w:semiHidden="0" w:uiPriority="62" w:unhideWhenUsed="0"/>
+    <w:lsdException w:name="Medium Shading 1 Accent 1" w:semiHidden="0" w:uiPriority="63" w:unhideWhenUsed="0"/>
+    <w:lsdException w:name="Medium Shading 2 Accent 1" w:semiHidden="0" w:uiPriority="64" w:unhideWhenUsed="0"/>
+    <w:lsdException w:name="Medium List 1 Accent 1" w:semiHidden="0" w:uiPriority="65" w:unhideWhenUsed="0"/>
+    <w:lsdException w:name="Revision" w:unhideWhenUsed="0"/>
+    <w:lsdException w:name="List Paragraph" w:semiHidden="0" w:uiPriority="34" w:unhideWhenUsed="0" w:qFormat="1"/>
+    <w:lsdException w:name="Quote" w:semiHidden="0" w:uiPriority="29" w:unhideWhenUsed="0" w:qFormat="1"/>
+    <w:lsdException w:name="Intense Quote" w:semiHidden="0" w:uiPriority="30" w:unhideWhenUsed="0" w:qFormat="1"/>
+    <w:lsdException w:name="Medium List 2 Accent 1" w:semiHidden="0" w:uiPriority="66" w:unhideWhenUsed="0"/>
+    <w:lsdException w:name="Medium Grid 1 Accent 1" w:semiHidden="0" w:uiPriority="67" w:unhideWhenUsed="0"/>
+    <w:lsdException w:name="Medium Grid 2 Accent 1" w:semiHidden="0" w:uiPriority="68" w:unhideWhenUsed="0"/>
+    <w:lsdException w:name="Medium Grid 3 Accent 1" w:semiHidden="0" w:uiPriority="69" w:unhideWhenUsed="0"/>
+    <w:lsdException w:name="Dark List Accent 1" w:semiHidden="0" w:uiPriority="70" w:unhideWhenUsed="0"/>
+    <w:lsdException w:name="Colorful Shading Accent 1" w:semiHidden="0" w:uiPriority="71" w:unhideWhenUsed="0"/>
+    <w:lsdException w:name="Colorful List Accent 1" w:semiHidden="0" w:uiPriority="72" w:unhideWhenUsed="0"/>
+    <w:lsdException w:name="Colorful Grid Accent 1" w:semiHidden="0" w:uiPriority="73" w:unhideWhenUsed="0"/>
+    <w:lsdException w:name="Light Shading Accent 2" w:semiHidden="0" w:uiPriority="60" w:unhideWhenUsed="0"/>
+    <w:lsdException w:name="Light List Accent 2" w:semiHidden="0" w:uiPriority="61" w:unhideWhenUsed="0"/>
+    <w:lsdException w:name="Light Grid Accent 2" w:semiHidden="0" w:uiPriority="62" w:unhideWhenUsed="0"/>
+    <w:lsdException w:name="Medium Shading 1 Accent 2" w:semiHidden="0" w:uiPriority="63" w:unhideWhenUsed="0"/>
+    <w:lsdException w:name="Medium Shading 2 Accent 2" w:semiHidden="0" w:uiPriority="64" w:unhideWhenUsed="0"/>
+    <w:lsdException w:name="Medium List 1 Accent 2" w:semiHidden="0" w:uiPriority="65" w:unhideWhenUsed="0"/>
+    <w:lsdException w:name="Medium List 2 Accent 2" w:semiHidden="0" w:uiPriority="66" w:unhideWhenUsed="0"/>
+    <w:lsdException w:name="Medium Grid 1 Accent 2" w:semiHidden="0" w:uiPriority="67" w:unhideWhenUsed="0"/>
+    <w:lsdException w:name="Medium Grid 2 Accent 2" w:semiHidden="0" w:uiPriority="68" w:unhideWhenUsed="0"/>
+    <w:lsdException w:name="Medium Grid 3 Accent 2" w:semiHidden="0" w:uiPriority="69" w:unhideWhenUsed="0"/>
+    <w:lsdException w:name="Dark List Accent 2" w:semiHidden="0" w:uiPriority="70" w:unhideWhenUsed="0"/>
+    <w:lsdException w:name="Colorful Shading Accent 2" w:semiHidden="0" w:uiPriority="71" w:unhideWhenUsed="0"/>
+    <w:lsdException w:name="Colorful List Accent 2" w:semiHidden="0" w:uiPriority="72" w:unhideWhenUsed="0"/>
+    <w:lsdException w:name="Colorful Grid Accent 2" w:semiHidden="0" w:uiPriority="73" w:unhideWhenUsed="0"/>
+    <w:lsdException w:name="Light Shading Accent 3" w:semiHidden="0" w:uiPriority="60" w:unhideWhenUsed="0"/>
+    <w:lsdException w:name="Light List Accent 3" w:semiHidden="0" w:uiPriority="61" w:unhideWhenUsed="0"/>
+    <w:lsdException w:name="Light Grid Accent 3" w:semiHidden="0" w:uiPriority="62" w:unhideWhenUsed="0"/>
+    <w:lsdException w:name="Medium Shading 1 Accent 3" w:semiHidden="0" w:uiPriority="63" w:unhideWhenUsed="0"/>
+    <w:lsdException w:name="Medium Shading 2 Accent 3" w:semiHidden="0" w:uiPriority="64" w:unhideWhenUsed="0"/>
+    <w:lsdException w:name="Medium List 1 Accent 3" w:semiHidden="0" w:uiPriority="65" w:unhideWhenUsed="0"/>
+    <w:lsdException w:name="Medium List 2 Accent 3" w:semiHidden="0" w:uiPriority="66" w:unhideWhenUsed="0"/>
+    <w:lsdException w:name="Medium Grid 1 Accent 3" w:semiHidden="0" w:uiPriority="67" w:unhideWhenUsed="0"/>
+    <w:lsdException w:name="Medium Grid 2 Accent 3" w:semiHidden="0" w:uiPriority="68" w:unhideWhenUsed="0"/>
+    <w:lsdException w:name="Medium Grid 3 Accent 3" w:semiHidden="0" w:uiPriority="69" w:unhideWhenUsed="0"/>
+    <w:lsdException w:name="Dark List Accent 3" w:semiHidden="0" w:uiPriority="70" w:unhideWhenUsed="0"/>
+    <w:lsdException w:name="Colorful Shading Accent 3" w:semiHidden="0" w:uiPriority="71" w:unhideWhenUsed="0"/>
+    <w:lsdException w:name="Colorful List Accent 3" w:semiHidden="0" w:uiPriority="72" w:unhideWhenUsed="0"/>
+    <w:lsdException w:name="Colorful Grid Accent 3" w:semiHidden="0" w:uiPriority="73" w:unhideWhenUsed="0"/>
+    <w:lsdException w:name="Light Shading Accent 4" w:semiHidden="0" w:uiPriority="60" w:unhideWhenUsed="0"/>
+    <w:lsdException w:name="Light List Accent 4" w:semiHidden="0" w:uiPriority="61" w:unhideWhenUsed="0"/>
+    <w:lsdException w:name="Light Grid Accent 4" w:semiHidden="0" w:uiPriority="62" w:unhideWhenUsed="0"/>
+    <w:lsdException w:name="Medium Shading 1 Accent 4" w:semiHidden="0" w:uiPriority="63" w:unhideWhenUsed="0"/>
+    <w:lsdException w:name="Medium Shading 2 Accent 4" w:semiHidden="0" w:uiPriority="64" w:unhideWhenUsed="0"/>
+    <w:lsdException w:name="Medium List 1 Accent 4" w:semiHidden="0" w:uiPriority="65" w:unhideWhenUsed="0"/>
+    <w:lsdException w:name="Medium List 2 Accent 4" w:semiHidden="0" w:uiPriority="66" w:unhideWhenUsed="0"/>
+    <w:lsdException w:name="Medium Grid 1 Accent 4" w:semiHidden="0" w:uiPriority="67" w:unhideWhenUsed="0"/>
+    <w:lsdException w:name="Medium Grid 2 Accent 4" w:semiHidden="0" w:uiPriority="68" w:unhideWhenUsed="0"/>
+    <w:lsdException w:name="Medium Grid 3 Accent 4" w:semiHidden="0" w:uiPriority="69" w:unhideWhenUsed="0"/>
+    <w:lsdException w:name="Dark List Accent 4" w:semiHidden="0" w:uiPriority="70" w:unhideWhenUsed="0"/>
+    <w:lsdException w:name="Colorful Shading Accent 4" w:semiHidden="0" w:uiPriority="71" w:unhideWhenUsed="0"/>
+    <w:lsdException w:name="Colorful List Accent 4" w:semiHidden="0" w:uiPriority="72" w:unhideWhenUsed="0"/>
+    <w:lsdException w:name="Colorful Grid Accent 4" w:semiHidden="0" w:uiPriority="73" w:unhideWhenUsed="0"/>
+    <w:lsdException w:name="Light Shading Accent 5" w:semiHidden="0" w:uiPriority="60" w:unhideWhenUsed="0"/>
+    <w:lsdException w:name="Light List Accent 5" w:semiHidden="0" w:uiPriority="61" w:unhideWhenUsed="0"/>
+    <w:lsdException w:name="Light Grid Accent 5" w:semiHidden="0" w:uiPriority="62" w:unhideWhenUsed="0"/>
+    <w:lsdException w:name="Medium Shading 1 Accent 5" w:semiHidden="0" w:uiPriority="63" w:unhideWhenUsed="0"/>
+    <w:lsdException w:name="Medium Shading 2 Accent 5" w:semiHidden="0" w:uiPriority="64" w:unhideWhenUsed="0"/>
+    <w:lsdException w:name="Medium List 1 Accent 5" w:semiHidden="0" w:uiPriority="65" w:unhideWhenUsed="0"/>
+    <w:lsdException w:name="Medium List 2 Accent 5" w:semiHidden="0" w:uiPriority="66" w:unhideWhenUsed="0"/>
+    <w:lsdException w:name="Medium Grid 1 Accent 5" w:semiHidden="0" w:uiPriority="67" w:unhideWhenUsed="0"/>
+    <w:lsdException w:name="Medium Grid 2 Accent 5" w:semiHidden="0" w:uiPriority="68" w:unhideWhenUsed="0"/>
+    <w:lsdException w:name="Medium Grid 3 Accent 5" w:semiHidden="0" w:uiPriority="69" w:unhideWhenUsed="0"/>
+    <w:lsdException w:name="Dark List Accent 5" w:semiHidden="0" w:uiPriority="70" w:unhideWhenUsed="0"/>
+    <w:lsdException w:name="Colorful Shading Accent 5" w:semiHidden="0" w:uiPriority="71" w:unhideWhenUsed="0"/>
+    <w:lsdException w:name="Colorful List Accent 5" w:semiHidden="0" w:uiPriority="72" w:unhideWhenUsed="0"/>
+    <w:lsdException w:name="Colorful Grid Accent 5" w:semiHidden="0" w:uiPriority="73" w:unhideWhenUsed="0"/>
+    <w:lsdException w:name="Light Shading Accent 6" w:semiHidden="0" w:uiPriority="60" w:unhideWhenUsed="0"/>
+    <w:lsdException w:name="Light List Accent 6" w:semiHidden="0" w:uiPriority="61" w:unhideWhenUsed="0"/>
+    <w:lsdException w:name="Light Grid Accent 6" w:semiHidden="0" w:uiPriority="62" w:unhideWhenUsed="0"/>
+    <w:lsdException w:name="Medium Shading 1 Accent 6" w:semiHidden="0" w:uiPriority="63" w:unhideWhenUsed="0"/>
+    <w:lsdException w:name="Medium Shading 2 Accent 6" w:semiHidden="0" w:uiPriority="64" w:unhideWhenUsed="0"/>
+    <w:lsdException w:name="Medium List 1 Accent 6" w:semiHidden="0" w:uiPriority="65" w:unhideWhenUsed="0"/>
+    <w:lsdException w:name="Medium List 2 Accent 6" w:semiHidden="0" w:uiPriority="66" w:unhideWhenUsed="0"/>
+    <w:lsdException w:name="Medium Grid 1 Accent 6" w:semiHidden="0" w:uiPriority="67" w:unhideWhenUsed="0"/>
+    <w:lsdException w:name="Medium Grid 2 Accent 6" w:semiHidden="0" w:uiPriority="68" w:unhideWhenUsed="0"/>
+    <w:lsdException w:name="Medium Grid 3 Accent 6" w:semiHidden="0" w:uiPriority="69" w:unhideWhenUsed="0"/>
+    <w:lsdException w:name="Dark List Accent 6" w:semiHidden="0" w:uiPriority="70" w:unhideWhenUsed="0"/>
+    <w:lsdException w:name="Colorful Shading Accent 6" w:semiHidden="0" w:uiPriority="71" w:unhideWhenUsed="0"/>
+    <w:lsdException w:name="Colorful List Accent 6" w:semiHidden="0" w:uiPriority="72" w:unhideWhenUsed="0"/>
+    <w:lsdException w:name="Colorful Grid Accent 6" w:semiHidden="0" w:uiPriority="73" w:unhideWhenUsed="0"/>
+    <w:lsdException w:name="Subtle Emphasis" w:semiHidden="0" w:uiPriority="19" w:unhideWhenUsed="0" w:qFormat="1"/>
+    <w:lsdException w:name="Intense Emphasis" w:semiHidden="0" w:uiPriority="21" w:unhideWhenUsed="0" w:qFormat="1"/>
+    <w:lsdException w:name="Subtle Reference" w:semiHidden="0" w:uiPriority="31" w:unhideWhenUsed="0" w:qFormat="1"/>
+    <w:lsdException w:name="Intense Reference" w:semiHidden="0" w:uiPriority="32" w:unhideWhenUsed="0" w:qFormat="1"/>
+    <w:lsdException w:name="Book Title" w:semiHidden="0" w:uiPriority="33" w:unhideWhenUsed="0" w:qFormat="1"/>
+    <w:lsdException w:name="Bibliography" w:uiPriority="37"/>
+    <w:lsdException w:name="TOC Heading" w:uiPriority="39" w:qFormat="1"/>
+  </w:latentStyles>
+  <w:style w:type="paragraph" w:default="1" w:styleId="Standard">
+    <w:name w:val="Normal"/>
+    <w:qFormat/>
+  </w:style>
+  <w:style w:type="character" w:default="1" w:styleId="Absatz-Standardschriftart">
+    <w:name w:val="Default Paragraph Font"/>
+    <w:uiPriority w:val="1"/>
+    <w:semiHidden/>
+    <w:unhideWhenUsed/>
+  </w:style>
+  <w:style w:type="table" w:default="1" w:styleId="NormaleTabelle">
+    <w:name w:val="Normal Table"/>
+    <w:uiPriority w:val="99"/>
+    <w:semiHidden/>
+    <w:unhideWhenUsed/>
+    <w:tblPr>
+      <w:tblInd w:w="0" w:type="dxa"/>
+      <w:tblCellMar>
+        <w:top w:w="0" w:type="dxa"/>
+        <w:left w:w="108" w:type="dxa"/>
+        <w:bottom w:w="0" w:type="dxa"/>
+        <w:right w:w="108" w:type="dxa"/>
+      </w:tblCellMar>
+    </w:tblPr>
+  </w:style>
+  <w:style w:type="numbering" w:default="1" w:styleId="KeineListe">
+    <w:name w:val="No List"/>
+    <w:uiPriority w:val="99"/>
+    <w:semiHidden/>
+    <w:unhideWhenUsed/>
+  </w:style>
+  <w:style w:type="table" w:styleId="Tabellenraster">
+    <w:name w:val="Table Grid"/>
+    <w:basedOn w:val="NormaleTabelle"/>
+    <w:uiPriority w:val="39"/>
+    <w:rsid w:val="00D41E67"/>
+    <w:pPr>
+      <w:spacing w:after="0" w:line="240" w:lineRule="auto"/>
+    </w:pPr>
+    <w:tblPr>
+      <w:tblBorders>
+        <w:top w:val="single" w:sz="4" w:space="0" w:color="auto"/>
+        <w:left w:val="single" w:sz="4" w:space="0" w:color="auto"/>
+        <w:bottom w:val="single" w:sz="4" w:space="0" w:color="auto"/>
+        <w:right w:val="single" w:sz="4" w:space="0" w:color="auto"/>
+        <w:insideH w:val="single" w:sz="4" w:space="0" w:color="auto"/>
+        <w:insideV w:val="single" w:sz="4" w:space="0" w:color="auto"/>
+      </w:tblBorders>
+    </w:tblPr>
+  </w:style>
+  <w:style w:type="paragraph" w:styleId="Listenabsatz">
+    <w:name w:val="List Paragraph"/>
+    <w:basedOn w:val="Standard"/>
+    <w:uiPriority w:val="34"/>
+    <w:qFormat/>
+    <w:rsid w:val="00462CCC"/>
+    <w:pPr>
+      <w:ind w:left="720"/>
+      <w:contextualSpacing/>
+    </w:pPr>
   </w:style>
 </w:styles>
 </file>
@@ -3202,7 +3906,7 @@
   <a:extraClrSchemeLst/>
   <a:extLst>
     <a:ext uri="{05A4C25C-085E-4340-85A3-A5531E510DB2}">
-      <thm15:themeFamily xmlns:thm15="http://schemas.microsoft.com/office/thememl/2012/main" name="Office Theme" id="{62F939B6-93AF-4DB8-9C6B-D6C7DFDC589F}" vid="{4A3C46E8-61CC-4603-A589-7422A47A8E4A}"/>
+      <thm15:themeFamily xmlns="" xmlns:thm15="http://schemas.microsoft.com/office/thememl/2012/main" name="Office Theme" id="{62F939B6-93AF-4DB8-9C6B-D6C7DFDC589F}" vid="{4A3C46E8-61CC-4603-A589-7422A47A8E4A}"/>
     </a:ext>
   </a:extLst>
 </a:theme>
@@ -3213,7 +3917,7 @@
 </file>
 
 <file path=customXml/itemProps1.xml><?xml version="1.0" encoding="utf-8"?>
-<ds:datastoreItem xmlns:ds="http://schemas.openxmlformats.org/officeDocument/2006/customXml" ds:itemID="{38C3E737-3F6F-4058-8513-82CC4901B2AC}">
+<ds:datastoreItem xmlns:ds="http://schemas.openxmlformats.org/officeDocument/2006/customXml" ds:itemID="{2692DF82-8F06-441A-BE59-DCFCF54E79D4}">
   <ds:schemaRefs>
     <ds:schemaRef ds:uri="http://schemas.openxmlformats.org/officeDocument/2006/bibliography"/>
   </ds:schemaRefs>

</xml_diff>

<commit_message>
- added some tests - changed the model (cities are now searchable)
</commit_message>
<xml_diff>
--- a/Documentation/Milestone 3/Models.docx
+++ b/Documentation/Milestone 3/Models.docx
@@ -851,6 +851,8 @@
               </w:rPr>
               <w:t>filter</w:t>
             </w:r>
+            <w:bookmarkStart w:id="0" w:name="_GoBack"/>
+            <w:bookmarkEnd w:id="0"/>
             <w:proofErr w:type="spellEnd"/>
           </w:p>
         </w:tc>
@@ -1097,15 +1099,17 @@
           <w:p>
             <w:pPr>
               <w:rPr>
-                <w:lang w:val="de-CH"/>
-              </w:rPr>
-            </w:pPr>
-            <w:proofErr w:type="spellStart"/>
-            <w:r>
-              <w:rPr>
-                <w:lang w:val="de-CH"/>
-              </w:rPr>
-              <w:t>filter</w:t>
+                <w:b/>
+                <w:lang w:val="de-CH"/>
+              </w:rPr>
+            </w:pPr>
+            <w:proofErr w:type="spellStart"/>
+            <w:r>
+              <w:rPr>
+                <w:b/>
+                <w:lang w:val="de-CH"/>
+              </w:rPr>
+              <w:t>search</w:t>
             </w:r>
             <w:proofErr w:type="spellEnd"/>
           </w:p>
@@ -1632,8 +1636,6 @@
           <w:lang w:val="en-GB"/>
         </w:rPr>
       </w:pPr>
-      <w:bookmarkStart w:id="0" w:name="_GoBack"/>
-      <w:bookmarkEnd w:id="0"/>
     </w:p>
     <w:p>
       <w:pPr>
@@ -3906,7 +3908,7 @@
   <a:extraClrSchemeLst/>
   <a:extLst>
     <a:ext uri="{05A4C25C-085E-4340-85A3-A5531E510DB2}">
-      <thm15:themeFamily xmlns="" xmlns:thm15="http://schemas.microsoft.com/office/thememl/2012/main" name="Office Theme" id="{62F939B6-93AF-4DB8-9C6B-D6C7DFDC589F}" vid="{4A3C46E8-61CC-4603-A589-7422A47A8E4A}"/>
+      <thm15:themeFamily xmlns:thm15="http://schemas.microsoft.com/office/thememl/2012/main" xmlns="" name="Office Theme" id="{62F939B6-93AF-4DB8-9C6B-D6C7DFDC589F}" vid="{4A3C46E8-61CC-4603-A589-7422A47A8E4A}"/>
     </a:ext>
   </a:extLst>
 </a:theme>
@@ -3917,7 +3919,7 @@
 </file>
 
 <file path=customXml/itemProps1.xml><?xml version="1.0" encoding="utf-8"?>
-<ds:datastoreItem xmlns:ds="http://schemas.openxmlformats.org/officeDocument/2006/customXml" ds:itemID="{2692DF82-8F06-441A-BE59-DCFCF54E79D4}">
+<ds:datastoreItem xmlns:ds="http://schemas.openxmlformats.org/officeDocument/2006/customXml" ds:itemID="{DC3B9506-4585-4FF2-9B0E-08A7B3C203BB}">
   <ds:schemaRefs>
     <ds:schemaRef ds:uri="http://schemas.openxmlformats.org/officeDocument/2006/bibliography"/>
   </ds:schemaRefs>

</xml_diff>

<commit_message>
2 new requests, minor changes - admin request get /allCompanies - admin request get /allJobItems - datePosted is set to null when jobitem was edited - verified null status: when created oder edited, a companies verified status is null. these are displayed in the admin page to verify. - in get/company all companies that were verified at least once are returned.in the model company was added a variable 'onceVerified', which is set to true when verified the first time.
</commit_message>
<xml_diff>
--- a/Documentation/Milestone 3/Models.docx
+++ b/Documentation/Milestone 3/Models.docx
@@ -1,6 +1,6 @@
 
 <file path=word/document.xml><?xml version="1.0" encoding="utf-8"?>
-<w:document xmlns:wpc="http://schemas.microsoft.com/office/word/2010/wordprocessingCanvas" xmlns:mc="http://schemas.openxmlformats.org/markup-compatibility/2006" xmlns:o="urn:schemas-microsoft-com:office:office" xmlns:r="http://schemas.openxmlformats.org/officeDocument/2006/relationships" xmlns:m="http://schemas.openxmlformats.org/officeDocument/2006/math" xmlns:v="urn:schemas-microsoft-com:vml" xmlns:wp14="http://schemas.microsoft.com/office/word/2010/wordprocessingDrawing" xmlns:wp="http://schemas.openxmlformats.org/drawingml/2006/wordprocessingDrawing" xmlns:w10="urn:schemas-microsoft-com:office:word" xmlns:w="http://schemas.openxmlformats.org/wordprocessingml/2006/main" xmlns:w14="http://schemas.microsoft.com/office/word/2010/wordml" xmlns:wpg="http://schemas.microsoft.com/office/word/2010/wordprocessingGroup" xmlns:wpi="http://schemas.microsoft.com/office/word/2010/wordprocessingInk" xmlns:wne="http://schemas.microsoft.com/office/word/2006/wordml" xmlns:wps="http://schemas.microsoft.com/office/word/2010/wordprocessingShape" mc:Ignorable="w14 wp14">
+<w:document xmlns:wpc="http://schemas.microsoft.com/office/word/2010/wordprocessingCanvas" xmlns:cx="http://schemas.microsoft.com/office/drawing/2014/chartex" xmlns:cx1="http://schemas.microsoft.com/office/drawing/2015/9/8/chartex" xmlns:cx2="http://schemas.microsoft.com/office/drawing/2015/10/21/chartex" xmlns:cx3="http://schemas.microsoft.com/office/drawing/2016/5/9/chartex" xmlns:cx4="http://schemas.microsoft.com/office/drawing/2016/5/10/chartex" xmlns:cx5="http://schemas.microsoft.com/office/drawing/2016/5/11/chartex" xmlns:cx6="http://schemas.microsoft.com/office/drawing/2016/5/12/chartex" xmlns:cx7="http://schemas.microsoft.com/office/drawing/2016/5/13/chartex" xmlns:cx8="http://schemas.microsoft.com/office/drawing/2016/5/14/chartex" xmlns:mc="http://schemas.openxmlformats.org/markup-compatibility/2006" xmlns:aink="http://schemas.microsoft.com/office/drawing/2016/ink" xmlns:am3d="http://schemas.microsoft.com/office/drawing/2017/model3d" xmlns:o="urn:schemas-microsoft-com:office:office" xmlns:r="http://schemas.openxmlformats.org/officeDocument/2006/relationships" xmlns:m="http://schemas.openxmlformats.org/officeDocument/2006/math" xmlns:v="urn:schemas-microsoft-com:vml" xmlns:wp14="http://schemas.microsoft.com/office/word/2010/wordprocessingDrawing" xmlns:wp="http://schemas.openxmlformats.org/drawingml/2006/wordprocessingDrawing" xmlns:w10="urn:schemas-microsoft-com:office:word" xmlns:w="http://schemas.openxmlformats.org/wordprocessingml/2006/main" xmlns:w14="http://schemas.microsoft.com/office/word/2010/wordml" xmlns:w15="http://schemas.microsoft.com/office/word/2012/wordml" xmlns:w16cid="http://schemas.microsoft.com/office/word/2016/wordml/cid" xmlns:w16se="http://schemas.microsoft.com/office/word/2015/wordml/symex" xmlns:wpg="http://schemas.microsoft.com/office/word/2010/wordprocessingGroup" xmlns:wpi="http://schemas.microsoft.com/office/word/2010/wordprocessingInk" xmlns:wne="http://schemas.microsoft.com/office/word/2006/wordml" xmlns:wps="http://schemas.microsoft.com/office/word/2010/wordprocessingShape" mc:Ignorable="w14 w15 w16se w16cid wp14">
   <w:body>
     <w:p>
       <w:pPr>
@@ -13,49 +13,7 @@
         <w:rPr>
           <w:lang w:val="de-CH"/>
         </w:rPr>
-        <w:t xml:space="preserve">Not </w:t>
-      </w:r>
-      <w:proofErr w:type="spellStart"/>
-      <w:r>
-        <w:rPr>
-          <w:lang w:val="de-CH"/>
-        </w:rPr>
-        <w:t>adaptable</w:t>
-      </w:r>
-      <w:proofErr w:type="spellEnd"/>
-      <w:r>
-        <w:rPr>
-          <w:lang w:val="de-CH"/>
-        </w:rPr>
-        <w:t xml:space="preserve"> </w:t>
-      </w:r>
-      <w:proofErr w:type="spellStart"/>
-      <w:r>
-        <w:rPr>
-          <w:lang w:val="de-CH"/>
-        </w:rPr>
-        <w:t>through</w:t>
-      </w:r>
-      <w:proofErr w:type="spellEnd"/>
-      <w:r>
-        <w:rPr>
-          <w:lang w:val="de-CH"/>
-        </w:rPr>
-        <w:t xml:space="preserve"> «</w:t>
-      </w:r>
-      <w:proofErr w:type="spellStart"/>
-      <w:r>
-        <w:rPr>
-          <w:lang w:val="de-CH"/>
-        </w:rPr>
-        <w:t>fromSimplification</w:t>
-      </w:r>
-      <w:proofErr w:type="spellEnd"/>
-      <w:r>
-        <w:rPr>
-          <w:lang w:val="de-CH"/>
-        </w:rPr>
-        <w:t>»</w:t>
+        <w:t>Not adaptable through «fromSimplification»</w:t>
       </w:r>
     </w:p>
     <w:tbl>
@@ -87,14 +45,12 @@
                 <w:lang w:val="de-CH"/>
               </w:rPr>
             </w:pPr>
-            <w:proofErr w:type="spellStart"/>
             <w:r>
               <w:rPr>
                 <w:lang w:val="de-CH"/>
               </w:rPr>
               <w:t>Column</w:t>
             </w:r>
-            <w:proofErr w:type="spellEnd"/>
           </w:p>
         </w:tc>
         <w:tc>
@@ -127,28 +83,12 @@
                 <w:lang w:val="de-CH"/>
               </w:rPr>
             </w:pPr>
-            <w:proofErr w:type="spellStart"/>
-            <w:r>
-              <w:rPr>
-                <w:lang w:val="de-CH"/>
-              </w:rPr>
-              <w:t>filter</w:t>
-            </w:r>
-            <w:proofErr w:type="spellEnd"/>
-            <w:r>
-              <w:rPr>
-                <w:lang w:val="de-CH"/>
-              </w:rPr>
-              <w:t>/</w:t>
-            </w:r>
-            <w:proofErr w:type="spellStart"/>
-            <w:r>
-              <w:rPr>
-                <w:lang w:val="de-CH"/>
-              </w:rPr>
-              <w:t>search</w:t>
-            </w:r>
-            <w:proofErr w:type="spellEnd"/>
+            <w:r>
+              <w:rPr>
+                <w:lang w:val="de-CH"/>
+              </w:rPr>
+              <w:t>filter/search</w:t>
+            </w:r>
           </w:p>
         </w:tc>
       </w:tr>
@@ -185,34 +125,30 @@
                 <w:lang w:val="de-CH"/>
               </w:rPr>
             </w:pPr>
-            <w:proofErr w:type="spellStart"/>
             <w:r>
               <w:rPr>
                 <w:lang w:val="de-CH"/>
               </w:rPr>
               <w:t>string</w:t>
             </w:r>
-            <w:proofErr w:type="spellEnd"/>
-          </w:p>
-        </w:tc>
-        <w:tc>
-          <w:tcPr>
-            <w:tcW w:w="1417" w:type="dxa"/>
-          </w:tcPr>
-          <w:p>
-            <w:pPr>
-              <w:rPr>
-                <w:lang w:val="de-CH"/>
-              </w:rPr>
-            </w:pPr>
-            <w:proofErr w:type="spellStart"/>
+          </w:p>
+        </w:tc>
+        <w:tc>
+          <w:tcPr>
+            <w:tcW w:w="1417" w:type="dxa"/>
+          </w:tcPr>
+          <w:p>
+            <w:pPr>
+              <w:rPr>
+                <w:lang w:val="de-CH"/>
+              </w:rPr>
+            </w:pPr>
             <w:r>
               <w:rPr>
                 <w:lang w:val="de-CH"/>
               </w:rPr>
               <w:t>search</w:t>
             </w:r>
-            <w:proofErr w:type="spellEnd"/>
           </w:p>
         </w:tc>
       </w:tr>
@@ -231,54 +167,48 @@
                 <w:lang w:val="de-CH"/>
               </w:rPr>
             </w:pPr>
-            <w:proofErr w:type="spellStart"/>
             <w:r>
               <w:rPr>
                 <w:lang w:val="de-CH"/>
               </w:rPr>
               <w:t>description</w:t>
             </w:r>
-            <w:proofErr w:type="spellEnd"/>
-          </w:p>
-        </w:tc>
-        <w:tc>
-          <w:tcPr>
-            <w:tcW w:w="1417" w:type="dxa"/>
-          </w:tcPr>
-          <w:p>
-            <w:pPr>
-              <w:rPr>
-                <w:lang w:val="de-CH"/>
-              </w:rPr>
-            </w:pPr>
-            <w:proofErr w:type="spellStart"/>
+          </w:p>
+        </w:tc>
+        <w:tc>
+          <w:tcPr>
+            <w:tcW w:w="1417" w:type="dxa"/>
+          </w:tcPr>
+          <w:p>
+            <w:pPr>
+              <w:rPr>
+                <w:lang w:val="de-CH"/>
+              </w:rPr>
+            </w:pPr>
             <w:r>
               <w:rPr>
                 <w:lang w:val="de-CH"/>
               </w:rPr>
               <w:t>string</w:t>
             </w:r>
-            <w:proofErr w:type="spellEnd"/>
-          </w:p>
-        </w:tc>
-        <w:tc>
-          <w:tcPr>
-            <w:tcW w:w="1417" w:type="dxa"/>
-          </w:tcPr>
-          <w:p>
-            <w:pPr>
-              <w:rPr>
-                <w:lang w:val="de-CH"/>
-              </w:rPr>
-            </w:pPr>
-            <w:proofErr w:type="spellStart"/>
+          </w:p>
+        </w:tc>
+        <w:tc>
+          <w:tcPr>
+            <w:tcW w:w="1417" w:type="dxa"/>
+          </w:tcPr>
+          <w:p>
+            <w:pPr>
+              <w:rPr>
+                <w:lang w:val="de-CH"/>
+              </w:rPr>
+            </w:pPr>
             <w:r>
               <w:rPr>
                 <w:lang w:val="de-CH"/>
               </w:rPr>
               <w:t>search</w:t>
             </w:r>
-            <w:proofErr w:type="spellEnd"/>
           </w:p>
         </w:tc>
       </w:tr>
@@ -298,14 +228,12 @@
                 <w:lang w:val="de-CH"/>
               </w:rPr>
             </w:pPr>
-            <w:proofErr w:type="spellStart"/>
             <w:r>
               <w:rPr>
                 <w:lang w:val="de-CH"/>
               </w:rPr>
               <w:t>datePosted</w:t>
             </w:r>
-            <w:proofErr w:type="spellEnd"/>
           </w:p>
         </w:tc>
         <w:tc>
@@ -320,7 +248,6 @@
                 <w:lang w:val="de-CH"/>
               </w:rPr>
             </w:pPr>
-            <w:proofErr w:type="spellStart"/>
             <w:r>
               <w:rPr>
                 <w:b/>
@@ -328,7 +255,6 @@
               </w:rPr>
               <w:t>number</w:t>
             </w:r>
-            <w:proofErr w:type="spellEnd"/>
             <w:r>
               <w:rPr>
                 <w:b/>
@@ -349,14 +275,12 @@
                 <w:lang w:val="de-CH"/>
               </w:rPr>
             </w:pPr>
-            <w:proofErr w:type="spellStart"/>
             <w:r>
               <w:rPr>
                 <w:lang w:val="de-CH"/>
               </w:rPr>
               <w:t>filter</w:t>
             </w:r>
-            <w:proofErr w:type="spellEnd"/>
           </w:p>
         </w:tc>
       </w:tr>
@@ -375,14 +299,12 @@
                 <w:lang w:val="de-CH"/>
               </w:rPr>
             </w:pPr>
-            <w:proofErr w:type="spellStart"/>
             <w:r>
               <w:rPr>
                 <w:lang w:val="de-CH"/>
               </w:rPr>
               <w:t>startDate</w:t>
             </w:r>
-            <w:proofErr w:type="spellEnd"/>
           </w:p>
         </w:tc>
         <w:tc>
@@ -396,7 +318,6 @@
                 <w:lang w:val="de-CH"/>
               </w:rPr>
             </w:pPr>
-            <w:proofErr w:type="spellStart"/>
             <w:r>
               <w:rPr>
                 <w:b/>
@@ -404,7 +325,6 @@
               </w:rPr>
               <w:t>number</w:t>
             </w:r>
-            <w:proofErr w:type="spellEnd"/>
             <w:r>
               <w:rPr>
                 <w:b/>
@@ -424,14 +344,12 @@
                 <w:lang w:val="de-CH"/>
               </w:rPr>
             </w:pPr>
-            <w:proofErr w:type="spellStart"/>
             <w:r>
               <w:rPr>
                 <w:lang w:val="de-CH"/>
               </w:rPr>
               <w:t>filter</w:t>
             </w:r>
-            <w:proofErr w:type="spellEnd"/>
           </w:p>
         </w:tc>
       </w:tr>
@@ -450,14 +368,12 @@
                 <w:lang w:val="de-CH"/>
               </w:rPr>
             </w:pPr>
-            <w:proofErr w:type="spellStart"/>
             <w:r>
               <w:rPr>
                 <w:lang w:val="de-CH"/>
               </w:rPr>
               <w:t>endDate</w:t>
             </w:r>
-            <w:proofErr w:type="spellEnd"/>
           </w:p>
         </w:tc>
         <w:tc>
@@ -471,7 +387,6 @@
                 <w:lang w:val="de-CH"/>
               </w:rPr>
             </w:pPr>
-            <w:proofErr w:type="spellStart"/>
             <w:r>
               <w:rPr>
                 <w:b/>
@@ -479,7 +394,6 @@
               </w:rPr>
               <w:t>number</w:t>
             </w:r>
-            <w:proofErr w:type="spellEnd"/>
             <w:r>
               <w:rPr>
                 <w:b/>
@@ -499,14 +413,12 @@
                 <w:lang w:val="de-CH"/>
               </w:rPr>
             </w:pPr>
-            <w:proofErr w:type="spellStart"/>
             <w:r>
               <w:rPr>
                 <w:lang w:val="de-CH"/>
               </w:rPr>
               <w:t>filter</w:t>
             </w:r>
-            <w:proofErr w:type="spellEnd"/>
           </w:p>
         </w:tc>
       </w:tr>
@@ -525,14 +437,12 @@
                 <w:lang w:val="de-CH"/>
               </w:rPr>
             </w:pPr>
-            <w:proofErr w:type="spellStart"/>
             <w:r>
               <w:rPr>
                 <w:lang w:val="de-CH"/>
               </w:rPr>
               <w:t>validUntil</w:t>
             </w:r>
-            <w:proofErr w:type="spellEnd"/>
           </w:p>
         </w:tc>
         <w:tc>
@@ -546,7 +456,6 @@
                 <w:lang w:val="de-CH"/>
               </w:rPr>
             </w:pPr>
-            <w:proofErr w:type="spellStart"/>
             <w:r>
               <w:rPr>
                 <w:b/>
@@ -554,7 +463,6 @@
               </w:rPr>
               <w:t>number</w:t>
             </w:r>
-            <w:proofErr w:type="spellEnd"/>
             <w:r>
               <w:rPr>
                 <w:b/>
@@ -574,14 +482,12 @@
                 <w:lang w:val="de-CH"/>
               </w:rPr>
             </w:pPr>
-            <w:proofErr w:type="spellStart"/>
             <w:r>
               <w:rPr>
                 <w:lang w:val="de-CH"/>
               </w:rPr>
               <w:t>filter</w:t>
             </w:r>
-            <w:proofErr w:type="spellEnd"/>
           </w:p>
         </w:tc>
       </w:tr>
@@ -600,27 +506,24 @@
                 <w:lang w:val="de-CH"/>
               </w:rPr>
             </w:pPr>
-            <w:proofErr w:type="spellStart"/>
             <w:r>
               <w:rPr>
                 <w:lang w:val="de-CH"/>
               </w:rPr>
               <w:t>workloadMin</w:t>
             </w:r>
-            <w:proofErr w:type="spellEnd"/>
-          </w:p>
-        </w:tc>
-        <w:tc>
-          <w:tcPr>
-            <w:tcW w:w="1417" w:type="dxa"/>
-          </w:tcPr>
-          <w:p>
-            <w:pPr>
-              <w:rPr>
-                <w:lang w:val="de-CH"/>
-              </w:rPr>
-            </w:pPr>
-            <w:proofErr w:type="spellStart"/>
+          </w:p>
+        </w:tc>
+        <w:tc>
+          <w:tcPr>
+            <w:tcW w:w="1417" w:type="dxa"/>
+          </w:tcPr>
+          <w:p>
+            <w:pPr>
+              <w:rPr>
+                <w:lang w:val="de-CH"/>
+              </w:rPr>
+            </w:pPr>
             <w:r>
               <w:rPr>
                 <w:lang w:val="de-CH"/>
@@ -633,27 +536,24 @@
               </w:rPr>
               <w:t>umber</w:t>
             </w:r>
-            <w:proofErr w:type="spellEnd"/>
-          </w:p>
-        </w:tc>
-        <w:tc>
-          <w:tcPr>
-            <w:tcW w:w="1417" w:type="dxa"/>
-          </w:tcPr>
-          <w:p>
-            <w:pPr>
-              <w:rPr>
-                <w:lang w:val="de-CH"/>
-              </w:rPr>
-            </w:pPr>
-            <w:proofErr w:type="spellStart"/>
+          </w:p>
+        </w:tc>
+        <w:tc>
+          <w:tcPr>
+            <w:tcW w:w="1417" w:type="dxa"/>
+          </w:tcPr>
+          <w:p>
+            <w:pPr>
+              <w:rPr>
+                <w:lang w:val="de-CH"/>
+              </w:rPr>
+            </w:pPr>
             <w:r>
               <w:rPr>
                 <w:lang w:val="de-CH"/>
               </w:rPr>
               <w:t>filter</w:t>
             </w:r>
-            <w:proofErr w:type="spellEnd"/>
           </w:p>
         </w:tc>
       </w:tr>
@@ -672,54 +572,48 @@
                 <w:lang w:val="de-CH"/>
               </w:rPr>
             </w:pPr>
-            <w:proofErr w:type="spellStart"/>
             <w:r>
               <w:rPr>
                 <w:lang w:val="de-CH"/>
               </w:rPr>
               <w:t>workloadMax</w:t>
             </w:r>
-            <w:proofErr w:type="spellEnd"/>
-          </w:p>
-        </w:tc>
-        <w:tc>
-          <w:tcPr>
-            <w:tcW w:w="1417" w:type="dxa"/>
-          </w:tcPr>
-          <w:p>
-            <w:pPr>
-              <w:rPr>
-                <w:lang w:val="de-CH"/>
-              </w:rPr>
-            </w:pPr>
-            <w:proofErr w:type="spellStart"/>
+          </w:p>
+        </w:tc>
+        <w:tc>
+          <w:tcPr>
+            <w:tcW w:w="1417" w:type="dxa"/>
+          </w:tcPr>
+          <w:p>
+            <w:pPr>
+              <w:rPr>
+                <w:lang w:val="de-CH"/>
+              </w:rPr>
+            </w:pPr>
             <w:r>
               <w:rPr>
                 <w:lang w:val="de-CH"/>
               </w:rPr>
               <w:t>number</w:t>
             </w:r>
-            <w:proofErr w:type="spellEnd"/>
-          </w:p>
-        </w:tc>
-        <w:tc>
-          <w:tcPr>
-            <w:tcW w:w="1417" w:type="dxa"/>
-          </w:tcPr>
-          <w:p>
-            <w:pPr>
-              <w:rPr>
-                <w:lang w:val="de-CH"/>
-              </w:rPr>
-            </w:pPr>
-            <w:proofErr w:type="spellStart"/>
+          </w:p>
+        </w:tc>
+        <w:tc>
+          <w:tcPr>
+            <w:tcW w:w="1417" w:type="dxa"/>
+          </w:tcPr>
+          <w:p>
+            <w:pPr>
+              <w:rPr>
+                <w:lang w:val="de-CH"/>
+              </w:rPr>
+            </w:pPr>
             <w:r>
               <w:rPr>
                 <w:lang w:val="de-CH"/>
               </w:rPr>
               <w:t>filter</w:t>
             </w:r>
-            <w:proofErr w:type="spellEnd"/>
           </w:p>
         </w:tc>
       </w:tr>
@@ -738,54 +632,48 @@
                 <w:lang w:val="de-CH"/>
               </w:rPr>
             </w:pPr>
-            <w:proofErr w:type="spellStart"/>
             <w:r>
               <w:rPr>
                 <w:lang w:val="de-CH"/>
               </w:rPr>
               <w:t>firstLanguage</w:t>
             </w:r>
-            <w:proofErr w:type="spellEnd"/>
-          </w:p>
-        </w:tc>
-        <w:tc>
-          <w:tcPr>
-            <w:tcW w:w="1417" w:type="dxa"/>
-          </w:tcPr>
-          <w:p>
-            <w:pPr>
-              <w:rPr>
-                <w:lang w:val="de-CH"/>
-              </w:rPr>
-            </w:pPr>
-            <w:proofErr w:type="spellStart"/>
+          </w:p>
+        </w:tc>
+        <w:tc>
+          <w:tcPr>
+            <w:tcW w:w="1417" w:type="dxa"/>
+          </w:tcPr>
+          <w:p>
+            <w:pPr>
+              <w:rPr>
+                <w:lang w:val="de-CH"/>
+              </w:rPr>
+            </w:pPr>
             <w:r>
               <w:rPr>
                 <w:lang w:val="de-CH"/>
               </w:rPr>
               <w:t>string</w:t>
             </w:r>
-            <w:proofErr w:type="spellEnd"/>
-          </w:p>
-        </w:tc>
-        <w:tc>
-          <w:tcPr>
-            <w:tcW w:w="1417" w:type="dxa"/>
-          </w:tcPr>
-          <w:p>
-            <w:pPr>
-              <w:rPr>
-                <w:lang w:val="de-CH"/>
-              </w:rPr>
-            </w:pPr>
-            <w:proofErr w:type="spellStart"/>
+          </w:p>
+        </w:tc>
+        <w:tc>
+          <w:tcPr>
+            <w:tcW w:w="1417" w:type="dxa"/>
+          </w:tcPr>
+          <w:p>
+            <w:pPr>
+              <w:rPr>
+                <w:lang w:val="de-CH"/>
+              </w:rPr>
+            </w:pPr>
             <w:r>
               <w:rPr>
                 <w:lang w:val="de-CH"/>
               </w:rPr>
               <w:t>filter</w:t>
             </w:r>
-            <w:proofErr w:type="spellEnd"/>
           </w:p>
         </w:tc>
       </w:tr>
@@ -804,56 +692,48 @@
                 <w:lang w:val="de-CH"/>
               </w:rPr>
             </w:pPr>
-            <w:proofErr w:type="spellStart"/>
             <w:r>
               <w:rPr>
                 <w:lang w:val="de-CH"/>
               </w:rPr>
               <w:t>secondLanguage</w:t>
             </w:r>
-            <w:proofErr w:type="spellEnd"/>
-          </w:p>
-        </w:tc>
-        <w:tc>
-          <w:tcPr>
-            <w:tcW w:w="1417" w:type="dxa"/>
-          </w:tcPr>
-          <w:p>
-            <w:pPr>
-              <w:rPr>
-                <w:lang w:val="de-CH"/>
-              </w:rPr>
-            </w:pPr>
-            <w:proofErr w:type="spellStart"/>
+          </w:p>
+        </w:tc>
+        <w:tc>
+          <w:tcPr>
+            <w:tcW w:w="1417" w:type="dxa"/>
+          </w:tcPr>
+          <w:p>
+            <w:pPr>
+              <w:rPr>
+                <w:lang w:val="de-CH"/>
+              </w:rPr>
+            </w:pPr>
             <w:r>
               <w:rPr>
                 <w:lang w:val="de-CH"/>
               </w:rPr>
               <w:t>string</w:t>
             </w:r>
-            <w:proofErr w:type="spellEnd"/>
-          </w:p>
-        </w:tc>
-        <w:tc>
-          <w:tcPr>
-            <w:tcW w:w="1417" w:type="dxa"/>
-          </w:tcPr>
-          <w:p>
-            <w:pPr>
-              <w:rPr>
-                <w:lang w:val="de-CH"/>
-              </w:rPr>
-            </w:pPr>
-            <w:proofErr w:type="spellStart"/>
+          </w:p>
+        </w:tc>
+        <w:tc>
+          <w:tcPr>
+            <w:tcW w:w="1417" w:type="dxa"/>
+          </w:tcPr>
+          <w:p>
+            <w:pPr>
+              <w:rPr>
+                <w:lang w:val="de-CH"/>
+              </w:rPr>
+            </w:pPr>
             <w:r>
               <w:rPr>
                 <w:lang w:val="de-CH"/>
               </w:rPr>
               <w:t>filter</w:t>
             </w:r>
-            <w:bookmarkStart w:id="0" w:name="_GoBack"/>
-            <w:bookmarkEnd w:id="0"/>
-            <w:proofErr w:type="spellEnd"/>
           </w:p>
         </w:tc>
       </w:tr>
@@ -872,54 +752,48 @@
                 <w:lang w:val="de-CH"/>
               </w:rPr>
             </w:pPr>
-            <w:proofErr w:type="spellStart"/>
             <w:r>
               <w:rPr>
                 <w:lang w:val="de-CH"/>
               </w:rPr>
               <w:t>street</w:t>
             </w:r>
-            <w:proofErr w:type="spellEnd"/>
-          </w:p>
-        </w:tc>
-        <w:tc>
-          <w:tcPr>
-            <w:tcW w:w="1417" w:type="dxa"/>
-          </w:tcPr>
-          <w:p>
-            <w:pPr>
-              <w:rPr>
-                <w:lang w:val="de-CH"/>
-              </w:rPr>
-            </w:pPr>
-            <w:proofErr w:type="spellStart"/>
+          </w:p>
+        </w:tc>
+        <w:tc>
+          <w:tcPr>
+            <w:tcW w:w="1417" w:type="dxa"/>
+          </w:tcPr>
+          <w:p>
+            <w:pPr>
+              <w:rPr>
+                <w:lang w:val="de-CH"/>
+              </w:rPr>
+            </w:pPr>
             <w:r>
               <w:rPr>
                 <w:lang w:val="de-CH"/>
               </w:rPr>
               <w:t>string</w:t>
             </w:r>
-            <w:proofErr w:type="spellEnd"/>
-          </w:p>
-        </w:tc>
-        <w:tc>
-          <w:tcPr>
-            <w:tcW w:w="1417" w:type="dxa"/>
-          </w:tcPr>
-          <w:p>
-            <w:pPr>
-              <w:rPr>
-                <w:lang w:val="de-CH"/>
-              </w:rPr>
-            </w:pPr>
-            <w:proofErr w:type="spellStart"/>
+          </w:p>
+        </w:tc>
+        <w:tc>
+          <w:tcPr>
+            <w:tcW w:w="1417" w:type="dxa"/>
+          </w:tcPr>
+          <w:p>
+            <w:pPr>
+              <w:rPr>
+                <w:lang w:val="de-CH"/>
+              </w:rPr>
+            </w:pPr>
             <w:r>
               <w:rPr>
                 <w:lang w:val="de-CH"/>
               </w:rPr>
               <w:t>search</w:t>
             </w:r>
-            <w:proofErr w:type="spellEnd"/>
           </w:p>
         </w:tc>
       </w:tr>
@@ -938,34 +812,30 @@
                 <w:lang w:val="de-CH"/>
               </w:rPr>
             </w:pPr>
-            <w:proofErr w:type="spellStart"/>
             <w:r>
               <w:rPr>
                 <w:lang w:val="de-CH"/>
               </w:rPr>
               <w:t>houseNumber</w:t>
             </w:r>
-            <w:proofErr w:type="spellEnd"/>
-          </w:p>
-        </w:tc>
-        <w:tc>
-          <w:tcPr>
-            <w:tcW w:w="1417" w:type="dxa"/>
-          </w:tcPr>
-          <w:p>
-            <w:pPr>
-              <w:rPr>
-                <w:lang w:val="de-CH"/>
-              </w:rPr>
-            </w:pPr>
-            <w:proofErr w:type="spellStart"/>
+          </w:p>
+        </w:tc>
+        <w:tc>
+          <w:tcPr>
+            <w:tcW w:w="1417" w:type="dxa"/>
+          </w:tcPr>
+          <w:p>
+            <w:pPr>
+              <w:rPr>
+                <w:lang w:val="de-CH"/>
+              </w:rPr>
+            </w:pPr>
             <w:r>
               <w:rPr>
                 <w:lang w:val="de-CH"/>
               </w:rPr>
               <w:t>string</w:t>
             </w:r>
-            <w:proofErr w:type="spellEnd"/>
           </w:p>
         </w:tc>
         <w:tc>
@@ -996,54 +866,48 @@
                 <w:lang w:val="de-CH"/>
               </w:rPr>
             </w:pPr>
-            <w:proofErr w:type="spellStart"/>
             <w:r>
               <w:rPr>
                 <w:lang w:val="de-CH"/>
               </w:rPr>
               <w:t>postcode</w:t>
             </w:r>
-            <w:proofErr w:type="spellEnd"/>
-          </w:p>
-        </w:tc>
-        <w:tc>
-          <w:tcPr>
-            <w:tcW w:w="1417" w:type="dxa"/>
-          </w:tcPr>
-          <w:p>
-            <w:pPr>
-              <w:rPr>
-                <w:lang w:val="de-CH"/>
-              </w:rPr>
-            </w:pPr>
-            <w:proofErr w:type="spellStart"/>
+          </w:p>
+        </w:tc>
+        <w:tc>
+          <w:tcPr>
+            <w:tcW w:w="1417" w:type="dxa"/>
+          </w:tcPr>
+          <w:p>
+            <w:pPr>
+              <w:rPr>
+                <w:lang w:val="de-CH"/>
+              </w:rPr>
+            </w:pPr>
             <w:r>
               <w:rPr>
                 <w:lang w:val="de-CH"/>
               </w:rPr>
               <w:t>string</w:t>
             </w:r>
-            <w:proofErr w:type="spellEnd"/>
-          </w:p>
-        </w:tc>
-        <w:tc>
-          <w:tcPr>
-            <w:tcW w:w="1417" w:type="dxa"/>
-          </w:tcPr>
-          <w:p>
-            <w:pPr>
-              <w:rPr>
-                <w:lang w:val="de-CH"/>
-              </w:rPr>
-            </w:pPr>
-            <w:proofErr w:type="spellStart"/>
+          </w:p>
+        </w:tc>
+        <w:tc>
+          <w:tcPr>
+            <w:tcW w:w="1417" w:type="dxa"/>
+          </w:tcPr>
+          <w:p>
+            <w:pPr>
+              <w:rPr>
+                <w:lang w:val="de-CH"/>
+              </w:rPr>
+            </w:pPr>
             <w:r>
               <w:rPr>
                 <w:lang w:val="de-CH"/>
               </w:rPr>
               <w:t>filter</w:t>
             </w:r>
-            <w:proofErr w:type="spellEnd"/>
           </w:p>
         </w:tc>
       </w:tr>
@@ -1062,34 +926,30 @@
                 <w:lang w:val="de-CH"/>
               </w:rPr>
             </w:pPr>
-            <w:proofErr w:type="spellStart"/>
             <w:r>
               <w:rPr>
                 <w:lang w:val="de-CH"/>
               </w:rPr>
               <w:t>city</w:t>
             </w:r>
-            <w:proofErr w:type="spellEnd"/>
-          </w:p>
-        </w:tc>
-        <w:tc>
-          <w:tcPr>
-            <w:tcW w:w="1417" w:type="dxa"/>
-          </w:tcPr>
-          <w:p>
-            <w:pPr>
-              <w:rPr>
-                <w:lang w:val="de-CH"/>
-              </w:rPr>
-            </w:pPr>
-            <w:proofErr w:type="spellStart"/>
+          </w:p>
+        </w:tc>
+        <w:tc>
+          <w:tcPr>
+            <w:tcW w:w="1417" w:type="dxa"/>
+          </w:tcPr>
+          <w:p>
+            <w:pPr>
+              <w:rPr>
+                <w:lang w:val="de-CH"/>
+              </w:rPr>
+            </w:pPr>
             <w:r>
               <w:rPr>
                 <w:lang w:val="de-CH"/>
               </w:rPr>
               <w:t>string</w:t>
             </w:r>
-            <w:proofErr w:type="spellEnd"/>
           </w:p>
         </w:tc>
         <w:tc>
@@ -1103,7 +963,6 @@
                 <w:lang w:val="de-CH"/>
               </w:rPr>
             </w:pPr>
-            <w:proofErr w:type="spellStart"/>
             <w:r>
               <w:rPr>
                 <w:b/>
@@ -1111,7 +970,6 @@
               </w:rPr>
               <w:t>search</w:t>
             </w:r>
-            <w:proofErr w:type="spellEnd"/>
           </w:p>
         </w:tc>
       </w:tr>
@@ -1130,54 +988,48 @@
                 <w:lang w:val="de-CH"/>
               </w:rPr>
             </w:pPr>
-            <w:proofErr w:type="spellStart"/>
             <w:r>
               <w:rPr>
                 <w:lang w:val="de-CH"/>
               </w:rPr>
               <w:t>salaryType</w:t>
             </w:r>
-            <w:proofErr w:type="spellEnd"/>
-          </w:p>
-        </w:tc>
-        <w:tc>
-          <w:tcPr>
-            <w:tcW w:w="1417" w:type="dxa"/>
-          </w:tcPr>
-          <w:p>
-            <w:pPr>
-              <w:rPr>
-                <w:lang w:val="de-CH"/>
-              </w:rPr>
-            </w:pPr>
-            <w:proofErr w:type="spellStart"/>
+          </w:p>
+        </w:tc>
+        <w:tc>
+          <w:tcPr>
+            <w:tcW w:w="1417" w:type="dxa"/>
+          </w:tcPr>
+          <w:p>
+            <w:pPr>
+              <w:rPr>
+                <w:lang w:val="de-CH"/>
+              </w:rPr>
+            </w:pPr>
             <w:r>
               <w:rPr>
                 <w:lang w:val="de-CH"/>
               </w:rPr>
               <w:t>number</w:t>
             </w:r>
-            <w:proofErr w:type="spellEnd"/>
-          </w:p>
-        </w:tc>
-        <w:tc>
-          <w:tcPr>
-            <w:tcW w:w="1417" w:type="dxa"/>
-          </w:tcPr>
-          <w:p>
-            <w:pPr>
-              <w:rPr>
-                <w:lang w:val="de-CH"/>
-              </w:rPr>
-            </w:pPr>
-            <w:proofErr w:type="spellStart"/>
+          </w:p>
+        </w:tc>
+        <w:tc>
+          <w:tcPr>
+            <w:tcW w:w="1417" w:type="dxa"/>
+          </w:tcPr>
+          <w:p>
+            <w:pPr>
+              <w:rPr>
+                <w:lang w:val="de-CH"/>
+              </w:rPr>
+            </w:pPr>
             <w:r>
               <w:rPr>
                 <w:lang w:val="de-CH"/>
               </w:rPr>
               <w:t>filter</w:t>
             </w:r>
-            <w:proofErr w:type="spellEnd"/>
           </w:p>
         </w:tc>
       </w:tr>
@@ -1196,54 +1048,48 @@
                 <w:lang w:val="de-CH"/>
               </w:rPr>
             </w:pPr>
-            <w:proofErr w:type="spellStart"/>
             <w:r>
               <w:rPr>
                 <w:lang w:val="de-CH"/>
               </w:rPr>
               <w:t>salaryAmount</w:t>
             </w:r>
-            <w:proofErr w:type="spellEnd"/>
-          </w:p>
-        </w:tc>
-        <w:tc>
-          <w:tcPr>
-            <w:tcW w:w="1417" w:type="dxa"/>
-          </w:tcPr>
-          <w:p>
-            <w:pPr>
-              <w:rPr>
-                <w:lang w:val="de-CH"/>
-              </w:rPr>
-            </w:pPr>
-            <w:proofErr w:type="spellStart"/>
+          </w:p>
+        </w:tc>
+        <w:tc>
+          <w:tcPr>
+            <w:tcW w:w="1417" w:type="dxa"/>
+          </w:tcPr>
+          <w:p>
+            <w:pPr>
+              <w:rPr>
+                <w:lang w:val="de-CH"/>
+              </w:rPr>
+            </w:pPr>
             <w:r>
               <w:rPr>
                 <w:lang w:val="de-CH"/>
               </w:rPr>
               <w:t>number</w:t>
             </w:r>
-            <w:proofErr w:type="spellEnd"/>
-          </w:p>
-        </w:tc>
-        <w:tc>
-          <w:tcPr>
-            <w:tcW w:w="1417" w:type="dxa"/>
-          </w:tcPr>
-          <w:p>
-            <w:pPr>
-              <w:rPr>
-                <w:lang w:val="de-CH"/>
-              </w:rPr>
-            </w:pPr>
-            <w:proofErr w:type="spellStart"/>
+          </w:p>
+        </w:tc>
+        <w:tc>
+          <w:tcPr>
+            <w:tcW w:w="1417" w:type="dxa"/>
+          </w:tcPr>
+          <w:p>
+            <w:pPr>
+              <w:rPr>
+                <w:lang w:val="de-CH"/>
+              </w:rPr>
+            </w:pPr>
             <w:r>
               <w:rPr>
                 <w:lang w:val="de-CH"/>
               </w:rPr>
               <w:t>filter</w:t>
             </w:r>
-            <w:proofErr w:type="spellEnd"/>
           </w:p>
         </w:tc>
       </w:tr>
@@ -1262,54 +1108,48 @@
                 <w:lang w:val="de-CH"/>
               </w:rPr>
             </w:pPr>
-            <w:proofErr w:type="spellStart"/>
             <w:r>
               <w:rPr>
                 <w:lang w:val="de-CH"/>
               </w:rPr>
               <w:t>skills</w:t>
             </w:r>
-            <w:proofErr w:type="spellEnd"/>
-          </w:p>
-        </w:tc>
-        <w:tc>
-          <w:tcPr>
-            <w:tcW w:w="1417" w:type="dxa"/>
-          </w:tcPr>
-          <w:p>
-            <w:pPr>
-              <w:rPr>
-                <w:lang w:val="de-CH"/>
-              </w:rPr>
-            </w:pPr>
-            <w:proofErr w:type="spellStart"/>
+          </w:p>
+        </w:tc>
+        <w:tc>
+          <w:tcPr>
+            <w:tcW w:w="1417" w:type="dxa"/>
+          </w:tcPr>
+          <w:p>
+            <w:pPr>
+              <w:rPr>
+                <w:lang w:val="de-CH"/>
+              </w:rPr>
+            </w:pPr>
             <w:r>
               <w:rPr>
                 <w:lang w:val="de-CH"/>
               </w:rPr>
               <w:t>string</w:t>
             </w:r>
-            <w:proofErr w:type="spellEnd"/>
-          </w:p>
-        </w:tc>
-        <w:tc>
-          <w:tcPr>
-            <w:tcW w:w="1417" w:type="dxa"/>
-          </w:tcPr>
-          <w:p>
-            <w:pPr>
-              <w:rPr>
-                <w:lang w:val="de-CH"/>
-              </w:rPr>
-            </w:pPr>
-            <w:proofErr w:type="spellStart"/>
+          </w:p>
+        </w:tc>
+        <w:tc>
+          <w:tcPr>
+            <w:tcW w:w="1417" w:type="dxa"/>
+          </w:tcPr>
+          <w:p>
+            <w:pPr>
+              <w:rPr>
+                <w:lang w:val="de-CH"/>
+              </w:rPr>
+            </w:pPr>
             <w:r>
               <w:rPr>
                 <w:lang w:val="de-CH"/>
               </w:rPr>
               <w:t>search</w:t>
             </w:r>
-            <w:proofErr w:type="spellEnd"/>
           </w:p>
         </w:tc>
       </w:tr>
@@ -1329,14 +1169,12 @@
                 <w:lang w:val="de-CH"/>
               </w:rPr>
             </w:pPr>
-            <w:proofErr w:type="spellStart"/>
             <w:r>
               <w:rPr>
                 <w:lang w:val="de-CH"/>
               </w:rPr>
               <w:t>accepted</w:t>
             </w:r>
-            <w:proofErr w:type="spellEnd"/>
           </w:p>
         </w:tc>
         <w:tc>
@@ -1350,14 +1188,12 @@
                 <w:lang w:val="de-CH"/>
               </w:rPr>
             </w:pPr>
-            <w:proofErr w:type="spellStart"/>
             <w:r>
               <w:rPr>
                 <w:lang w:val="de-CH"/>
               </w:rPr>
               <w:t>boolean</w:t>
             </w:r>
-            <w:proofErr w:type="spellEnd"/>
           </w:p>
         </w:tc>
         <w:tc>
@@ -1390,14 +1226,12 @@
                 <w:lang w:val="de-CH"/>
               </w:rPr>
             </w:pPr>
-            <w:proofErr w:type="spellStart"/>
             <w:r>
               <w:rPr>
                 <w:lang w:val="de-CH"/>
               </w:rPr>
               <w:t>messageFromAdmin</w:t>
             </w:r>
-            <w:proofErr w:type="spellEnd"/>
           </w:p>
         </w:tc>
         <w:tc>
@@ -1411,14 +1245,12 @@
                 <w:lang w:val="de-CH"/>
               </w:rPr>
             </w:pPr>
-            <w:proofErr w:type="spellStart"/>
             <w:r>
               <w:rPr>
                 <w:lang w:val="de-CH"/>
               </w:rPr>
               <w:t>string</w:t>
             </w:r>
-            <w:proofErr w:type="spellEnd"/>
           </w:p>
         </w:tc>
         <w:tc>
@@ -1447,14 +1279,12 @@
                 <w:lang w:val="de-CH"/>
               </w:rPr>
             </w:pPr>
-            <w:proofErr w:type="spellStart"/>
             <w:r>
               <w:rPr>
                 <w:lang w:val="de-CH"/>
               </w:rPr>
               <w:t>companyId</w:t>
             </w:r>
-            <w:proofErr w:type="spellEnd"/>
           </w:p>
         </w:tc>
         <w:tc>
@@ -1468,14 +1298,12 @@
                 <w:lang w:val="de-CH"/>
               </w:rPr>
             </w:pPr>
-            <w:proofErr w:type="spellStart"/>
             <w:r>
               <w:rPr>
                 <w:lang w:val="de-CH"/>
               </w:rPr>
               <w:t>number</w:t>
             </w:r>
-            <w:proofErr w:type="spellEnd"/>
           </w:p>
         </w:tc>
         <w:tc>
@@ -1502,42 +1330,12 @@
                 <w:lang w:val="de-CH"/>
               </w:rPr>
             </w:pPr>
-            <w:proofErr w:type="spellStart"/>
-            <w:r>
-              <w:rPr>
-                <w:lang w:val="de-CH"/>
-              </w:rPr>
-              <w:t>Creator</w:t>
-            </w:r>
-            <w:proofErr w:type="spellEnd"/>
-            <w:r>
-              <w:rPr>
-                <w:lang w:val="de-CH"/>
-              </w:rPr>
-              <w:t>/</w:t>
-            </w:r>
-            <w:proofErr w:type="spellStart"/>
-            <w:r>
-              <w:rPr>
-                <w:lang w:val="de-CH"/>
-              </w:rPr>
-              <w:t>corresponding</w:t>
-            </w:r>
-            <w:proofErr w:type="spellEnd"/>
-            <w:r>
-              <w:rPr>
-                <w:lang w:val="de-CH"/>
-              </w:rPr>
-              <w:t xml:space="preserve"> </w:t>
-            </w:r>
-            <w:proofErr w:type="spellStart"/>
-            <w:r>
-              <w:rPr>
-                <w:lang w:val="de-CH"/>
-              </w:rPr>
-              <w:t>company</w:t>
-            </w:r>
-            <w:proofErr w:type="spellEnd"/>
+            <w:r>
+              <w:rPr>
+                <w:lang w:val="de-CH"/>
+              </w:rPr>
+              <w:t>Creator/corresponding company</w:t>
+            </w:r>
           </w:p>
         </w:tc>
       </w:tr>
@@ -1549,7 +1347,6 @@
           <w:lang w:val="de-CH"/>
         </w:rPr>
       </w:pPr>
-      <w:proofErr w:type="spellStart"/>
       <w:r>
         <w:rPr>
           <w:b/>
@@ -1564,7 +1361,6 @@
         </w:rPr>
         <w:t>m</w:t>
       </w:r>
-      <w:proofErr w:type="spellEnd"/>
     </w:p>
     <w:p>
       <w:pPr>
@@ -1583,136 +1379,14 @@
         <w:rPr>
           <w:lang w:val="en-GB"/>
         </w:rPr>
-        <w:t xml:space="preserve">* </w:t>
-      </w:r>
-      <w:proofErr w:type="spellStart"/>
-      <w:proofErr w:type="gramStart"/>
-      <w:r>
-        <w:rPr>
-          <w:lang w:val="en-GB"/>
-        </w:rPr>
-        <w:t>ms</w:t>
-      </w:r>
-      <w:proofErr w:type="spellEnd"/>
-      <w:proofErr w:type="gramEnd"/>
-      <w:r>
-        <w:rPr>
-          <w:lang w:val="en-GB"/>
-        </w:rPr>
-        <w:t xml:space="preserve"> since 1970. </w:t>
+        <w:t xml:space="preserve">* ms since 1970. </w:t>
       </w:r>
       <w:r>
         <w:rPr>
           <w:lang w:val="en-GB"/>
         </w:rPr>
-        <w:t>Use .</w:t>
+        <w:t>Use .getTime() method of TS Date objects to get this number.</w:t>
       </w:r>
-      <w:proofErr w:type="spellStart"/>
-      <w:proofErr w:type="gramStart"/>
-      <w:r>
-        <w:rPr>
-          <w:lang w:val="en-GB"/>
-        </w:rPr>
-        <w:t>getTime</w:t>
-      </w:r>
-      <w:proofErr w:type="spellEnd"/>
-      <w:r>
-        <w:rPr>
-          <w:lang w:val="en-GB"/>
-        </w:rPr>
-        <w:t>(</w:t>
-      </w:r>
-      <w:proofErr w:type="gramEnd"/>
-      <w:r>
-        <w:rPr>
-          <w:lang w:val="en-GB"/>
-        </w:rPr>
-        <w:t>) method of TS Date objects to get this number.</w:t>
-      </w:r>
-    </w:p>
-    <w:p>
-      <w:pPr>
-        <w:rPr>
-          <w:lang w:val="en-GB"/>
-        </w:rPr>
-      </w:pPr>
-    </w:p>
-    <w:p>
-      <w:pPr>
-        <w:rPr>
-          <w:lang w:val="en-GB"/>
-        </w:rPr>
-      </w:pPr>
-    </w:p>
-    <w:p>
-      <w:pPr>
-        <w:rPr>
-          <w:lang w:val="en-GB"/>
-        </w:rPr>
-      </w:pPr>
-    </w:p>
-    <w:p>
-      <w:pPr>
-        <w:rPr>
-          <w:lang w:val="en-GB"/>
-        </w:rPr>
-      </w:pPr>
-    </w:p>
-    <w:p>
-      <w:pPr>
-        <w:rPr>
-          <w:lang w:val="en-GB"/>
-        </w:rPr>
-      </w:pPr>
-    </w:p>
-    <w:p>
-      <w:pPr>
-        <w:rPr>
-          <w:lang w:val="en-GB"/>
-        </w:rPr>
-      </w:pPr>
-    </w:p>
-    <w:p>
-      <w:pPr>
-        <w:rPr>
-          <w:lang w:val="en-GB"/>
-        </w:rPr>
-      </w:pPr>
-    </w:p>
-    <w:p>
-      <w:pPr>
-        <w:rPr>
-          <w:lang w:val="en-GB"/>
-        </w:rPr>
-      </w:pPr>
-    </w:p>
-    <w:p>
-      <w:pPr>
-        <w:rPr>
-          <w:lang w:val="en-GB"/>
-        </w:rPr>
-      </w:pPr>
-    </w:p>
-    <w:p>
-      <w:pPr>
-        <w:rPr>
-          <w:lang w:val="en-GB"/>
-        </w:rPr>
-      </w:pPr>
-    </w:p>
-    <w:p>
-      <w:pPr>
-        <w:rPr>
-          <w:lang w:val="en-GB"/>
-        </w:rPr>
-      </w:pPr>
-    </w:p>
-    <w:p>
-      <w:pPr>
-        <w:rPr>
-          <w:lang w:val="en-GB"/>
-        </w:rPr>
-      </w:pPr>
     </w:p>
     <w:tbl>
       <w:tblPr>
@@ -1802,7 +1476,6 @@
               <w:rPr>
                 <w:lang w:val="en-GB"/>
               </w:rPr>
-              <w:lastRenderedPageBreak/>
               <w:t>email</w:t>
             </w:r>
           </w:p>
@@ -1933,14 +1606,12 @@
                 <w:lang w:val="en-GB"/>
               </w:rPr>
             </w:pPr>
-            <w:proofErr w:type="spellStart"/>
             <w:r>
               <w:rPr>
                 <w:lang w:val="en-GB"/>
               </w:rPr>
               <w:t>tokenExpirationDate</w:t>
             </w:r>
-            <w:proofErr w:type="spellEnd"/>
           </w:p>
         </w:tc>
         <w:tc>
@@ -1977,35 +1648,13 @@
               <w:rPr>
                 <w:lang w:val="en-GB"/>
               </w:rPr>
-              <w:t xml:space="preserve">In </w:t>
-            </w:r>
-            <w:proofErr w:type="spellStart"/>
-            <w:r>
-              <w:rPr>
-                <w:lang w:val="en-GB"/>
-              </w:rPr>
-              <w:t>miliseconds</w:t>
-            </w:r>
-            <w:proofErr w:type="spellEnd"/>
-            <w:r>
-              <w:rPr>
-                <w:lang w:val="en-GB"/>
-              </w:rPr>
-              <w:t xml:space="preserve"> sin</w:t>
-            </w:r>
-            <w:proofErr w:type="spellStart"/>
-            <w:r>
-              <w:rPr>
-                <w:lang w:val="de-CH"/>
-              </w:rPr>
-              <w:t>ce</w:t>
-            </w:r>
-            <w:proofErr w:type="spellEnd"/>
-            <w:r>
-              <w:rPr>
-                <w:lang w:val="de-CH"/>
-              </w:rPr>
-              <w:t xml:space="preserve"> 1970</w:t>
+              <w:t>In miliseconds sin</w:t>
+            </w:r>
+            <w:r>
+              <w:rPr>
+                <w:lang w:val="de-CH"/>
+              </w:rPr>
+              <w:t>ce 1970</w:t>
             </w:r>
           </w:p>
         </w:tc>
@@ -2086,11 +1735,13 @@
       <w:tblGrid>
         <w:gridCol w:w="2337"/>
         <w:gridCol w:w="1774"/>
+        <w:gridCol w:w="4077"/>
+        <w:gridCol w:w="236"/>
       </w:tblGrid>
       <w:tr>
         <w:tc>
           <w:tcPr>
-            <w:tcW w:w="2190" w:type="dxa"/>
+            <w:tcW w:w="2337" w:type="dxa"/>
             <w:shd w:val="clear" w:color="auto" w:fill="E7E6E6" w:themeFill="background2"/>
           </w:tcPr>
           <w:p>
@@ -2099,14 +1750,12 @@
                 <w:lang w:val="de-CH"/>
               </w:rPr>
             </w:pPr>
-            <w:proofErr w:type="spellStart"/>
             <w:r>
               <w:rPr>
                 <w:lang w:val="de-CH"/>
               </w:rPr>
               <w:t>Column</w:t>
             </w:r>
-            <w:proofErr w:type="spellEnd"/>
           </w:p>
         </w:tc>
         <w:tc>
@@ -2128,26 +1777,50 @@
             </w:r>
           </w:p>
         </w:tc>
-      </w:tr>
-      <w:tr>
-        <w:tc>
-          <w:tcPr>
-            <w:tcW w:w="2190" w:type="dxa"/>
-          </w:tcPr>
-          <w:p>
-            <w:pPr>
-              <w:rPr>
-                <w:lang w:val="de-CH"/>
-              </w:rPr>
-            </w:pPr>
-            <w:proofErr w:type="spellStart"/>
+        <w:tc>
+          <w:tcPr>
+            <w:tcW w:w="4077" w:type="dxa"/>
+            <w:shd w:val="clear" w:color="auto" w:fill="E7E6E6" w:themeFill="background2"/>
+          </w:tcPr>
+          <w:p>
+            <w:pPr>
+              <w:rPr>
+                <w:lang w:val="de-CH"/>
+              </w:rPr>
+            </w:pPr>
+          </w:p>
+        </w:tc>
+        <w:tc>
+          <w:tcPr>
+            <w:tcW w:w="236" w:type="dxa"/>
+            <w:shd w:val="clear" w:color="auto" w:fill="E7E6E6" w:themeFill="background2"/>
+          </w:tcPr>
+          <w:p>
+            <w:pPr>
+              <w:rPr>
+                <w:lang w:val="de-CH"/>
+              </w:rPr>
+            </w:pPr>
+          </w:p>
+        </w:tc>
+      </w:tr>
+      <w:tr>
+        <w:tc>
+          <w:tcPr>
+            <w:tcW w:w="2337" w:type="dxa"/>
+          </w:tcPr>
+          <w:p>
+            <w:pPr>
+              <w:rPr>
+                <w:lang w:val="de-CH"/>
+              </w:rPr>
+            </w:pPr>
             <w:r>
               <w:rPr>
                 <w:lang w:val="de-CH"/>
               </w:rPr>
               <w:t>companyName</w:t>
             </w:r>
-            <w:proofErr w:type="spellEnd"/>
           </w:p>
         </w:tc>
         <w:tc>
@@ -2160,36 +1833,56 @@
                 <w:lang w:val="de-CH"/>
               </w:rPr>
             </w:pPr>
-            <w:proofErr w:type="spellStart"/>
             <w:r>
               <w:rPr>
                 <w:lang w:val="de-CH"/>
               </w:rPr>
               <w:t>string</w:t>
             </w:r>
-            <w:proofErr w:type="spellEnd"/>
-          </w:p>
-        </w:tc>
-      </w:tr>
-      <w:tr>
-        <w:tc>
-          <w:tcPr>
-            <w:tcW w:w="2190" w:type="dxa"/>
-          </w:tcPr>
-          <w:p>
-            <w:pPr>
-              <w:rPr>
-                <w:lang w:val="de-CH"/>
-              </w:rPr>
-            </w:pPr>
-            <w:proofErr w:type="spellStart"/>
+          </w:p>
+        </w:tc>
+        <w:tc>
+          <w:tcPr>
+            <w:tcW w:w="4077" w:type="dxa"/>
+          </w:tcPr>
+          <w:p>
+            <w:pPr>
+              <w:rPr>
+                <w:lang w:val="de-CH"/>
+              </w:rPr>
+            </w:pPr>
+          </w:p>
+        </w:tc>
+        <w:tc>
+          <w:tcPr>
+            <w:tcW w:w="236" w:type="dxa"/>
+          </w:tcPr>
+          <w:p>
+            <w:pPr>
+              <w:rPr>
+                <w:lang w:val="de-CH"/>
+              </w:rPr>
+            </w:pPr>
+          </w:p>
+        </w:tc>
+      </w:tr>
+      <w:tr>
+        <w:tc>
+          <w:tcPr>
+            <w:tcW w:w="2337" w:type="dxa"/>
+          </w:tcPr>
+          <w:p>
+            <w:pPr>
+              <w:rPr>
+                <w:lang w:val="de-CH"/>
+              </w:rPr>
+            </w:pPr>
             <w:r>
               <w:rPr>
                 <w:lang w:val="de-CH"/>
               </w:rPr>
               <w:t>companyLogoURL</w:t>
             </w:r>
-            <w:proofErr w:type="spellEnd"/>
           </w:p>
         </w:tc>
         <w:tc>
@@ -2210,26 +1903,48 @@
             </w:r>
           </w:p>
         </w:tc>
-      </w:tr>
-      <w:tr>
-        <w:tc>
-          <w:tcPr>
-            <w:tcW w:w="2190" w:type="dxa"/>
-          </w:tcPr>
-          <w:p>
-            <w:pPr>
-              <w:rPr>
-                <w:lang w:val="de-CH"/>
-              </w:rPr>
-            </w:pPr>
-            <w:proofErr w:type="spellStart"/>
+        <w:tc>
+          <w:tcPr>
+            <w:tcW w:w="4077" w:type="dxa"/>
+          </w:tcPr>
+          <w:p>
+            <w:pPr>
+              <w:rPr>
+                <w:lang w:val="de-CH"/>
+              </w:rPr>
+            </w:pPr>
+          </w:p>
+        </w:tc>
+        <w:tc>
+          <w:tcPr>
+            <w:tcW w:w="236" w:type="dxa"/>
+          </w:tcPr>
+          <w:p>
+            <w:pPr>
+              <w:rPr>
+                <w:lang w:val="de-CH"/>
+              </w:rPr>
+            </w:pPr>
+          </w:p>
+        </w:tc>
+      </w:tr>
+      <w:tr>
+        <w:tc>
+          <w:tcPr>
+            <w:tcW w:w="2337" w:type="dxa"/>
+          </w:tcPr>
+          <w:p>
+            <w:pPr>
+              <w:rPr>
+                <w:lang w:val="de-CH"/>
+              </w:rPr>
+            </w:pPr>
             <w:r>
               <w:rPr>
                 <w:lang w:val="de-CH"/>
               </w:rPr>
               <w:t>companyStreet</w:t>
             </w:r>
-            <w:proofErr w:type="spellEnd"/>
           </w:p>
         </w:tc>
         <w:tc>
@@ -2246,36 +1961,52 @@
               <w:rPr>
                 <w:lang w:val="de-CH"/>
               </w:rPr>
-              <w:t>S</w:t>
-            </w:r>
-            <w:r>
-              <w:rPr>
-                <w:lang w:val="de-CH"/>
-              </w:rPr>
-              <w:t>tring</w:t>
-            </w:r>
-          </w:p>
-        </w:tc>
-      </w:tr>
-      <w:tr>
-        <w:tc>
-          <w:tcPr>
-            <w:tcW w:w="2190" w:type="dxa"/>
-          </w:tcPr>
-          <w:p>
-            <w:pPr>
-              <w:rPr>
-                <w:lang w:val="de-CH"/>
-              </w:rPr>
-            </w:pPr>
-            <w:proofErr w:type="spellStart"/>
+              <w:t>String</w:t>
+            </w:r>
+          </w:p>
+        </w:tc>
+        <w:tc>
+          <w:tcPr>
+            <w:tcW w:w="4077" w:type="dxa"/>
+          </w:tcPr>
+          <w:p>
+            <w:pPr>
+              <w:rPr>
+                <w:lang w:val="de-CH"/>
+              </w:rPr>
+            </w:pPr>
+          </w:p>
+        </w:tc>
+        <w:tc>
+          <w:tcPr>
+            <w:tcW w:w="236" w:type="dxa"/>
+          </w:tcPr>
+          <w:p>
+            <w:pPr>
+              <w:rPr>
+                <w:lang w:val="de-CH"/>
+              </w:rPr>
+            </w:pPr>
+          </w:p>
+        </w:tc>
+      </w:tr>
+      <w:tr>
+        <w:tc>
+          <w:tcPr>
+            <w:tcW w:w="2337" w:type="dxa"/>
+          </w:tcPr>
+          <w:p>
+            <w:pPr>
+              <w:rPr>
+                <w:lang w:val="de-CH"/>
+              </w:rPr>
+            </w:pPr>
             <w:r>
               <w:rPr>
                 <w:lang w:val="de-CH"/>
               </w:rPr>
               <w:t>companyHouseNumber</w:t>
             </w:r>
-            <w:proofErr w:type="spellEnd"/>
           </w:p>
         </w:tc>
         <w:tc>
@@ -2288,42 +2019,56 @@
                 <w:lang w:val="de-CH"/>
               </w:rPr>
             </w:pPr>
-            <w:proofErr w:type="spellStart"/>
-            <w:r>
-              <w:rPr>
-                <w:lang w:val="de-CH"/>
-              </w:rPr>
-              <w:t>I</w:t>
-            </w:r>
-            <w:r>
-              <w:rPr>
-                <w:lang w:val="de-CH"/>
-              </w:rPr>
-              <w:t>nt</w:t>
-            </w:r>
-            <w:proofErr w:type="spellEnd"/>
-          </w:p>
-        </w:tc>
-      </w:tr>
-      <w:tr>
-        <w:tc>
-          <w:tcPr>
-            <w:tcW w:w="2190" w:type="dxa"/>
-          </w:tcPr>
-          <w:p>
-            <w:pPr>
-              <w:rPr>
-                <w:lang w:val="de-CH"/>
-              </w:rPr>
-            </w:pPr>
-            <w:proofErr w:type="spellStart"/>
+            <w:r>
+              <w:rPr>
+                <w:lang w:val="de-CH"/>
+              </w:rPr>
+              <w:t>Int</w:t>
+            </w:r>
+          </w:p>
+        </w:tc>
+        <w:tc>
+          <w:tcPr>
+            <w:tcW w:w="4077" w:type="dxa"/>
+          </w:tcPr>
+          <w:p>
+            <w:pPr>
+              <w:rPr>
+                <w:lang w:val="de-CH"/>
+              </w:rPr>
+            </w:pPr>
+          </w:p>
+        </w:tc>
+        <w:tc>
+          <w:tcPr>
+            <w:tcW w:w="236" w:type="dxa"/>
+          </w:tcPr>
+          <w:p>
+            <w:pPr>
+              <w:rPr>
+                <w:lang w:val="de-CH"/>
+              </w:rPr>
+            </w:pPr>
+          </w:p>
+        </w:tc>
+      </w:tr>
+      <w:tr>
+        <w:tc>
+          <w:tcPr>
+            <w:tcW w:w="2337" w:type="dxa"/>
+          </w:tcPr>
+          <w:p>
+            <w:pPr>
+              <w:rPr>
+                <w:lang w:val="de-CH"/>
+              </w:rPr>
+            </w:pPr>
             <w:r>
               <w:rPr>
                 <w:lang w:val="de-CH"/>
               </w:rPr>
               <w:t>companyPostcode</w:t>
             </w:r>
-            <w:proofErr w:type="spellEnd"/>
           </w:p>
         </w:tc>
         <w:tc>
@@ -2340,36 +2085,52 @@
               <w:rPr>
                 <w:lang w:val="de-CH"/>
               </w:rPr>
-              <w:t>S</w:t>
-            </w:r>
-            <w:r>
-              <w:rPr>
-                <w:lang w:val="de-CH"/>
-              </w:rPr>
-              <w:t>tring</w:t>
-            </w:r>
-          </w:p>
-        </w:tc>
-      </w:tr>
-      <w:tr>
-        <w:tc>
-          <w:tcPr>
-            <w:tcW w:w="2190" w:type="dxa"/>
-          </w:tcPr>
-          <w:p>
-            <w:pPr>
-              <w:rPr>
-                <w:lang w:val="de-CH"/>
-              </w:rPr>
-            </w:pPr>
-            <w:proofErr w:type="spellStart"/>
+              <w:t>String</w:t>
+            </w:r>
+          </w:p>
+        </w:tc>
+        <w:tc>
+          <w:tcPr>
+            <w:tcW w:w="4077" w:type="dxa"/>
+          </w:tcPr>
+          <w:p>
+            <w:pPr>
+              <w:rPr>
+                <w:lang w:val="de-CH"/>
+              </w:rPr>
+            </w:pPr>
+          </w:p>
+        </w:tc>
+        <w:tc>
+          <w:tcPr>
+            <w:tcW w:w="236" w:type="dxa"/>
+          </w:tcPr>
+          <w:p>
+            <w:pPr>
+              <w:rPr>
+                <w:lang w:val="de-CH"/>
+              </w:rPr>
+            </w:pPr>
+          </w:p>
+        </w:tc>
+      </w:tr>
+      <w:tr>
+        <w:tc>
+          <w:tcPr>
+            <w:tcW w:w="2337" w:type="dxa"/>
+          </w:tcPr>
+          <w:p>
+            <w:pPr>
+              <w:rPr>
+                <w:lang w:val="de-CH"/>
+              </w:rPr>
+            </w:pPr>
             <w:r>
               <w:rPr>
                 <w:lang w:val="de-CH"/>
               </w:rPr>
               <w:t>companyCity</w:t>
             </w:r>
-            <w:proofErr w:type="spellEnd"/>
           </w:p>
         </w:tc>
         <w:tc>
@@ -2386,21 +2147,39 @@
               <w:rPr>
                 <w:lang w:val="de-CH"/>
               </w:rPr>
-              <w:t>S</w:t>
-            </w:r>
-            <w:r>
-              <w:rPr>
-                <w:lang w:val="de-CH"/>
-              </w:rPr>
-              <w:t>tring</w:t>
-            </w:r>
-          </w:p>
-        </w:tc>
-      </w:tr>
-      <w:tr>
-        <w:tc>
-          <w:tcPr>
-            <w:tcW w:w="2190" w:type="dxa"/>
+              <w:t>String</w:t>
+            </w:r>
+          </w:p>
+        </w:tc>
+        <w:tc>
+          <w:tcPr>
+            <w:tcW w:w="4077" w:type="dxa"/>
+          </w:tcPr>
+          <w:p>
+            <w:pPr>
+              <w:rPr>
+                <w:lang w:val="de-CH"/>
+              </w:rPr>
+            </w:pPr>
+          </w:p>
+        </w:tc>
+        <w:tc>
+          <w:tcPr>
+            <w:tcW w:w="236" w:type="dxa"/>
+          </w:tcPr>
+          <w:p>
+            <w:pPr>
+              <w:rPr>
+                <w:lang w:val="de-CH"/>
+              </w:rPr>
+            </w:pPr>
+          </w:p>
+        </w:tc>
+      </w:tr>
+      <w:tr>
+        <w:tc>
+          <w:tcPr>
+            <w:tcW w:w="2337" w:type="dxa"/>
             <w:shd w:val="clear" w:color="auto" w:fill="FFFFFF" w:themeFill="background1"/>
           </w:tcPr>
           <w:p>
@@ -2409,14 +2188,12 @@
                 <w:lang w:val="de-CH"/>
               </w:rPr>
             </w:pPr>
-            <w:proofErr w:type="spellStart"/>
             <w:r>
               <w:rPr>
                 <w:lang w:val="de-CH"/>
               </w:rPr>
               <w:t>contactName</w:t>
             </w:r>
-            <w:proofErr w:type="spellEnd"/>
           </w:p>
         </w:tc>
         <w:tc>
@@ -2438,11 +2215,9 @@
             </w:r>
           </w:p>
         </w:tc>
-      </w:tr>
-      <w:tr>
-        <w:tc>
-          <w:tcPr>
-            <w:tcW w:w="2190" w:type="dxa"/>
+        <w:tc>
+          <w:tcPr>
+            <w:tcW w:w="4077" w:type="dxa"/>
             <w:shd w:val="clear" w:color="auto" w:fill="FFFFFF" w:themeFill="background1"/>
           </w:tcPr>
           <w:p>
@@ -2451,14 +2226,40 @@
                 <w:lang w:val="de-CH"/>
               </w:rPr>
             </w:pPr>
-            <w:proofErr w:type="spellStart"/>
+          </w:p>
+        </w:tc>
+        <w:tc>
+          <w:tcPr>
+            <w:tcW w:w="236" w:type="dxa"/>
+            <w:shd w:val="clear" w:color="auto" w:fill="FFFFFF" w:themeFill="background1"/>
+          </w:tcPr>
+          <w:p>
+            <w:pPr>
+              <w:rPr>
+                <w:lang w:val="de-CH"/>
+              </w:rPr>
+            </w:pPr>
+          </w:p>
+        </w:tc>
+      </w:tr>
+      <w:tr>
+        <w:tc>
+          <w:tcPr>
+            <w:tcW w:w="2337" w:type="dxa"/>
+            <w:shd w:val="clear" w:color="auto" w:fill="FFFFFF" w:themeFill="background1"/>
+          </w:tcPr>
+          <w:p>
+            <w:pPr>
+              <w:rPr>
+                <w:lang w:val="de-CH"/>
+              </w:rPr>
+            </w:pPr>
             <w:r>
               <w:rPr>
                 <w:lang w:val="de-CH"/>
               </w:rPr>
               <w:t>contactPhone</w:t>
             </w:r>
-            <w:proofErr w:type="spellEnd"/>
           </w:p>
         </w:tc>
         <w:tc>
@@ -2480,11 +2281,9 @@
             </w:r>
           </w:p>
         </w:tc>
-      </w:tr>
-      <w:tr>
-        <w:tc>
-          <w:tcPr>
-            <w:tcW w:w="2190" w:type="dxa"/>
+        <w:tc>
+          <w:tcPr>
+            <w:tcW w:w="4077" w:type="dxa"/>
             <w:shd w:val="clear" w:color="auto" w:fill="FFFFFF" w:themeFill="background1"/>
           </w:tcPr>
           <w:p>
@@ -2493,14 +2292,40 @@
                 <w:lang w:val="de-CH"/>
               </w:rPr>
             </w:pPr>
-            <w:proofErr w:type="spellStart"/>
+          </w:p>
+        </w:tc>
+        <w:tc>
+          <w:tcPr>
+            <w:tcW w:w="236" w:type="dxa"/>
+            <w:shd w:val="clear" w:color="auto" w:fill="FFFFFF" w:themeFill="background1"/>
+          </w:tcPr>
+          <w:p>
+            <w:pPr>
+              <w:rPr>
+                <w:lang w:val="de-CH"/>
+              </w:rPr>
+            </w:pPr>
+          </w:p>
+        </w:tc>
+      </w:tr>
+      <w:tr>
+        <w:tc>
+          <w:tcPr>
+            <w:tcW w:w="2337" w:type="dxa"/>
+            <w:shd w:val="clear" w:color="auto" w:fill="FFFFFF" w:themeFill="background1"/>
+          </w:tcPr>
+          <w:p>
+            <w:pPr>
+              <w:rPr>
+                <w:lang w:val="de-CH"/>
+              </w:rPr>
+            </w:pPr>
             <w:r>
               <w:rPr>
                 <w:lang w:val="de-CH"/>
               </w:rPr>
               <w:t>contactEmail</w:t>
             </w:r>
-            <w:proofErr w:type="spellEnd"/>
           </w:p>
         </w:tc>
         <w:tc>
@@ -2514,21 +2339,17 @@
                 <w:lang w:val="de-CH"/>
               </w:rPr>
             </w:pPr>
-            <w:proofErr w:type="spellStart"/>
             <w:r>
               <w:rPr>
                 <w:lang w:val="de-CH"/>
               </w:rPr>
               <w:t>string</w:t>
             </w:r>
-            <w:proofErr w:type="spellEnd"/>
-          </w:p>
-        </w:tc>
-      </w:tr>
-      <w:tr>
-        <w:tc>
-          <w:tcPr>
-            <w:tcW w:w="2190" w:type="dxa"/>
+          </w:p>
+        </w:tc>
+        <w:tc>
+          <w:tcPr>
+            <w:tcW w:w="4077" w:type="dxa"/>
             <w:shd w:val="clear" w:color="auto" w:fill="FFFFFF" w:themeFill="background1"/>
           </w:tcPr>
           <w:p>
@@ -2537,14 +2358,45 @@
                 <w:lang w:val="de-CH"/>
               </w:rPr>
             </w:pPr>
-            <w:proofErr w:type="spellStart"/>
-            <w:r>
-              <w:rPr>
-                <w:lang w:val="de-CH"/>
-              </w:rPr>
+          </w:p>
+        </w:tc>
+        <w:tc>
+          <w:tcPr>
+            <w:tcW w:w="236" w:type="dxa"/>
+            <w:shd w:val="clear" w:color="auto" w:fill="FFFFFF" w:themeFill="background1"/>
+          </w:tcPr>
+          <w:p>
+            <w:pPr>
+              <w:rPr>
+                <w:lang w:val="de-CH"/>
+              </w:rPr>
+            </w:pPr>
+          </w:p>
+        </w:tc>
+      </w:tr>
+      <w:tr>
+        <w:trPr>
+          <w:gridAfter w:val="2"/>
+          <w:wAfter w:w="4313" w:type="dxa"/>
+        </w:trPr>
+        <w:tc>
+          <w:tcPr>
+            <w:tcW w:w="2337" w:type="dxa"/>
+            <w:shd w:val="clear" w:color="auto" w:fill="FFFFFF" w:themeFill="background1"/>
+          </w:tcPr>
+          <w:p>
+            <w:pPr>
+              <w:rPr>
+                <w:lang w:val="de-CH"/>
+              </w:rPr>
+            </w:pPr>
+            <w:r>
+              <w:rPr>
+                <w:lang w:val="de-CH"/>
+              </w:rPr>
+              <w:lastRenderedPageBreak/>
               <w:t>companyWebsite</w:t>
             </w:r>
-            <w:proofErr w:type="spellEnd"/>
           </w:p>
         </w:tc>
         <w:tc>
@@ -2568,9 +2420,13 @@
         </w:tc>
       </w:tr>
       <w:tr>
-        <w:tc>
-          <w:tcPr>
-            <w:tcW w:w="2190" w:type="dxa"/>
+        <w:trPr>
+          <w:gridAfter w:val="2"/>
+          <w:wAfter w:w="4313" w:type="dxa"/>
+        </w:trPr>
+        <w:tc>
+          <w:tcPr>
+            <w:tcW w:w="2337" w:type="dxa"/>
             <w:shd w:val="clear" w:color="auto" w:fill="FFFFFF" w:themeFill="background1"/>
           </w:tcPr>
           <w:p>
@@ -2579,14 +2435,12 @@
                 <w:lang w:val="de-CH"/>
               </w:rPr>
             </w:pPr>
-            <w:proofErr w:type="spellStart"/>
             <w:r>
               <w:rPr>
                 <w:lang w:val="de-CH"/>
               </w:rPr>
               <w:t>companyDescription</w:t>
             </w:r>
-            <w:proofErr w:type="spellEnd"/>
           </w:p>
         </w:tc>
         <w:tc>
@@ -2600,21 +2454,23 @@
                 <w:lang w:val="de-CH"/>
               </w:rPr>
             </w:pPr>
-            <w:proofErr w:type="spellStart"/>
             <w:r>
               <w:rPr>
                 <w:lang w:val="de-CH"/>
               </w:rPr>
               <w:t>string</w:t>
             </w:r>
-            <w:proofErr w:type="spellEnd"/>
-          </w:p>
-        </w:tc>
-      </w:tr>
-      <w:tr>
-        <w:tc>
-          <w:tcPr>
-            <w:tcW w:w="2190" w:type="dxa"/>
+          </w:p>
+        </w:tc>
+      </w:tr>
+      <w:tr>
+        <w:trPr>
+          <w:gridAfter w:val="2"/>
+          <w:wAfter w:w="4313" w:type="dxa"/>
+        </w:trPr>
+        <w:tc>
+          <w:tcPr>
+            <w:tcW w:w="2337" w:type="dxa"/>
             <w:shd w:val="clear" w:color="auto" w:fill="FFFF00"/>
           </w:tcPr>
           <w:p>
@@ -2624,7 +2480,6 @@
                 <w:lang w:val="de-CH"/>
               </w:rPr>
             </w:pPr>
-            <w:proofErr w:type="spellStart"/>
             <w:r>
               <w:rPr>
                 <w:highlight w:val="yellow"/>
@@ -2632,7 +2487,6 @@
               </w:rPr>
               <w:t>verified</w:t>
             </w:r>
-            <w:proofErr w:type="spellEnd"/>
           </w:p>
         </w:tc>
         <w:tc>
@@ -2647,7 +2501,6 @@
                 <w:lang w:val="de-CH"/>
               </w:rPr>
             </w:pPr>
-            <w:proofErr w:type="spellStart"/>
             <w:r>
               <w:rPr>
                 <w:highlight w:val="yellow"/>
@@ -2655,14 +2508,17 @@
               </w:rPr>
               <w:t>boolean</w:t>
             </w:r>
-            <w:proofErr w:type="spellEnd"/>
-          </w:p>
-        </w:tc>
-      </w:tr>
-      <w:tr>
-        <w:tc>
-          <w:tcPr>
-            <w:tcW w:w="2190" w:type="dxa"/>
+          </w:p>
+        </w:tc>
+      </w:tr>
+      <w:tr>
+        <w:trPr>
+          <w:gridAfter w:val="2"/>
+          <w:wAfter w:w="4313" w:type="dxa"/>
+        </w:trPr>
+        <w:tc>
+          <w:tcPr>
+            <w:tcW w:w="2337" w:type="dxa"/>
             <w:shd w:val="clear" w:color="auto" w:fill="FFFF00"/>
           </w:tcPr>
           <w:p>
@@ -2671,14 +2527,12 @@
                 <w:lang w:val="de-CH"/>
               </w:rPr>
             </w:pPr>
-            <w:proofErr w:type="spellStart"/>
             <w:r>
               <w:rPr>
                 <w:lang w:val="de-CH"/>
               </w:rPr>
               <w:t>userId</w:t>
             </w:r>
-            <w:proofErr w:type="spellEnd"/>
           </w:p>
         </w:tc>
         <w:tc>
@@ -2692,21 +2546,25 @@
                 <w:lang w:val="de-CH"/>
               </w:rPr>
             </w:pPr>
-            <w:proofErr w:type="spellStart"/>
             <w:r>
               <w:rPr>
                 <w:lang w:val="de-CH"/>
               </w:rPr>
               <w:t>number</w:t>
             </w:r>
-            <w:proofErr w:type="spellEnd"/>
-          </w:p>
-        </w:tc>
-      </w:tr>
-      <w:tr>
-        <w:tc>
-          <w:tcPr>
-            <w:tcW w:w="2190" w:type="dxa"/>
+          </w:p>
+        </w:tc>
+        <w:bookmarkStart w:id="0" w:name="_GoBack"/>
+        <w:bookmarkEnd w:id="0"/>
+      </w:tr>
+      <w:tr>
+        <w:trPr>
+          <w:gridAfter w:val="2"/>
+          <w:wAfter w:w="4313" w:type="dxa"/>
+        </w:trPr>
+        <w:tc>
+          <w:tcPr>
+            <w:tcW w:w="2337" w:type="dxa"/>
             <w:shd w:val="clear" w:color="auto" w:fill="FFFF00"/>
           </w:tcPr>
           <w:p>
@@ -2715,14 +2573,12 @@
                 <w:lang w:val="de-CH"/>
               </w:rPr>
             </w:pPr>
-            <w:proofErr w:type="spellStart"/>
             <w:r>
               <w:rPr>
                 <w:lang w:val="de-CH"/>
               </w:rPr>
               <w:t>messageFromAdmin</w:t>
             </w:r>
-            <w:proofErr w:type="spellEnd"/>
           </w:p>
         </w:tc>
         <w:tc>
@@ -2736,14 +2592,75 @@
                 <w:lang w:val="de-CH"/>
               </w:rPr>
             </w:pPr>
-            <w:proofErr w:type="spellStart"/>
             <w:r>
               <w:rPr>
                 <w:lang w:val="de-CH"/>
               </w:rPr>
               <w:t>string</w:t>
             </w:r>
-            <w:proofErr w:type="spellEnd"/>
+          </w:p>
+        </w:tc>
+      </w:tr>
+      <w:tr>
+        <w:trPr>
+          <w:gridAfter w:val="1"/>
+          <w:wAfter w:w="236" w:type="dxa"/>
+        </w:trPr>
+        <w:tc>
+          <w:tcPr>
+            <w:tcW w:w="2337" w:type="dxa"/>
+            <w:shd w:val="clear" w:color="auto" w:fill="FFFF00"/>
+          </w:tcPr>
+          <w:p>
+            <w:pPr>
+              <w:rPr>
+                <w:lang w:val="de-CH"/>
+              </w:rPr>
+            </w:pPr>
+            <w:r>
+              <w:rPr>
+                <w:lang w:val="de-CH"/>
+              </w:rPr>
+              <w:t>onceVerified</w:t>
+            </w:r>
+          </w:p>
+        </w:tc>
+        <w:tc>
+          <w:tcPr>
+            <w:tcW w:w="1774" w:type="dxa"/>
+            <w:shd w:val="clear" w:color="auto" w:fill="FFFF00"/>
+          </w:tcPr>
+          <w:p>
+            <w:pPr>
+              <w:rPr>
+                <w:lang w:val="de-CH"/>
+              </w:rPr>
+            </w:pPr>
+            <w:r>
+              <w:rPr>
+                <w:lang w:val="de-CH"/>
+              </w:rPr>
+              <w:t>boolean</w:t>
+            </w:r>
+          </w:p>
+        </w:tc>
+        <w:tc>
+          <w:tcPr>
+            <w:tcW w:w="4077" w:type="dxa"/>
+            <w:shd w:val="clear" w:color="auto" w:fill="FFFF00"/>
+          </w:tcPr>
+          <w:p>
+            <w:pPr>
+              <w:rPr>
+                <w:lang w:val="de-CH"/>
+              </w:rPr>
+            </w:pPr>
+            <w:r>
+              <w:rPr>
+                <w:lang w:val="de-CH"/>
+              </w:rPr>
+              <w:t>True if company was verified once</w:t>
+            </w:r>
           </w:p>
         </w:tc>
       </w:tr>
@@ -2765,6 +2682,22 @@
     <w:p>
       <w:pPr>
         <w:rPr>
+          <w:lang w:val="de-CH"/>
+        </w:rPr>
+      </w:pPr>
+    </w:p>
+    <w:p>
+      <w:pPr>
+        <w:rPr>
+          <w:b/>
+          <w:lang w:val="de-CH"/>
+        </w:rPr>
+      </w:pPr>
+    </w:p>
+    <w:p>
+      <w:pPr>
+        <w:rPr>
+          <w:b/>
           <w:lang w:val="de-CH"/>
         </w:rPr>
       </w:pPr>
@@ -2807,14 +2740,12 @@
                 <w:lang w:val="de-CH"/>
               </w:rPr>
             </w:pPr>
-            <w:proofErr w:type="spellStart"/>
             <w:r>
               <w:rPr>
                 <w:lang w:val="de-CH"/>
               </w:rPr>
               <w:t>Column</w:t>
             </w:r>
-            <w:proofErr w:type="spellEnd"/>
           </w:p>
         </w:tc>
         <w:tc>
@@ -2849,14 +2780,12 @@
                 <w:lang w:val="de-CH"/>
               </w:rPr>
             </w:pPr>
-            <w:proofErr w:type="spellStart"/>
             <w:r>
               <w:rPr>
                 <w:lang w:val="de-CH"/>
               </w:rPr>
               <w:t>name</w:t>
             </w:r>
-            <w:proofErr w:type="spellEnd"/>
           </w:p>
         </w:tc>
         <w:tc>
@@ -2870,14 +2799,12 @@
                 <w:lang w:val="de-CH"/>
               </w:rPr>
             </w:pPr>
-            <w:proofErr w:type="spellStart"/>
             <w:r>
               <w:rPr>
                 <w:lang w:val="de-CH"/>
               </w:rPr>
               <w:t>string</w:t>
             </w:r>
-            <w:proofErr w:type="spellEnd"/>
           </w:p>
         </w:tc>
       </w:tr>
@@ -2893,14 +2820,12 @@
                 <w:lang w:val="de-CH"/>
               </w:rPr>
             </w:pPr>
-            <w:proofErr w:type="spellStart"/>
             <w:r>
               <w:rPr>
                 <w:lang w:val="de-CH"/>
               </w:rPr>
               <w:t>userId</w:t>
             </w:r>
-            <w:proofErr w:type="spellEnd"/>
           </w:p>
         </w:tc>
         <w:tc>
@@ -2914,14 +2839,12 @@
                 <w:lang w:val="de-CH"/>
               </w:rPr>
             </w:pPr>
-            <w:proofErr w:type="spellStart"/>
             <w:r>
               <w:rPr>
                 <w:lang w:val="de-CH"/>
               </w:rPr>
               <w:t>number</w:t>
             </w:r>
-            <w:proofErr w:type="spellEnd"/>
           </w:p>
         </w:tc>
       </w:tr>
@@ -2945,8 +2868,8 @@
 </file>
 
 <file path=word/numbering.xml><?xml version="1.0" encoding="utf-8"?>
-<w:numbering xmlns:wpc="http://schemas.microsoft.com/office/word/2010/wordprocessingCanvas" xmlns:mc="http://schemas.openxmlformats.org/markup-compatibility/2006" xmlns:o="urn:schemas-microsoft-com:office:office" xmlns:r="http://schemas.openxmlformats.org/officeDocument/2006/relationships" xmlns:m="http://schemas.openxmlformats.org/officeDocument/2006/math" xmlns:v="urn:schemas-microsoft-com:vml" xmlns:wp14="http://schemas.microsoft.com/office/word/2010/wordprocessingDrawing" xmlns:wp="http://schemas.openxmlformats.org/drawingml/2006/wordprocessingDrawing" xmlns:w10="urn:schemas-microsoft-com:office:word" xmlns:w="http://schemas.openxmlformats.org/wordprocessingml/2006/main" xmlns:w14="http://schemas.microsoft.com/office/word/2010/wordml" xmlns:wpg="http://schemas.microsoft.com/office/word/2010/wordprocessingGroup" xmlns:wpi="http://schemas.microsoft.com/office/word/2010/wordprocessingInk" xmlns:wne="http://schemas.microsoft.com/office/word/2006/wordml" xmlns:wps="http://schemas.microsoft.com/office/word/2010/wordprocessingShape" mc:Ignorable="w14 wp14">
-  <w:abstractNum w:abstractNumId="0">
+<w:numbering xmlns:wpc="http://schemas.microsoft.com/office/word/2010/wordprocessingCanvas" xmlns:cx="http://schemas.microsoft.com/office/drawing/2014/chartex" xmlns:cx1="http://schemas.microsoft.com/office/drawing/2015/9/8/chartex" xmlns:cx2="http://schemas.microsoft.com/office/drawing/2015/10/21/chartex" xmlns:cx3="http://schemas.microsoft.com/office/drawing/2016/5/9/chartex" xmlns:cx4="http://schemas.microsoft.com/office/drawing/2016/5/10/chartex" xmlns:cx5="http://schemas.microsoft.com/office/drawing/2016/5/11/chartex" xmlns:cx6="http://schemas.microsoft.com/office/drawing/2016/5/12/chartex" xmlns:cx7="http://schemas.microsoft.com/office/drawing/2016/5/13/chartex" xmlns:cx8="http://schemas.microsoft.com/office/drawing/2016/5/14/chartex" xmlns:mc="http://schemas.openxmlformats.org/markup-compatibility/2006" xmlns:aink="http://schemas.microsoft.com/office/drawing/2016/ink" xmlns:am3d="http://schemas.microsoft.com/office/drawing/2017/model3d" xmlns:o="urn:schemas-microsoft-com:office:office" xmlns:r="http://schemas.openxmlformats.org/officeDocument/2006/relationships" xmlns:m="http://schemas.openxmlformats.org/officeDocument/2006/math" xmlns:v="urn:schemas-microsoft-com:vml" xmlns:wp14="http://schemas.microsoft.com/office/word/2010/wordprocessingDrawing" xmlns:wp="http://schemas.openxmlformats.org/drawingml/2006/wordprocessingDrawing" xmlns:w10="urn:schemas-microsoft-com:office:word" xmlns:w="http://schemas.openxmlformats.org/wordprocessingml/2006/main" xmlns:w14="http://schemas.microsoft.com/office/word/2010/wordml" xmlns:w15="http://schemas.microsoft.com/office/word/2012/wordml" xmlns:w16cid="http://schemas.microsoft.com/office/word/2016/wordml/cid" xmlns:w16se="http://schemas.microsoft.com/office/word/2015/wordml/symex" xmlns:wpg="http://schemas.microsoft.com/office/word/2010/wordprocessingGroup" xmlns:wpi="http://schemas.microsoft.com/office/word/2010/wordprocessingInk" xmlns:wne="http://schemas.microsoft.com/office/word/2006/wordml" xmlns:wps="http://schemas.microsoft.com/office/word/2010/wordprocessingShape" mc:Ignorable="w14 w15 w16se w16cid wp14">
+  <w:abstractNum w:abstractNumId="0" w15:restartNumberingAfterBreak="0">
     <w:nsid w:val="72D76A65"/>
     <w:multiLevelType w:val="hybridMultilevel"/>
     <w:tmpl w:val="3B604B40"/>
@@ -3058,7 +2981,7 @@
       </w:rPr>
     </w:lvl>
   </w:abstractNum>
-  <w:abstractNum w:abstractNumId="1">
+  <w:abstractNum w:abstractNumId="1" w15:restartNumberingAfterBreak="0">
     <w:nsid w:val="7B65272D"/>
     <w:multiLevelType w:val="hybridMultilevel"/>
     <w:tmpl w:val="0EB20310"/>
@@ -3180,7 +3103,7 @@
 </file>
 
 <file path=word/styles.xml><?xml version="1.0" encoding="utf-8"?>
-<w:styles xmlns:mc="http://schemas.openxmlformats.org/markup-compatibility/2006" xmlns:r="http://schemas.openxmlformats.org/officeDocument/2006/relationships" xmlns:w="http://schemas.openxmlformats.org/wordprocessingml/2006/main" xmlns:w14="http://schemas.microsoft.com/office/word/2010/wordml" mc:Ignorable="w14">
+<w:styles xmlns:mc="http://schemas.openxmlformats.org/markup-compatibility/2006" xmlns:r="http://schemas.openxmlformats.org/officeDocument/2006/relationships" xmlns:w="http://schemas.openxmlformats.org/wordprocessingml/2006/main" xmlns:w14="http://schemas.microsoft.com/office/word/2010/wordml" xmlns:w15="http://schemas.microsoft.com/office/word/2012/wordml" xmlns:w16cid="http://schemas.microsoft.com/office/word/2016/wordml/cid" xmlns:w16se="http://schemas.microsoft.com/office/word/2015/wordml/symex" mc:Ignorable="w14 w15 w16se w16cid">
   <w:docDefaults>
     <w:rPrDefault>
       <w:rPr>
@@ -3196,364 +3119,382 @@
       </w:pPr>
     </w:pPrDefault>
   </w:docDefaults>
-  <w:latentStyles w:defLockedState="0" w:defUIPriority="99" w:defSemiHidden="1" w:defUnhideWhenUsed="1" w:defQFormat="0" w:count="267">
-    <w:lsdException w:name="Normal" w:semiHidden="0" w:uiPriority="0" w:unhideWhenUsed="0" w:qFormat="1"/>
-    <w:lsdException w:name="heading 1" w:semiHidden="0" w:uiPriority="9" w:unhideWhenUsed="0" w:qFormat="1"/>
-    <w:lsdException w:name="heading 2" w:uiPriority="9" w:qFormat="1"/>
-    <w:lsdException w:name="heading 3" w:uiPriority="9" w:qFormat="1"/>
-    <w:lsdException w:name="heading 4" w:uiPriority="9" w:qFormat="1"/>
-    <w:lsdException w:name="heading 5" w:uiPriority="9" w:qFormat="1"/>
-    <w:lsdException w:name="heading 6" w:uiPriority="9" w:qFormat="1"/>
-    <w:lsdException w:name="heading 7" w:uiPriority="9" w:qFormat="1"/>
-    <w:lsdException w:name="heading 8" w:uiPriority="9" w:qFormat="1"/>
-    <w:lsdException w:name="heading 9" w:uiPriority="9" w:qFormat="1"/>
-    <w:lsdException w:name="toc 1" w:uiPriority="39"/>
-    <w:lsdException w:name="toc 2" w:uiPriority="39"/>
-    <w:lsdException w:name="toc 3" w:uiPriority="39"/>
-    <w:lsdException w:name="toc 4" w:uiPriority="39"/>
-    <w:lsdException w:name="toc 5" w:uiPriority="39"/>
-    <w:lsdException w:name="toc 6" w:uiPriority="39"/>
-    <w:lsdException w:name="toc 7" w:uiPriority="39"/>
-    <w:lsdException w:name="toc 8" w:uiPriority="39"/>
-    <w:lsdException w:name="toc 9" w:uiPriority="39"/>
-    <w:lsdException w:name="caption" w:uiPriority="35" w:qFormat="1"/>
-    <w:lsdException w:name="Title" w:semiHidden="0" w:uiPriority="10" w:unhideWhenUsed="0" w:qFormat="1"/>
-    <w:lsdException w:name="Default Paragraph Font" w:uiPriority="1"/>
-    <w:lsdException w:name="Subtitle" w:semiHidden="0" w:uiPriority="11" w:unhideWhenUsed="0" w:qFormat="1"/>
-    <w:lsdException w:name="Strong" w:semiHidden="0" w:uiPriority="22" w:unhideWhenUsed="0" w:qFormat="1"/>
-    <w:lsdException w:name="Emphasis" w:semiHidden="0" w:uiPriority="20" w:unhideWhenUsed="0" w:qFormat="1"/>
-    <w:lsdException w:name="Table Grid" w:uiPriority="39"/>
-    <w:lsdException w:name="Placeholder Text" w:unhideWhenUsed="0"/>
-    <w:lsdException w:name="No Spacing" w:semiHidden="0" w:uiPriority="1" w:unhideWhenUsed="0" w:qFormat="1"/>
-    <w:lsdException w:name="Light Shading" w:semiHidden="0" w:uiPriority="60" w:unhideWhenUsed="0"/>
-    <w:lsdException w:name="Light List" w:semiHidden="0" w:uiPriority="61" w:unhideWhenUsed="0"/>
-    <w:lsdException w:name="Light Grid" w:semiHidden="0" w:uiPriority="62" w:unhideWhenUsed="0"/>
-    <w:lsdException w:name="Medium Shading 1" w:semiHidden="0" w:uiPriority="63" w:unhideWhenUsed="0"/>
-    <w:lsdException w:name="Medium Shading 2" w:semiHidden="0" w:uiPriority="64" w:unhideWhenUsed="0"/>
-    <w:lsdException w:name="Medium List 1" w:semiHidden="0" w:uiPriority="65" w:unhideWhenUsed="0"/>
-    <w:lsdException w:name="Medium List 2" w:semiHidden="0" w:uiPriority="66" w:unhideWhenUsed="0"/>
-    <w:lsdException w:name="Medium Grid 1" w:semiHidden="0" w:uiPriority="67" w:unhideWhenUsed="0"/>
-    <w:lsdException w:name="Medium Grid 2" w:semiHidden="0" w:uiPriority="68" w:unhideWhenUsed="0"/>
-    <w:lsdException w:name="Medium Grid 3" w:semiHidden="0" w:uiPriority="69" w:unhideWhenUsed="0"/>
-    <w:lsdException w:name="Dark List" w:semiHidden="0" w:uiPriority="70" w:unhideWhenUsed="0"/>
-    <w:lsdException w:name="Colorful Shading" w:semiHidden="0" w:uiPriority="71" w:unhideWhenUsed="0"/>
-    <w:lsdException w:name="Colorful List" w:semiHidden="0" w:uiPriority="72" w:unhideWhenUsed="0"/>
-    <w:lsdException w:name="Colorful Grid" w:semiHidden="0" w:uiPriority="73" w:unhideWhenUsed="0"/>
-    <w:lsdException w:name="Light Shading Accent 1" w:semiHidden="0" w:uiPriority="60" w:unhideWhenUsed="0"/>
-    <w:lsdException w:name="Light List Accent 1" w:semiHidden="0" w:uiPriority="61" w:unhideWhenUsed="0"/>
-    <w:lsdException w:name="Light Grid Accent 1" w:semiHidden="0" w:uiPriority="62" w:unhideWhenUsed="0"/>
-    <w:lsdException w:name="Medium Shading 1 Accent 1" w:semiHidden="0" w:uiPriority="63" w:unhideWhenUsed="0"/>
-    <w:lsdException w:name="Medium Shading 2 Accent 1" w:semiHidden="0" w:uiPriority="64" w:unhideWhenUsed="0"/>
-    <w:lsdException w:name="Medium List 1 Accent 1" w:semiHidden="0" w:uiPriority="65" w:unhideWhenUsed="0"/>
-    <w:lsdException w:name="Revision" w:unhideWhenUsed="0"/>
-    <w:lsdException w:name="List Paragraph" w:semiHidden="0" w:uiPriority="34" w:unhideWhenUsed="0" w:qFormat="1"/>
-    <w:lsdException w:name="Quote" w:semiHidden="0" w:uiPriority="29" w:unhideWhenUsed="0" w:qFormat="1"/>
-    <w:lsdException w:name="Intense Quote" w:semiHidden="0" w:uiPriority="30" w:unhideWhenUsed="0" w:qFormat="1"/>
-    <w:lsdException w:name="Medium List 2 Accent 1" w:semiHidden="0" w:uiPriority="66" w:unhideWhenUsed="0"/>
-    <w:lsdException w:name="Medium Grid 1 Accent 1" w:semiHidden="0" w:uiPriority="67" w:unhideWhenUsed="0"/>
-    <w:lsdException w:name="Medium Grid 2 Accent 1" w:semiHidden="0" w:uiPriority="68" w:unhideWhenUsed="0"/>
-    <w:lsdException w:name="Medium Grid 3 Accent 1" w:semiHidden="0" w:uiPriority="69" w:unhideWhenUsed="0"/>
-    <w:lsdException w:name="Dark List Accent 1" w:semiHidden="0" w:uiPriority="70" w:unhideWhenUsed="0"/>
-    <w:lsdException w:name="Colorful Shading Accent 1" w:semiHidden="0" w:uiPriority="71" w:unhideWhenUsed="0"/>
-    <w:lsdException w:name="Colorful List Accent 1" w:semiHidden="0" w:uiPriority="72" w:unhideWhenUsed="0"/>
-    <w:lsdException w:name="Colorful Grid Accent 1" w:semiHidden="0" w:uiPriority="73" w:unhideWhenUsed="0"/>
-    <w:lsdException w:name="Light Shading Accent 2" w:semiHidden="0" w:uiPriority="60" w:unhideWhenUsed="0"/>
-    <w:lsdException w:name="Light List Accent 2" w:semiHidden="0" w:uiPriority="61" w:unhideWhenUsed="0"/>
-    <w:lsdException w:name="Light Grid Accent 2" w:semiHidden="0" w:uiPriority="62" w:unhideWhenUsed="0"/>
-    <w:lsdException w:name="Medium Shading 1 Accent 2" w:semiHidden="0" w:uiPriority="63" w:unhideWhenUsed="0"/>
-    <w:lsdException w:name="Medium Shading 2 Accent 2" w:semiHidden="0" w:uiPriority="64" w:unhideWhenUsed="0"/>
-    <w:lsdException w:name="Medium List 1 Accent 2" w:semiHidden="0" w:uiPriority="65" w:unhideWhenUsed="0"/>
-    <w:lsdException w:name="Medium List 2 Accent 2" w:semiHidden="0" w:uiPriority="66" w:unhideWhenUsed="0"/>
-    <w:lsdException w:name="Medium Grid 1 Accent 2" w:semiHidden="0" w:uiPriority="67" w:unhideWhenUsed="0"/>
-    <w:lsdException w:name="Medium Grid 2 Accent 2" w:semiHidden="0" w:uiPriority="68" w:unhideWhenUsed="0"/>
-    <w:lsdException w:name="Medium Grid 3 Accent 2" w:semiHidden="0" w:uiPriority="69" w:unhideWhenUsed="0"/>
-    <w:lsdException w:name="Dark List Accent 2" w:semiHidden="0" w:uiPriority="70" w:unhideWhenUsed="0"/>
-    <w:lsdException w:name="Colorful Shading Accent 2" w:semiHidden="0" w:uiPriority="71" w:unhideWhenUsed="0"/>
-    <w:lsdException w:name="Colorful List Accent 2" w:semiHidden="0" w:uiPriority="72" w:unhideWhenUsed="0"/>
-    <w:lsdException w:name="Colorful Grid Accent 2" w:semiHidden="0" w:uiPriority="73" w:unhideWhenUsed="0"/>
-    <w:lsdException w:name="Light Shading Accent 3" w:semiHidden="0" w:uiPriority="60" w:unhideWhenUsed="0"/>
-    <w:lsdException w:name="Light List Accent 3" w:semiHidden="0" w:uiPriority="61" w:unhideWhenUsed="0"/>
-    <w:lsdException w:name="Light Grid Accent 3" w:semiHidden="0" w:uiPriority="62" w:unhideWhenUsed="0"/>
-    <w:lsdException w:name="Medium Shading 1 Accent 3" w:semiHidden="0" w:uiPriority="63" w:unhideWhenUsed="0"/>
-    <w:lsdException w:name="Medium Shading 2 Accent 3" w:semiHidden="0" w:uiPriority="64" w:unhideWhenUsed="0"/>
-    <w:lsdException w:name="Medium List 1 Accent 3" w:semiHidden="0" w:uiPriority="65" w:unhideWhenUsed="0"/>
-    <w:lsdException w:name="Medium List 2 Accent 3" w:semiHidden="0" w:uiPriority="66" w:unhideWhenUsed="0"/>
-    <w:lsdException w:name="Medium Grid 1 Accent 3" w:semiHidden="0" w:uiPriority="67" w:unhideWhenUsed="0"/>
-    <w:lsdException w:name="Medium Grid 2 Accent 3" w:semiHidden="0" w:uiPriority="68" w:unhideWhenUsed="0"/>
-    <w:lsdException w:name="Medium Grid 3 Accent 3" w:semiHidden="0" w:uiPriority="69" w:unhideWhenUsed="0"/>
-    <w:lsdException w:name="Dark List Accent 3" w:semiHidden="0" w:uiPriority="70" w:unhideWhenUsed="0"/>
-    <w:lsdException w:name="Colorful Shading Accent 3" w:semiHidden="0" w:uiPriority="71" w:unhideWhenUsed="0"/>
-    <w:lsdException w:name="Colorful List Accent 3" w:semiHidden="0" w:uiPriority="72" w:unhideWhenUsed="0"/>
-    <w:lsdException w:name="Colorful Grid Accent 3" w:semiHidden="0" w:uiPriority="73" w:unhideWhenUsed="0"/>
-    <w:lsdException w:name="Light Shading Accent 4" w:semiHidden="0" w:uiPriority="60" w:unhideWhenUsed="0"/>
-    <w:lsdException w:name="Light List Accent 4" w:semiHidden="0" w:uiPriority="61" w:unhideWhenUsed="0"/>
-    <w:lsdException w:name="Light Grid Accent 4" w:semiHidden="0" w:uiPriority="62" w:unhideWhenUsed="0"/>
-    <w:lsdException w:name="Medium Shading 1 Accent 4" w:semiHidden="0" w:uiPriority="63" w:unhideWhenUsed="0"/>
-    <w:lsdException w:name="Medium Shading 2 Accent 4" w:semiHidden="0" w:uiPriority="64" w:unhideWhenUsed="0"/>
-    <w:lsdException w:name="Medium List 1 Accent 4" w:semiHidden="0" w:uiPriority="65" w:unhideWhenUsed="0"/>
-    <w:lsdException w:name="Medium List 2 Accent 4" w:semiHidden="0" w:uiPriority="66" w:unhideWhenUsed="0"/>
-    <w:lsdException w:name="Medium Grid 1 Accent 4" w:semiHidden="0" w:uiPriority="67" w:unhideWhenUsed="0"/>
-    <w:lsdException w:name="Medium Grid 2 Accent 4" w:semiHidden="0" w:uiPriority="68" w:unhideWhenUsed="0"/>
-    <w:lsdException w:name="Medium Grid 3 Accent 4" w:semiHidden="0" w:uiPriority="69" w:unhideWhenUsed="0"/>
-    <w:lsdException w:name="Dark List Accent 4" w:semiHidden="0" w:uiPriority="70" w:unhideWhenUsed="0"/>
-    <w:lsdException w:name="Colorful Shading Accent 4" w:semiHidden="0" w:uiPriority="71" w:unhideWhenUsed="0"/>
-    <w:lsdException w:name="Colorful List Accent 4" w:semiHidden="0" w:uiPriority="72" w:unhideWhenUsed="0"/>
-    <w:lsdException w:name="Colorful Grid Accent 4" w:semiHidden="0" w:uiPriority="73" w:unhideWhenUsed="0"/>
-    <w:lsdException w:name="Light Shading Accent 5" w:semiHidden="0" w:uiPriority="60" w:unhideWhenUsed="0"/>
-    <w:lsdException w:name="Light List Accent 5" w:semiHidden="0" w:uiPriority="61" w:unhideWhenUsed="0"/>
-    <w:lsdException w:name="Light Grid Accent 5" w:semiHidden="0" w:uiPriority="62" w:unhideWhenUsed="0"/>
-    <w:lsdException w:name="Medium Shading 1 Accent 5" w:semiHidden="0" w:uiPriority="63" w:unhideWhenUsed="0"/>
-    <w:lsdException w:name="Medium Shading 2 Accent 5" w:semiHidden="0" w:uiPriority="64" w:unhideWhenUsed="0"/>
-    <w:lsdException w:name="Medium List 1 Accent 5" w:semiHidden="0" w:uiPriority="65" w:unhideWhenUsed="0"/>
-    <w:lsdException w:name="Medium List 2 Accent 5" w:semiHidden="0" w:uiPriority="66" w:unhideWhenUsed="0"/>
-    <w:lsdException w:name="Medium Grid 1 Accent 5" w:semiHidden="0" w:uiPriority="67" w:unhideWhenUsed="0"/>
-    <w:lsdException w:name="Medium Grid 2 Accent 5" w:semiHidden="0" w:uiPriority="68" w:unhideWhenUsed="0"/>
-    <w:lsdException w:name="Medium Grid 3 Accent 5" w:semiHidden="0" w:uiPriority="69" w:unhideWhenUsed="0"/>
-    <w:lsdException w:name="Dark List Accent 5" w:semiHidden="0" w:uiPriority="70" w:unhideWhenUsed="0"/>
-    <w:lsdException w:name="Colorful Shading Accent 5" w:semiHidden="0" w:uiPriority="71" w:unhideWhenUsed="0"/>
-    <w:lsdException w:name="Colorful List Accent 5" w:semiHidden="0" w:uiPriority="72" w:unhideWhenUsed="0"/>
-    <w:lsdException w:name="Colorful Grid Accent 5" w:semiHidden="0" w:uiPriority="73" w:unhideWhenUsed="0"/>
-    <w:lsdException w:name="Light Shading Accent 6" w:semiHidden="0" w:uiPriority="60" w:unhideWhenUsed="0"/>
-    <w:lsdException w:name="Light List Accent 6" w:semiHidden="0" w:uiPriority="61" w:unhideWhenUsed="0"/>
-    <w:lsdException w:name="Light Grid Accent 6" w:semiHidden="0" w:uiPriority="62" w:unhideWhenUsed="0"/>
-    <w:lsdException w:name="Medium Shading 1 Accent 6" w:semiHidden="0" w:uiPriority="63" w:unhideWhenUsed="0"/>
-    <w:lsdException w:name="Medium Shading 2 Accent 6" w:semiHidden="0" w:uiPriority="64" w:unhideWhenUsed="0"/>
-    <w:lsdException w:name="Medium List 1 Accent 6" w:semiHidden="0" w:uiPriority="65" w:unhideWhenUsed="0"/>
-    <w:lsdException w:name="Medium List 2 Accent 6" w:semiHidden="0" w:uiPriority="66" w:unhideWhenUsed="0"/>
-    <w:lsdException w:name="Medium Grid 1 Accent 6" w:semiHidden="0" w:uiPriority="67" w:unhideWhenUsed="0"/>
-    <w:lsdException w:name="Medium Grid 2 Accent 6" w:semiHidden="0" w:uiPriority="68" w:unhideWhenUsed="0"/>
-    <w:lsdException w:name="Medium Grid 3 Accent 6" w:semiHidden="0" w:uiPriority="69" w:unhideWhenUsed="0"/>
-    <w:lsdException w:name="Dark List Accent 6" w:semiHidden="0" w:uiPriority="70" w:unhideWhenUsed="0"/>
-    <w:lsdException w:name="Colorful Shading Accent 6" w:semiHidden="0" w:uiPriority="71" w:unhideWhenUsed="0"/>
-    <w:lsdException w:name="Colorful List Accent 6" w:semiHidden="0" w:uiPriority="72" w:unhideWhenUsed="0"/>
-    <w:lsdException w:name="Colorful Grid Accent 6" w:semiHidden="0" w:uiPriority="73" w:unhideWhenUsed="0"/>
-    <w:lsdException w:name="Subtle Emphasis" w:semiHidden="0" w:uiPriority="19" w:unhideWhenUsed="0" w:qFormat="1"/>
-    <w:lsdException w:name="Intense Emphasis" w:semiHidden="0" w:uiPriority="21" w:unhideWhenUsed="0" w:qFormat="1"/>
-    <w:lsdException w:name="Subtle Reference" w:semiHidden="0" w:uiPriority="31" w:unhideWhenUsed="0" w:qFormat="1"/>
-    <w:lsdException w:name="Intense Reference" w:semiHidden="0" w:uiPriority="32" w:unhideWhenUsed="0" w:qFormat="1"/>
-    <w:lsdException w:name="Book Title" w:semiHidden="0" w:uiPriority="33" w:unhideWhenUsed="0" w:qFormat="1"/>
-    <w:lsdException w:name="Bibliography" w:uiPriority="37"/>
-    <w:lsdException w:name="TOC Heading" w:uiPriority="39" w:qFormat="1"/>
-  </w:latentStyles>
-  <w:style w:type="paragraph" w:default="1" w:styleId="Standard">
-    <w:name w:val="Normal"/>
-    <w:qFormat/>
-  </w:style>
-  <w:style w:type="character" w:default="1" w:styleId="Absatz-Standardschriftart">
-    <w:name w:val="Default Paragraph Font"/>
-    <w:uiPriority w:val="1"/>
-    <w:semiHidden/>
-    <w:unhideWhenUsed/>
-  </w:style>
-  <w:style w:type="table" w:default="1" w:styleId="NormaleTabelle">
-    <w:name w:val="Normal Table"/>
-    <w:uiPriority w:val="99"/>
-    <w:semiHidden/>
-    <w:unhideWhenUsed/>
-    <w:tblPr>
-      <w:tblInd w:w="0" w:type="dxa"/>
-      <w:tblCellMar>
-        <w:top w:w="0" w:type="dxa"/>
-        <w:left w:w="108" w:type="dxa"/>
-        <w:bottom w:w="0" w:type="dxa"/>
-        <w:right w:w="108" w:type="dxa"/>
-      </w:tblCellMar>
-    </w:tblPr>
-  </w:style>
-  <w:style w:type="numbering" w:default="1" w:styleId="KeineListe">
-    <w:name w:val="No List"/>
-    <w:uiPriority w:val="99"/>
-    <w:semiHidden/>
-    <w:unhideWhenUsed/>
-  </w:style>
-  <w:style w:type="table" w:styleId="Tabellenraster">
-    <w:name w:val="Table Grid"/>
-    <w:basedOn w:val="NormaleTabelle"/>
-    <w:uiPriority w:val="39"/>
-    <w:rsid w:val="00D41E67"/>
-    <w:pPr>
-      <w:spacing w:after="0" w:line="240" w:lineRule="auto"/>
-    </w:pPr>
-    <w:tblPr>
-      <w:tblBorders>
-        <w:top w:val="single" w:sz="4" w:space="0" w:color="auto"/>
-        <w:left w:val="single" w:sz="4" w:space="0" w:color="auto"/>
-        <w:bottom w:val="single" w:sz="4" w:space="0" w:color="auto"/>
-        <w:right w:val="single" w:sz="4" w:space="0" w:color="auto"/>
-        <w:insideH w:val="single" w:sz="4" w:space="0" w:color="auto"/>
-        <w:insideV w:val="single" w:sz="4" w:space="0" w:color="auto"/>
-      </w:tblBorders>
-    </w:tblPr>
-  </w:style>
-  <w:style w:type="paragraph" w:styleId="Listenabsatz">
-    <w:name w:val="List Paragraph"/>
-    <w:basedOn w:val="Standard"/>
-    <w:uiPriority w:val="34"/>
-    <w:qFormat/>
-    <w:rsid w:val="00462CCC"/>
-    <w:pPr>
-      <w:ind w:left="720"/>
-      <w:contextualSpacing/>
-    </w:pPr>
-  </w:style>
-</w:styles>
-</file>
-
-<file path=word/stylesWithEffects.xml><?xml version="1.0" encoding="utf-8"?>
-<w:styles xmlns:wpc="http://schemas.microsoft.com/office/word/2010/wordprocessingCanvas" xmlns:mc="http://schemas.openxmlformats.org/markup-compatibility/2006" xmlns:o="urn:schemas-microsoft-com:office:office" xmlns:r="http://schemas.openxmlformats.org/officeDocument/2006/relationships" xmlns:m="http://schemas.openxmlformats.org/officeDocument/2006/math" xmlns:v="urn:schemas-microsoft-com:vml" xmlns:wp14="http://schemas.microsoft.com/office/word/2010/wordprocessingDrawing" xmlns:wp="http://schemas.openxmlformats.org/drawingml/2006/wordprocessingDrawing" xmlns:w10="urn:schemas-microsoft-com:office:word" xmlns:w="http://schemas.openxmlformats.org/wordprocessingml/2006/main" xmlns:w14="http://schemas.microsoft.com/office/word/2010/wordml" xmlns:wpg="http://schemas.microsoft.com/office/word/2010/wordprocessingGroup" xmlns:wpi="http://schemas.microsoft.com/office/word/2010/wordprocessingInk" xmlns:wne="http://schemas.microsoft.com/office/word/2006/wordml" xmlns:wps="http://schemas.microsoft.com/office/word/2010/wordprocessingShape" mc:Ignorable="w14 wp14">
-  <w:docDefaults>
-    <w:rPrDefault>
-      <w:rPr>
-        <w:rFonts w:asciiTheme="minorHAnsi" w:eastAsiaTheme="minorHAnsi" w:hAnsiTheme="minorHAnsi" w:cstheme="minorBidi"/>
-        <w:sz w:val="22"/>
-        <w:szCs w:val="22"/>
-        <w:lang w:val="de-DE" w:eastAsia="en-US" w:bidi="ar-SA"/>
-      </w:rPr>
-    </w:rPrDefault>
-    <w:pPrDefault>
-      <w:pPr>
-        <w:spacing w:after="160" w:line="259" w:lineRule="auto"/>
-      </w:pPr>
-    </w:pPrDefault>
-  </w:docDefaults>
-  <w:latentStyles w:defLockedState="0" w:defUIPriority="99" w:defSemiHidden="1" w:defUnhideWhenUsed="1" w:defQFormat="0" w:count="267">
-    <w:lsdException w:name="Normal" w:semiHidden="0" w:uiPriority="0" w:unhideWhenUsed="0" w:qFormat="1"/>
-    <w:lsdException w:name="heading 1" w:semiHidden="0" w:uiPriority="9" w:unhideWhenUsed="0" w:qFormat="1"/>
-    <w:lsdException w:name="heading 2" w:uiPriority="9" w:qFormat="1"/>
-    <w:lsdException w:name="heading 3" w:uiPriority="9" w:qFormat="1"/>
-    <w:lsdException w:name="heading 4" w:uiPriority="9" w:qFormat="1"/>
-    <w:lsdException w:name="heading 5" w:uiPriority="9" w:qFormat="1"/>
-    <w:lsdException w:name="heading 6" w:uiPriority="9" w:qFormat="1"/>
-    <w:lsdException w:name="heading 7" w:uiPriority="9" w:qFormat="1"/>
-    <w:lsdException w:name="heading 8" w:uiPriority="9" w:qFormat="1"/>
-    <w:lsdException w:name="heading 9" w:uiPriority="9" w:qFormat="1"/>
-    <w:lsdException w:name="toc 1" w:uiPriority="39"/>
-    <w:lsdException w:name="toc 2" w:uiPriority="39"/>
-    <w:lsdException w:name="toc 3" w:uiPriority="39"/>
-    <w:lsdException w:name="toc 4" w:uiPriority="39"/>
-    <w:lsdException w:name="toc 5" w:uiPriority="39"/>
-    <w:lsdException w:name="toc 6" w:uiPriority="39"/>
-    <w:lsdException w:name="toc 7" w:uiPriority="39"/>
-    <w:lsdException w:name="toc 8" w:uiPriority="39"/>
-    <w:lsdException w:name="toc 9" w:uiPriority="39"/>
-    <w:lsdException w:name="caption" w:uiPriority="35" w:qFormat="1"/>
-    <w:lsdException w:name="Title" w:semiHidden="0" w:uiPriority="10" w:unhideWhenUsed="0" w:qFormat="1"/>
-    <w:lsdException w:name="Default Paragraph Font" w:uiPriority="1"/>
-    <w:lsdException w:name="Subtitle" w:semiHidden="0" w:uiPriority="11" w:unhideWhenUsed="0" w:qFormat="1"/>
-    <w:lsdException w:name="Strong" w:semiHidden="0" w:uiPriority="22" w:unhideWhenUsed="0" w:qFormat="1"/>
-    <w:lsdException w:name="Emphasis" w:semiHidden="0" w:uiPriority="20" w:unhideWhenUsed="0" w:qFormat="1"/>
-    <w:lsdException w:name="Table Grid" w:uiPriority="39"/>
-    <w:lsdException w:name="Placeholder Text" w:unhideWhenUsed="0"/>
-    <w:lsdException w:name="No Spacing" w:semiHidden="0" w:uiPriority="1" w:unhideWhenUsed="0" w:qFormat="1"/>
-    <w:lsdException w:name="Light Shading" w:semiHidden="0" w:uiPriority="60" w:unhideWhenUsed="0"/>
-    <w:lsdException w:name="Light List" w:semiHidden="0" w:uiPriority="61" w:unhideWhenUsed="0"/>
-    <w:lsdException w:name="Light Grid" w:semiHidden="0" w:uiPriority="62" w:unhideWhenUsed="0"/>
-    <w:lsdException w:name="Medium Shading 1" w:semiHidden="0" w:uiPriority="63" w:unhideWhenUsed="0"/>
-    <w:lsdException w:name="Medium Shading 2" w:semiHidden="0" w:uiPriority="64" w:unhideWhenUsed="0"/>
-    <w:lsdException w:name="Medium List 1" w:semiHidden="0" w:uiPriority="65" w:unhideWhenUsed="0"/>
-    <w:lsdException w:name="Medium List 2" w:semiHidden="0" w:uiPriority="66" w:unhideWhenUsed="0"/>
-    <w:lsdException w:name="Medium Grid 1" w:semiHidden="0" w:uiPriority="67" w:unhideWhenUsed="0"/>
-    <w:lsdException w:name="Medium Grid 2" w:semiHidden="0" w:uiPriority="68" w:unhideWhenUsed="0"/>
-    <w:lsdException w:name="Medium Grid 3" w:semiHidden="0" w:uiPriority="69" w:unhideWhenUsed="0"/>
-    <w:lsdException w:name="Dark List" w:semiHidden="0" w:uiPriority="70" w:unhideWhenUsed="0"/>
-    <w:lsdException w:name="Colorful Shading" w:semiHidden="0" w:uiPriority="71" w:unhideWhenUsed="0"/>
-    <w:lsdException w:name="Colorful List" w:semiHidden="0" w:uiPriority="72" w:unhideWhenUsed="0"/>
-    <w:lsdException w:name="Colorful Grid" w:semiHidden="0" w:uiPriority="73" w:unhideWhenUsed="0"/>
-    <w:lsdException w:name="Light Shading Accent 1" w:semiHidden="0" w:uiPriority="60" w:unhideWhenUsed="0"/>
-    <w:lsdException w:name="Light List Accent 1" w:semiHidden="0" w:uiPriority="61" w:unhideWhenUsed="0"/>
-    <w:lsdException w:name="Light Grid Accent 1" w:semiHidden="0" w:uiPriority="62" w:unhideWhenUsed="0"/>
-    <w:lsdException w:name="Medium Shading 1 Accent 1" w:semiHidden="0" w:uiPriority="63" w:unhideWhenUsed="0"/>
-    <w:lsdException w:name="Medium Shading 2 Accent 1" w:semiHidden="0" w:uiPriority="64" w:unhideWhenUsed="0"/>
-    <w:lsdException w:name="Medium List 1 Accent 1" w:semiHidden="0" w:uiPriority="65" w:unhideWhenUsed="0"/>
-    <w:lsdException w:name="Revision" w:unhideWhenUsed="0"/>
-    <w:lsdException w:name="List Paragraph" w:semiHidden="0" w:uiPriority="34" w:unhideWhenUsed="0" w:qFormat="1"/>
-    <w:lsdException w:name="Quote" w:semiHidden="0" w:uiPriority="29" w:unhideWhenUsed="0" w:qFormat="1"/>
-    <w:lsdException w:name="Intense Quote" w:semiHidden="0" w:uiPriority="30" w:unhideWhenUsed="0" w:qFormat="1"/>
-    <w:lsdException w:name="Medium List 2 Accent 1" w:semiHidden="0" w:uiPriority="66" w:unhideWhenUsed="0"/>
-    <w:lsdException w:name="Medium Grid 1 Accent 1" w:semiHidden="0" w:uiPriority="67" w:unhideWhenUsed="0"/>
-    <w:lsdException w:name="Medium Grid 2 Accent 1" w:semiHidden="0" w:uiPriority="68" w:unhideWhenUsed="0"/>
-    <w:lsdException w:name="Medium Grid 3 Accent 1" w:semiHidden="0" w:uiPriority="69" w:unhideWhenUsed="0"/>
-    <w:lsdException w:name="Dark List Accent 1" w:semiHidden="0" w:uiPriority="70" w:unhideWhenUsed="0"/>
-    <w:lsdException w:name="Colorful Shading Accent 1" w:semiHidden="0" w:uiPriority="71" w:unhideWhenUsed="0"/>
-    <w:lsdException w:name="Colorful List Accent 1" w:semiHidden="0" w:uiPriority="72" w:unhideWhenUsed="0"/>
-    <w:lsdException w:name="Colorful Grid Accent 1" w:semiHidden="0" w:uiPriority="73" w:unhideWhenUsed="0"/>
-    <w:lsdException w:name="Light Shading Accent 2" w:semiHidden="0" w:uiPriority="60" w:unhideWhenUsed="0"/>
-    <w:lsdException w:name="Light List Accent 2" w:semiHidden="0" w:uiPriority="61" w:unhideWhenUsed="0"/>
-    <w:lsdException w:name="Light Grid Accent 2" w:semiHidden="0" w:uiPriority="62" w:unhideWhenUsed="0"/>
-    <w:lsdException w:name="Medium Shading 1 Accent 2" w:semiHidden="0" w:uiPriority="63" w:unhideWhenUsed="0"/>
-    <w:lsdException w:name="Medium Shading 2 Accent 2" w:semiHidden="0" w:uiPriority="64" w:unhideWhenUsed="0"/>
-    <w:lsdException w:name="Medium List 1 Accent 2" w:semiHidden="0" w:uiPriority="65" w:unhideWhenUsed="0"/>
-    <w:lsdException w:name="Medium List 2 Accent 2" w:semiHidden="0" w:uiPriority="66" w:unhideWhenUsed="0"/>
-    <w:lsdException w:name="Medium Grid 1 Accent 2" w:semiHidden="0" w:uiPriority="67" w:unhideWhenUsed="0"/>
-    <w:lsdException w:name="Medium Grid 2 Accent 2" w:semiHidden="0" w:uiPriority="68" w:unhideWhenUsed="0"/>
-    <w:lsdException w:name="Medium Grid 3 Accent 2" w:semiHidden="0" w:uiPriority="69" w:unhideWhenUsed="0"/>
-    <w:lsdException w:name="Dark List Accent 2" w:semiHidden="0" w:uiPriority="70" w:unhideWhenUsed="0"/>
-    <w:lsdException w:name="Colorful Shading Accent 2" w:semiHidden="0" w:uiPriority="71" w:unhideWhenUsed="0"/>
-    <w:lsdException w:name="Colorful List Accent 2" w:semiHidden="0" w:uiPriority="72" w:unhideWhenUsed="0"/>
-    <w:lsdException w:name="Colorful Grid Accent 2" w:semiHidden="0" w:uiPriority="73" w:unhideWhenUsed="0"/>
-    <w:lsdException w:name="Light Shading Accent 3" w:semiHidden="0" w:uiPriority="60" w:unhideWhenUsed="0"/>
-    <w:lsdException w:name="Light List Accent 3" w:semiHidden="0" w:uiPriority="61" w:unhideWhenUsed="0"/>
-    <w:lsdException w:name="Light Grid Accent 3" w:semiHidden="0" w:uiPriority="62" w:unhideWhenUsed="0"/>
-    <w:lsdException w:name="Medium Shading 1 Accent 3" w:semiHidden="0" w:uiPriority="63" w:unhideWhenUsed="0"/>
-    <w:lsdException w:name="Medium Shading 2 Accent 3" w:semiHidden="0" w:uiPriority="64" w:unhideWhenUsed="0"/>
-    <w:lsdException w:name="Medium List 1 Accent 3" w:semiHidden="0" w:uiPriority="65" w:unhideWhenUsed="0"/>
-    <w:lsdException w:name="Medium List 2 Accent 3" w:semiHidden="0" w:uiPriority="66" w:unhideWhenUsed="0"/>
-    <w:lsdException w:name="Medium Grid 1 Accent 3" w:semiHidden="0" w:uiPriority="67" w:unhideWhenUsed="0"/>
-    <w:lsdException w:name="Medium Grid 2 Accent 3" w:semiHidden="0" w:uiPriority="68" w:unhideWhenUsed="0"/>
-    <w:lsdException w:name="Medium Grid 3 Accent 3" w:semiHidden="0" w:uiPriority="69" w:unhideWhenUsed="0"/>
-    <w:lsdException w:name="Dark List Accent 3" w:semiHidden="0" w:uiPriority="70" w:unhideWhenUsed="0"/>
-    <w:lsdException w:name="Colorful Shading Accent 3" w:semiHidden="0" w:uiPriority="71" w:unhideWhenUsed="0"/>
-    <w:lsdException w:name="Colorful List Accent 3" w:semiHidden="0" w:uiPriority="72" w:unhideWhenUsed="0"/>
-    <w:lsdException w:name="Colorful Grid Accent 3" w:semiHidden="0" w:uiPriority="73" w:unhideWhenUsed="0"/>
-    <w:lsdException w:name="Light Shading Accent 4" w:semiHidden="0" w:uiPriority="60" w:unhideWhenUsed="0"/>
-    <w:lsdException w:name="Light List Accent 4" w:semiHidden="0" w:uiPriority="61" w:unhideWhenUsed="0"/>
-    <w:lsdException w:name="Light Grid Accent 4" w:semiHidden="0" w:uiPriority="62" w:unhideWhenUsed="0"/>
-    <w:lsdException w:name="Medium Shading 1 Accent 4" w:semiHidden="0" w:uiPriority="63" w:unhideWhenUsed="0"/>
-    <w:lsdException w:name="Medium Shading 2 Accent 4" w:semiHidden="0" w:uiPriority="64" w:unhideWhenUsed="0"/>
-    <w:lsdException w:name="Medium List 1 Accent 4" w:semiHidden="0" w:uiPriority="65" w:unhideWhenUsed="0"/>
-    <w:lsdException w:name="Medium List 2 Accent 4" w:semiHidden="0" w:uiPriority="66" w:unhideWhenUsed="0"/>
-    <w:lsdException w:name="Medium Grid 1 Accent 4" w:semiHidden="0" w:uiPriority="67" w:unhideWhenUsed="0"/>
-    <w:lsdException w:name="Medium Grid 2 Accent 4" w:semiHidden="0" w:uiPriority="68" w:unhideWhenUsed="0"/>
-    <w:lsdException w:name="Medium Grid 3 Accent 4" w:semiHidden="0" w:uiPriority="69" w:unhideWhenUsed="0"/>
-    <w:lsdException w:name="Dark List Accent 4" w:semiHidden="0" w:uiPriority="70" w:unhideWhenUsed="0"/>
-    <w:lsdException w:name="Colorful Shading Accent 4" w:semiHidden="0" w:uiPriority="71" w:unhideWhenUsed="0"/>
-    <w:lsdException w:name="Colorful List Accent 4" w:semiHidden="0" w:uiPriority="72" w:unhideWhenUsed="0"/>
-    <w:lsdException w:name="Colorful Grid Accent 4" w:semiHidden="0" w:uiPriority="73" w:unhideWhenUsed="0"/>
-    <w:lsdException w:name="Light Shading Accent 5" w:semiHidden="0" w:uiPriority="60" w:unhideWhenUsed="0"/>
-    <w:lsdException w:name="Light List Accent 5" w:semiHidden="0" w:uiPriority="61" w:unhideWhenUsed="0"/>
-    <w:lsdException w:name="Light Grid Accent 5" w:semiHidden="0" w:uiPriority="62" w:unhideWhenUsed="0"/>
-    <w:lsdException w:name="Medium Shading 1 Accent 5" w:semiHidden="0" w:uiPriority="63" w:unhideWhenUsed="0"/>
-    <w:lsdException w:name="Medium Shading 2 Accent 5" w:semiHidden="0" w:uiPriority="64" w:unhideWhenUsed="0"/>
-    <w:lsdException w:name="Medium List 1 Accent 5" w:semiHidden="0" w:uiPriority="65" w:unhideWhenUsed="0"/>
-    <w:lsdException w:name="Medium List 2 Accent 5" w:semiHidden="0" w:uiPriority="66" w:unhideWhenUsed="0"/>
-    <w:lsdException w:name="Medium Grid 1 Accent 5" w:semiHidden="0" w:uiPriority="67" w:unhideWhenUsed="0"/>
-    <w:lsdException w:name="Medium Grid 2 Accent 5" w:semiHidden="0" w:uiPriority="68" w:unhideWhenUsed="0"/>
-    <w:lsdException w:name="Medium Grid 3 Accent 5" w:semiHidden="0" w:uiPriority="69" w:unhideWhenUsed="0"/>
-    <w:lsdException w:name="Dark List Accent 5" w:semiHidden="0" w:uiPriority="70" w:unhideWhenUsed="0"/>
-    <w:lsdException w:name="Colorful Shading Accent 5" w:semiHidden="0" w:uiPriority="71" w:unhideWhenUsed="0"/>
-    <w:lsdException w:name="Colorful List Accent 5" w:semiHidden="0" w:uiPriority="72" w:unhideWhenUsed="0"/>
-    <w:lsdException w:name="Colorful Grid Accent 5" w:semiHidden="0" w:uiPriority="73" w:unhideWhenUsed="0"/>
-    <w:lsdException w:name="Light Shading Accent 6" w:semiHidden="0" w:uiPriority="60" w:unhideWhenUsed="0"/>
-    <w:lsdException w:name="Light List Accent 6" w:semiHidden="0" w:uiPriority="61" w:unhideWhenUsed="0"/>
-    <w:lsdException w:name="Light Grid Accent 6" w:semiHidden="0" w:uiPriority="62" w:unhideWhenUsed="0"/>
-    <w:lsdException w:name="Medium Shading 1 Accent 6" w:semiHidden="0" w:uiPriority="63" w:unhideWhenUsed="0"/>
-    <w:lsdException w:name="Medium Shading 2 Accent 6" w:semiHidden="0" w:uiPriority="64" w:unhideWhenUsed="0"/>
-    <w:lsdException w:name="Medium List 1 Accent 6" w:semiHidden="0" w:uiPriority="65" w:unhideWhenUsed="0"/>
-    <w:lsdException w:name="Medium List 2 Accent 6" w:semiHidden="0" w:uiPriority="66" w:unhideWhenUsed="0"/>
-    <w:lsdException w:name="Medium Grid 1 Accent 6" w:semiHidden="0" w:uiPriority="67" w:unhideWhenUsed="0"/>
-    <w:lsdException w:name="Medium Grid 2 Accent 6" w:semiHidden="0" w:uiPriority="68" w:unhideWhenUsed="0"/>
-    <w:lsdException w:name="Medium Grid 3 Accent 6" w:semiHidden="0" w:uiPriority="69" w:unhideWhenUsed="0"/>
-    <w:lsdException w:name="Dark List Accent 6" w:semiHidden="0" w:uiPriority="70" w:unhideWhenUsed="0"/>
-    <w:lsdException w:name="Colorful Shading Accent 6" w:semiHidden="0" w:uiPriority="71" w:unhideWhenUsed="0"/>
-    <w:lsdException w:name="Colorful List Accent 6" w:semiHidden="0" w:uiPriority="72" w:unhideWhenUsed="0"/>
-    <w:lsdException w:name="Colorful Grid Accent 6" w:semiHidden="0" w:uiPriority="73" w:unhideWhenUsed="0"/>
-    <w:lsdException w:name="Subtle Emphasis" w:semiHidden="0" w:uiPriority="19" w:unhideWhenUsed="0" w:qFormat="1"/>
-    <w:lsdException w:name="Intense Emphasis" w:semiHidden="0" w:uiPriority="21" w:unhideWhenUsed="0" w:qFormat="1"/>
-    <w:lsdException w:name="Subtle Reference" w:semiHidden="0" w:uiPriority="31" w:unhideWhenUsed="0" w:qFormat="1"/>
-    <w:lsdException w:name="Intense Reference" w:semiHidden="0" w:uiPriority="32" w:unhideWhenUsed="0" w:qFormat="1"/>
-    <w:lsdException w:name="Book Title" w:semiHidden="0" w:uiPriority="33" w:unhideWhenUsed="0" w:qFormat="1"/>
-    <w:lsdException w:name="Bibliography" w:uiPriority="37"/>
-    <w:lsdException w:name="TOC Heading" w:uiPriority="39" w:qFormat="1"/>
+  <w:latentStyles w:defLockedState="0" w:defUIPriority="99" w:defSemiHidden="0" w:defUnhideWhenUsed="0" w:defQFormat="0" w:count="375">
+    <w:lsdException w:name="Normal" w:uiPriority="0" w:qFormat="1"/>
+    <w:lsdException w:name="heading 1" w:uiPriority="9" w:qFormat="1"/>
+    <w:lsdException w:name="heading 2" w:semiHidden="1" w:uiPriority="9" w:unhideWhenUsed="1" w:qFormat="1"/>
+    <w:lsdException w:name="heading 3" w:semiHidden="1" w:uiPriority="9" w:unhideWhenUsed="1" w:qFormat="1"/>
+    <w:lsdException w:name="heading 4" w:semiHidden="1" w:uiPriority="9" w:unhideWhenUsed="1" w:qFormat="1"/>
+    <w:lsdException w:name="heading 5" w:semiHidden="1" w:uiPriority="9" w:unhideWhenUsed="1" w:qFormat="1"/>
+    <w:lsdException w:name="heading 6" w:semiHidden="1" w:uiPriority="9" w:unhideWhenUsed="1" w:qFormat="1"/>
+    <w:lsdException w:name="heading 7" w:semiHidden="1" w:uiPriority="9" w:unhideWhenUsed="1" w:qFormat="1"/>
+    <w:lsdException w:name="heading 8" w:semiHidden="1" w:uiPriority="9" w:unhideWhenUsed="1" w:qFormat="1"/>
+    <w:lsdException w:name="heading 9" w:semiHidden="1" w:uiPriority="9" w:unhideWhenUsed="1" w:qFormat="1"/>
+    <w:lsdException w:name="index 1" w:semiHidden="1" w:unhideWhenUsed="1"/>
+    <w:lsdException w:name="index 2" w:semiHidden="1" w:unhideWhenUsed="1"/>
+    <w:lsdException w:name="index 3" w:semiHidden="1" w:unhideWhenUsed="1"/>
+    <w:lsdException w:name="index 4" w:semiHidden="1" w:unhideWhenUsed="1"/>
+    <w:lsdException w:name="index 5" w:semiHidden="1" w:unhideWhenUsed="1"/>
+    <w:lsdException w:name="index 6" w:semiHidden="1" w:unhideWhenUsed="1"/>
+    <w:lsdException w:name="index 7" w:semiHidden="1" w:unhideWhenUsed="1"/>
+    <w:lsdException w:name="index 8" w:semiHidden="1" w:unhideWhenUsed="1"/>
+    <w:lsdException w:name="index 9" w:semiHidden="1" w:unhideWhenUsed="1"/>
+    <w:lsdException w:name="toc 1" w:semiHidden="1" w:uiPriority="39" w:unhideWhenUsed="1"/>
+    <w:lsdException w:name="toc 2" w:semiHidden="1" w:uiPriority="39" w:unhideWhenUsed="1"/>
+    <w:lsdException w:name="toc 3" w:semiHidden="1" w:uiPriority="39" w:unhideWhenUsed="1"/>
+    <w:lsdException w:name="toc 4" w:semiHidden="1" w:uiPriority="39" w:unhideWhenUsed="1"/>
+    <w:lsdException w:name="toc 5" w:semiHidden="1" w:uiPriority="39" w:unhideWhenUsed="1"/>
+    <w:lsdException w:name="toc 6" w:semiHidden="1" w:uiPriority="39" w:unhideWhenUsed="1"/>
+    <w:lsdException w:name="toc 7" w:semiHidden="1" w:uiPriority="39" w:unhideWhenUsed="1"/>
+    <w:lsdException w:name="toc 8" w:semiHidden="1" w:uiPriority="39" w:unhideWhenUsed="1"/>
+    <w:lsdException w:name="toc 9" w:semiHidden="1" w:uiPriority="39" w:unhideWhenUsed="1"/>
+    <w:lsdException w:name="Normal Indent" w:semiHidden="1" w:unhideWhenUsed="1"/>
+    <w:lsdException w:name="footnote text" w:semiHidden="1" w:unhideWhenUsed="1"/>
+    <w:lsdException w:name="annotation text" w:semiHidden="1" w:unhideWhenUsed="1"/>
+    <w:lsdException w:name="header" w:semiHidden="1" w:unhideWhenUsed="1"/>
+    <w:lsdException w:name="footer" w:semiHidden="1" w:unhideWhenUsed="1"/>
+    <w:lsdException w:name="index heading" w:semiHidden="1" w:unhideWhenUsed="1"/>
+    <w:lsdException w:name="caption" w:semiHidden="1" w:uiPriority="35" w:unhideWhenUsed="1" w:qFormat="1"/>
+    <w:lsdException w:name="table of figures" w:semiHidden="1" w:unhideWhenUsed="1"/>
+    <w:lsdException w:name="envelope address" w:semiHidden="1" w:unhideWhenUsed="1"/>
+    <w:lsdException w:name="envelope return" w:semiHidden="1" w:unhideWhenUsed="1"/>
+    <w:lsdException w:name="footnote reference" w:semiHidden="1" w:unhideWhenUsed="1"/>
+    <w:lsdException w:name="annotation reference" w:semiHidden="1" w:unhideWhenUsed="1"/>
+    <w:lsdException w:name="line number" w:semiHidden="1" w:unhideWhenUsed="1"/>
+    <w:lsdException w:name="page number" w:semiHidden="1" w:unhideWhenUsed="1"/>
+    <w:lsdException w:name="endnote reference" w:semiHidden="1" w:unhideWhenUsed="1"/>
+    <w:lsdException w:name="endnote text" w:semiHidden="1" w:unhideWhenUsed="1"/>
+    <w:lsdException w:name="table of authorities" w:semiHidden="1" w:unhideWhenUsed="1"/>
+    <w:lsdException w:name="macro" w:semiHidden="1" w:unhideWhenUsed="1"/>
+    <w:lsdException w:name="toa heading" w:semiHidden="1" w:unhideWhenUsed="1"/>
+    <w:lsdException w:name="List" w:semiHidden="1" w:unhideWhenUsed="1"/>
+    <w:lsdException w:name="List Bullet" w:semiHidden="1" w:unhideWhenUsed="1"/>
+    <w:lsdException w:name="List Number" w:semiHidden="1" w:unhideWhenUsed="1"/>
+    <w:lsdException w:name="List 2" w:semiHidden="1" w:unhideWhenUsed="1"/>
+    <w:lsdException w:name="List 3" w:semiHidden="1" w:unhideWhenUsed="1"/>
+    <w:lsdException w:name="List 4" w:semiHidden="1" w:unhideWhenUsed="1"/>
+    <w:lsdException w:name="List 5" w:semiHidden="1" w:unhideWhenUsed="1"/>
+    <w:lsdException w:name="List Bullet 2" w:semiHidden="1" w:unhideWhenUsed="1"/>
+    <w:lsdException w:name="List Bullet 3" w:semiHidden="1" w:unhideWhenUsed="1"/>
+    <w:lsdException w:name="List Bullet 4" w:semiHidden="1" w:unhideWhenUsed="1"/>
+    <w:lsdException w:name="List Bullet 5" w:semiHidden="1" w:unhideWhenUsed="1"/>
+    <w:lsdException w:name="List Number 2" w:semiHidden="1" w:unhideWhenUsed="1"/>
+    <w:lsdException w:name="List Number 3" w:semiHidden="1" w:unhideWhenUsed="1"/>
+    <w:lsdException w:name="List Number 4" w:semiHidden="1" w:unhideWhenUsed="1"/>
+    <w:lsdException w:name="List Number 5" w:semiHidden="1" w:unhideWhenUsed="1"/>
+    <w:lsdException w:name="Title" w:uiPriority="10" w:qFormat="1"/>
+    <w:lsdException w:name="Closing" w:semiHidden="1" w:unhideWhenUsed="1"/>
+    <w:lsdException w:name="Signature" w:semiHidden="1" w:unhideWhenUsed="1"/>
+    <w:lsdException w:name="Default Paragraph Font" w:semiHidden="1" w:uiPriority="1" w:unhideWhenUsed="1"/>
+    <w:lsdException w:name="Body Text" w:semiHidden="1" w:unhideWhenUsed="1"/>
+    <w:lsdException w:name="Body Text Indent" w:semiHidden="1" w:unhideWhenUsed="1"/>
+    <w:lsdException w:name="List Continue" w:semiHidden="1" w:unhideWhenUsed="1"/>
+    <w:lsdException w:name="List Continue 2" w:semiHidden="1" w:unhideWhenUsed="1"/>
+    <w:lsdException w:name="List Continue 3" w:semiHidden="1" w:unhideWhenUsed="1"/>
+    <w:lsdException w:name="List Continue 4" w:semiHidden="1" w:unhideWhenUsed="1"/>
+    <w:lsdException w:name="List Continue 5" w:semiHidden="1" w:unhideWhenUsed="1"/>
+    <w:lsdException w:name="Message Header" w:semiHidden="1" w:unhideWhenUsed="1"/>
+    <w:lsdException w:name="Subtitle" w:uiPriority="11" w:qFormat="1"/>
+    <w:lsdException w:name="Salutation" w:semiHidden="1" w:unhideWhenUsed="1"/>
+    <w:lsdException w:name="Date" w:semiHidden="1" w:unhideWhenUsed="1"/>
+    <w:lsdException w:name="Body Text First Indent" w:semiHidden="1" w:unhideWhenUsed="1"/>
+    <w:lsdException w:name="Body Text First Indent 2" w:semiHidden="1" w:unhideWhenUsed="1"/>
+    <w:lsdException w:name="Note Heading" w:semiHidden="1" w:unhideWhenUsed="1"/>
+    <w:lsdException w:name="Body Text 2" w:semiHidden="1" w:unhideWhenUsed="1"/>
+    <w:lsdException w:name="Body Text 3" w:semiHidden="1" w:unhideWhenUsed="1"/>
+    <w:lsdException w:name="Body Text Indent 2" w:semiHidden="1" w:unhideWhenUsed="1"/>
+    <w:lsdException w:name="Body Text Indent 3" w:semiHidden="1" w:unhideWhenUsed="1"/>
+    <w:lsdException w:name="Block Text" w:semiHidden="1" w:unhideWhenUsed="1"/>
+    <w:lsdException w:name="Hyperlink" w:semiHidden="1" w:unhideWhenUsed="1"/>
+    <w:lsdException w:name="FollowedHyperlink" w:semiHidden="1" w:unhideWhenUsed="1"/>
+    <w:lsdException w:name="Strong" w:uiPriority="22" w:qFormat="1"/>
+    <w:lsdException w:name="Emphasis" w:uiPriority="20" w:qFormat="1"/>
+    <w:lsdException w:name="Document Map" w:semiHidden="1" w:unhideWhenUsed="1"/>
+    <w:lsdException w:name="Plain Text" w:semiHidden="1" w:unhideWhenUsed="1"/>
+    <w:lsdException w:name="E-mail Signature" w:semiHidden="1" w:unhideWhenUsed="1"/>
+    <w:lsdException w:name="HTML Top of Form" w:semiHidden="1" w:unhideWhenUsed="1"/>
+    <w:lsdException w:name="HTML Bottom of Form" w:semiHidden="1" w:unhideWhenUsed="1"/>
+    <w:lsdException w:name="Normal (Web)" w:semiHidden="1" w:unhideWhenUsed="1"/>
+    <w:lsdException w:name="HTML Acronym" w:semiHidden="1" w:unhideWhenUsed="1"/>
+    <w:lsdException w:name="HTML Address" w:semiHidden="1" w:unhideWhenUsed="1"/>
+    <w:lsdException w:name="HTML Cite" w:semiHidden="1" w:unhideWhenUsed="1"/>
+    <w:lsdException w:name="HTML Code" w:semiHidden="1" w:unhideWhenUsed="1"/>
+    <w:lsdException w:name="HTML Definition" w:semiHidden="1" w:unhideWhenUsed="1"/>
+    <w:lsdException w:name="HTML Keyboard" w:semiHidden="1" w:unhideWhenUsed="1"/>
+    <w:lsdException w:name="HTML Preformatted" w:semiHidden="1" w:unhideWhenUsed="1"/>
+    <w:lsdException w:name="HTML Sample" w:semiHidden="1" w:unhideWhenUsed="1"/>
+    <w:lsdException w:name="HTML Typewriter" w:semiHidden="1" w:unhideWhenUsed="1"/>
+    <w:lsdException w:name="HTML Variable" w:semiHidden="1" w:unhideWhenUsed="1"/>
+    <w:lsdException w:name="Normal Table" w:semiHidden="1" w:unhideWhenUsed="1"/>
+    <w:lsdException w:name="annotation subject" w:semiHidden="1" w:unhideWhenUsed="1"/>
+    <w:lsdException w:name="No List" w:semiHidden="1" w:unhideWhenUsed="1"/>
+    <w:lsdException w:name="Outline List 1" w:semiHidden="1" w:unhideWhenUsed="1"/>
+    <w:lsdException w:name="Outline List 2" w:semiHidden="1" w:unhideWhenUsed="1"/>
+    <w:lsdException w:name="Outline List 3" w:semiHidden="1" w:unhideWhenUsed="1"/>
+    <w:lsdException w:name="Table Simple 1" w:semiHidden="1" w:unhideWhenUsed="1"/>
+    <w:lsdException w:name="Table Simple 2" w:semiHidden="1" w:unhideWhenUsed="1"/>
+    <w:lsdException w:name="Table Simple 3" w:semiHidden="1" w:unhideWhenUsed="1"/>
+    <w:lsdException w:name="Table Classic 1" w:semiHidden="1" w:unhideWhenUsed="1"/>
+    <w:lsdException w:name="Table Classic 2" w:semiHidden="1" w:unhideWhenUsed="1"/>
+    <w:lsdException w:name="Table Classic 3" w:semiHidden="1" w:unhideWhenUsed="1"/>
+    <w:lsdException w:name="Table Classic 4" w:semiHidden="1" w:unhideWhenUsed="1"/>
+    <w:lsdException w:name="Table Colorful 1" w:semiHidden="1" w:unhideWhenUsed="1"/>
+    <w:lsdException w:name="Table Colorful 2" w:semiHidden="1" w:unhideWhenUsed="1"/>
+    <w:lsdException w:name="Table Colorful 3" w:semiHidden="1" w:unhideWhenUsed="1"/>
+    <w:lsdException w:name="Table Columns 1" w:semiHidden="1" w:unhideWhenUsed="1"/>
+    <w:lsdException w:name="Table Columns 2" w:semiHidden="1" w:unhideWhenUsed="1"/>
+    <w:lsdException w:name="Table Columns 3" w:semiHidden="1" w:unhideWhenUsed="1"/>
+    <w:lsdException w:name="Table Columns 4" w:semiHidden="1" w:unhideWhenUsed="1"/>
+    <w:lsdException w:name="Table Columns 5" w:semiHidden="1" w:unhideWhenUsed="1"/>
+    <w:lsdException w:name="Table Grid 1" w:semiHidden="1" w:unhideWhenUsed="1"/>
+    <w:lsdException w:name="Table Grid 2" w:semiHidden="1" w:unhideWhenUsed="1"/>
+    <w:lsdException w:name="Table Grid 3" w:semiHidden="1" w:unhideWhenUsed="1"/>
+    <w:lsdException w:name="Table Grid 4" w:semiHidden="1" w:unhideWhenUsed="1"/>
+    <w:lsdException w:name="Table Grid 5" w:semiHidden="1" w:unhideWhenUsed="1"/>
+    <w:lsdException w:name="Table Grid 6" w:semiHidden="1" w:unhideWhenUsed="1"/>
+    <w:lsdException w:name="Table Grid 7" w:semiHidden="1" w:unhideWhenUsed="1"/>
+    <w:lsdException w:name="Table Grid 8" w:semiHidden="1" w:unhideWhenUsed="1"/>
+    <w:lsdException w:name="Table List 1" w:semiHidden="1" w:unhideWhenUsed="1"/>
+    <w:lsdException w:name="Table List 2" w:semiHidden="1" w:unhideWhenUsed="1"/>
+    <w:lsdException w:name="Table List 3" w:semiHidden="1" w:unhideWhenUsed="1"/>
+    <w:lsdException w:name="Table List 4" w:semiHidden="1" w:unhideWhenUsed="1"/>
+    <w:lsdException w:name="Table List 5" w:semiHidden="1" w:unhideWhenUsed="1"/>
+    <w:lsdException w:name="Table List 6" w:semiHidden="1" w:unhideWhenUsed="1"/>
+    <w:lsdException w:name="Table List 7" w:semiHidden="1" w:unhideWhenUsed="1"/>
+    <w:lsdException w:name="Table List 8" w:semiHidden="1" w:unhideWhenUsed="1"/>
+    <w:lsdException w:name="Table 3D effects 1" w:semiHidden="1" w:unhideWhenUsed="1"/>
+    <w:lsdException w:name="Table 3D effects 2" w:semiHidden="1" w:unhideWhenUsed="1"/>
+    <w:lsdException w:name="Table 3D effects 3" w:semiHidden="1" w:unhideWhenUsed="1"/>
+    <w:lsdException w:name="Table Contemporary" w:semiHidden="1" w:unhideWhenUsed="1"/>
+    <w:lsdException w:name="Table Elegant" w:semiHidden="1" w:unhideWhenUsed="1"/>
+    <w:lsdException w:name="Table Professional" w:semiHidden="1" w:unhideWhenUsed="1"/>
+    <w:lsdException w:name="Table Subtle 1" w:semiHidden="1" w:unhideWhenUsed="1"/>
+    <w:lsdException w:name="Table Subtle 2" w:semiHidden="1" w:unhideWhenUsed="1"/>
+    <w:lsdException w:name="Table Web 1" w:semiHidden="1" w:unhideWhenUsed="1"/>
+    <w:lsdException w:name="Table Web 2" w:semiHidden="1" w:unhideWhenUsed="1"/>
+    <w:lsdException w:name="Table Web 3" w:semiHidden="1" w:unhideWhenUsed="1"/>
+    <w:lsdException w:name="Balloon Text" w:semiHidden="1" w:unhideWhenUsed="1"/>
+    <w:lsdException w:name="Table Grid" w:semiHidden="1" w:uiPriority="39" w:unhideWhenUsed="1"/>
+    <w:lsdException w:name="Table Theme" w:semiHidden="1" w:unhideWhenUsed="1"/>
+    <w:lsdException w:name="Placeholder Text" w:semiHidden="1"/>
+    <w:lsdException w:name="No Spacing" w:uiPriority="1" w:qFormat="1"/>
+    <w:lsdException w:name="Light Shading" w:uiPriority="60"/>
+    <w:lsdException w:name="Light List" w:uiPriority="61"/>
+    <w:lsdException w:name="Light Grid" w:uiPriority="62"/>
+    <w:lsdException w:name="Medium Shading 1" w:uiPriority="63"/>
+    <w:lsdException w:name="Medium Shading 2" w:uiPriority="64"/>
+    <w:lsdException w:name="Medium List 1" w:uiPriority="65"/>
+    <w:lsdException w:name="Medium List 2" w:uiPriority="66"/>
+    <w:lsdException w:name="Medium Grid 1" w:uiPriority="67"/>
+    <w:lsdException w:name="Medium Grid 2" w:uiPriority="68"/>
+    <w:lsdException w:name="Medium Grid 3" w:uiPriority="69"/>
+    <w:lsdException w:name="Dark List" w:uiPriority="70"/>
+    <w:lsdException w:name="Colorful Shading" w:uiPriority="71"/>
+    <w:lsdException w:name="Colorful List" w:uiPriority="72"/>
+    <w:lsdException w:name="Colorful Grid" w:uiPriority="73"/>
+    <w:lsdException w:name="Light Shading Accent 1" w:uiPriority="60"/>
+    <w:lsdException w:name="Light List Accent 1" w:uiPriority="61"/>
+    <w:lsdException w:name="Light Grid Accent 1" w:uiPriority="62"/>
+    <w:lsdException w:name="Medium Shading 1 Accent 1" w:uiPriority="63"/>
+    <w:lsdException w:name="Medium Shading 2 Accent 1" w:uiPriority="64"/>
+    <w:lsdException w:name="Medium List 1 Accent 1" w:uiPriority="65"/>
+    <w:lsdException w:name="Revision" w:semiHidden="1"/>
+    <w:lsdException w:name="List Paragraph" w:uiPriority="34" w:qFormat="1"/>
+    <w:lsdException w:name="Quote" w:uiPriority="29" w:qFormat="1"/>
+    <w:lsdException w:name="Intense Quote" w:uiPriority="30" w:qFormat="1"/>
+    <w:lsdException w:name="Medium List 2 Accent 1" w:uiPriority="66"/>
+    <w:lsdException w:name="Medium Grid 1 Accent 1" w:uiPriority="67"/>
+    <w:lsdException w:name="Medium Grid 2 Accent 1" w:uiPriority="68"/>
+    <w:lsdException w:name="Medium Grid 3 Accent 1" w:uiPriority="69"/>
+    <w:lsdException w:name="Dark List Accent 1" w:uiPriority="70"/>
+    <w:lsdException w:name="Colorful Shading Accent 1" w:uiPriority="71"/>
+    <w:lsdException w:name="Colorful List Accent 1" w:uiPriority="72"/>
+    <w:lsdException w:name="Colorful Grid Accent 1" w:uiPriority="73"/>
+    <w:lsdException w:name="Light Shading Accent 2" w:uiPriority="60"/>
+    <w:lsdException w:name="Light List Accent 2" w:uiPriority="61"/>
+    <w:lsdException w:name="Light Grid Accent 2" w:uiPriority="62"/>
+    <w:lsdException w:name="Medium Shading 1 Accent 2" w:uiPriority="63"/>
+    <w:lsdException w:name="Medium Shading 2 Accent 2" w:uiPriority="64"/>
+    <w:lsdException w:name="Medium List 1 Accent 2" w:uiPriority="65"/>
+    <w:lsdException w:name="Medium List 2 Accent 2" w:uiPriority="66"/>
+    <w:lsdException w:name="Medium Grid 1 Accent 2" w:uiPriority="67"/>
+    <w:lsdException w:name="Medium Grid 2 Accent 2" w:uiPriority="68"/>
+    <w:lsdException w:name="Medium Grid 3 Accent 2" w:uiPriority="69"/>
+    <w:lsdException w:name="Dark List Accent 2" w:uiPriority="70"/>
+    <w:lsdException w:name="Colorful Shading Accent 2" w:uiPriority="71"/>
+    <w:lsdException w:name="Colorful List Accent 2" w:uiPriority="72"/>
+    <w:lsdException w:name="Colorful Grid Accent 2" w:uiPriority="73"/>
+    <w:lsdException w:name="Light Shading Accent 3" w:uiPriority="60"/>
+    <w:lsdException w:name="Light List Accent 3" w:uiPriority="61"/>
+    <w:lsdException w:name="Light Grid Accent 3" w:uiPriority="62"/>
+    <w:lsdException w:name="Medium Shading 1 Accent 3" w:uiPriority="63"/>
+    <w:lsdException w:name="Medium Shading 2 Accent 3" w:uiPriority="64"/>
+    <w:lsdException w:name="Medium List 1 Accent 3" w:uiPriority="65"/>
+    <w:lsdException w:name="Medium List 2 Accent 3" w:uiPriority="66"/>
+    <w:lsdException w:name="Medium Grid 1 Accent 3" w:uiPriority="67"/>
+    <w:lsdException w:name="Medium Grid 2 Accent 3" w:uiPriority="68"/>
+    <w:lsdException w:name="Medium Grid 3 Accent 3" w:uiPriority="69"/>
+    <w:lsdException w:name="Dark List Accent 3" w:uiPriority="70"/>
+    <w:lsdException w:name="Colorful Shading Accent 3" w:uiPriority="71"/>
+    <w:lsdException w:name="Colorful List Accent 3" w:uiPriority="72"/>
+    <w:lsdException w:name="Colorful Grid Accent 3" w:uiPriority="73"/>
+    <w:lsdException w:name="Light Shading Accent 4" w:uiPriority="60"/>
+    <w:lsdException w:name="Light List Accent 4" w:uiPriority="61"/>
+    <w:lsdException w:name="Light Grid Accent 4" w:uiPriority="62"/>
+    <w:lsdException w:name="Medium Shading 1 Accent 4" w:uiPriority="63"/>
+    <w:lsdException w:name="Medium Shading 2 Accent 4" w:uiPriority="64"/>
+    <w:lsdException w:name="Medium List 1 Accent 4" w:uiPriority="65"/>
+    <w:lsdException w:name="Medium List 2 Accent 4" w:uiPriority="66"/>
+    <w:lsdException w:name="Medium Grid 1 Accent 4" w:uiPriority="67"/>
+    <w:lsdException w:name="Medium Grid 2 Accent 4" w:uiPriority="68"/>
+    <w:lsdException w:name="Medium Grid 3 Accent 4" w:uiPriority="69"/>
+    <w:lsdException w:name="Dark List Accent 4" w:uiPriority="70"/>
+    <w:lsdException w:name="Colorful Shading Accent 4" w:uiPriority="71"/>
+    <w:lsdException w:name="Colorful List Accent 4" w:uiPriority="72"/>
+    <w:lsdException w:name="Colorful Grid Accent 4" w:uiPriority="73"/>
+    <w:lsdException w:name="Light Shading Accent 5" w:uiPriority="60"/>
+    <w:lsdException w:name="Light List Accent 5" w:uiPriority="61"/>
+    <w:lsdException w:name="Light Grid Accent 5" w:uiPriority="62"/>
+    <w:lsdException w:name="Medium Shading 1 Accent 5" w:uiPriority="63"/>
+    <w:lsdException w:name="Medium Shading 2 Accent 5" w:uiPriority="64"/>
+    <w:lsdException w:name="Medium List 1 Accent 5" w:uiPriority="65"/>
+    <w:lsdException w:name="Medium List 2 Accent 5" w:uiPriority="66"/>
+    <w:lsdException w:name="Medium Grid 1 Accent 5" w:uiPriority="67"/>
+    <w:lsdException w:name="Medium Grid 2 Accent 5" w:uiPriority="68"/>
+    <w:lsdException w:name="Medium Grid 3 Accent 5" w:uiPriority="69"/>
+    <w:lsdException w:name="Dark List Accent 5" w:uiPriority="70"/>
+    <w:lsdException w:name="Colorful Shading Accent 5" w:uiPriority="71"/>
+    <w:lsdException w:name="Colorful List Accent 5" w:uiPriority="72"/>
+    <w:lsdException w:name="Colorful Grid Accent 5" w:uiPriority="73"/>
+    <w:lsdException w:name="Light Shading Accent 6" w:uiPriority="60"/>
+    <w:lsdException w:name="Light List Accent 6" w:uiPriority="61"/>
+    <w:lsdException w:name="Light Grid Accent 6" w:uiPriority="62"/>
+    <w:lsdException w:name="Medium Shading 1 Accent 6" w:uiPriority="63"/>
+    <w:lsdException w:name="Medium Shading 2 Accent 6" w:uiPriority="64"/>
+    <w:lsdException w:name="Medium List 1 Accent 6" w:uiPriority="65"/>
+    <w:lsdException w:name="Medium List 2 Accent 6" w:uiPriority="66"/>
+    <w:lsdException w:name="Medium Grid 1 Accent 6" w:uiPriority="67"/>
+    <w:lsdException w:name="Medium Grid 2 Accent 6" w:uiPriority="68"/>
+    <w:lsdException w:name="Medium Grid 3 Accent 6" w:uiPriority="69"/>
+    <w:lsdException w:name="Dark List Accent 6" w:uiPriority="70"/>
+    <w:lsdException w:name="Colorful Shading Accent 6" w:uiPriority="71"/>
+    <w:lsdException w:name="Colorful List Accent 6" w:uiPriority="72"/>
+    <w:lsdException w:name="Colorful Grid Accent 6" w:uiPriority="73"/>
+    <w:lsdException w:name="Subtle Emphasis" w:uiPriority="19" w:qFormat="1"/>
+    <w:lsdException w:name="Intense Emphasis" w:uiPriority="21" w:qFormat="1"/>
+    <w:lsdException w:name="Subtle Reference" w:uiPriority="31" w:qFormat="1"/>
+    <w:lsdException w:name="Intense Reference" w:uiPriority="32" w:qFormat="1"/>
+    <w:lsdException w:name="Book Title" w:uiPriority="33" w:qFormat="1"/>
+    <w:lsdException w:name="Bibliography" w:semiHidden="1" w:uiPriority="37" w:unhideWhenUsed="1"/>
+    <w:lsdException w:name="TOC Heading" w:semiHidden="1" w:uiPriority="39" w:unhideWhenUsed="1" w:qFormat="1"/>
+    <w:lsdException w:name="Plain Table 1" w:uiPriority="41"/>
+    <w:lsdException w:name="Plain Table 2" w:uiPriority="42"/>
+    <w:lsdException w:name="Plain Table 3" w:uiPriority="43"/>
+    <w:lsdException w:name="Plain Table 4" w:uiPriority="44"/>
+    <w:lsdException w:name="Plain Table 5" w:uiPriority="45"/>
+    <w:lsdException w:name="Grid Table Light" w:uiPriority="40"/>
+    <w:lsdException w:name="Grid Table 1 Light" w:uiPriority="46"/>
+    <w:lsdException w:name="Grid Table 2" w:uiPriority="47"/>
+    <w:lsdException w:name="Grid Table 3" w:uiPriority="48"/>
+    <w:lsdException w:name="Grid Table 4" w:uiPriority="49"/>
+    <w:lsdException w:name="Grid Table 5 Dark" w:uiPriority="50"/>
+    <w:lsdException w:name="Grid Table 6 Colorful" w:uiPriority="51"/>
+    <w:lsdException w:name="Grid Table 7 Colorful" w:uiPriority="52"/>
+    <w:lsdException w:name="Grid Table 1 Light Accent 1" w:uiPriority="46"/>
+    <w:lsdException w:name="Grid Table 2 Accent 1" w:uiPriority="47"/>
+    <w:lsdException w:name="Grid Table 3 Accent 1" w:uiPriority="48"/>
+    <w:lsdException w:name="Grid Table 4 Accent 1" w:uiPriority="49"/>
+    <w:lsdException w:name="Grid Table 5 Dark Accent 1" w:uiPriority="50"/>
+    <w:lsdException w:name="Grid Table 6 Colorful Accent 1" w:uiPriority="51"/>
+    <w:lsdException w:name="Grid Table 7 Colorful Accent 1" w:uiPriority="52"/>
+    <w:lsdException w:name="Grid Table 1 Light Accent 2" w:uiPriority="46"/>
+    <w:lsdException w:name="Grid Table 2 Accent 2" w:uiPriority="47"/>
+    <w:lsdException w:name="Grid Table 3 Accent 2" w:uiPriority="48"/>
+    <w:lsdException w:name="Grid Table 4 Accent 2" w:uiPriority="49"/>
+    <w:lsdException w:name="Grid Table 5 Dark Accent 2" w:uiPriority="50"/>
+    <w:lsdException w:name="Grid Table 6 Colorful Accent 2" w:uiPriority="51"/>
+    <w:lsdException w:name="Grid Table 7 Colorful Accent 2" w:uiPriority="52"/>
+    <w:lsdException w:name="Grid Table 1 Light Accent 3" w:uiPriority="46"/>
+    <w:lsdException w:name="Grid Table 2 Accent 3" w:uiPriority="47"/>
+    <w:lsdException w:name="Grid Table 3 Accent 3" w:uiPriority="48"/>
+    <w:lsdException w:name="Grid Table 4 Accent 3" w:uiPriority="49"/>
+    <w:lsdException w:name="Grid Table 5 Dark Accent 3" w:uiPriority="50"/>
+    <w:lsdException w:name="Grid Table 6 Colorful Accent 3" w:uiPriority="51"/>
+    <w:lsdException w:name="Grid Table 7 Colorful Accent 3" w:uiPriority="52"/>
+    <w:lsdException w:name="Grid Table 1 Light Accent 4" w:uiPriority="46"/>
+    <w:lsdException w:name="Grid Table 2 Accent 4" w:uiPriority="47"/>
+    <w:lsdException w:name="Grid Table 3 Accent 4" w:uiPriority="48"/>
+    <w:lsdException w:name="Grid Table 4 Accent 4" w:uiPriority="49"/>
+    <w:lsdException w:name="Grid Table 5 Dark Accent 4" w:uiPriority="50"/>
+    <w:lsdException w:name="Grid Table 6 Colorful Accent 4" w:uiPriority="51"/>
+    <w:lsdException w:name="Grid Table 7 Colorful Accent 4" w:uiPriority="52"/>
+    <w:lsdException w:name="Grid Table 1 Light Accent 5" w:uiPriority="46"/>
+    <w:lsdException w:name="Grid Table 2 Accent 5" w:uiPriority="47"/>
+    <w:lsdException w:name="Grid Table 3 Accent 5" w:uiPriority="48"/>
+    <w:lsdException w:name="Grid Table 4 Accent 5" w:uiPriority="49"/>
+    <w:lsdException w:name="Grid Table 5 Dark Accent 5" w:uiPriority="50"/>
+    <w:lsdException w:name="Grid Table 6 Colorful Accent 5" w:uiPriority="51"/>
+    <w:lsdException w:name="Grid Table 7 Colorful Accent 5" w:uiPriority="52"/>
+    <w:lsdException w:name="Grid Table 1 Light Accent 6" w:uiPriority="46"/>
+    <w:lsdException w:name="Grid Table 2 Accent 6" w:uiPriority="47"/>
+    <w:lsdException w:name="Grid Table 3 Accent 6" w:uiPriority="48"/>
+    <w:lsdException w:name="Grid Table 4 Accent 6" w:uiPriority="49"/>
+    <w:lsdException w:name="Grid Table 5 Dark Accent 6" w:uiPriority="50"/>
+    <w:lsdException w:name="Grid Table 6 Colorful Accent 6" w:uiPriority="51"/>
+    <w:lsdException w:name="Grid Table 7 Colorful Accent 6" w:uiPriority="52"/>
+    <w:lsdException w:name="List Table 1 Light" w:uiPriority="46"/>
+    <w:lsdException w:name="List Table 2" w:uiPriority="47"/>
+    <w:lsdException w:name="List Table 3" w:uiPriority="48"/>
+    <w:lsdException w:name="List Table 4" w:uiPriority="49"/>
+    <w:lsdException w:name="List Table 5 Dark" w:uiPriority="50"/>
+    <w:lsdException w:name="List Table 6 Colorful" w:uiPriority="51"/>
+    <w:lsdException w:name="List Table 7 Colorful" w:uiPriority="52"/>
+    <w:lsdException w:name="List Table 1 Light Accent 1" w:uiPriority="46"/>
+    <w:lsdException w:name="List Table 2 Accent 1" w:uiPriority="47"/>
+    <w:lsdException w:name="List Table 3 Accent 1" w:uiPriority="48"/>
+    <w:lsdException w:name="List Table 4 Accent 1" w:uiPriority="49"/>
+    <w:lsdException w:name="List Table 5 Dark Accent 1" w:uiPriority="50"/>
+    <w:lsdException w:name="List Table 6 Colorful Accent 1" w:uiPriority="51"/>
+    <w:lsdException w:name="List Table 7 Colorful Accent 1" w:uiPriority="52"/>
+    <w:lsdException w:name="List Table 1 Light Accent 2" w:uiPriority="46"/>
+    <w:lsdException w:name="List Table 2 Accent 2" w:uiPriority="47"/>
+    <w:lsdException w:name="List Table 3 Accent 2" w:uiPriority="48"/>
+    <w:lsdException w:name="List Table 4 Accent 2" w:uiPriority="49"/>
+    <w:lsdException w:name="List Table 5 Dark Accent 2" w:uiPriority="50"/>
+    <w:lsdException w:name="List Table 6 Colorful Accent 2" w:uiPriority="51"/>
+    <w:lsdException w:name="List Table 7 Colorful Accent 2" w:uiPriority="52"/>
+    <w:lsdException w:name="List Table 1 Light Accent 3" w:uiPriority="46"/>
+    <w:lsdException w:name="List Table 2 Accent 3" w:uiPriority="47"/>
+    <w:lsdException w:name="List Table 3 Accent 3" w:uiPriority="48"/>
+    <w:lsdException w:name="List Table 4 Accent 3" w:uiPriority="49"/>
+    <w:lsdException w:name="List Table 5 Dark Accent 3" w:uiPriority="50"/>
+    <w:lsdException w:name="List Table 6 Colorful Accent 3" w:uiPriority="51"/>
+    <w:lsdException w:name="List Table 7 Colorful Accent 3" w:uiPriority="52"/>
+    <w:lsdException w:name="List Table 1 Light Accent 4" w:uiPriority="46"/>
+    <w:lsdException w:name="List Table 2 Accent 4" w:uiPriority="47"/>
+    <w:lsdException w:name="List Table 3 Accent 4" w:uiPriority="48"/>
+    <w:lsdException w:name="List Table 4 Accent 4" w:uiPriority="49"/>
+    <w:lsdException w:name="List Table 5 Dark Accent 4" w:uiPriority="50"/>
+    <w:lsdException w:name="List Table 6 Colorful Accent 4" w:uiPriority="51"/>
+    <w:lsdException w:name="List Table 7 Colorful Accent 4" w:uiPriority="52"/>
+    <w:lsdException w:name="List Table 1 Light Accent 5" w:uiPriority="46"/>
+    <w:lsdException w:name="List Table 2 Accent 5" w:uiPriority="47"/>
+    <w:lsdException w:name="List Table 3 Accent 5" w:uiPriority="48"/>
+    <w:lsdException w:name="List Table 4 Accent 5" w:uiPriority="49"/>
+    <w:lsdException w:name="List Table 5 Dark Accent 5" w:uiPriority="50"/>
+    <w:lsdException w:name="List Table 6 Colorful Accent 5" w:uiPriority="51"/>
+    <w:lsdException w:name="List Table 7 Colorful Accent 5" w:uiPriority="52"/>
+    <w:lsdException w:name="List Table 1 Light Accent 6" w:uiPriority="46"/>
+    <w:lsdException w:name="List Table 2 Accent 6" w:uiPriority="47"/>
+    <w:lsdException w:name="List Table 3 Accent 6" w:uiPriority="48"/>
+    <w:lsdException w:name="List Table 4 Accent 6" w:uiPriority="49"/>
+    <w:lsdException w:name="List Table 5 Dark Accent 6" w:uiPriority="50"/>
+    <w:lsdException w:name="List Table 6 Colorful Accent 6" w:uiPriority="51"/>
+    <w:lsdException w:name="List Table 7 Colorful Accent 6" w:uiPriority="52"/>
+    <w:lsdException w:name="Mention" w:semiHidden="1" w:unhideWhenUsed="1"/>
+    <w:lsdException w:name="Smart Hyperlink" w:semiHidden="1" w:unhideWhenUsed="1"/>
+    <w:lsdException w:name="Hashtag" w:semiHidden="1" w:unhideWhenUsed="1"/>
+    <w:lsdException w:name="Unresolved Mention" w:semiHidden="1" w:unhideWhenUsed="1"/>
   </w:latentStyles>
   <w:style w:type="paragraph" w:default="1" w:styleId="Standard">
     <w:name w:val="Normal"/>
@@ -3908,7 +3849,7 @@
   <a:extraClrSchemeLst/>
   <a:extLst>
     <a:ext uri="{05A4C25C-085E-4340-85A3-A5531E510DB2}">
-      <thm15:themeFamily xmlns:thm15="http://schemas.microsoft.com/office/thememl/2012/main" xmlns="" name="Office Theme" id="{62F939B6-93AF-4DB8-9C6B-D6C7DFDC589F}" vid="{4A3C46E8-61CC-4603-A589-7422A47A8E4A}"/>
+      <thm15:themeFamily xmlns:thm15="http://schemas.microsoft.com/office/thememl/2012/main" name="Office Theme" id="{62F939B6-93AF-4DB8-9C6B-D6C7DFDC589F}" vid="{4A3C46E8-61CC-4603-A589-7422A47A8E4A}"/>
     </a:ext>
   </a:extLst>
 </a:theme>
@@ -3919,7 +3860,7 @@
 </file>
 
 <file path=customXml/itemProps1.xml><?xml version="1.0" encoding="utf-8"?>
-<ds:datastoreItem xmlns:ds="http://schemas.openxmlformats.org/officeDocument/2006/customXml" ds:itemID="{DC3B9506-4585-4FF2-9B0E-08A7B3C203BB}">
+<ds:datastoreItem xmlns:ds="http://schemas.openxmlformats.org/officeDocument/2006/customXml" ds:itemID="{7A6C2233-72DD-41E5-9351-14F8FCD53023}">
   <ds:schemaRefs>
     <ds:schemaRef ds:uri="http://schemas.openxmlformats.org/officeDocument/2006/bibliography"/>
   </ds:schemaRefs>

</xml_diff>

<commit_message>
admin delete requests, featured requests, feature in models - admin requests added to delet company or jobitem - admin requests to feature/unfeature company or jobitem - featured column added to company and jobitem model
</commit_message>
<xml_diff>
--- a/Documentation/Milestone 3/Models.docx
+++ b/Documentation/Milestone 3/Models.docx
@@ -13,7 +13,49 @@
         <w:rPr>
           <w:lang w:val="de-CH"/>
         </w:rPr>
-        <w:t>Not adaptable through «fromSimplification»</w:t>
+        <w:t xml:space="preserve">Not </w:t>
+      </w:r>
+      <w:proofErr w:type="spellStart"/>
+      <w:r>
+        <w:rPr>
+          <w:lang w:val="de-CH"/>
+        </w:rPr>
+        <w:t>adaptable</w:t>
+      </w:r>
+      <w:proofErr w:type="spellEnd"/>
+      <w:r>
+        <w:rPr>
+          <w:lang w:val="de-CH"/>
+        </w:rPr>
+        <w:t xml:space="preserve"> </w:t>
+      </w:r>
+      <w:proofErr w:type="spellStart"/>
+      <w:r>
+        <w:rPr>
+          <w:lang w:val="de-CH"/>
+        </w:rPr>
+        <w:t>through</w:t>
+      </w:r>
+      <w:proofErr w:type="spellEnd"/>
+      <w:r>
+        <w:rPr>
+          <w:lang w:val="de-CH"/>
+        </w:rPr>
+        <w:t xml:space="preserve"> «</w:t>
+      </w:r>
+      <w:proofErr w:type="spellStart"/>
+      <w:r>
+        <w:rPr>
+          <w:lang w:val="de-CH"/>
+        </w:rPr>
+        <w:t>fromSimplification</w:t>
+      </w:r>
+      <w:proofErr w:type="spellEnd"/>
+      <w:r>
+        <w:rPr>
+          <w:lang w:val="de-CH"/>
+        </w:rPr>
+        <w:t>»</w:t>
       </w:r>
     </w:p>
     <w:tbl>
@@ -45,12 +87,14 @@
                 <w:lang w:val="de-CH"/>
               </w:rPr>
             </w:pPr>
+            <w:proofErr w:type="spellStart"/>
             <w:r>
               <w:rPr>
                 <w:lang w:val="de-CH"/>
               </w:rPr>
               <w:t>Column</w:t>
             </w:r>
+            <w:proofErr w:type="spellEnd"/>
           </w:p>
         </w:tc>
         <w:tc>
@@ -83,12 +127,28 @@
                 <w:lang w:val="de-CH"/>
               </w:rPr>
             </w:pPr>
-            <w:r>
-              <w:rPr>
-                <w:lang w:val="de-CH"/>
-              </w:rPr>
-              <w:t>filter/search</w:t>
-            </w:r>
+            <w:proofErr w:type="spellStart"/>
+            <w:r>
+              <w:rPr>
+                <w:lang w:val="de-CH"/>
+              </w:rPr>
+              <w:t>filter</w:t>
+            </w:r>
+            <w:proofErr w:type="spellEnd"/>
+            <w:r>
+              <w:rPr>
+                <w:lang w:val="de-CH"/>
+              </w:rPr>
+              <w:t>/</w:t>
+            </w:r>
+            <w:proofErr w:type="spellStart"/>
+            <w:r>
+              <w:rPr>
+                <w:lang w:val="de-CH"/>
+              </w:rPr>
+              <w:t>search</w:t>
+            </w:r>
+            <w:proofErr w:type="spellEnd"/>
           </w:p>
         </w:tc>
       </w:tr>
@@ -125,12 +185,14 @@
                 <w:lang w:val="de-CH"/>
               </w:rPr>
             </w:pPr>
+            <w:proofErr w:type="spellStart"/>
             <w:r>
               <w:rPr>
                 <w:lang w:val="de-CH"/>
               </w:rPr>
               <w:t>string</w:t>
             </w:r>
+            <w:proofErr w:type="spellEnd"/>
           </w:p>
         </w:tc>
         <w:tc>
@@ -143,12 +205,14 @@
                 <w:lang w:val="de-CH"/>
               </w:rPr>
             </w:pPr>
+            <w:proofErr w:type="spellStart"/>
             <w:r>
               <w:rPr>
                 <w:lang w:val="de-CH"/>
               </w:rPr>
               <w:t>search</w:t>
             </w:r>
+            <w:proofErr w:type="spellEnd"/>
           </w:p>
         </w:tc>
       </w:tr>
@@ -167,12 +231,14 @@
                 <w:lang w:val="de-CH"/>
               </w:rPr>
             </w:pPr>
+            <w:proofErr w:type="spellStart"/>
             <w:r>
               <w:rPr>
                 <w:lang w:val="de-CH"/>
               </w:rPr>
               <w:t>description</w:t>
             </w:r>
+            <w:proofErr w:type="spellEnd"/>
           </w:p>
         </w:tc>
         <w:tc>
@@ -185,12 +251,14 @@
                 <w:lang w:val="de-CH"/>
               </w:rPr>
             </w:pPr>
+            <w:proofErr w:type="spellStart"/>
             <w:r>
               <w:rPr>
                 <w:lang w:val="de-CH"/>
               </w:rPr>
               <w:t>string</w:t>
             </w:r>
+            <w:proofErr w:type="spellEnd"/>
           </w:p>
         </w:tc>
         <w:tc>
@@ -203,12 +271,14 @@
                 <w:lang w:val="de-CH"/>
               </w:rPr>
             </w:pPr>
+            <w:proofErr w:type="spellStart"/>
             <w:r>
               <w:rPr>
                 <w:lang w:val="de-CH"/>
               </w:rPr>
               <w:t>search</w:t>
             </w:r>
+            <w:proofErr w:type="spellEnd"/>
           </w:p>
         </w:tc>
       </w:tr>
@@ -228,12 +298,14 @@
                 <w:lang w:val="de-CH"/>
               </w:rPr>
             </w:pPr>
+            <w:proofErr w:type="spellStart"/>
             <w:r>
               <w:rPr>
                 <w:lang w:val="de-CH"/>
               </w:rPr>
               <w:t>datePosted</w:t>
             </w:r>
+            <w:proofErr w:type="spellEnd"/>
           </w:p>
         </w:tc>
         <w:tc>
@@ -248,6 +320,7 @@
                 <w:lang w:val="de-CH"/>
               </w:rPr>
             </w:pPr>
+            <w:proofErr w:type="spellStart"/>
             <w:r>
               <w:rPr>
                 <w:b/>
@@ -255,6 +328,7 @@
               </w:rPr>
               <w:t>number</w:t>
             </w:r>
+            <w:proofErr w:type="spellEnd"/>
             <w:r>
               <w:rPr>
                 <w:b/>
@@ -275,12 +349,14 @@
                 <w:lang w:val="de-CH"/>
               </w:rPr>
             </w:pPr>
+            <w:proofErr w:type="spellStart"/>
             <w:r>
               <w:rPr>
                 <w:lang w:val="de-CH"/>
               </w:rPr>
               <w:t>filter</w:t>
             </w:r>
+            <w:proofErr w:type="spellEnd"/>
           </w:p>
         </w:tc>
       </w:tr>
@@ -299,12 +375,14 @@
                 <w:lang w:val="de-CH"/>
               </w:rPr>
             </w:pPr>
+            <w:proofErr w:type="spellStart"/>
             <w:r>
               <w:rPr>
                 <w:lang w:val="de-CH"/>
               </w:rPr>
               <w:t>startDate</w:t>
             </w:r>
+            <w:proofErr w:type="spellEnd"/>
           </w:p>
         </w:tc>
         <w:tc>
@@ -318,6 +396,7 @@
                 <w:lang w:val="de-CH"/>
               </w:rPr>
             </w:pPr>
+            <w:proofErr w:type="spellStart"/>
             <w:r>
               <w:rPr>
                 <w:b/>
@@ -325,6 +404,7 @@
               </w:rPr>
               <w:t>number</w:t>
             </w:r>
+            <w:proofErr w:type="spellEnd"/>
             <w:r>
               <w:rPr>
                 <w:b/>
@@ -344,12 +424,14 @@
                 <w:lang w:val="de-CH"/>
               </w:rPr>
             </w:pPr>
+            <w:proofErr w:type="spellStart"/>
             <w:r>
               <w:rPr>
                 <w:lang w:val="de-CH"/>
               </w:rPr>
               <w:t>filter</w:t>
             </w:r>
+            <w:proofErr w:type="spellEnd"/>
           </w:p>
         </w:tc>
       </w:tr>
@@ -368,12 +450,14 @@
                 <w:lang w:val="de-CH"/>
               </w:rPr>
             </w:pPr>
+            <w:proofErr w:type="spellStart"/>
             <w:r>
               <w:rPr>
                 <w:lang w:val="de-CH"/>
               </w:rPr>
               <w:t>endDate</w:t>
             </w:r>
+            <w:proofErr w:type="spellEnd"/>
           </w:p>
         </w:tc>
         <w:tc>
@@ -387,6 +471,7 @@
                 <w:lang w:val="de-CH"/>
               </w:rPr>
             </w:pPr>
+            <w:proofErr w:type="spellStart"/>
             <w:r>
               <w:rPr>
                 <w:b/>
@@ -394,6 +479,7 @@
               </w:rPr>
               <w:t>number</w:t>
             </w:r>
+            <w:proofErr w:type="spellEnd"/>
             <w:r>
               <w:rPr>
                 <w:b/>
@@ -413,12 +499,14 @@
                 <w:lang w:val="de-CH"/>
               </w:rPr>
             </w:pPr>
+            <w:proofErr w:type="spellStart"/>
             <w:r>
               <w:rPr>
                 <w:lang w:val="de-CH"/>
               </w:rPr>
               <w:t>filter</w:t>
             </w:r>
+            <w:proofErr w:type="spellEnd"/>
           </w:p>
         </w:tc>
       </w:tr>
@@ -437,12 +525,14 @@
                 <w:lang w:val="de-CH"/>
               </w:rPr>
             </w:pPr>
+            <w:proofErr w:type="spellStart"/>
             <w:r>
               <w:rPr>
                 <w:lang w:val="de-CH"/>
               </w:rPr>
               <w:t>validUntil</w:t>
             </w:r>
+            <w:proofErr w:type="spellEnd"/>
           </w:p>
         </w:tc>
         <w:tc>
@@ -456,6 +546,7 @@
                 <w:lang w:val="de-CH"/>
               </w:rPr>
             </w:pPr>
+            <w:proofErr w:type="spellStart"/>
             <w:r>
               <w:rPr>
                 <w:b/>
@@ -463,6 +554,7 @@
               </w:rPr>
               <w:t>number</w:t>
             </w:r>
+            <w:proofErr w:type="spellEnd"/>
             <w:r>
               <w:rPr>
                 <w:b/>
@@ -482,12 +574,14 @@
                 <w:lang w:val="de-CH"/>
               </w:rPr>
             </w:pPr>
+            <w:proofErr w:type="spellStart"/>
             <w:r>
               <w:rPr>
                 <w:lang w:val="de-CH"/>
               </w:rPr>
               <w:t>filter</w:t>
             </w:r>
+            <w:proofErr w:type="spellEnd"/>
           </w:p>
         </w:tc>
       </w:tr>
@@ -506,12 +600,14 @@
                 <w:lang w:val="de-CH"/>
               </w:rPr>
             </w:pPr>
+            <w:proofErr w:type="spellStart"/>
             <w:r>
               <w:rPr>
                 <w:lang w:val="de-CH"/>
               </w:rPr>
               <w:t>workloadMin</w:t>
             </w:r>
+            <w:proofErr w:type="spellEnd"/>
           </w:p>
         </w:tc>
         <w:tc>
@@ -524,6 +620,7 @@
                 <w:lang w:val="de-CH"/>
               </w:rPr>
             </w:pPr>
+            <w:proofErr w:type="spellStart"/>
             <w:r>
               <w:rPr>
                 <w:lang w:val="de-CH"/>
@@ -536,6 +633,7 @@
               </w:rPr>
               <w:t>umber</w:t>
             </w:r>
+            <w:proofErr w:type="spellEnd"/>
           </w:p>
         </w:tc>
         <w:tc>
@@ -548,12 +646,14 @@
                 <w:lang w:val="de-CH"/>
               </w:rPr>
             </w:pPr>
+            <w:proofErr w:type="spellStart"/>
             <w:r>
               <w:rPr>
                 <w:lang w:val="de-CH"/>
               </w:rPr>
               <w:t>filter</w:t>
             </w:r>
+            <w:proofErr w:type="spellEnd"/>
           </w:p>
         </w:tc>
       </w:tr>
@@ -572,12 +672,14 @@
                 <w:lang w:val="de-CH"/>
               </w:rPr>
             </w:pPr>
+            <w:proofErr w:type="spellStart"/>
             <w:r>
               <w:rPr>
                 <w:lang w:val="de-CH"/>
               </w:rPr>
               <w:t>workloadMax</w:t>
             </w:r>
+            <w:proofErr w:type="spellEnd"/>
           </w:p>
         </w:tc>
         <w:tc>
@@ -590,12 +692,14 @@
                 <w:lang w:val="de-CH"/>
               </w:rPr>
             </w:pPr>
+            <w:proofErr w:type="spellStart"/>
             <w:r>
               <w:rPr>
                 <w:lang w:val="de-CH"/>
               </w:rPr>
               <w:t>number</w:t>
             </w:r>
+            <w:proofErr w:type="spellEnd"/>
           </w:p>
         </w:tc>
         <w:tc>
@@ -608,12 +712,14 @@
                 <w:lang w:val="de-CH"/>
               </w:rPr>
             </w:pPr>
+            <w:proofErr w:type="spellStart"/>
             <w:r>
               <w:rPr>
                 <w:lang w:val="de-CH"/>
               </w:rPr>
               <w:t>filter</w:t>
             </w:r>
+            <w:proofErr w:type="spellEnd"/>
           </w:p>
         </w:tc>
       </w:tr>
@@ -632,12 +738,14 @@
                 <w:lang w:val="de-CH"/>
               </w:rPr>
             </w:pPr>
+            <w:proofErr w:type="spellStart"/>
             <w:r>
               <w:rPr>
                 <w:lang w:val="de-CH"/>
               </w:rPr>
               <w:t>firstLanguage</w:t>
             </w:r>
+            <w:proofErr w:type="spellEnd"/>
           </w:p>
         </w:tc>
         <w:tc>
@@ -650,12 +758,14 @@
                 <w:lang w:val="de-CH"/>
               </w:rPr>
             </w:pPr>
+            <w:proofErr w:type="spellStart"/>
             <w:r>
               <w:rPr>
                 <w:lang w:val="de-CH"/>
               </w:rPr>
               <w:t>string</w:t>
             </w:r>
+            <w:proofErr w:type="spellEnd"/>
           </w:p>
         </w:tc>
         <w:tc>
@@ -668,12 +778,14 @@
                 <w:lang w:val="de-CH"/>
               </w:rPr>
             </w:pPr>
+            <w:proofErr w:type="spellStart"/>
             <w:r>
               <w:rPr>
                 <w:lang w:val="de-CH"/>
               </w:rPr>
               <w:t>filter</w:t>
             </w:r>
+            <w:proofErr w:type="spellEnd"/>
           </w:p>
         </w:tc>
       </w:tr>
@@ -692,12 +804,14 @@
                 <w:lang w:val="de-CH"/>
               </w:rPr>
             </w:pPr>
+            <w:proofErr w:type="spellStart"/>
             <w:r>
               <w:rPr>
                 <w:lang w:val="de-CH"/>
               </w:rPr>
               <w:t>secondLanguage</w:t>
             </w:r>
+            <w:proofErr w:type="spellEnd"/>
           </w:p>
         </w:tc>
         <w:tc>
@@ -710,12 +824,14 @@
                 <w:lang w:val="de-CH"/>
               </w:rPr>
             </w:pPr>
+            <w:proofErr w:type="spellStart"/>
             <w:r>
               <w:rPr>
                 <w:lang w:val="de-CH"/>
               </w:rPr>
               <w:t>string</w:t>
             </w:r>
+            <w:proofErr w:type="spellEnd"/>
           </w:p>
         </w:tc>
         <w:tc>
@@ -728,12 +844,14 @@
                 <w:lang w:val="de-CH"/>
               </w:rPr>
             </w:pPr>
+            <w:proofErr w:type="spellStart"/>
             <w:r>
               <w:rPr>
                 <w:lang w:val="de-CH"/>
               </w:rPr>
               <w:t>filter</w:t>
             </w:r>
+            <w:proofErr w:type="spellEnd"/>
           </w:p>
         </w:tc>
       </w:tr>
@@ -752,12 +870,14 @@
                 <w:lang w:val="de-CH"/>
               </w:rPr>
             </w:pPr>
+            <w:proofErr w:type="spellStart"/>
             <w:r>
               <w:rPr>
                 <w:lang w:val="de-CH"/>
               </w:rPr>
               <w:t>street</w:t>
             </w:r>
+            <w:proofErr w:type="spellEnd"/>
           </w:p>
         </w:tc>
         <w:tc>
@@ -770,12 +890,14 @@
                 <w:lang w:val="de-CH"/>
               </w:rPr>
             </w:pPr>
+            <w:proofErr w:type="spellStart"/>
             <w:r>
               <w:rPr>
                 <w:lang w:val="de-CH"/>
               </w:rPr>
               <w:t>string</w:t>
             </w:r>
+            <w:proofErr w:type="spellEnd"/>
           </w:p>
         </w:tc>
         <w:tc>
@@ -788,12 +910,14 @@
                 <w:lang w:val="de-CH"/>
               </w:rPr>
             </w:pPr>
+            <w:proofErr w:type="spellStart"/>
             <w:r>
               <w:rPr>
                 <w:lang w:val="de-CH"/>
               </w:rPr>
               <w:t>search</w:t>
             </w:r>
+            <w:proofErr w:type="spellEnd"/>
           </w:p>
         </w:tc>
       </w:tr>
@@ -812,12 +936,14 @@
                 <w:lang w:val="de-CH"/>
               </w:rPr>
             </w:pPr>
+            <w:proofErr w:type="spellStart"/>
             <w:r>
               <w:rPr>
                 <w:lang w:val="de-CH"/>
               </w:rPr>
               <w:t>houseNumber</w:t>
             </w:r>
+            <w:proofErr w:type="spellEnd"/>
           </w:p>
         </w:tc>
         <w:tc>
@@ -830,12 +956,14 @@
                 <w:lang w:val="de-CH"/>
               </w:rPr>
             </w:pPr>
+            <w:proofErr w:type="spellStart"/>
             <w:r>
               <w:rPr>
                 <w:lang w:val="de-CH"/>
               </w:rPr>
               <w:t>string</w:t>
             </w:r>
+            <w:proofErr w:type="spellEnd"/>
           </w:p>
         </w:tc>
         <w:tc>
@@ -866,12 +994,14 @@
                 <w:lang w:val="de-CH"/>
               </w:rPr>
             </w:pPr>
+            <w:proofErr w:type="spellStart"/>
             <w:r>
               <w:rPr>
                 <w:lang w:val="de-CH"/>
               </w:rPr>
               <w:t>postcode</w:t>
             </w:r>
+            <w:proofErr w:type="spellEnd"/>
           </w:p>
         </w:tc>
         <w:tc>
@@ -884,12 +1014,14 @@
                 <w:lang w:val="de-CH"/>
               </w:rPr>
             </w:pPr>
+            <w:proofErr w:type="spellStart"/>
             <w:r>
               <w:rPr>
                 <w:lang w:val="de-CH"/>
               </w:rPr>
               <w:t>string</w:t>
             </w:r>
+            <w:proofErr w:type="spellEnd"/>
           </w:p>
         </w:tc>
         <w:tc>
@@ -902,12 +1034,14 @@
                 <w:lang w:val="de-CH"/>
               </w:rPr>
             </w:pPr>
+            <w:proofErr w:type="spellStart"/>
             <w:r>
               <w:rPr>
                 <w:lang w:val="de-CH"/>
               </w:rPr>
               <w:t>filter</w:t>
             </w:r>
+            <w:proofErr w:type="spellEnd"/>
           </w:p>
         </w:tc>
       </w:tr>
@@ -926,12 +1060,14 @@
                 <w:lang w:val="de-CH"/>
               </w:rPr>
             </w:pPr>
+            <w:proofErr w:type="spellStart"/>
             <w:r>
               <w:rPr>
                 <w:lang w:val="de-CH"/>
               </w:rPr>
               <w:t>city</w:t>
             </w:r>
+            <w:proofErr w:type="spellEnd"/>
           </w:p>
         </w:tc>
         <w:tc>
@@ -944,12 +1080,14 @@
                 <w:lang w:val="de-CH"/>
               </w:rPr>
             </w:pPr>
+            <w:proofErr w:type="spellStart"/>
             <w:r>
               <w:rPr>
                 <w:lang w:val="de-CH"/>
               </w:rPr>
               <w:t>string</w:t>
             </w:r>
+            <w:proofErr w:type="spellEnd"/>
           </w:p>
         </w:tc>
         <w:tc>
@@ -963,6 +1101,7 @@
                 <w:lang w:val="de-CH"/>
               </w:rPr>
             </w:pPr>
+            <w:proofErr w:type="spellStart"/>
             <w:r>
               <w:rPr>
                 <w:b/>
@@ -970,6 +1109,7 @@
               </w:rPr>
               <w:t>search</w:t>
             </w:r>
+            <w:proofErr w:type="spellEnd"/>
           </w:p>
         </w:tc>
       </w:tr>
@@ -988,12 +1128,14 @@
                 <w:lang w:val="de-CH"/>
               </w:rPr>
             </w:pPr>
+            <w:proofErr w:type="spellStart"/>
             <w:r>
               <w:rPr>
                 <w:lang w:val="de-CH"/>
               </w:rPr>
               <w:t>salaryType</w:t>
             </w:r>
+            <w:proofErr w:type="spellEnd"/>
           </w:p>
         </w:tc>
         <w:tc>
@@ -1006,12 +1148,14 @@
                 <w:lang w:val="de-CH"/>
               </w:rPr>
             </w:pPr>
+            <w:proofErr w:type="spellStart"/>
             <w:r>
               <w:rPr>
                 <w:lang w:val="de-CH"/>
               </w:rPr>
               <w:t>number</w:t>
             </w:r>
+            <w:proofErr w:type="spellEnd"/>
           </w:p>
         </w:tc>
         <w:tc>
@@ -1024,12 +1168,14 @@
                 <w:lang w:val="de-CH"/>
               </w:rPr>
             </w:pPr>
+            <w:proofErr w:type="spellStart"/>
             <w:r>
               <w:rPr>
                 <w:lang w:val="de-CH"/>
               </w:rPr>
               <w:t>filter</w:t>
             </w:r>
+            <w:proofErr w:type="spellEnd"/>
           </w:p>
         </w:tc>
       </w:tr>
@@ -1048,12 +1194,14 @@
                 <w:lang w:val="de-CH"/>
               </w:rPr>
             </w:pPr>
+            <w:proofErr w:type="spellStart"/>
             <w:r>
               <w:rPr>
                 <w:lang w:val="de-CH"/>
               </w:rPr>
               <w:t>salaryAmount</w:t>
             </w:r>
+            <w:proofErr w:type="spellEnd"/>
           </w:p>
         </w:tc>
         <w:tc>
@@ -1066,12 +1214,14 @@
                 <w:lang w:val="de-CH"/>
               </w:rPr>
             </w:pPr>
+            <w:proofErr w:type="spellStart"/>
             <w:r>
               <w:rPr>
                 <w:lang w:val="de-CH"/>
               </w:rPr>
               <w:t>number</w:t>
             </w:r>
+            <w:proofErr w:type="spellEnd"/>
           </w:p>
         </w:tc>
         <w:tc>
@@ -1084,12 +1234,14 @@
                 <w:lang w:val="de-CH"/>
               </w:rPr>
             </w:pPr>
+            <w:proofErr w:type="spellStart"/>
             <w:r>
               <w:rPr>
                 <w:lang w:val="de-CH"/>
               </w:rPr>
               <w:t>filter</w:t>
             </w:r>
+            <w:proofErr w:type="spellEnd"/>
           </w:p>
         </w:tc>
       </w:tr>
@@ -1108,12 +1260,14 @@
                 <w:lang w:val="de-CH"/>
               </w:rPr>
             </w:pPr>
+            <w:proofErr w:type="spellStart"/>
             <w:r>
               <w:rPr>
                 <w:lang w:val="de-CH"/>
               </w:rPr>
               <w:t>skills</w:t>
             </w:r>
+            <w:proofErr w:type="spellEnd"/>
           </w:p>
         </w:tc>
         <w:tc>
@@ -1126,12 +1280,14 @@
                 <w:lang w:val="de-CH"/>
               </w:rPr>
             </w:pPr>
+            <w:proofErr w:type="spellStart"/>
             <w:r>
               <w:rPr>
                 <w:lang w:val="de-CH"/>
               </w:rPr>
               <w:t>string</w:t>
             </w:r>
+            <w:proofErr w:type="spellEnd"/>
           </w:p>
         </w:tc>
         <w:tc>
@@ -1144,12 +1300,14 @@
                 <w:lang w:val="de-CH"/>
               </w:rPr>
             </w:pPr>
+            <w:proofErr w:type="spellStart"/>
             <w:r>
               <w:rPr>
                 <w:lang w:val="de-CH"/>
               </w:rPr>
               <w:t>search</w:t>
             </w:r>
+            <w:proofErr w:type="spellEnd"/>
           </w:p>
         </w:tc>
       </w:tr>
@@ -1169,12 +1327,14 @@
                 <w:lang w:val="de-CH"/>
               </w:rPr>
             </w:pPr>
+            <w:proofErr w:type="spellStart"/>
             <w:r>
               <w:rPr>
                 <w:lang w:val="de-CH"/>
               </w:rPr>
               <w:t>accepted</w:t>
             </w:r>
+            <w:proofErr w:type="spellEnd"/>
           </w:p>
         </w:tc>
         <w:tc>
@@ -1188,12 +1348,14 @@
                 <w:lang w:val="de-CH"/>
               </w:rPr>
             </w:pPr>
+            <w:proofErr w:type="spellStart"/>
             <w:r>
               <w:rPr>
                 <w:lang w:val="de-CH"/>
               </w:rPr>
               <w:t>boolean</w:t>
             </w:r>
+            <w:proofErr w:type="spellEnd"/>
           </w:p>
         </w:tc>
         <w:tc>
@@ -1226,12 +1388,14 @@
                 <w:lang w:val="de-CH"/>
               </w:rPr>
             </w:pPr>
+            <w:proofErr w:type="spellStart"/>
             <w:r>
               <w:rPr>
                 <w:lang w:val="de-CH"/>
               </w:rPr>
               <w:t>messageFromAdmin</w:t>
             </w:r>
+            <w:proofErr w:type="spellEnd"/>
           </w:p>
         </w:tc>
         <w:tc>
@@ -1245,12 +1409,14 @@
                 <w:lang w:val="de-CH"/>
               </w:rPr>
             </w:pPr>
+            <w:proofErr w:type="spellStart"/>
             <w:r>
               <w:rPr>
                 <w:lang w:val="de-CH"/>
               </w:rPr>
               <w:t>string</w:t>
             </w:r>
+            <w:proofErr w:type="spellEnd"/>
           </w:p>
         </w:tc>
         <w:tc>
@@ -1279,12 +1445,14 @@
                 <w:lang w:val="de-CH"/>
               </w:rPr>
             </w:pPr>
+            <w:proofErr w:type="spellStart"/>
             <w:r>
               <w:rPr>
                 <w:lang w:val="de-CH"/>
               </w:rPr>
               <w:t>companyId</w:t>
             </w:r>
+            <w:proofErr w:type="spellEnd"/>
           </w:p>
         </w:tc>
         <w:tc>
@@ -1298,12 +1466,14 @@
                 <w:lang w:val="de-CH"/>
               </w:rPr>
             </w:pPr>
+            <w:proofErr w:type="spellStart"/>
             <w:r>
               <w:rPr>
                 <w:lang w:val="de-CH"/>
               </w:rPr>
               <w:t>number</w:t>
             </w:r>
+            <w:proofErr w:type="spellEnd"/>
           </w:p>
         </w:tc>
         <w:tc>
@@ -1334,8 +1504,91 @@
               <w:rPr>
                 <w:lang w:val="de-CH"/>
               </w:rPr>
-              <w:t>Creator/corresponding company</w:t>
-            </w:r>
+              <w:t>Creator/</w:t>
+            </w:r>
+            <w:proofErr w:type="spellStart"/>
+            <w:r>
+              <w:rPr>
+                <w:lang w:val="de-CH"/>
+              </w:rPr>
+              <w:t>corresponding</w:t>
+            </w:r>
+            <w:proofErr w:type="spellEnd"/>
+            <w:r>
+              <w:rPr>
+                <w:lang w:val="de-CH"/>
+              </w:rPr>
+              <w:t xml:space="preserve"> </w:t>
+            </w:r>
+            <w:proofErr w:type="spellStart"/>
+            <w:r>
+              <w:rPr>
+                <w:lang w:val="de-CH"/>
+              </w:rPr>
+              <w:t>company</w:t>
+            </w:r>
+            <w:proofErr w:type="spellEnd"/>
+          </w:p>
+        </w:tc>
+      </w:tr>
+      <w:tr>
+        <w:trPr>
+          <w:gridAfter w:val="1"/>
+          <w:wAfter w:w="3402" w:type="dxa"/>
+        </w:trPr>
+        <w:tc>
+          <w:tcPr>
+            <w:tcW w:w="2547" w:type="dxa"/>
+            <w:shd w:val="clear" w:color="auto" w:fill="FFFF00"/>
+          </w:tcPr>
+          <w:p>
+            <w:pPr>
+              <w:rPr>
+                <w:lang w:val="de-CH"/>
+              </w:rPr>
+            </w:pPr>
+            <w:proofErr w:type="spellStart"/>
+            <w:r>
+              <w:rPr>
+                <w:lang w:val="de-CH"/>
+              </w:rPr>
+              <w:t>featured</w:t>
+            </w:r>
+            <w:proofErr w:type="spellEnd"/>
+          </w:p>
+        </w:tc>
+        <w:tc>
+          <w:tcPr>
+            <w:tcW w:w="1417" w:type="dxa"/>
+            <w:shd w:val="clear" w:color="auto" w:fill="FFFF00"/>
+          </w:tcPr>
+          <w:p>
+            <w:pPr>
+              <w:rPr>
+                <w:lang w:val="de-CH"/>
+              </w:rPr>
+            </w:pPr>
+            <w:proofErr w:type="spellStart"/>
+            <w:r>
+              <w:rPr>
+                <w:lang w:val="de-CH"/>
+              </w:rPr>
+              <w:t>boolean</w:t>
+            </w:r>
+            <w:proofErr w:type="spellEnd"/>
+          </w:p>
+        </w:tc>
+        <w:tc>
+          <w:tcPr>
+            <w:tcW w:w="1417" w:type="dxa"/>
+            <w:shd w:val="clear" w:color="auto" w:fill="FFFF00"/>
+          </w:tcPr>
+          <w:p>
+            <w:pPr>
+              <w:rPr>
+                <w:lang w:val="de-CH"/>
+              </w:rPr>
+            </w:pPr>
           </w:p>
         </w:tc>
       </w:tr>
@@ -1347,6 +1600,7 @@
           <w:lang w:val="de-CH"/>
         </w:rPr>
       </w:pPr>
+      <w:proofErr w:type="spellStart"/>
       <w:r>
         <w:rPr>
           <w:b/>
@@ -1361,6 +1615,7 @@
         </w:rPr>
         <w:t>m</w:t>
       </w:r>
+      <w:proofErr w:type="spellEnd"/>
     </w:p>
     <w:p>
       <w:pPr>
@@ -1379,13 +1634,43 @@
         <w:rPr>
           <w:lang w:val="en-GB"/>
         </w:rPr>
-        <w:t xml:space="preserve">* ms since 1970. </w:t>
+        <w:t xml:space="preserve">* </w:t>
       </w:r>
+      <w:proofErr w:type="spellStart"/>
       <w:r>
         <w:rPr>
           <w:lang w:val="en-GB"/>
         </w:rPr>
-        <w:t>Use .getTime() method of TS Date objects to get this number.</w:t>
+        <w:t>ms</w:t>
+      </w:r>
+      <w:proofErr w:type="spellEnd"/>
+      <w:r>
+        <w:rPr>
+          <w:lang w:val="en-GB"/>
+        </w:rPr>
+        <w:t xml:space="preserve"> since 1970. </w:t>
+      </w:r>
+      <w:proofErr w:type="gramStart"/>
+      <w:r>
+        <w:rPr>
+          <w:lang w:val="en-GB"/>
+        </w:rPr>
+        <w:t>Use .</w:t>
+      </w:r>
+      <w:proofErr w:type="spellStart"/>
+      <w:r>
+        <w:rPr>
+          <w:lang w:val="en-GB"/>
+        </w:rPr>
+        <w:t>getTime</w:t>
+      </w:r>
+      <w:proofErr w:type="spellEnd"/>
+      <w:proofErr w:type="gramEnd"/>
+      <w:r>
+        <w:rPr>
+          <w:lang w:val="en-GB"/>
+        </w:rPr>
+        <w:t>() method of TS Date objects to get this number.</w:t>
       </w:r>
     </w:p>
     <w:tbl>
@@ -1606,12 +1891,14 @@
                 <w:lang w:val="en-GB"/>
               </w:rPr>
             </w:pPr>
+            <w:proofErr w:type="spellStart"/>
             <w:r>
               <w:rPr>
                 <w:lang w:val="en-GB"/>
               </w:rPr>
               <w:t>tokenExpirationDate</w:t>
             </w:r>
+            <w:proofErr w:type="spellEnd"/>
           </w:p>
         </w:tc>
         <w:tc>
@@ -1648,13 +1935,35 @@
               <w:rPr>
                 <w:lang w:val="en-GB"/>
               </w:rPr>
-              <w:t>In miliseconds sin</w:t>
-            </w:r>
-            <w:r>
-              <w:rPr>
-                <w:lang w:val="de-CH"/>
-              </w:rPr>
-              <w:t>ce 1970</w:t>
+              <w:t xml:space="preserve">In </w:t>
+            </w:r>
+            <w:proofErr w:type="spellStart"/>
+            <w:r>
+              <w:rPr>
+                <w:lang w:val="en-GB"/>
+              </w:rPr>
+              <w:t>miliseconds</w:t>
+            </w:r>
+            <w:proofErr w:type="spellEnd"/>
+            <w:r>
+              <w:rPr>
+                <w:lang w:val="en-GB"/>
+              </w:rPr>
+              <w:t xml:space="preserve"> sin</w:t>
+            </w:r>
+            <w:proofErr w:type="spellStart"/>
+            <w:r>
+              <w:rPr>
+                <w:lang w:val="de-CH"/>
+              </w:rPr>
+              <w:t>ce</w:t>
+            </w:r>
+            <w:proofErr w:type="spellEnd"/>
+            <w:r>
+              <w:rPr>
+                <w:lang w:val="de-CH"/>
+              </w:rPr>
+              <w:t xml:space="preserve"> 1970</w:t>
             </w:r>
           </w:p>
         </w:tc>
@@ -1750,12 +2059,14 @@
                 <w:lang w:val="de-CH"/>
               </w:rPr>
             </w:pPr>
+            <w:proofErr w:type="spellStart"/>
             <w:r>
               <w:rPr>
                 <w:lang w:val="de-CH"/>
               </w:rPr>
               <w:t>Column</w:t>
             </w:r>
+            <w:proofErr w:type="spellEnd"/>
           </w:p>
         </w:tc>
         <w:tc>
@@ -1815,12 +2126,14 @@
                 <w:lang w:val="de-CH"/>
               </w:rPr>
             </w:pPr>
+            <w:proofErr w:type="spellStart"/>
             <w:r>
               <w:rPr>
                 <w:lang w:val="de-CH"/>
               </w:rPr>
               <w:t>companyName</w:t>
             </w:r>
+            <w:proofErr w:type="spellEnd"/>
           </w:p>
         </w:tc>
         <w:tc>
@@ -1833,12 +2146,14 @@
                 <w:lang w:val="de-CH"/>
               </w:rPr>
             </w:pPr>
+            <w:proofErr w:type="spellStart"/>
             <w:r>
               <w:rPr>
                 <w:lang w:val="de-CH"/>
               </w:rPr>
               <w:t>string</w:t>
             </w:r>
+            <w:proofErr w:type="spellEnd"/>
           </w:p>
         </w:tc>
         <w:tc>
@@ -1877,12 +2192,14 @@
                 <w:lang w:val="de-CH"/>
               </w:rPr>
             </w:pPr>
+            <w:proofErr w:type="spellStart"/>
             <w:r>
               <w:rPr>
                 <w:lang w:val="de-CH"/>
               </w:rPr>
               <w:t>companyLogoURL</w:t>
             </w:r>
+            <w:proofErr w:type="spellEnd"/>
           </w:p>
         </w:tc>
         <w:tc>
@@ -1939,12 +2256,14 @@
                 <w:lang w:val="de-CH"/>
               </w:rPr>
             </w:pPr>
+            <w:proofErr w:type="spellStart"/>
             <w:r>
               <w:rPr>
                 <w:lang w:val="de-CH"/>
               </w:rPr>
               <w:t>companyStreet</w:t>
             </w:r>
+            <w:proofErr w:type="spellEnd"/>
           </w:p>
         </w:tc>
         <w:tc>
@@ -2001,12 +2320,14 @@
                 <w:lang w:val="de-CH"/>
               </w:rPr>
             </w:pPr>
+            <w:proofErr w:type="spellStart"/>
             <w:r>
               <w:rPr>
                 <w:lang w:val="de-CH"/>
               </w:rPr>
               <w:t>companyHouseNumber</w:t>
             </w:r>
+            <w:proofErr w:type="spellEnd"/>
           </w:p>
         </w:tc>
         <w:tc>
@@ -2019,12 +2340,14 @@
                 <w:lang w:val="de-CH"/>
               </w:rPr>
             </w:pPr>
+            <w:proofErr w:type="spellStart"/>
             <w:r>
               <w:rPr>
                 <w:lang w:val="de-CH"/>
               </w:rPr>
               <w:t>Int</w:t>
             </w:r>
+            <w:proofErr w:type="spellEnd"/>
           </w:p>
         </w:tc>
         <w:tc>
@@ -2063,12 +2386,14 @@
                 <w:lang w:val="de-CH"/>
               </w:rPr>
             </w:pPr>
+            <w:proofErr w:type="spellStart"/>
             <w:r>
               <w:rPr>
                 <w:lang w:val="de-CH"/>
               </w:rPr>
               <w:t>companyPostcode</w:t>
             </w:r>
+            <w:proofErr w:type="spellEnd"/>
           </w:p>
         </w:tc>
         <w:tc>
@@ -2125,12 +2450,14 @@
                 <w:lang w:val="de-CH"/>
               </w:rPr>
             </w:pPr>
+            <w:proofErr w:type="spellStart"/>
             <w:r>
               <w:rPr>
                 <w:lang w:val="de-CH"/>
               </w:rPr>
               <w:t>companyCity</w:t>
             </w:r>
+            <w:proofErr w:type="spellEnd"/>
           </w:p>
         </w:tc>
         <w:tc>
@@ -2188,12 +2515,14 @@
                 <w:lang w:val="de-CH"/>
               </w:rPr>
             </w:pPr>
+            <w:proofErr w:type="spellStart"/>
             <w:r>
               <w:rPr>
                 <w:lang w:val="de-CH"/>
               </w:rPr>
               <w:t>contactName</w:t>
             </w:r>
+            <w:proofErr w:type="spellEnd"/>
           </w:p>
         </w:tc>
         <w:tc>
@@ -2254,12 +2583,14 @@
                 <w:lang w:val="de-CH"/>
               </w:rPr>
             </w:pPr>
+            <w:proofErr w:type="spellStart"/>
             <w:r>
               <w:rPr>
                 <w:lang w:val="de-CH"/>
               </w:rPr>
               <w:t>contactPhone</w:t>
             </w:r>
+            <w:proofErr w:type="spellEnd"/>
           </w:p>
         </w:tc>
         <w:tc>
@@ -2320,12 +2651,15 @@
                 <w:lang w:val="de-CH"/>
               </w:rPr>
             </w:pPr>
-            <w:r>
-              <w:rPr>
-                <w:lang w:val="de-CH"/>
-              </w:rPr>
+            <w:proofErr w:type="spellStart"/>
+            <w:r>
+              <w:rPr>
+                <w:lang w:val="de-CH"/>
+              </w:rPr>
+              <w:lastRenderedPageBreak/>
               <w:t>contactEmail</w:t>
             </w:r>
+            <w:proofErr w:type="spellEnd"/>
           </w:p>
         </w:tc>
         <w:tc>
@@ -2339,12 +2673,14 @@
                 <w:lang w:val="de-CH"/>
               </w:rPr>
             </w:pPr>
+            <w:proofErr w:type="spellStart"/>
             <w:r>
               <w:rPr>
                 <w:lang w:val="de-CH"/>
               </w:rPr>
               <w:t>string</w:t>
             </w:r>
+            <w:proofErr w:type="spellEnd"/>
           </w:p>
         </w:tc>
         <w:tc>
@@ -2390,13 +2726,14 @@
                 <w:lang w:val="de-CH"/>
               </w:rPr>
             </w:pPr>
-            <w:r>
-              <w:rPr>
-                <w:lang w:val="de-CH"/>
-              </w:rPr>
-              <w:lastRenderedPageBreak/>
+            <w:proofErr w:type="spellStart"/>
+            <w:r>
+              <w:rPr>
+                <w:lang w:val="de-CH"/>
+              </w:rPr>
               <w:t>companyWebsite</w:t>
             </w:r>
+            <w:proofErr w:type="spellEnd"/>
           </w:p>
         </w:tc>
         <w:tc>
@@ -2435,12 +2772,14 @@
                 <w:lang w:val="de-CH"/>
               </w:rPr>
             </w:pPr>
+            <w:proofErr w:type="spellStart"/>
             <w:r>
               <w:rPr>
                 <w:lang w:val="de-CH"/>
               </w:rPr>
               <w:t>companyDescription</w:t>
             </w:r>
+            <w:proofErr w:type="spellEnd"/>
           </w:p>
         </w:tc>
         <w:tc>
@@ -2454,14 +2793,18 @@
                 <w:lang w:val="de-CH"/>
               </w:rPr>
             </w:pPr>
+            <w:proofErr w:type="spellStart"/>
             <w:r>
               <w:rPr>
                 <w:lang w:val="de-CH"/>
               </w:rPr>
               <w:t>string</w:t>
             </w:r>
-          </w:p>
-        </w:tc>
+            <w:proofErr w:type="spellEnd"/>
+          </w:p>
+        </w:tc>
+        <w:bookmarkStart w:id="0" w:name="_GoBack"/>
+        <w:bookmarkEnd w:id="0"/>
       </w:tr>
       <w:tr>
         <w:trPr>
@@ -2480,6 +2823,7 @@
                 <w:lang w:val="de-CH"/>
               </w:rPr>
             </w:pPr>
+            <w:proofErr w:type="spellStart"/>
             <w:r>
               <w:rPr>
                 <w:highlight w:val="yellow"/>
@@ -2487,6 +2831,7 @@
               </w:rPr>
               <w:t>verified</w:t>
             </w:r>
+            <w:proofErr w:type="spellEnd"/>
           </w:p>
         </w:tc>
         <w:tc>
@@ -2501,6 +2846,7 @@
                 <w:lang w:val="de-CH"/>
               </w:rPr>
             </w:pPr>
+            <w:proofErr w:type="spellStart"/>
             <w:r>
               <w:rPr>
                 <w:highlight w:val="yellow"/>
@@ -2508,6 +2854,7 @@
               </w:rPr>
               <w:t>boolean</w:t>
             </w:r>
+            <w:proofErr w:type="spellEnd"/>
           </w:p>
         </w:tc>
       </w:tr>
@@ -2527,12 +2874,14 @@
                 <w:lang w:val="de-CH"/>
               </w:rPr>
             </w:pPr>
+            <w:proofErr w:type="spellStart"/>
             <w:r>
               <w:rPr>
                 <w:lang w:val="de-CH"/>
               </w:rPr>
               <w:t>userId</w:t>
             </w:r>
+            <w:proofErr w:type="spellEnd"/>
           </w:p>
         </w:tc>
         <w:tc>
@@ -2546,16 +2895,16 @@
                 <w:lang w:val="de-CH"/>
               </w:rPr>
             </w:pPr>
+            <w:proofErr w:type="spellStart"/>
             <w:r>
               <w:rPr>
                 <w:lang w:val="de-CH"/>
               </w:rPr>
               <w:t>number</w:t>
             </w:r>
-          </w:p>
-        </w:tc>
-        <w:bookmarkStart w:id="0" w:name="_GoBack"/>
-        <w:bookmarkEnd w:id="0"/>
+            <w:proofErr w:type="spellEnd"/>
+          </w:p>
+        </w:tc>
       </w:tr>
       <w:tr>
         <w:trPr>
@@ -2573,12 +2922,14 @@
                 <w:lang w:val="de-CH"/>
               </w:rPr>
             </w:pPr>
+            <w:proofErr w:type="spellStart"/>
             <w:r>
               <w:rPr>
                 <w:lang w:val="de-CH"/>
               </w:rPr>
               <w:t>messageFromAdmin</w:t>
             </w:r>
+            <w:proofErr w:type="spellEnd"/>
           </w:p>
         </w:tc>
         <w:tc>
@@ -2592,12 +2943,14 @@
                 <w:lang w:val="de-CH"/>
               </w:rPr>
             </w:pPr>
+            <w:proofErr w:type="spellStart"/>
             <w:r>
               <w:rPr>
                 <w:lang w:val="de-CH"/>
               </w:rPr>
               <w:t>string</w:t>
             </w:r>
+            <w:proofErr w:type="spellEnd"/>
           </w:p>
         </w:tc>
       </w:tr>
@@ -2617,12 +2970,14 @@
                 <w:lang w:val="de-CH"/>
               </w:rPr>
             </w:pPr>
+            <w:proofErr w:type="spellStart"/>
             <w:r>
               <w:rPr>
                 <w:lang w:val="de-CH"/>
               </w:rPr>
               <w:t>onceVerified</w:t>
             </w:r>
+            <w:proofErr w:type="spellEnd"/>
           </w:p>
         </w:tc>
         <w:tc>
@@ -2636,12 +2991,14 @@
                 <w:lang w:val="de-CH"/>
               </w:rPr>
             </w:pPr>
+            <w:proofErr w:type="spellStart"/>
             <w:r>
               <w:rPr>
                 <w:lang w:val="de-CH"/>
               </w:rPr>
               <w:t>boolean</w:t>
             </w:r>
+            <w:proofErr w:type="spellEnd"/>
           </w:p>
         </w:tc>
         <w:tc>
@@ -2659,8 +3016,106 @@
               <w:rPr>
                 <w:lang w:val="de-CH"/>
               </w:rPr>
-              <w:t>True if company was verified once</w:t>
-            </w:r>
+              <w:t xml:space="preserve">True </w:t>
+            </w:r>
+            <w:proofErr w:type="spellStart"/>
+            <w:r>
+              <w:rPr>
+                <w:lang w:val="de-CH"/>
+              </w:rPr>
+              <w:t>if</w:t>
+            </w:r>
+            <w:proofErr w:type="spellEnd"/>
+            <w:r>
+              <w:rPr>
+                <w:lang w:val="de-CH"/>
+              </w:rPr>
+              <w:t xml:space="preserve"> </w:t>
+            </w:r>
+            <w:proofErr w:type="spellStart"/>
+            <w:r>
+              <w:rPr>
+                <w:lang w:val="de-CH"/>
+              </w:rPr>
+              <w:t>company</w:t>
+            </w:r>
+            <w:proofErr w:type="spellEnd"/>
+            <w:r>
+              <w:rPr>
+                <w:lang w:val="de-CH"/>
+              </w:rPr>
+              <w:t xml:space="preserve"> was </w:t>
+            </w:r>
+            <w:proofErr w:type="spellStart"/>
+            <w:r>
+              <w:rPr>
+                <w:lang w:val="de-CH"/>
+              </w:rPr>
+              <w:t>verified</w:t>
+            </w:r>
+            <w:proofErr w:type="spellEnd"/>
+            <w:r>
+              <w:rPr>
+                <w:lang w:val="de-CH"/>
+              </w:rPr>
+              <w:t xml:space="preserve"> </w:t>
+            </w:r>
+            <w:proofErr w:type="spellStart"/>
+            <w:r>
+              <w:rPr>
+                <w:lang w:val="de-CH"/>
+              </w:rPr>
+              <w:t>once</w:t>
+            </w:r>
+            <w:proofErr w:type="spellEnd"/>
+          </w:p>
+        </w:tc>
+      </w:tr>
+      <w:tr>
+        <w:trPr>
+          <w:gridAfter w:val="2"/>
+          <w:wAfter w:w="4313" w:type="dxa"/>
+        </w:trPr>
+        <w:tc>
+          <w:tcPr>
+            <w:tcW w:w="2337" w:type="dxa"/>
+            <w:shd w:val="clear" w:color="auto" w:fill="FFFF00"/>
+          </w:tcPr>
+          <w:p>
+            <w:pPr>
+              <w:rPr>
+                <w:lang w:val="de-CH"/>
+              </w:rPr>
+            </w:pPr>
+            <w:proofErr w:type="spellStart"/>
+            <w:r>
+              <w:rPr>
+                <w:lang w:val="de-CH"/>
+              </w:rPr>
+              <w:t>featured</w:t>
+            </w:r>
+            <w:proofErr w:type="spellEnd"/>
+          </w:p>
+        </w:tc>
+        <w:tc>
+          <w:tcPr>
+            <w:tcW w:w="1774" w:type="dxa"/>
+            <w:shd w:val="clear" w:color="auto" w:fill="FFFF00"/>
+          </w:tcPr>
+          <w:p>
+            <w:pPr>
+              <w:rPr>
+                <w:lang w:val="de-CH"/>
+              </w:rPr>
+            </w:pPr>
+            <w:proofErr w:type="spellStart"/>
+            <w:r>
+              <w:rPr>
+                <w:lang w:val="de-CH"/>
+              </w:rPr>
+              <w:t>boolean</w:t>
+            </w:r>
+            <w:proofErr w:type="spellEnd"/>
           </w:p>
         </w:tc>
       </w:tr>
@@ -2682,6 +3137,14 @@
     <w:p>
       <w:pPr>
         <w:rPr>
+          <w:lang w:val="de-CH"/>
+        </w:rPr>
+      </w:pPr>
+    </w:p>
+    <w:p>
+      <w:pPr>
+        <w:rPr>
+          <w:b/>
           <w:lang w:val="de-CH"/>
         </w:rPr>
       </w:pPr>
@@ -2740,12 +3203,14 @@
                 <w:lang w:val="de-CH"/>
               </w:rPr>
             </w:pPr>
+            <w:proofErr w:type="spellStart"/>
             <w:r>
               <w:rPr>
                 <w:lang w:val="de-CH"/>
               </w:rPr>
               <w:t>Column</w:t>
             </w:r>
+            <w:proofErr w:type="spellEnd"/>
           </w:p>
         </w:tc>
         <w:tc>
@@ -2780,12 +3245,14 @@
                 <w:lang w:val="de-CH"/>
               </w:rPr>
             </w:pPr>
+            <w:proofErr w:type="spellStart"/>
             <w:r>
               <w:rPr>
                 <w:lang w:val="de-CH"/>
               </w:rPr>
               <w:t>name</w:t>
             </w:r>
+            <w:proofErr w:type="spellEnd"/>
           </w:p>
         </w:tc>
         <w:tc>
@@ -2799,12 +3266,14 @@
                 <w:lang w:val="de-CH"/>
               </w:rPr>
             </w:pPr>
+            <w:proofErr w:type="spellStart"/>
             <w:r>
               <w:rPr>
                 <w:lang w:val="de-CH"/>
               </w:rPr>
               <w:t>string</w:t>
             </w:r>
+            <w:proofErr w:type="spellEnd"/>
           </w:p>
         </w:tc>
       </w:tr>
@@ -2820,12 +3289,14 @@
                 <w:lang w:val="de-CH"/>
               </w:rPr>
             </w:pPr>
+            <w:proofErr w:type="spellStart"/>
             <w:r>
               <w:rPr>
                 <w:lang w:val="de-CH"/>
               </w:rPr>
               <w:t>userId</w:t>
             </w:r>
+            <w:proofErr w:type="spellEnd"/>
           </w:p>
         </w:tc>
         <w:tc>
@@ -2839,12 +3310,14 @@
                 <w:lang w:val="de-CH"/>
               </w:rPr>
             </w:pPr>
+            <w:proofErr w:type="spellStart"/>
             <w:r>
               <w:rPr>
                 <w:lang w:val="de-CH"/>
               </w:rPr>
               <w:t>number</w:t>
             </w:r>
+            <w:proofErr w:type="spellEnd"/>
           </w:p>
         </w:tc>
       </w:tr>
@@ -3274,7 +3747,7 @@
     <w:lsdException w:name="Table Web 2" w:semiHidden="1" w:unhideWhenUsed="1"/>
     <w:lsdException w:name="Table Web 3" w:semiHidden="1" w:unhideWhenUsed="1"/>
     <w:lsdException w:name="Balloon Text" w:semiHidden="1" w:unhideWhenUsed="1"/>
-    <w:lsdException w:name="Table Grid" w:semiHidden="1" w:uiPriority="39" w:unhideWhenUsed="1"/>
+    <w:lsdException w:name="Table Grid" w:uiPriority="39"/>
     <w:lsdException w:name="Table Theme" w:semiHidden="1" w:unhideWhenUsed="1"/>
     <w:lsdException w:name="Placeholder Text" w:semiHidden="1"/>
     <w:lsdException w:name="No Spacing" w:uiPriority="1" w:qFormat="1"/>
@@ -3860,7 +4333,7 @@
 </file>
 
 <file path=customXml/itemProps1.xml><?xml version="1.0" encoding="utf-8"?>
-<ds:datastoreItem xmlns:ds="http://schemas.openxmlformats.org/officeDocument/2006/customXml" ds:itemID="{7A6C2233-72DD-41E5-9351-14F8FCD53023}">
+<ds:datastoreItem xmlns:ds="http://schemas.openxmlformats.org/officeDocument/2006/customXml" ds:itemID="{ED5EB1AE-80B0-4FB5-8D58-D0D745193919}">
   <ds:schemaRefs>
     <ds:schemaRef ds:uri="http://schemas.openxmlformats.org/officeDocument/2006/bibliography"/>
   </ds:schemaRefs>

</xml_diff>

<commit_message>
documentation - little updates on project readme, weekly backlog - application instruction manual - models and requests as pdfs
</commit_message>
<xml_diff>
--- a/Documentation/Milestone 3/Models.docx
+++ b/Documentation/Milestone 3/Models.docx
@@ -57,6 +57,117 @@
         </w:rPr>
         <w:t>»</w:t>
       </w:r>
+    </w:p>
+    <w:p>
+      <w:pPr>
+        <w:pStyle w:val="Listenabsatz"/>
+        <w:numPr>
+          <w:ilvl w:val="0"/>
+          <w:numId w:val="3"/>
+        </w:numPr>
+        <w:shd w:val="clear" w:color="auto" w:fill="FFFF00"/>
+        <w:rPr>
+          <w:lang w:val="de-CH"/>
+        </w:rPr>
+      </w:pPr>
+      <w:r>
+        <w:rPr>
+          <w:lang w:val="de-CH"/>
+        </w:rPr>
+        <w:t xml:space="preserve">Attribute not </w:t>
+      </w:r>
+      <w:proofErr w:type="spellStart"/>
+      <w:r>
+        <w:rPr>
+          <w:lang w:val="de-CH"/>
+        </w:rPr>
+        <w:t>returned</w:t>
+      </w:r>
+      <w:proofErr w:type="spellEnd"/>
+      <w:r>
+        <w:rPr>
+          <w:lang w:val="de-CH"/>
+        </w:rPr>
+        <w:t xml:space="preserve"> </w:t>
+      </w:r>
+      <w:proofErr w:type="spellStart"/>
+      <w:r>
+        <w:rPr>
+          <w:lang w:val="de-CH"/>
+        </w:rPr>
+        <w:t>with</w:t>
+      </w:r>
+      <w:proofErr w:type="spellEnd"/>
+      <w:r>
+        <w:rPr>
+          <w:lang w:val="de-CH"/>
+        </w:rPr>
+        <w:t xml:space="preserve"> </w:t>
+      </w:r>
+      <w:proofErr w:type="spellStart"/>
+      <w:r>
+        <w:rPr>
+          <w:lang w:val="de-CH"/>
+        </w:rPr>
+        <w:t>standard</w:t>
+      </w:r>
+      <w:proofErr w:type="spellEnd"/>
+      <w:r>
+        <w:rPr>
+          <w:lang w:val="de-CH"/>
+        </w:rPr>
+        <w:t xml:space="preserve"> </w:t>
+      </w:r>
+      <w:proofErr w:type="spellStart"/>
+      <w:r>
+        <w:rPr>
+          <w:lang w:val="de-CH"/>
+        </w:rPr>
+        <w:t>version</w:t>
+      </w:r>
+      <w:proofErr w:type="spellEnd"/>
+      <w:r>
+        <w:rPr>
+          <w:lang w:val="de-CH"/>
+        </w:rPr>
+        <w:t xml:space="preserve"> </w:t>
+      </w:r>
+      <w:proofErr w:type="spellStart"/>
+      <w:r>
+        <w:rPr>
+          <w:lang w:val="de-CH"/>
+        </w:rPr>
+        <w:t>of</w:t>
+      </w:r>
+      <w:proofErr w:type="spellEnd"/>
+      <w:r>
+        <w:rPr>
+          <w:lang w:val="de-CH"/>
+        </w:rPr>
+        <w:t xml:space="preserve"> </w:t>
+      </w:r>
+      <w:proofErr w:type="spellStart"/>
+      <w:r>
+        <w:rPr>
+          <w:lang w:val="de-CH"/>
+        </w:rPr>
+        <w:t>the</w:t>
+      </w:r>
+      <w:proofErr w:type="spellEnd"/>
+      <w:r>
+        <w:rPr>
+          <w:lang w:val="de-CH"/>
+        </w:rPr>
+        <w:t xml:space="preserve"> </w:t>
+      </w:r>
+      <w:proofErr w:type="spellStart"/>
+      <w:r>
+        <w:rPr>
+          <w:lang w:val="de-CH"/>
+        </w:rPr>
+        <w:t>object</w:t>
+      </w:r>
+      <w:proofErr w:type="spellEnd"/>
     </w:p>
     <w:tbl>
       <w:tblPr>
@@ -316,14 +427,12 @@
           <w:p>
             <w:pPr>
               <w:rPr>
-                <w:b/>
-                <w:lang w:val="de-CH"/>
-              </w:rPr>
-            </w:pPr>
-            <w:proofErr w:type="spellStart"/>
-            <w:r>
-              <w:rPr>
-                <w:b/>
+                <w:lang w:val="de-CH"/>
+              </w:rPr>
+            </w:pPr>
+            <w:proofErr w:type="spellStart"/>
+            <w:r>
+              <w:rPr>
                 <w:lang w:val="de-CH"/>
               </w:rPr>
               <w:t>number</w:t>
@@ -331,7 +440,6 @@
             <w:proofErr w:type="spellEnd"/>
             <w:r>
               <w:rPr>
-                <w:b/>
                 <w:lang w:val="de-CH"/>
               </w:rPr>
               <w:t>*</w:t>
@@ -392,14 +500,12 @@
           <w:p>
             <w:pPr>
               <w:rPr>
-                <w:b/>
-                <w:lang w:val="de-CH"/>
-              </w:rPr>
-            </w:pPr>
-            <w:proofErr w:type="spellStart"/>
-            <w:r>
-              <w:rPr>
-                <w:b/>
+                <w:lang w:val="de-CH"/>
+              </w:rPr>
+            </w:pPr>
+            <w:proofErr w:type="spellStart"/>
+            <w:r>
+              <w:rPr>
                 <w:lang w:val="de-CH"/>
               </w:rPr>
               <w:t>number</w:t>
@@ -407,7 +513,6 @@
             <w:proofErr w:type="spellEnd"/>
             <w:r>
               <w:rPr>
-                <w:b/>
                 <w:lang w:val="de-CH"/>
               </w:rPr>
               <w:t>*</w:t>
@@ -467,14 +572,12 @@
           <w:p>
             <w:pPr>
               <w:rPr>
-                <w:b/>
-                <w:lang w:val="de-CH"/>
-              </w:rPr>
-            </w:pPr>
-            <w:proofErr w:type="spellStart"/>
-            <w:r>
-              <w:rPr>
-                <w:b/>
+                <w:lang w:val="de-CH"/>
+              </w:rPr>
+            </w:pPr>
+            <w:proofErr w:type="spellStart"/>
+            <w:r>
+              <w:rPr>
                 <w:lang w:val="de-CH"/>
               </w:rPr>
               <w:t>number</w:t>
@@ -482,7 +585,6 @@
             <w:proofErr w:type="spellEnd"/>
             <w:r>
               <w:rPr>
-                <w:b/>
                 <w:lang w:val="de-CH"/>
               </w:rPr>
               <w:t>*</w:t>
@@ -542,14 +644,12 @@
           <w:p>
             <w:pPr>
               <w:rPr>
-                <w:b/>
-                <w:lang w:val="de-CH"/>
-              </w:rPr>
-            </w:pPr>
-            <w:proofErr w:type="spellStart"/>
-            <w:r>
-              <w:rPr>
-                <w:b/>
+                <w:lang w:val="de-CH"/>
+              </w:rPr>
+            </w:pPr>
+            <w:proofErr w:type="spellStart"/>
+            <w:r>
+              <w:rPr>
                 <w:lang w:val="de-CH"/>
               </w:rPr>
               <w:t>number</w:t>
@@ -557,7 +657,6 @@
             <w:proofErr w:type="spellEnd"/>
             <w:r>
               <w:rPr>
-                <w:b/>
                 <w:lang w:val="de-CH"/>
               </w:rPr>
               <w:t>*</w:t>
@@ -1097,14 +1196,12 @@
           <w:p>
             <w:pPr>
               <w:rPr>
-                <w:b/>
-                <w:lang w:val="de-CH"/>
-              </w:rPr>
-            </w:pPr>
-            <w:proofErr w:type="spellStart"/>
-            <w:r>
-              <w:rPr>
-                <w:b/>
+                <w:lang w:val="de-CH"/>
+              </w:rPr>
+            </w:pPr>
+            <w:proofErr w:type="spellStart"/>
+            <w:r>
+              <w:rPr>
                 <w:lang w:val="de-CH"/>
               </w:rPr>
               <w:t>search</w:t>
@@ -2022,6 +2119,55 @@
     <w:p>
       <w:pPr>
         <w:rPr>
+          <w:lang w:val="de-CH"/>
+        </w:rPr>
+      </w:pPr>
+    </w:p>
+    <w:p>
+      <w:pPr>
+        <w:rPr>
+          <w:lang w:val="de-CH"/>
+        </w:rPr>
+      </w:pPr>
+    </w:p>
+    <w:p>
+      <w:pPr>
+        <w:rPr>
+          <w:lang w:val="de-CH"/>
+        </w:rPr>
+      </w:pPr>
+    </w:p>
+    <w:p>
+      <w:pPr>
+        <w:rPr>
+          <w:lang w:val="de-CH"/>
+        </w:rPr>
+      </w:pPr>
+    </w:p>
+    <w:p>
+      <w:pPr>
+        <w:rPr>
+          <w:lang w:val="de-CH"/>
+        </w:rPr>
+      </w:pPr>
+    </w:p>
+    <w:p>
+      <w:pPr>
+        <w:rPr>
+          <w:lang w:val="de-CH"/>
+        </w:rPr>
+      </w:pPr>
+    </w:p>
+    <w:p>
+      <w:pPr>
+        <w:rPr>
+          <w:lang w:val="de-CH"/>
+        </w:rPr>
+      </w:pPr>
+    </w:p>
+    <w:p>
+      <w:pPr>
+        <w:rPr>
           <w:b/>
           <w:lang w:val="de-CH"/>
         </w:rPr>
@@ -2031,6 +2177,7 @@
           <w:b/>
           <w:lang w:val="de-CH"/>
         </w:rPr>
+        <w:lastRenderedPageBreak/>
         <w:t>Company</w:t>
       </w:r>
     </w:p>
@@ -2045,9 +2192,12 @@
         <w:gridCol w:w="2337"/>
         <w:gridCol w:w="1774"/>
         <w:gridCol w:w="4077"/>
-        <w:gridCol w:w="236"/>
       </w:tblGrid>
       <w:tr>
+        <w:trPr>
+          <w:gridAfter w:val="1"/>
+          <w:wAfter w:w="4077" w:type="dxa"/>
+        </w:trPr>
         <w:tc>
           <w:tcPr>
             <w:tcW w:w="2337" w:type="dxa"/>
@@ -2080,6 +2230,8 @@
                 <w:lang w:val="de-CH"/>
               </w:rPr>
             </w:pPr>
+            <w:bookmarkStart w:id="0" w:name="_GoBack"/>
+            <w:bookmarkEnd w:id="0"/>
             <w:r>
               <w:rPr>
                 <w:lang w:val="de-CH"/>
@@ -2088,34 +2240,12 @@
             </w:r>
           </w:p>
         </w:tc>
-        <w:tc>
-          <w:tcPr>
-            <w:tcW w:w="4077" w:type="dxa"/>
-            <w:shd w:val="clear" w:color="auto" w:fill="E7E6E6" w:themeFill="background2"/>
-          </w:tcPr>
-          <w:p>
-            <w:pPr>
-              <w:rPr>
-                <w:lang w:val="de-CH"/>
-              </w:rPr>
-            </w:pPr>
-          </w:p>
-        </w:tc>
-        <w:tc>
-          <w:tcPr>
-            <w:tcW w:w="236" w:type="dxa"/>
-            <w:shd w:val="clear" w:color="auto" w:fill="E7E6E6" w:themeFill="background2"/>
-          </w:tcPr>
-          <w:p>
-            <w:pPr>
-              <w:rPr>
-                <w:lang w:val="de-CH"/>
-              </w:rPr>
-            </w:pPr>
-          </w:p>
-        </w:tc>
-      </w:tr>
-      <w:tr>
+      </w:tr>
+      <w:tr>
+        <w:trPr>
+          <w:gridAfter w:val="1"/>
+          <w:wAfter w:w="4077" w:type="dxa"/>
+        </w:trPr>
         <w:tc>
           <w:tcPr>
             <w:tcW w:w="2337" w:type="dxa"/>
@@ -2156,32 +2286,12 @@
             <w:proofErr w:type="spellEnd"/>
           </w:p>
         </w:tc>
-        <w:tc>
-          <w:tcPr>
-            <w:tcW w:w="4077" w:type="dxa"/>
-          </w:tcPr>
-          <w:p>
-            <w:pPr>
-              <w:rPr>
-                <w:lang w:val="de-CH"/>
-              </w:rPr>
-            </w:pPr>
-          </w:p>
-        </w:tc>
-        <w:tc>
-          <w:tcPr>
-            <w:tcW w:w="236" w:type="dxa"/>
-          </w:tcPr>
-          <w:p>
-            <w:pPr>
-              <w:rPr>
-                <w:lang w:val="de-CH"/>
-              </w:rPr>
-            </w:pPr>
-          </w:p>
-        </w:tc>
-      </w:tr>
-      <w:tr>
+      </w:tr>
+      <w:tr>
+        <w:trPr>
+          <w:gridAfter w:val="1"/>
+          <w:wAfter w:w="4077" w:type="dxa"/>
+        </w:trPr>
         <w:tc>
           <w:tcPr>
             <w:tcW w:w="2337" w:type="dxa"/>
@@ -2220,32 +2330,12 @@
             </w:r>
           </w:p>
         </w:tc>
-        <w:tc>
-          <w:tcPr>
-            <w:tcW w:w="4077" w:type="dxa"/>
-          </w:tcPr>
-          <w:p>
-            <w:pPr>
-              <w:rPr>
-                <w:lang w:val="de-CH"/>
-              </w:rPr>
-            </w:pPr>
-          </w:p>
-        </w:tc>
-        <w:tc>
-          <w:tcPr>
-            <w:tcW w:w="236" w:type="dxa"/>
-          </w:tcPr>
-          <w:p>
-            <w:pPr>
-              <w:rPr>
-                <w:lang w:val="de-CH"/>
-              </w:rPr>
-            </w:pPr>
-          </w:p>
-        </w:tc>
-      </w:tr>
-      <w:tr>
+      </w:tr>
+      <w:tr>
+        <w:trPr>
+          <w:gridAfter w:val="1"/>
+          <w:wAfter w:w="4077" w:type="dxa"/>
+        </w:trPr>
         <w:tc>
           <w:tcPr>
             <w:tcW w:w="2337" w:type="dxa"/>
@@ -2284,32 +2374,12 @@
             </w:r>
           </w:p>
         </w:tc>
-        <w:tc>
-          <w:tcPr>
-            <w:tcW w:w="4077" w:type="dxa"/>
-          </w:tcPr>
-          <w:p>
-            <w:pPr>
-              <w:rPr>
-                <w:lang w:val="de-CH"/>
-              </w:rPr>
-            </w:pPr>
-          </w:p>
-        </w:tc>
-        <w:tc>
-          <w:tcPr>
-            <w:tcW w:w="236" w:type="dxa"/>
-          </w:tcPr>
-          <w:p>
-            <w:pPr>
-              <w:rPr>
-                <w:lang w:val="de-CH"/>
-              </w:rPr>
-            </w:pPr>
-          </w:p>
-        </w:tc>
-      </w:tr>
-      <w:tr>
+      </w:tr>
+      <w:tr>
+        <w:trPr>
+          <w:gridAfter w:val="1"/>
+          <w:wAfter w:w="4077" w:type="dxa"/>
+        </w:trPr>
         <w:tc>
           <w:tcPr>
             <w:tcW w:w="2337" w:type="dxa"/>
@@ -2350,32 +2420,12 @@
             <w:proofErr w:type="spellEnd"/>
           </w:p>
         </w:tc>
-        <w:tc>
-          <w:tcPr>
-            <w:tcW w:w="4077" w:type="dxa"/>
-          </w:tcPr>
-          <w:p>
-            <w:pPr>
-              <w:rPr>
-                <w:lang w:val="de-CH"/>
-              </w:rPr>
-            </w:pPr>
-          </w:p>
-        </w:tc>
-        <w:tc>
-          <w:tcPr>
-            <w:tcW w:w="236" w:type="dxa"/>
-          </w:tcPr>
-          <w:p>
-            <w:pPr>
-              <w:rPr>
-                <w:lang w:val="de-CH"/>
-              </w:rPr>
-            </w:pPr>
-          </w:p>
-        </w:tc>
-      </w:tr>
-      <w:tr>
+      </w:tr>
+      <w:tr>
+        <w:trPr>
+          <w:gridAfter w:val="1"/>
+          <w:wAfter w:w="4077" w:type="dxa"/>
+        </w:trPr>
         <w:tc>
           <w:tcPr>
             <w:tcW w:w="2337" w:type="dxa"/>
@@ -2414,32 +2464,12 @@
             </w:r>
           </w:p>
         </w:tc>
-        <w:tc>
-          <w:tcPr>
-            <w:tcW w:w="4077" w:type="dxa"/>
-          </w:tcPr>
-          <w:p>
-            <w:pPr>
-              <w:rPr>
-                <w:lang w:val="de-CH"/>
-              </w:rPr>
-            </w:pPr>
-          </w:p>
-        </w:tc>
-        <w:tc>
-          <w:tcPr>
-            <w:tcW w:w="236" w:type="dxa"/>
-          </w:tcPr>
-          <w:p>
-            <w:pPr>
-              <w:rPr>
-                <w:lang w:val="de-CH"/>
-              </w:rPr>
-            </w:pPr>
-          </w:p>
-        </w:tc>
-      </w:tr>
-      <w:tr>
+      </w:tr>
+      <w:tr>
+        <w:trPr>
+          <w:gridAfter w:val="1"/>
+          <w:wAfter w:w="4077" w:type="dxa"/>
+        </w:trPr>
         <w:tc>
           <w:tcPr>
             <w:tcW w:w="2337" w:type="dxa"/>
@@ -2478,32 +2508,12 @@
             </w:r>
           </w:p>
         </w:tc>
-        <w:tc>
-          <w:tcPr>
-            <w:tcW w:w="4077" w:type="dxa"/>
-          </w:tcPr>
-          <w:p>
-            <w:pPr>
-              <w:rPr>
-                <w:lang w:val="de-CH"/>
-              </w:rPr>
-            </w:pPr>
-          </w:p>
-        </w:tc>
-        <w:tc>
-          <w:tcPr>
-            <w:tcW w:w="236" w:type="dxa"/>
-          </w:tcPr>
-          <w:p>
-            <w:pPr>
-              <w:rPr>
-                <w:lang w:val="de-CH"/>
-              </w:rPr>
-            </w:pPr>
-          </w:p>
-        </w:tc>
-      </w:tr>
-      <w:tr>
+      </w:tr>
+      <w:tr>
+        <w:trPr>
+          <w:gridAfter w:val="1"/>
+          <w:wAfter w:w="4077" w:type="dxa"/>
+        </w:trPr>
         <w:tc>
           <w:tcPr>
             <w:tcW w:w="2337" w:type="dxa"/>
@@ -2544,34 +2554,12 @@
             </w:r>
           </w:p>
         </w:tc>
-        <w:tc>
-          <w:tcPr>
-            <w:tcW w:w="4077" w:type="dxa"/>
-            <w:shd w:val="clear" w:color="auto" w:fill="FFFFFF" w:themeFill="background1"/>
-          </w:tcPr>
-          <w:p>
-            <w:pPr>
-              <w:rPr>
-                <w:lang w:val="de-CH"/>
-              </w:rPr>
-            </w:pPr>
-          </w:p>
-        </w:tc>
-        <w:tc>
-          <w:tcPr>
-            <w:tcW w:w="236" w:type="dxa"/>
-            <w:shd w:val="clear" w:color="auto" w:fill="FFFFFF" w:themeFill="background1"/>
-          </w:tcPr>
-          <w:p>
-            <w:pPr>
-              <w:rPr>
-                <w:lang w:val="de-CH"/>
-              </w:rPr>
-            </w:pPr>
-          </w:p>
-        </w:tc>
-      </w:tr>
-      <w:tr>
+      </w:tr>
+      <w:tr>
+        <w:trPr>
+          <w:gridAfter w:val="1"/>
+          <w:wAfter w:w="4077" w:type="dxa"/>
+        </w:trPr>
         <w:tc>
           <w:tcPr>
             <w:tcW w:w="2337" w:type="dxa"/>
@@ -2612,34 +2600,12 @@
             </w:r>
           </w:p>
         </w:tc>
-        <w:tc>
-          <w:tcPr>
-            <w:tcW w:w="4077" w:type="dxa"/>
-            <w:shd w:val="clear" w:color="auto" w:fill="FFFFFF" w:themeFill="background1"/>
-          </w:tcPr>
-          <w:p>
-            <w:pPr>
-              <w:rPr>
-                <w:lang w:val="de-CH"/>
-              </w:rPr>
-            </w:pPr>
-          </w:p>
-        </w:tc>
-        <w:tc>
-          <w:tcPr>
-            <w:tcW w:w="236" w:type="dxa"/>
-            <w:shd w:val="clear" w:color="auto" w:fill="FFFFFF" w:themeFill="background1"/>
-          </w:tcPr>
-          <w:p>
-            <w:pPr>
-              <w:rPr>
-                <w:lang w:val="de-CH"/>
-              </w:rPr>
-            </w:pPr>
-          </w:p>
-        </w:tc>
-      </w:tr>
-      <w:tr>
+      </w:tr>
+      <w:tr>
+        <w:trPr>
+          <w:gridAfter w:val="1"/>
+          <w:wAfter w:w="4077" w:type="dxa"/>
+        </w:trPr>
         <w:tc>
           <w:tcPr>
             <w:tcW w:w="2337" w:type="dxa"/>
@@ -2656,7 +2622,6 @@
               <w:rPr>
                 <w:lang w:val="de-CH"/>
               </w:rPr>
-              <w:lastRenderedPageBreak/>
               <w:t>contactEmail</w:t>
             </w:r>
             <w:proofErr w:type="spellEnd"/>
@@ -2683,37 +2648,11 @@
             <w:proofErr w:type="spellEnd"/>
           </w:p>
         </w:tc>
-        <w:tc>
-          <w:tcPr>
-            <w:tcW w:w="4077" w:type="dxa"/>
-            <w:shd w:val="clear" w:color="auto" w:fill="FFFFFF" w:themeFill="background1"/>
-          </w:tcPr>
-          <w:p>
-            <w:pPr>
-              <w:rPr>
-                <w:lang w:val="de-CH"/>
-              </w:rPr>
-            </w:pPr>
-          </w:p>
-        </w:tc>
-        <w:tc>
-          <w:tcPr>
-            <w:tcW w:w="236" w:type="dxa"/>
-            <w:shd w:val="clear" w:color="auto" w:fill="FFFFFF" w:themeFill="background1"/>
-          </w:tcPr>
-          <w:p>
-            <w:pPr>
-              <w:rPr>
-                <w:lang w:val="de-CH"/>
-              </w:rPr>
-            </w:pPr>
-          </w:p>
-        </w:tc>
       </w:tr>
       <w:tr>
         <w:trPr>
-          <w:gridAfter w:val="2"/>
-          <w:wAfter w:w="4313" w:type="dxa"/>
+          <w:gridAfter w:val="1"/>
+          <w:wAfter w:w="4077" w:type="dxa"/>
         </w:trPr>
         <w:tc>
           <w:tcPr>
@@ -2758,8 +2697,8 @@
       </w:tr>
       <w:tr>
         <w:trPr>
-          <w:gridAfter w:val="2"/>
-          <w:wAfter w:w="4313" w:type="dxa"/>
+          <w:gridAfter w:val="1"/>
+          <w:wAfter w:w="4077" w:type="dxa"/>
         </w:trPr>
         <w:tc>
           <w:tcPr>
@@ -2803,13 +2742,11 @@
             <w:proofErr w:type="spellEnd"/>
           </w:p>
         </w:tc>
-        <w:bookmarkStart w:id="0" w:name="_GoBack"/>
-        <w:bookmarkEnd w:id="0"/>
       </w:tr>
       <w:tr>
         <w:trPr>
-          <w:gridAfter w:val="2"/>
-          <w:wAfter w:w="4313" w:type="dxa"/>
+          <w:gridAfter w:val="1"/>
+          <w:wAfter w:w="4077" w:type="dxa"/>
         </w:trPr>
         <w:tc>
           <w:tcPr>
@@ -2860,8 +2797,8 @@
       </w:tr>
       <w:tr>
         <w:trPr>
-          <w:gridAfter w:val="2"/>
-          <w:wAfter w:w="4313" w:type="dxa"/>
+          <w:gridAfter w:val="1"/>
+          <w:wAfter w:w="4077" w:type="dxa"/>
         </w:trPr>
         <w:tc>
           <w:tcPr>
@@ -2908,8 +2845,8 @@
       </w:tr>
       <w:tr>
         <w:trPr>
-          <w:gridAfter w:val="2"/>
-          <w:wAfter w:w="4313" w:type="dxa"/>
+          <w:gridAfter w:val="1"/>
+          <w:wAfter w:w="4077" w:type="dxa"/>
         </w:trPr>
         <w:tc>
           <w:tcPr>
@@ -2955,9 +2892,122 @@
         </w:tc>
       </w:tr>
       <w:tr>
+        <w:tc>
+          <w:tcPr>
+            <w:tcW w:w="2337" w:type="dxa"/>
+            <w:shd w:val="clear" w:color="auto" w:fill="FFFF00"/>
+          </w:tcPr>
+          <w:p>
+            <w:pPr>
+              <w:rPr>
+                <w:lang w:val="de-CH"/>
+              </w:rPr>
+            </w:pPr>
+            <w:proofErr w:type="spellStart"/>
+            <w:r>
+              <w:rPr>
+                <w:lang w:val="de-CH"/>
+              </w:rPr>
+              <w:t>onceVerified</w:t>
+            </w:r>
+            <w:proofErr w:type="spellEnd"/>
+          </w:p>
+        </w:tc>
+        <w:tc>
+          <w:tcPr>
+            <w:tcW w:w="1774" w:type="dxa"/>
+            <w:shd w:val="clear" w:color="auto" w:fill="FFFF00"/>
+          </w:tcPr>
+          <w:p>
+            <w:pPr>
+              <w:rPr>
+                <w:lang w:val="de-CH"/>
+              </w:rPr>
+            </w:pPr>
+            <w:proofErr w:type="spellStart"/>
+            <w:r>
+              <w:rPr>
+                <w:lang w:val="de-CH"/>
+              </w:rPr>
+              <w:t>boolean</w:t>
+            </w:r>
+            <w:proofErr w:type="spellEnd"/>
+          </w:p>
+        </w:tc>
+        <w:tc>
+          <w:tcPr>
+            <w:tcW w:w="4077" w:type="dxa"/>
+            <w:shd w:val="clear" w:color="auto" w:fill="FFFF00"/>
+          </w:tcPr>
+          <w:p>
+            <w:pPr>
+              <w:rPr>
+                <w:lang w:val="de-CH"/>
+              </w:rPr>
+            </w:pPr>
+            <w:r>
+              <w:rPr>
+                <w:lang w:val="de-CH"/>
+              </w:rPr>
+              <w:t xml:space="preserve">True </w:t>
+            </w:r>
+            <w:proofErr w:type="spellStart"/>
+            <w:r>
+              <w:rPr>
+                <w:lang w:val="de-CH"/>
+              </w:rPr>
+              <w:t>if</w:t>
+            </w:r>
+            <w:proofErr w:type="spellEnd"/>
+            <w:r>
+              <w:rPr>
+                <w:lang w:val="de-CH"/>
+              </w:rPr>
+              <w:t xml:space="preserve"> </w:t>
+            </w:r>
+            <w:proofErr w:type="spellStart"/>
+            <w:r>
+              <w:rPr>
+                <w:lang w:val="de-CH"/>
+              </w:rPr>
+              <w:t>company</w:t>
+            </w:r>
+            <w:proofErr w:type="spellEnd"/>
+            <w:r>
+              <w:rPr>
+                <w:lang w:val="de-CH"/>
+              </w:rPr>
+              <w:t xml:space="preserve"> was </w:t>
+            </w:r>
+            <w:proofErr w:type="spellStart"/>
+            <w:r>
+              <w:rPr>
+                <w:lang w:val="de-CH"/>
+              </w:rPr>
+              <w:t>verified</w:t>
+            </w:r>
+            <w:proofErr w:type="spellEnd"/>
+            <w:r>
+              <w:rPr>
+                <w:lang w:val="de-CH"/>
+              </w:rPr>
+              <w:t xml:space="preserve"> </w:t>
+            </w:r>
+            <w:proofErr w:type="spellStart"/>
+            <w:r>
+              <w:rPr>
+                <w:lang w:val="de-CH"/>
+              </w:rPr>
+              <w:t>once</w:t>
+            </w:r>
+            <w:proofErr w:type="spellEnd"/>
+          </w:p>
+        </w:tc>
+      </w:tr>
+      <w:tr>
         <w:trPr>
           <w:gridAfter w:val="1"/>
-          <w:wAfter w:w="236" w:type="dxa"/>
+          <w:wAfter w:w="4077" w:type="dxa"/>
         </w:trPr>
         <w:tc>
           <w:tcPr>
@@ -2975,7 +3025,7 @@
               <w:rPr>
                 <w:lang w:val="de-CH"/>
               </w:rPr>
-              <w:t>onceVerified</w:t>
+              <w:t>featured</w:t>
             </w:r>
             <w:proofErr w:type="spellEnd"/>
           </w:p>
@@ -3001,123 +3051,6 @@
             <w:proofErr w:type="spellEnd"/>
           </w:p>
         </w:tc>
-        <w:tc>
-          <w:tcPr>
-            <w:tcW w:w="4077" w:type="dxa"/>
-            <w:shd w:val="clear" w:color="auto" w:fill="FFFF00"/>
-          </w:tcPr>
-          <w:p>
-            <w:pPr>
-              <w:rPr>
-                <w:lang w:val="de-CH"/>
-              </w:rPr>
-            </w:pPr>
-            <w:r>
-              <w:rPr>
-                <w:lang w:val="de-CH"/>
-              </w:rPr>
-              <w:t xml:space="preserve">True </w:t>
-            </w:r>
-            <w:proofErr w:type="spellStart"/>
-            <w:r>
-              <w:rPr>
-                <w:lang w:val="de-CH"/>
-              </w:rPr>
-              <w:t>if</w:t>
-            </w:r>
-            <w:proofErr w:type="spellEnd"/>
-            <w:r>
-              <w:rPr>
-                <w:lang w:val="de-CH"/>
-              </w:rPr>
-              <w:t xml:space="preserve"> </w:t>
-            </w:r>
-            <w:proofErr w:type="spellStart"/>
-            <w:r>
-              <w:rPr>
-                <w:lang w:val="de-CH"/>
-              </w:rPr>
-              <w:t>company</w:t>
-            </w:r>
-            <w:proofErr w:type="spellEnd"/>
-            <w:r>
-              <w:rPr>
-                <w:lang w:val="de-CH"/>
-              </w:rPr>
-              <w:t xml:space="preserve"> was </w:t>
-            </w:r>
-            <w:proofErr w:type="spellStart"/>
-            <w:r>
-              <w:rPr>
-                <w:lang w:val="de-CH"/>
-              </w:rPr>
-              <w:t>verified</w:t>
-            </w:r>
-            <w:proofErr w:type="spellEnd"/>
-            <w:r>
-              <w:rPr>
-                <w:lang w:val="de-CH"/>
-              </w:rPr>
-              <w:t xml:space="preserve"> </w:t>
-            </w:r>
-            <w:proofErr w:type="spellStart"/>
-            <w:r>
-              <w:rPr>
-                <w:lang w:val="de-CH"/>
-              </w:rPr>
-              <w:t>once</w:t>
-            </w:r>
-            <w:proofErr w:type="spellEnd"/>
-          </w:p>
-        </w:tc>
-      </w:tr>
-      <w:tr>
-        <w:trPr>
-          <w:gridAfter w:val="2"/>
-          <w:wAfter w:w="4313" w:type="dxa"/>
-        </w:trPr>
-        <w:tc>
-          <w:tcPr>
-            <w:tcW w:w="2337" w:type="dxa"/>
-            <w:shd w:val="clear" w:color="auto" w:fill="FFFF00"/>
-          </w:tcPr>
-          <w:p>
-            <w:pPr>
-              <w:rPr>
-                <w:lang w:val="de-CH"/>
-              </w:rPr>
-            </w:pPr>
-            <w:proofErr w:type="spellStart"/>
-            <w:r>
-              <w:rPr>
-                <w:lang w:val="de-CH"/>
-              </w:rPr>
-              <w:t>featured</w:t>
-            </w:r>
-            <w:proofErr w:type="spellEnd"/>
-          </w:p>
-        </w:tc>
-        <w:tc>
-          <w:tcPr>
-            <w:tcW w:w="1774" w:type="dxa"/>
-            <w:shd w:val="clear" w:color="auto" w:fill="FFFF00"/>
-          </w:tcPr>
-          <w:p>
-            <w:pPr>
-              <w:rPr>
-                <w:lang w:val="de-CH"/>
-              </w:rPr>
-            </w:pPr>
-            <w:proofErr w:type="spellStart"/>
-            <w:r>
-              <w:rPr>
-                <w:lang w:val="de-CH"/>
-              </w:rPr>
-              <w:t>boolean</w:t>
-            </w:r>
-            <w:proofErr w:type="spellEnd"/>
-          </w:p>
-        </w:tc>
       </w:tr>
     </w:tbl>
     <w:p>
@@ -3137,6 +3070,54 @@
     <w:p>
       <w:pPr>
         <w:rPr>
+          <w:lang w:val="de-CH"/>
+        </w:rPr>
+      </w:pPr>
+    </w:p>
+    <w:p>
+      <w:pPr>
+        <w:rPr>
+          <w:b/>
+          <w:lang w:val="de-CH"/>
+        </w:rPr>
+      </w:pPr>
+    </w:p>
+    <w:p>
+      <w:pPr>
+        <w:rPr>
+          <w:b/>
+          <w:lang w:val="de-CH"/>
+        </w:rPr>
+      </w:pPr>
+    </w:p>
+    <w:p>
+      <w:pPr>
+        <w:rPr>
+          <w:b/>
+          <w:lang w:val="de-CH"/>
+        </w:rPr>
+      </w:pPr>
+    </w:p>
+    <w:p>
+      <w:pPr>
+        <w:rPr>
+          <w:b/>
+          <w:lang w:val="de-CH"/>
+        </w:rPr>
+      </w:pPr>
+    </w:p>
+    <w:p>
+      <w:pPr>
+        <w:rPr>
+          <w:b/>
+          <w:lang w:val="de-CH"/>
+        </w:rPr>
+      </w:pPr>
+    </w:p>
+    <w:p>
+      <w:pPr>
+        <w:rPr>
+          <w:b/>
           <w:lang w:val="de-CH"/>
         </w:rPr>
       </w:pPr>
@@ -3343,6 +3324,118 @@
 <file path=word/numbering.xml><?xml version="1.0" encoding="utf-8"?>
 <w:numbering xmlns:wpc="http://schemas.microsoft.com/office/word/2010/wordprocessingCanvas" xmlns:cx="http://schemas.microsoft.com/office/drawing/2014/chartex" xmlns:cx1="http://schemas.microsoft.com/office/drawing/2015/9/8/chartex" xmlns:cx2="http://schemas.microsoft.com/office/drawing/2015/10/21/chartex" xmlns:cx3="http://schemas.microsoft.com/office/drawing/2016/5/9/chartex" xmlns:cx4="http://schemas.microsoft.com/office/drawing/2016/5/10/chartex" xmlns:cx5="http://schemas.microsoft.com/office/drawing/2016/5/11/chartex" xmlns:cx6="http://schemas.microsoft.com/office/drawing/2016/5/12/chartex" xmlns:cx7="http://schemas.microsoft.com/office/drawing/2016/5/13/chartex" xmlns:cx8="http://schemas.microsoft.com/office/drawing/2016/5/14/chartex" xmlns:mc="http://schemas.openxmlformats.org/markup-compatibility/2006" xmlns:aink="http://schemas.microsoft.com/office/drawing/2016/ink" xmlns:am3d="http://schemas.microsoft.com/office/drawing/2017/model3d" xmlns:o="urn:schemas-microsoft-com:office:office" xmlns:r="http://schemas.openxmlformats.org/officeDocument/2006/relationships" xmlns:m="http://schemas.openxmlformats.org/officeDocument/2006/math" xmlns:v="urn:schemas-microsoft-com:vml" xmlns:wp14="http://schemas.microsoft.com/office/word/2010/wordprocessingDrawing" xmlns:wp="http://schemas.openxmlformats.org/drawingml/2006/wordprocessingDrawing" xmlns:w10="urn:schemas-microsoft-com:office:word" xmlns:w="http://schemas.openxmlformats.org/wordprocessingml/2006/main" xmlns:w14="http://schemas.microsoft.com/office/word/2010/wordml" xmlns:w15="http://schemas.microsoft.com/office/word/2012/wordml" xmlns:w16cid="http://schemas.microsoft.com/office/word/2016/wordml/cid" xmlns:w16se="http://schemas.microsoft.com/office/word/2015/wordml/symex" xmlns:wpg="http://schemas.microsoft.com/office/word/2010/wordprocessingGroup" xmlns:wpi="http://schemas.microsoft.com/office/word/2010/wordprocessingInk" xmlns:wne="http://schemas.microsoft.com/office/word/2006/wordml" xmlns:wps="http://schemas.microsoft.com/office/word/2010/wordprocessingShape" mc:Ignorable="w14 w15 w16se w16cid wp14">
   <w:abstractNum w:abstractNumId="0" w15:restartNumberingAfterBreak="0">
+    <w:nsid w:val="59612802"/>
+    <w:multiLevelType w:val="hybridMultilevel"/>
+    <w:tmpl w:val="1AB28106"/>
+    <w:lvl w:ilvl="0" w:tplc="EDA6ABAA">
+      <w:numFmt w:val="bullet"/>
+      <w:lvlText w:val=""/>
+      <w:lvlJc w:val="left"/>
+      <w:pPr>
+        <w:ind w:left="720" w:hanging="360"/>
+      </w:pPr>
+      <w:rPr>
+        <w:rFonts w:ascii="Wingdings" w:eastAsiaTheme="minorHAnsi" w:hAnsi="Wingdings" w:cstheme="minorBidi" w:hint="default"/>
+      </w:rPr>
+    </w:lvl>
+    <w:lvl w:ilvl="1" w:tplc="04070003" w:tentative="1">
+      <w:start w:val="1"/>
+      <w:numFmt w:val="bullet"/>
+      <w:lvlText w:val="o"/>
+      <w:lvlJc w:val="left"/>
+      <w:pPr>
+        <w:ind w:left="1440" w:hanging="360"/>
+      </w:pPr>
+      <w:rPr>
+        <w:rFonts w:ascii="Courier New" w:hAnsi="Courier New" w:cs="Courier New" w:hint="default"/>
+      </w:rPr>
+    </w:lvl>
+    <w:lvl w:ilvl="2" w:tplc="04070005" w:tentative="1">
+      <w:start w:val="1"/>
+      <w:numFmt w:val="bullet"/>
+      <w:lvlText w:val=""/>
+      <w:lvlJc w:val="left"/>
+      <w:pPr>
+        <w:ind w:left="2160" w:hanging="360"/>
+      </w:pPr>
+      <w:rPr>
+        <w:rFonts w:ascii="Wingdings" w:hAnsi="Wingdings" w:hint="default"/>
+      </w:rPr>
+    </w:lvl>
+    <w:lvl w:ilvl="3" w:tplc="04070001" w:tentative="1">
+      <w:start w:val="1"/>
+      <w:numFmt w:val="bullet"/>
+      <w:lvlText w:val=""/>
+      <w:lvlJc w:val="left"/>
+      <w:pPr>
+        <w:ind w:left="2880" w:hanging="360"/>
+      </w:pPr>
+      <w:rPr>
+        <w:rFonts w:ascii="Symbol" w:hAnsi="Symbol" w:hint="default"/>
+      </w:rPr>
+    </w:lvl>
+    <w:lvl w:ilvl="4" w:tplc="04070003" w:tentative="1">
+      <w:start w:val="1"/>
+      <w:numFmt w:val="bullet"/>
+      <w:lvlText w:val="o"/>
+      <w:lvlJc w:val="left"/>
+      <w:pPr>
+        <w:ind w:left="3600" w:hanging="360"/>
+      </w:pPr>
+      <w:rPr>
+        <w:rFonts w:ascii="Courier New" w:hAnsi="Courier New" w:cs="Courier New" w:hint="default"/>
+      </w:rPr>
+    </w:lvl>
+    <w:lvl w:ilvl="5" w:tplc="04070005" w:tentative="1">
+      <w:start w:val="1"/>
+      <w:numFmt w:val="bullet"/>
+      <w:lvlText w:val=""/>
+      <w:lvlJc w:val="left"/>
+      <w:pPr>
+        <w:ind w:left="4320" w:hanging="360"/>
+      </w:pPr>
+      <w:rPr>
+        <w:rFonts w:ascii="Wingdings" w:hAnsi="Wingdings" w:hint="default"/>
+      </w:rPr>
+    </w:lvl>
+    <w:lvl w:ilvl="6" w:tplc="04070001" w:tentative="1">
+      <w:start w:val="1"/>
+      <w:numFmt w:val="bullet"/>
+      <w:lvlText w:val=""/>
+      <w:lvlJc w:val="left"/>
+      <w:pPr>
+        <w:ind w:left="5040" w:hanging="360"/>
+      </w:pPr>
+      <w:rPr>
+        <w:rFonts w:ascii="Symbol" w:hAnsi="Symbol" w:hint="default"/>
+      </w:rPr>
+    </w:lvl>
+    <w:lvl w:ilvl="7" w:tplc="04070003" w:tentative="1">
+      <w:start w:val="1"/>
+      <w:numFmt w:val="bullet"/>
+      <w:lvlText w:val="o"/>
+      <w:lvlJc w:val="left"/>
+      <w:pPr>
+        <w:ind w:left="5760" w:hanging="360"/>
+      </w:pPr>
+      <w:rPr>
+        <w:rFonts w:ascii="Courier New" w:hAnsi="Courier New" w:cs="Courier New" w:hint="default"/>
+      </w:rPr>
+    </w:lvl>
+    <w:lvl w:ilvl="8" w:tplc="04070005" w:tentative="1">
+      <w:start w:val="1"/>
+      <w:numFmt w:val="bullet"/>
+      <w:lvlText w:val=""/>
+      <w:lvlJc w:val="left"/>
+      <w:pPr>
+        <w:ind w:left="6480" w:hanging="360"/>
+      </w:pPr>
+      <w:rPr>
+        <w:rFonts w:ascii="Wingdings" w:hAnsi="Wingdings" w:hint="default"/>
+      </w:rPr>
+    </w:lvl>
+  </w:abstractNum>
+  <w:abstractNum w:abstractNumId="1" w15:restartNumberingAfterBreak="0">
     <w:nsid w:val="72D76A65"/>
     <w:multiLevelType w:val="hybridMultilevel"/>
     <w:tmpl w:val="3B604B40"/>
@@ -3454,7 +3547,7 @@
       </w:rPr>
     </w:lvl>
   </w:abstractNum>
-  <w:abstractNum w:abstractNumId="1" w15:restartNumberingAfterBreak="0">
+  <w:abstractNum w:abstractNumId="2" w15:restartNumberingAfterBreak="0">
     <w:nsid w:val="7B65272D"/>
     <w:multiLevelType w:val="hybridMultilevel"/>
     <w:tmpl w:val="0EB20310"/>
@@ -3567,9 +3660,12 @@
     </w:lvl>
   </w:abstractNum>
   <w:num w:numId="1">
+    <w:abstractNumId w:val="2"/>
+  </w:num>
+  <w:num w:numId="2">
     <w:abstractNumId w:val="1"/>
   </w:num>
-  <w:num w:numId="2">
+  <w:num w:numId="3">
     <w:abstractNumId w:val="0"/>
   </w:num>
 </w:numbering>
@@ -4333,7 +4429,7 @@
 </file>
 
 <file path=customXml/itemProps1.xml><?xml version="1.0" encoding="utf-8"?>
-<ds:datastoreItem xmlns:ds="http://schemas.openxmlformats.org/officeDocument/2006/customXml" ds:itemID="{ED5EB1AE-80B0-4FB5-8D58-D0D745193919}">
+<ds:datastoreItem xmlns:ds="http://schemas.openxmlformats.org/officeDocument/2006/customXml" ds:itemID="{218DC9B1-8092-4F61-B4DD-AC63A1F68A7E}">
   <ds:schemaRefs>
     <ds:schemaRef ds:uri="http://schemas.openxmlformats.org/officeDocument/2006/bibliography"/>
   </ds:schemaRefs>

</xml_diff>